<commit_message>
Moving updated files for deliverable 3
</commit_message>
<xml_diff>
--- a/Project Plan.docx
+++ b/Project Plan.docx
@@ -1,6 +1,6 @@
 
 <file path=word/document.xml><?xml version="1.0" encoding="utf-8"?>
-<w:document xmlns:wpc="http://schemas.microsoft.com/office/word/2010/wordprocessingCanvas" xmlns:mc="http://schemas.openxmlformats.org/markup-compatibility/2006" xmlns:o="urn:schemas-microsoft-com:office:office" xmlns:r="http://schemas.openxmlformats.org/officeDocument/2006/relationships" xmlns:m="http://schemas.openxmlformats.org/officeDocument/2006/math" xmlns:v="urn:schemas-microsoft-com:vml" xmlns:wp14="http://schemas.microsoft.com/office/word/2010/wordprocessingDrawing" xmlns:wp="http://schemas.openxmlformats.org/drawingml/2006/wordprocessingDrawing" xmlns:w10="urn:schemas-microsoft-com:office:word" xmlns:w="http://schemas.openxmlformats.org/wordprocessingml/2006/main" xmlns:w14="http://schemas.microsoft.com/office/word/2010/wordml" xmlns:w15="http://schemas.microsoft.com/office/word/2012/wordml" xmlns:wpg="http://schemas.microsoft.com/office/word/2010/wordprocessingGroup" xmlns:wpi="http://schemas.microsoft.com/office/word/2010/wordprocessingInk" xmlns:wne="http://schemas.microsoft.com/office/word/2006/wordml" xmlns:wps="http://schemas.microsoft.com/office/word/2010/wordprocessingShape" mc:Ignorable="w14 w15 wp14">
+<w:document xmlns:wpc="http://schemas.microsoft.com/office/word/2010/wordprocessingCanvas" xmlns:cx="http://schemas.microsoft.com/office/drawing/2014/chartex" xmlns:cx1="http://schemas.microsoft.com/office/drawing/2015/9/8/chartex" xmlns:cx2="http://schemas.microsoft.com/office/drawing/2015/10/21/chartex" xmlns:mc="http://schemas.openxmlformats.org/markup-compatibility/2006" xmlns:o="urn:schemas-microsoft-com:office:office" xmlns:r="http://schemas.openxmlformats.org/officeDocument/2006/relationships" xmlns:m="http://schemas.openxmlformats.org/officeDocument/2006/math" xmlns:v="urn:schemas-microsoft-com:vml" xmlns:wp14="http://schemas.microsoft.com/office/word/2010/wordprocessingDrawing" xmlns:wp="http://schemas.openxmlformats.org/drawingml/2006/wordprocessingDrawing" xmlns:w10="urn:schemas-microsoft-com:office:word" xmlns:w="http://schemas.openxmlformats.org/wordprocessingml/2006/main" xmlns:w14="http://schemas.microsoft.com/office/word/2010/wordml" xmlns:w15="http://schemas.microsoft.com/office/word/2012/wordml" xmlns:w16se="http://schemas.microsoft.com/office/word/2015/wordml/symex" xmlns:wpg="http://schemas.microsoft.com/office/word/2010/wordprocessingGroup" xmlns:wpi="http://schemas.microsoft.com/office/word/2010/wordprocessingInk" xmlns:wne="http://schemas.microsoft.com/office/word/2006/wordml" xmlns:wps="http://schemas.microsoft.com/office/word/2010/wordprocessingShape" mc:Ignorable="w14 w15 w16se wp14">
   <w:body>
     <w:p/>
     <w:tbl>
@@ -3182,7 +3182,23 @@
           <w:iCs/>
           <w:szCs w:val="24"/>
         </w:rPr>
-        <w:t>have expertise in developing the platform.</w:t>
+        <w:t>have expe</w:t>
+      </w:r>
+      <w:r>
+        <w:rPr>
+          <w:bCs/>
+          <w:iCs/>
+          <w:szCs w:val="24"/>
+        </w:rPr>
+        <w:t>rtise in software development</w:t>
+      </w:r>
+      <w:r>
+        <w:rPr>
+          <w:bCs/>
+          <w:iCs/>
+          <w:szCs w:val="24"/>
+        </w:rPr>
+        <w:t>.</w:t>
       </w:r>
     </w:p>
     <w:p>
@@ -3275,7 +3291,23 @@
           <w:iCs/>
           <w:szCs w:val="24"/>
         </w:rPr>
-        <w:t xml:space="preserve"> due to multiple projects.</w:t>
+        <w:t xml:space="preserve"> due to multiple </w:t>
+      </w:r>
+      <w:r>
+        <w:rPr>
+          <w:bCs/>
+          <w:iCs/>
+          <w:szCs w:val="24"/>
+        </w:rPr>
+        <w:t xml:space="preserve">simultaneous </w:t>
+      </w:r>
+      <w:r>
+        <w:rPr>
+          <w:bCs/>
+          <w:iCs/>
+          <w:szCs w:val="24"/>
+        </w:rPr>
+        <w:t>projects.</w:t>
       </w:r>
     </w:p>
     <w:p>
@@ -3297,7 +3329,23 @@
           <w:iCs/>
           <w:szCs w:val="24"/>
         </w:rPr>
-        <w:t>Each sprint iteration depends directly on the completion of the previous sprints.</w:t>
+        <w:t xml:space="preserve">Each sprint depends directly on the </w:t>
+      </w:r>
+      <w:r>
+        <w:rPr>
+          <w:bCs/>
+          <w:iCs/>
+          <w:szCs w:val="24"/>
+        </w:rPr>
+        <w:t xml:space="preserve">successful </w:t>
+      </w:r>
+      <w:r>
+        <w:rPr>
+          <w:bCs/>
+          <w:iCs/>
+          <w:szCs w:val="24"/>
+        </w:rPr>
+        <w:t>completion of the previous sprints.</w:t>
       </w:r>
     </w:p>
     <w:p>
@@ -3357,15 +3405,62 @@
           <w:iCs/>
           <w:szCs w:val="24"/>
         </w:rPr>
-        <w:t xml:space="preserve">Understanding the </w:t>
-      </w:r>
-      <w:r>
+        <w:t>Effective face-to-face communication within the team.</w:t>
+      </w:r>
+    </w:p>
+    <w:p>
+      <w:pPr>
+        <w:pStyle w:val="Heading3"/>
+        <w:tabs>
+          <w:tab w:val="left" w:pos="3383"/>
+        </w:tabs>
+      </w:pPr>
+      <w:bookmarkStart w:id="11" w:name="_Toc463569304"/>
+      <w:r>
+        <w:t>1.2.3 Constraints</w:t>
+      </w:r>
+      <w:bookmarkEnd w:id="11"/>
+      <w:r>
+        <w:tab/>
+      </w:r>
+    </w:p>
+    <w:p>
+      <w:pPr>
+        <w:pStyle w:val="ListParagraph"/>
+        <w:numPr>
+          <w:ilvl w:val="0"/>
+          <w:numId w:val="6"/>
+        </w:numPr>
         <w:rPr>
-          <w:bCs/>
-          <w:iCs/>
-          <w:szCs w:val="24"/>
+          <w:rFonts w:cs="Helvetica"/>
+          <w:color w:val="222222"/>
+          <w:shd w:val="clear" w:color="auto" w:fill="FFFFFF"/>
         </w:rPr>
-        <w:t>concepts involved in the project.</w:t>
+      </w:pPr>
+      <w:r>
+        <w:rPr>
+          <w:rFonts w:cs="Helvetica"/>
+          <w:color w:val="222222"/>
+          <w:shd w:val="clear" w:color="auto" w:fill="FFFFFF"/>
+        </w:rPr>
+        <w:t>The project must be finished on or before December 2</w:t>
+      </w:r>
+      <w:r>
+        <w:rPr>
+          <w:rFonts w:cs="Helvetica"/>
+          <w:color w:val="222222"/>
+          <w:shd w:val="clear" w:color="auto" w:fill="FFFFFF"/>
+          <w:vertAlign w:val="superscript"/>
+        </w:rPr>
+        <w:t>nd</w:t>
+      </w:r>
+      <w:r>
+        <w:rPr>
+          <w:rFonts w:cs="Helvetica"/>
+          <w:color w:val="222222"/>
+          <w:shd w:val="clear" w:color="auto" w:fill="FFFFFF"/>
+        </w:rPr>
+        <w:t>.</w:t>
       </w:r>
     </w:p>
     <w:p>
@@ -3382,68 +3477,8 @@
         </w:rPr>
       </w:pPr>
       <w:r>
-        <w:rPr>
-          <w:bCs/>
-          <w:iCs/>
-          <w:szCs w:val="24"/>
-        </w:rPr>
-        <w:t>Effective face-to-face communication within the team.</w:t>
-      </w:r>
-    </w:p>
-    <w:p>
-      <w:pPr>
-        <w:pStyle w:val="Heading3"/>
-        <w:tabs>
-          <w:tab w:val="left" w:pos="3383"/>
-        </w:tabs>
-      </w:pPr>
-      <w:bookmarkStart w:id="11" w:name="_Toc463569304"/>
-      <w:r>
         <w:lastRenderedPageBreak/>
-        <w:t>1.2.3 Constraints</w:t>
-      </w:r>
-      <w:bookmarkEnd w:id="11"/>
-      <w:r>
-        <w:tab/>
-      </w:r>
-    </w:p>
-    <w:p>
-      <w:pPr>
-        <w:pStyle w:val="ListParagraph"/>
-        <w:numPr>
-          <w:ilvl w:val="0"/>
-          <w:numId w:val="6"/>
-        </w:numPr>
-        <w:rPr>
-          <w:rFonts w:cs="Helvetica"/>
-          <w:color w:val="222222"/>
-          <w:shd w:val="clear" w:color="auto" w:fill="FFFFFF"/>
-        </w:rPr>
-      </w:pPr>
-      <w:r>
-        <w:rPr>
-          <w:rFonts w:cs="Helvetica"/>
-          <w:color w:val="222222"/>
-          <w:shd w:val="clear" w:color="auto" w:fill="FFFFFF"/>
-        </w:rPr>
-        <w:t>The project must be finished on or before December 2</w:t>
-      </w:r>
-      <w:r>
-        <w:rPr>
-          <w:rFonts w:cs="Helvetica"/>
-          <w:color w:val="222222"/>
-          <w:shd w:val="clear" w:color="auto" w:fill="FFFFFF"/>
-          <w:vertAlign w:val="superscript"/>
-        </w:rPr>
-        <w:t>nd</w:t>
-      </w:r>
-      <w:r>
-        <w:rPr>
-          <w:rFonts w:cs="Helvetica"/>
-          <w:color w:val="222222"/>
-          <w:shd w:val="clear" w:color="auto" w:fill="FFFFFF"/>
-        </w:rPr>
-        <w:t>.</w:t>
+        <w:t>UTD Dining Service business decisions and regulations.</w:t>
       </w:r>
     </w:p>
     <w:p>
@@ -3460,23 +3495,6 @@
         </w:rPr>
       </w:pPr>
       <w:r>
-        <w:t>UTD Dining Service business decisions and regulations.</w:t>
-      </w:r>
-    </w:p>
-    <w:p>
-      <w:pPr>
-        <w:pStyle w:val="ListParagraph"/>
-        <w:numPr>
-          <w:ilvl w:val="0"/>
-          <w:numId w:val="6"/>
-        </w:numPr>
-        <w:rPr>
-          <w:bCs/>
-          <w:iCs/>
-          <w:szCs w:val="24"/>
-        </w:rPr>
-      </w:pPr>
-      <w:r>
         <w:t>UTD Dining Service restricted budget allocation and policies on hardware acquisition.</w:t>
       </w:r>
     </w:p>
@@ -3507,7 +3525,13 @@
         <w:t>De</w:t>
       </w:r>
       <w:r>
-        <w:t>liverable 1  (Due in: 9/0</w:t>
+        <w:t xml:space="preserve">liverable </w:t>
+      </w:r>
+      <w:r>
+        <w:t>1 (</w:t>
+      </w:r>
+      <w:r>
+        <w:t>Due in: 9/0</w:t>
       </w:r>
       <w:r>
         <w:t>6/2016)</w:t>
@@ -3558,7 +3582,13 @@
         </w:numPr>
       </w:pPr>
       <w:r>
-        <w:t xml:space="preserve">Deliverable 2  (Due in: </w:t>
+        <w:t xml:space="preserve">Deliverable </w:t>
+      </w:r>
+      <w:r>
+        <w:t>2 (</w:t>
+      </w:r>
+      <w:r>
+        <w:t xml:space="preserve">Due in: </w:t>
       </w:r>
       <w:r>
         <w:t>9/16/2016</w:t>
@@ -3612,13 +3642,19 @@
         </w:numPr>
       </w:pPr>
       <w:r>
-        <w:t xml:space="preserve">Deliverable 3  (Due in: </w:t>
-      </w:r>
-      <w:r>
-        <w:t>09/3</w:t>
-      </w:r>
-      <w:r>
-        <w:t>0/2016</w:t>
+        <w:t xml:space="preserve">Deliverable </w:t>
+      </w:r>
+      <w:r>
+        <w:t>3 (</w:t>
+      </w:r>
+      <w:r>
+        <w:t xml:space="preserve">Due in: </w:t>
+      </w:r>
+      <w:r>
+        <w:t>10/16</w:t>
+      </w:r>
+      <w:r>
+        <w:t>/2016</w:t>
       </w:r>
       <w:r>
         <w:t>)</w:t>
@@ -3668,6 +3704,9 @@
       <w:r>
         <w:t>Requirements Analysis Document: UCDs, UC Prioritization, UC1 Fully Dressed, UC1 SSD</w:t>
       </w:r>
+      <w:r>
+        <w:t>, Operational Contracts (for the most important operations)</w:t>
+      </w:r>
     </w:p>
     <w:p>
       <w:pPr>
@@ -3678,6 +3717,18 @@
         </w:numPr>
       </w:pPr>
       <w:r>
+        <w:t>Supplementary Specification</w:t>
+      </w:r>
+    </w:p>
+    <w:p>
+      <w:pPr>
+        <w:pStyle w:val="ListParagraph"/>
+        <w:numPr>
+          <w:ilvl w:val="1"/>
+          <w:numId w:val="3"/>
+        </w:numPr>
+      </w:pPr>
+      <w:r>
         <w:t>Project Status Report</w:t>
       </w:r>
     </w:p>
@@ -3690,10 +3741,19 @@
         </w:numPr>
       </w:pPr>
       <w:r>
-        <w:t xml:space="preserve">Deliverable 4  (Due in: </w:t>
-      </w:r>
-      <w:r>
-        <w:t>10/13/2016</w:t>
+        <w:t xml:space="preserve">Deliverable </w:t>
+      </w:r>
+      <w:r>
+        <w:t>4 (</w:t>
+      </w:r>
+      <w:r>
+        <w:t xml:space="preserve">Due in: </w:t>
+      </w:r>
+      <w:r>
+        <w:t>10/20</w:t>
+      </w:r>
+      <w:r>
+        <w:t>/2016</w:t>
       </w:r>
       <w:r>
         <w:t>)</w:t>
@@ -3708,7 +3768,10 @@
         </w:numPr>
       </w:pPr>
       <w:r>
-        <w:t>System High Level Architecture</w:t>
+        <w:t>Updated deliverables</w:t>
+      </w:r>
+      <w:r>
+        <w:t xml:space="preserve"> </w:t>
       </w:r>
     </w:p>
     <w:p>
@@ -3720,10 +3783,7 @@
         </w:numPr>
       </w:pPr>
       <w:r>
-        <w:t>Updated deliverables</w:t>
-      </w:r>
-      <w:r>
-        <w:t xml:space="preserve"> </w:t>
+        <w:t>System High Level Architecture</w:t>
       </w:r>
     </w:p>
     <w:p>
@@ -3735,7 +3795,10 @@
         </w:numPr>
       </w:pPr>
       <w:r>
-        <w:t>Supplementary Specification</w:t>
+        <w:t>UI Design</w:t>
+      </w:r>
+      <w:r>
+        <w:t xml:space="preserve"> (sketches)</w:t>
       </w:r>
     </w:p>
     <w:p>
@@ -3747,10 +3810,10 @@
         </w:numPr>
       </w:pPr>
       <w:r>
-        <w:t>Operational Contracts</w:t>
-      </w:r>
-      <w:r>
-        <w:t xml:space="preserve"> </w:t>
+        <w:t>DB Design</w:t>
+      </w:r>
+      <w:r>
+        <w:t xml:space="preserve"> (tables)</w:t>
       </w:r>
     </w:p>
     <w:p>
@@ -3762,7 +3825,22 @@
         </w:numPr>
       </w:pPr>
       <w:r>
-        <w:t>System Detailed Design Document</w:t>
+        <w:t>Project Status Report</w:t>
+      </w:r>
+    </w:p>
+    <w:p>
+      <w:pPr>
+        <w:pStyle w:val="ListParagraph"/>
+        <w:numPr>
+          <w:ilvl w:val="0"/>
+          <w:numId w:val="3"/>
+        </w:numPr>
+      </w:pPr>
+      <w:r>
+        <w:t>Deliverable 5.1 (Due in: 10/27/2016</w:t>
+      </w:r>
+      <w:r>
+        <w:t>)</w:t>
       </w:r>
     </w:p>
     <w:p>
@@ -3774,7 +3852,64 @@
         </w:numPr>
       </w:pPr>
       <w:r>
-        <w:t>Project Status Report</w:t>
+        <w:t>Presentation:  Demo (UC1)</w:t>
+      </w:r>
+    </w:p>
+    <w:p>
+      <w:pPr>
+        <w:pStyle w:val="ListParagraph"/>
+        <w:numPr>
+          <w:ilvl w:val="1"/>
+          <w:numId w:val="3"/>
+        </w:numPr>
+      </w:pPr>
+      <w:r>
+        <w:t>Updated deliverables</w:t>
+      </w:r>
+    </w:p>
+    <w:p>
+      <w:pPr>
+        <w:pStyle w:val="ListParagraph"/>
+        <w:numPr>
+          <w:ilvl w:val="1"/>
+          <w:numId w:val="3"/>
+        </w:numPr>
+      </w:pPr>
+      <w:r>
+        <w:t>System Detailed Design Document</w:t>
+      </w:r>
+    </w:p>
+    <w:p>
+      <w:pPr>
+        <w:pStyle w:val="ListParagraph"/>
+        <w:numPr>
+          <w:ilvl w:val="1"/>
+          <w:numId w:val="3"/>
+        </w:numPr>
+      </w:pPr>
+      <w:r>
+        <w:t>UC1</w:t>
+      </w:r>
+      <w:r>
+        <w:t xml:space="preserve"> initial</w:t>
+      </w:r>
+      <w:r>
+        <w:t xml:space="preserve"> </w:t>
+      </w:r>
+      <w:r>
+        <w:t>Implementation</w:t>
+      </w:r>
+    </w:p>
+    <w:p>
+      <w:pPr>
+        <w:pStyle w:val="ListParagraph"/>
+        <w:numPr>
+          <w:ilvl w:val="1"/>
+          <w:numId w:val="3"/>
+        </w:numPr>
+      </w:pPr>
+      <w:r>
+        <w:t>Project Status Report.</w:t>
       </w:r>
     </w:p>
     <w:p>
@@ -3786,7 +3921,7 @@
         </w:numPr>
       </w:pPr>
       <w:r>
-        <w:t>Deliverable 5  (Due in: TBA)</w:t>
+        <w:t>Deliverable 5.2 (Due in: 11/3/2016)</w:t>
       </w:r>
     </w:p>
     <w:p>
@@ -3798,7 +3933,7 @@
         </w:numPr>
       </w:pPr>
       <w:r>
-        <w:t>UI Design</w:t>
+        <w:t>Presentation: Demo (UC1+extensions)</w:t>
       </w:r>
     </w:p>
     <w:p>
@@ -3810,7 +3945,7 @@
         </w:numPr>
       </w:pPr>
       <w:r>
-        <w:t>DB Design</w:t>
+        <w:t>Updated deliverables</w:t>
       </w:r>
     </w:p>
     <w:p>
@@ -3822,7 +3957,7 @@
         </w:numPr>
       </w:pPr>
       <w:r>
-        <w:t>Presentation:  Demo (UC1)</w:t>
+        <w:t>UC1 + extensions Implementation</w:t>
       </w:r>
     </w:p>
     <w:p>
@@ -3834,34 +3969,7 @@
         </w:numPr>
       </w:pPr>
       <w:r>
-        <w:t>Updated deliverables</w:t>
-      </w:r>
-    </w:p>
-    <w:p>
-      <w:pPr>
-        <w:pStyle w:val="ListParagraph"/>
-        <w:numPr>
-          <w:ilvl w:val="1"/>
-          <w:numId w:val="3"/>
-        </w:numPr>
-      </w:pPr>
-      <w:r>
-        <w:t xml:space="preserve">UC1 </w:t>
-      </w:r>
-      <w:r>
-        <w:t>Implementation</w:t>
-      </w:r>
-    </w:p>
-    <w:p>
-      <w:pPr>
-        <w:pStyle w:val="ListParagraph"/>
-        <w:numPr>
-          <w:ilvl w:val="1"/>
-          <w:numId w:val="3"/>
-        </w:numPr>
-      </w:pPr>
-      <w:r>
-        <w:t>Project Status Report.</w:t>
+        <w:t>Project Status Report</w:t>
       </w:r>
     </w:p>
     <w:p>
@@ -3873,7 +3981,10 @@
         </w:numPr>
       </w:pPr>
       <w:r>
-        <w:t>Deliverable 6  (Due in: TBA)</w:t>
+        <w:t>Deliverable 6 (Due in: TBA</w:t>
+      </w:r>
+      <w:r>
+        <w:t>)</w:t>
       </w:r>
     </w:p>
     <w:p>
@@ -3921,6 +4032,7 @@
         </w:numPr>
       </w:pPr>
       <w:r>
+        <w:lastRenderedPageBreak/>
         <w:t>Deliverable 7 (Due in: TBA)</w:t>
       </w:r>
     </w:p>
@@ -3957,7 +4069,6 @@
         </w:numPr>
       </w:pPr>
       <w:r>
-        <w:lastRenderedPageBreak/>
         <w:t>Project Status Report.</w:t>
       </w:r>
     </w:p>
@@ -3970,7 +4081,19 @@
         </w:numPr>
       </w:pPr>
       <w:r>
-        <w:t>Final Deliverable (Due in: Friday December 2)</w:t>
+        <w:t>Final Deli</w:t>
+      </w:r>
+      <w:r>
+        <w:t>verable (Due in: 12/</w:t>
+      </w:r>
+      <w:r>
+        <w:t>2</w:t>
+      </w:r>
+      <w:r>
+        <w:t>/2016</w:t>
+      </w:r>
+      <w:r>
+        <w:t>)</w:t>
       </w:r>
     </w:p>
     <w:p>
@@ -4794,6 +4917,7 @@
       </w:pPr>
       <w:bookmarkStart w:id="20" w:name="_Toc463569313"/>
       <w:r>
+        <w:lastRenderedPageBreak/>
         <w:t>3.1.3 Resource acquisition plan</w:t>
       </w:r>
       <w:bookmarkEnd w:id="20"/>
@@ -4809,7 +4933,6 @@
       </w:pPr>
       <w:bookmarkStart w:id="21" w:name="_Toc463569314"/>
       <w:r>
-        <w:lastRenderedPageBreak/>
         <w:t>3.2 Work plan</w:t>
       </w:r>
       <w:bookmarkEnd w:id="21"/>
@@ -4835,10 +4958,21 @@
         <w:t>activities</w:t>
       </w:r>
       <w:r>
-        <w:t xml:space="preserve"> are done in Sprint (iterative fashion)</w:t>
-      </w:r>
-      <w:r>
-        <w:t xml:space="preserve"> .Below is the </w:t>
+        <w:t xml:space="preserve"> are done in Sprint (iterative fashion</w:t>
+      </w:r>
+      <w:r>
+        <w:t>). Below</w:t>
+      </w:r>
+      <w:r>
+        <w:t xml:space="preserve"> </w:t>
+      </w:r>
+      <w:bookmarkStart w:id="23" w:name="_GoBack"/>
+      <w:bookmarkEnd w:id="23"/>
+      <w:r>
+        <w:t>are</w:t>
+      </w:r>
+      <w:r>
+        <w:t xml:space="preserve"> the </w:t>
       </w:r>
       <w:r>
         <w:t>detailed</w:t>
@@ -4851,6 +4985,7 @@
       <w:tblPr>
         <w:tblStyle w:val="TableGrid"/>
         <w:tblW w:w="0" w:type="auto"/>
+        <w:jc w:val="center"/>
         <w:tblLook w:val="04A0" w:firstRow="1" w:lastRow="0" w:firstColumn="1" w:lastColumn="0" w:noHBand="0" w:noVBand="1"/>
       </w:tblPr>
       <w:tblGrid>
@@ -4858,13 +4993,14 @@
         <w:gridCol w:w="3117"/>
       </w:tblGrid>
       <w:tr>
+        <w:trPr>
+          <w:jc w:val="center"/>
+        </w:trPr>
         <w:tc>
           <w:tcPr>
             <w:tcW w:w="3116" w:type="dxa"/>
           </w:tcPr>
           <w:p>
-            <w:bookmarkStart w:id="23" w:name="_GoBack"/>
-            <w:bookmarkEnd w:id="23"/>
             <w:r>
               <w:t>Sprint 1</w:t>
             </w:r>
@@ -4882,6 +5018,9 @@
         </w:tc>
       </w:tr>
       <w:tr>
+        <w:trPr>
+          <w:jc w:val="center"/>
+        </w:trPr>
         <w:tc>
           <w:tcPr>
             <w:tcW w:w="3116" w:type="dxa"/>
@@ -4904,6 +5043,9 @@
         </w:tc>
       </w:tr>
       <w:tr>
+        <w:trPr>
+          <w:jc w:val="center"/>
+        </w:trPr>
         <w:tc>
           <w:tcPr>
             <w:tcW w:w="3116" w:type="dxa"/>
@@ -4926,6 +5068,9 @@
         </w:tc>
       </w:tr>
       <w:tr>
+        <w:trPr>
+          <w:jc w:val="center"/>
+        </w:trPr>
         <w:tc>
           <w:tcPr>
             <w:tcW w:w="3116" w:type="dxa"/>
@@ -4948,6 +5093,9 @@
         </w:tc>
       </w:tr>
       <w:tr>
+        <w:trPr>
+          <w:jc w:val="center"/>
+        </w:trPr>
         <w:tc>
           <w:tcPr>
             <w:tcW w:w="3116" w:type="dxa"/>
@@ -4970,6 +5118,9 @@
         </w:tc>
       </w:tr>
       <w:tr>
+        <w:trPr>
+          <w:jc w:val="center"/>
+        </w:trPr>
         <w:tc>
           <w:tcPr>
             <w:tcW w:w="3116" w:type="dxa"/>
@@ -4997,6 +5148,7 @@
       <w:tblPr>
         <w:tblStyle w:val="TableGrid"/>
         <w:tblW w:w="0" w:type="auto"/>
+        <w:jc w:val="center"/>
         <w:tblLook w:val="04A0" w:firstRow="1" w:lastRow="0" w:firstColumn="1" w:lastColumn="0" w:noHBand="0" w:noVBand="1"/>
       </w:tblPr>
       <w:tblGrid>
@@ -5004,6 +5156,9 @@
         <w:gridCol w:w="3117"/>
       </w:tblGrid>
       <w:tr>
+        <w:trPr>
+          <w:jc w:val="center"/>
+        </w:trPr>
         <w:tc>
           <w:tcPr>
             <w:tcW w:w="3116" w:type="dxa"/>
@@ -5026,6 +5181,9 @@
         </w:tc>
       </w:tr>
       <w:tr>
+        <w:trPr>
+          <w:jc w:val="center"/>
+        </w:trPr>
         <w:tc>
           <w:tcPr>
             <w:tcW w:w="3116" w:type="dxa"/>
@@ -5048,6 +5206,9 @@
         </w:tc>
       </w:tr>
       <w:tr>
+        <w:trPr>
+          <w:jc w:val="center"/>
+        </w:trPr>
         <w:tc>
           <w:tcPr>
             <w:tcW w:w="3116" w:type="dxa"/>
@@ -5076,6 +5237,9 @@
         </w:tc>
       </w:tr>
       <w:tr>
+        <w:trPr>
+          <w:jc w:val="center"/>
+        </w:trPr>
         <w:tc>
           <w:tcPr>
             <w:tcW w:w="3116" w:type="dxa"/>
@@ -5101,6 +5265,9 @@
         </w:tc>
       </w:tr>
       <w:tr>
+        <w:trPr>
+          <w:jc w:val="center"/>
+        </w:trPr>
         <w:tc>
           <w:tcPr>
             <w:tcW w:w="3116" w:type="dxa"/>
@@ -5123,6 +5290,9 @@
         </w:tc>
       </w:tr>
       <w:tr>
+        <w:trPr>
+          <w:jc w:val="center"/>
+        </w:trPr>
         <w:tc>
           <w:tcPr>
             <w:tcW w:w="3116" w:type="dxa"/>
@@ -5145,6 +5315,9 @@
         </w:tc>
       </w:tr>
       <w:tr>
+        <w:trPr>
+          <w:jc w:val="center"/>
+        </w:trPr>
         <w:tc>
           <w:tcPr>
             <w:tcW w:w="3116" w:type="dxa"/>
@@ -5172,6 +5345,7 @@
       <w:tblPr>
         <w:tblStyle w:val="TableGrid"/>
         <w:tblW w:w="0" w:type="auto"/>
+        <w:jc w:val="center"/>
         <w:tblLook w:val="04A0" w:firstRow="1" w:lastRow="0" w:firstColumn="1" w:lastColumn="0" w:noHBand="0" w:noVBand="1"/>
       </w:tblPr>
       <w:tblGrid>
@@ -5179,6 +5353,9 @@
         <w:gridCol w:w="3117"/>
       </w:tblGrid>
       <w:tr>
+        <w:trPr>
+          <w:jc w:val="center"/>
+        </w:trPr>
         <w:tc>
           <w:tcPr>
             <w:tcW w:w="3116" w:type="dxa"/>
@@ -5201,6 +5378,9 @@
         </w:tc>
       </w:tr>
       <w:tr>
+        <w:trPr>
+          <w:jc w:val="center"/>
+        </w:trPr>
         <w:tc>
           <w:tcPr>
             <w:tcW w:w="3116" w:type="dxa"/>
@@ -5223,6 +5403,9 @@
         </w:tc>
       </w:tr>
       <w:tr>
+        <w:trPr>
+          <w:jc w:val="center"/>
+        </w:trPr>
         <w:tc>
           <w:tcPr>
             <w:tcW w:w="3116" w:type="dxa"/>
@@ -5245,6 +5428,9 @@
         </w:tc>
       </w:tr>
       <w:tr>
+        <w:trPr>
+          <w:jc w:val="center"/>
+        </w:trPr>
         <w:tc>
           <w:tcPr>
             <w:tcW w:w="3116" w:type="dxa"/>
@@ -5270,6 +5456,9 @@
         </w:tc>
       </w:tr>
       <w:tr>
+        <w:trPr>
+          <w:jc w:val="center"/>
+        </w:trPr>
         <w:tc>
           <w:tcPr>
             <w:tcW w:w="3116" w:type="dxa"/>
@@ -5292,6 +5481,9 @@
         </w:tc>
       </w:tr>
       <w:tr>
+        <w:trPr>
+          <w:jc w:val="center"/>
+        </w:trPr>
         <w:tc>
           <w:tcPr>
             <w:tcW w:w="3116" w:type="dxa"/>
@@ -5314,6 +5506,9 @@
         </w:tc>
       </w:tr>
       <w:tr>
+        <w:trPr>
+          <w:jc w:val="center"/>
+        </w:trPr>
         <w:tc>
           <w:tcPr>
             <w:tcW w:w="3116" w:type="dxa"/>
@@ -5872,6 +6067,7 @@
                 <w:b w:val="0"/>
                 <w:bCs w:val="0"/>
               </w:rPr>
+              <w:lastRenderedPageBreak/>
               <w:t>Keyboard</w:t>
             </w:r>
           </w:p>
@@ -6070,7 +6266,6 @@
                 <w:rFonts w:eastAsia="Times New Roman"/>
                 <w:b w:val="0"/>
               </w:rPr>
-              <w:lastRenderedPageBreak/>
               <w:t>Technical support</w:t>
             </w:r>
           </w:p>
@@ -7112,6 +7307,7 @@
                 <w:sz w:val="18"/>
                 <w:szCs w:val="18"/>
               </w:rPr>
+              <w:lastRenderedPageBreak/>
               <w:t>Changes in Schedule/deadlines</w:t>
             </w:r>
           </w:p>
@@ -7287,7 +7483,6 @@
                 <w:sz w:val="18"/>
                 <w:szCs w:val="18"/>
               </w:rPr>
-              <w:lastRenderedPageBreak/>
               <w:t xml:space="preserve">Team member Technical Expertise </w:t>
             </w:r>
           </w:p>
@@ -8254,6 +8449,7 @@
           <w:rFonts w:ascii="Calibri" w:eastAsia="Times New Roman" w:hAnsi="Calibri" w:cs="Calibri"/>
           <w:color w:val="000000"/>
         </w:rPr>
+        <w:lastRenderedPageBreak/>
         <w:t>Document Versioning: Github</w:t>
       </w:r>
     </w:p>
@@ -8425,7 +8621,6 @@
           <w:rFonts w:ascii="Calibri" w:eastAsia="Times New Roman" w:hAnsi="Calibri" w:cs="Calibri"/>
           <w:color w:val="000000"/>
         </w:rPr>
-        <w:lastRenderedPageBreak/>
         <w:t xml:space="preserve">Dia: Tool to draw </w:t>
       </w:r>
       <w:r>
@@ -9296,7 +9491,7 @@
 </file>
 
 <file path=word/endnotes.xml><?xml version="1.0" encoding="utf-8"?>
-<w:endnotes xmlns:wpc="http://schemas.microsoft.com/office/word/2010/wordprocessingCanvas" xmlns:mc="http://schemas.openxmlformats.org/markup-compatibility/2006" xmlns:o="urn:schemas-microsoft-com:office:office" xmlns:r="http://schemas.openxmlformats.org/officeDocument/2006/relationships" xmlns:m="http://schemas.openxmlformats.org/officeDocument/2006/math" xmlns:v="urn:schemas-microsoft-com:vml" xmlns:wp14="http://schemas.microsoft.com/office/word/2010/wordprocessingDrawing" xmlns:wp="http://schemas.openxmlformats.org/drawingml/2006/wordprocessingDrawing" xmlns:w10="urn:schemas-microsoft-com:office:word" xmlns:w="http://schemas.openxmlformats.org/wordprocessingml/2006/main" xmlns:w14="http://schemas.microsoft.com/office/word/2010/wordml" xmlns:w15="http://schemas.microsoft.com/office/word/2012/wordml" xmlns:wpg="http://schemas.microsoft.com/office/word/2010/wordprocessingGroup" xmlns:wpi="http://schemas.microsoft.com/office/word/2010/wordprocessingInk" xmlns:wne="http://schemas.microsoft.com/office/word/2006/wordml" xmlns:wps="http://schemas.microsoft.com/office/word/2010/wordprocessingShape" mc:Ignorable="w14 w15 wp14">
+<w:endnotes xmlns:wpc="http://schemas.microsoft.com/office/word/2010/wordprocessingCanvas" xmlns:cx="http://schemas.microsoft.com/office/drawing/2014/chartex" xmlns:cx1="http://schemas.microsoft.com/office/drawing/2015/9/8/chartex" xmlns:cx2="http://schemas.microsoft.com/office/drawing/2015/10/21/chartex" xmlns:mc="http://schemas.openxmlformats.org/markup-compatibility/2006" xmlns:o="urn:schemas-microsoft-com:office:office" xmlns:r="http://schemas.openxmlformats.org/officeDocument/2006/relationships" xmlns:m="http://schemas.openxmlformats.org/officeDocument/2006/math" xmlns:v="urn:schemas-microsoft-com:vml" xmlns:wp14="http://schemas.microsoft.com/office/word/2010/wordprocessingDrawing" xmlns:wp="http://schemas.openxmlformats.org/drawingml/2006/wordprocessingDrawing" xmlns:w10="urn:schemas-microsoft-com:office:word" xmlns:w="http://schemas.openxmlformats.org/wordprocessingml/2006/main" xmlns:w14="http://schemas.microsoft.com/office/word/2010/wordml" xmlns:w15="http://schemas.microsoft.com/office/word/2012/wordml" xmlns:w16se="http://schemas.microsoft.com/office/word/2015/wordml/symex" xmlns:wpg="http://schemas.microsoft.com/office/word/2010/wordprocessingGroup" xmlns:wpi="http://schemas.microsoft.com/office/word/2010/wordprocessingInk" xmlns:wne="http://schemas.microsoft.com/office/word/2006/wordml" xmlns:wps="http://schemas.microsoft.com/office/word/2010/wordprocessingShape" mc:Ignorable="w14 w15 w16se wp14">
   <w:endnote w:type="separator" w:id="-1">
     <w:p>
       <w:pPr>
@@ -9328,7 +9523,7 @@
 </file>
 
 <file path=word/footer1.xml><?xml version="1.0" encoding="utf-8"?>
-<w:ftr xmlns:wpc="http://schemas.microsoft.com/office/word/2010/wordprocessingCanvas" xmlns:mc="http://schemas.openxmlformats.org/markup-compatibility/2006" xmlns:o="urn:schemas-microsoft-com:office:office" xmlns:r="http://schemas.openxmlformats.org/officeDocument/2006/relationships" xmlns:m="http://schemas.openxmlformats.org/officeDocument/2006/math" xmlns:v="urn:schemas-microsoft-com:vml" xmlns:wp14="http://schemas.microsoft.com/office/word/2010/wordprocessingDrawing" xmlns:wp="http://schemas.openxmlformats.org/drawingml/2006/wordprocessingDrawing" xmlns:w10="urn:schemas-microsoft-com:office:word" xmlns:w="http://schemas.openxmlformats.org/wordprocessingml/2006/main" xmlns:w14="http://schemas.microsoft.com/office/word/2010/wordml" xmlns:w15="http://schemas.microsoft.com/office/word/2012/wordml" xmlns:wpg="http://schemas.microsoft.com/office/word/2010/wordprocessingGroup" xmlns:wpi="http://schemas.microsoft.com/office/word/2010/wordprocessingInk" xmlns:wne="http://schemas.microsoft.com/office/word/2006/wordml" xmlns:wps="http://schemas.microsoft.com/office/word/2010/wordprocessingShape" mc:Ignorable="w14 w15 wp14">
+<w:ftr xmlns:wpc="http://schemas.microsoft.com/office/word/2010/wordprocessingCanvas" xmlns:cx="http://schemas.microsoft.com/office/drawing/2014/chartex" xmlns:cx1="http://schemas.microsoft.com/office/drawing/2015/9/8/chartex" xmlns:cx2="http://schemas.microsoft.com/office/drawing/2015/10/21/chartex" xmlns:mc="http://schemas.openxmlformats.org/markup-compatibility/2006" xmlns:o="urn:schemas-microsoft-com:office:office" xmlns:r="http://schemas.openxmlformats.org/officeDocument/2006/relationships" xmlns:m="http://schemas.openxmlformats.org/officeDocument/2006/math" xmlns:v="urn:schemas-microsoft-com:vml" xmlns:wp14="http://schemas.microsoft.com/office/word/2010/wordprocessingDrawing" xmlns:wp="http://schemas.openxmlformats.org/drawingml/2006/wordprocessingDrawing" xmlns:w10="urn:schemas-microsoft-com:office:word" xmlns:w="http://schemas.openxmlformats.org/wordprocessingml/2006/main" xmlns:w14="http://schemas.microsoft.com/office/word/2010/wordml" xmlns:w15="http://schemas.microsoft.com/office/word/2012/wordml" xmlns:w16se="http://schemas.microsoft.com/office/word/2015/wordml/symex" xmlns:wpg="http://schemas.microsoft.com/office/word/2010/wordprocessingGroup" xmlns:wpi="http://schemas.microsoft.com/office/word/2010/wordprocessingInk" xmlns:wne="http://schemas.microsoft.com/office/word/2006/wordml" xmlns:wps="http://schemas.microsoft.com/office/word/2010/wordprocessingShape" mc:Ignorable="w14 w15 w16se wp14">
   <w:p>
     <w:pPr>
       <w:pStyle w:val="Footer"/>
@@ -9338,7 +9533,7 @@
 </file>
 
 <file path=word/footer2.xml><?xml version="1.0" encoding="utf-8"?>
-<w:ftr xmlns:wpc="http://schemas.microsoft.com/office/word/2010/wordprocessingCanvas" xmlns:mc="http://schemas.openxmlformats.org/markup-compatibility/2006" xmlns:o="urn:schemas-microsoft-com:office:office" xmlns:r="http://schemas.openxmlformats.org/officeDocument/2006/relationships" xmlns:m="http://schemas.openxmlformats.org/officeDocument/2006/math" xmlns:v="urn:schemas-microsoft-com:vml" xmlns:wp14="http://schemas.microsoft.com/office/word/2010/wordprocessingDrawing" xmlns:wp="http://schemas.openxmlformats.org/drawingml/2006/wordprocessingDrawing" xmlns:w10="urn:schemas-microsoft-com:office:word" xmlns:w="http://schemas.openxmlformats.org/wordprocessingml/2006/main" xmlns:w14="http://schemas.microsoft.com/office/word/2010/wordml" xmlns:w15="http://schemas.microsoft.com/office/word/2012/wordml" xmlns:wpg="http://schemas.microsoft.com/office/word/2010/wordprocessingGroup" xmlns:wpi="http://schemas.microsoft.com/office/word/2010/wordprocessingInk" xmlns:wne="http://schemas.microsoft.com/office/word/2006/wordml" xmlns:wps="http://schemas.microsoft.com/office/word/2010/wordprocessingShape" mc:Ignorable="w14 w15 wp14">
+<w:ftr xmlns:wpc="http://schemas.microsoft.com/office/word/2010/wordprocessingCanvas" xmlns:cx="http://schemas.microsoft.com/office/drawing/2014/chartex" xmlns:cx1="http://schemas.microsoft.com/office/drawing/2015/9/8/chartex" xmlns:cx2="http://schemas.microsoft.com/office/drawing/2015/10/21/chartex" xmlns:mc="http://schemas.openxmlformats.org/markup-compatibility/2006" xmlns:o="urn:schemas-microsoft-com:office:office" xmlns:r="http://schemas.openxmlformats.org/officeDocument/2006/relationships" xmlns:m="http://schemas.openxmlformats.org/officeDocument/2006/math" xmlns:v="urn:schemas-microsoft-com:vml" xmlns:wp14="http://schemas.microsoft.com/office/word/2010/wordprocessingDrawing" xmlns:wp="http://schemas.openxmlformats.org/drawingml/2006/wordprocessingDrawing" xmlns:w10="urn:schemas-microsoft-com:office:word" xmlns:w="http://schemas.openxmlformats.org/wordprocessingml/2006/main" xmlns:w14="http://schemas.microsoft.com/office/word/2010/wordml" xmlns:w15="http://schemas.microsoft.com/office/word/2012/wordml" xmlns:w16se="http://schemas.microsoft.com/office/word/2015/wordml/symex" xmlns:wpg="http://schemas.microsoft.com/office/word/2010/wordprocessingGroup" xmlns:wpi="http://schemas.microsoft.com/office/word/2010/wordprocessingInk" xmlns:wne="http://schemas.microsoft.com/office/word/2006/wordml" xmlns:wps="http://schemas.microsoft.com/office/word/2010/wordprocessingShape" mc:Ignorable="w14 w15 w16se wp14">
   <w:sdt>
     <w:sdtPr>
       <w:id w:val="1589040696"/>
@@ -9405,7 +9600,7 @@
 </file>
 
 <file path=word/footer3.xml><?xml version="1.0" encoding="utf-8"?>
-<w:ftr xmlns:wpc="http://schemas.microsoft.com/office/word/2010/wordprocessingCanvas" xmlns:mc="http://schemas.openxmlformats.org/markup-compatibility/2006" xmlns:o="urn:schemas-microsoft-com:office:office" xmlns:r="http://schemas.openxmlformats.org/officeDocument/2006/relationships" xmlns:m="http://schemas.openxmlformats.org/officeDocument/2006/math" xmlns:v="urn:schemas-microsoft-com:vml" xmlns:wp14="http://schemas.microsoft.com/office/word/2010/wordprocessingDrawing" xmlns:wp="http://schemas.openxmlformats.org/drawingml/2006/wordprocessingDrawing" xmlns:w10="urn:schemas-microsoft-com:office:word" xmlns:w="http://schemas.openxmlformats.org/wordprocessingml/2006/main" xmlns:w14="http://schemas.microsoft.com/office/word/2010/wordml" xmlns:w15="http://schemas.microsoft.com/office/word/2012/wordml" xmlns:wpg="http://schemas.microsoft.com/office/word/2010/wordprocessingGroup" xmlns:wpi="http://schemas.microsoft.com/office/word/2010/wordprocessingInk" xmlns:wne="http://schemas.microsoft.com/office/word/2006/wordml" xmlns:wps="http://schemas.microsoft.com/office/word/2010/wordprocessingShape" mc:Ignorable="w14 w15 wp14">
+<w:ftr xmlns:wpc="http://schemas.microsoft.com/office/word/2010/wordprocessingCanvas" xmlns:cx="http://schemas.microsoft.com/office/drawing/2014/chartex" xmlns:cx1="http://schemas.microsoft.com/office/drawing/2015/9/8/chartex" xmlns:cx2="http://schemas.microsoft.com/office/drawing/2015/10/21/chartex" xmlns:mc="http://schemas.openxmlformats.org/markup-compatibility/2006" xmlns:o="urn:schemas-microsoft-com:office:office" xmlns:r="http://schemas.openxmlformats.org/officeDocument/2006/relationships" xmlns:m="http://schemas.openxmlformats.org/officeDocument/2006/math" xmlns:v="urn:schemas-microsoft-com:vml" xmlns:wp14="http://schemas.microsoft.com/office/word/2010/wordprocessingDrawing" xmlns:wp="http://schemas.openxmlformats.org/drawingml/2006/wordprocessingDrawing" xmlns:w10="urn:schemas-microsoft-com:office:word" xmlns:w="http://schemas.openxmlformats.org/wordprocessingml/2006/main" xmlns:w14="http://schemas.microsoft.com/office/word/2010/wordml" xmlns:w15="http://schemas.microsoft.com/office/word/2012/wordml" xmlns:w16se="http://schemas.microsoft.com/office/word/2015/wordml/symex" xmlns:wpg="http://schemas.microsoft.com/office/word/2010/wordprocessingGroup" xmlns:wpi="http://schemas.microsoft.com/office/word/2010/wordprocessingInk" xmlns:wne="http://schemas.microsoft.com/office/word/2006/wordml" xmlns:wps="http://schemas.microsoft.com/office/word/2010/wordprocessingShape" mc:Ignorable="w14 w15 w16se wp14">
   <w:p>
     <w:pPr>
       <w:pStyle w:val="Footer"/>
@@ -9415,7 +9610,7 @@
 </file>
 
 <file path=word/footnotes.xml><?xml version="1.0" encoding="utf-8"?>
-<w:footnotes xmlns:wpc="http://schemas.microsoft.com/office/word/2010/wordprocessingCanvas" xmlns:mc="http://schemas.openxmlformats.org/markup-compatibility/2006" xmlns:o="urn:schemas-microsoft-com:office:office" xmlns:r="http://schemas.openxmlformats.org/officeDocument/2006/relationships" xmlns:m="http://schemas.openxmlformats.org/officeDocument/2006/math" xmlns:v="urn:schemas-microsoft-com:vml" xmlns:wp14="http://schemas.microsoft.com/office/word/2010/wordprocessingDrawing" xmlns:wp="http://schemas.openxmlformats.org/drawingml/2006/wordprocessingDrawing" xmlns:w10="urn:schemas-microsoft-com:office:word" xmlns:w="http://schemas.openxmlformats.org/wordprocessingml/2006/main" xmlns:w14="http://schemas.microsoft.com/office/word/2010/wordml" xmlns:w15="http://schemas.microsoft.com/office/word/2012/wordml" xmlns:wpg="http://schemas.microsoft.com/office/word/2010/wordprocessingGroup" xmlns:wpi="http://schemas.microsoft.com/office/word/2010/wordprocessingInk" xmlns:wne="http://schemas.microsoft.com/office/word/2006/wordml" xmlns:wps="http://schemas.microsoft.com/office/word/2010/wordprocessingShape" mc:Ignorable="w14 w15 wp14">
+<w:footnotes xmlns:wpc="http://schemas.microsoft.com/office/word/2010/wordprocessingCanvas" xmlns:cx="http://schemas.microsoft.com/office/drawing/2014/chartex" xmlns:cx1="http://schemas.microsoft.com/office/drawing/2015/9/8/chartex" xmlns:cx2="http://schemas.microsoft.com/office/drawing/2015/10/21/chartex" xmlns:mc="http://schemas.openxmlformats.org/markup-compatibility/2006" xmlns:o="urn:schemas-microsoft-com:office:office" xmlns:r="http://schemas.openxmlformats.org/officeDocument/2006/relationships" xmlns:m="http://schemas.openxmlformats.org/officeDocument/2006/math" xmlns:v="urn:schemas-microsoft-com:vml" xmlns:wp14="http://schemas.microsoft.com/office/word/2010/wordprocessingDrawing" xmlns:wp="http://schemas.openxmlformats.org/drawingml/2006/wordprocessingDrawing" xmlns:w10="urn:schemas-microsoft-com:office:word" xmlns:w="http://schemas.openxmlformats.org/wordprocessingml/2006/main" xmlns:w14="http://schemas.microsoft.com/office/word/2010/wordml" xmlns:w15="http://schemas.microsoft.com/office/word/2012/wordml" xmlns:w16se="http://schemas.microsoft.com/office/word/2015/wordml/symex" xmlns:wpg="http://schemas.microsoft.com/office/word/2010/wordprocessingGroup" xmlns:wpi="http://schemas.microsoft.com/office/word/2010/wordprocessingInk" xmlns:wne="http://schemas.microsoft.com/office/word/2006/wordml" xmlns:wps="http://schemas.microsoft.com/office/word/2010/wordprocessingShape" mc:Ignorable="w14 w15 w16se wp14">
   <w:footnote w:type="separator" w:id="-1">
     <w:p>
       <w:pPr>
@@ -9447,7 +9642,7 @@
 </file>
 
 <file path=word/header1.xml><?xml version="1.0" encoding="utf-8"?>
-<w:hdr xmlns:wpc="http://schemas.microsoft.com/office/word/2010/wordprocessingCanvas" xmlns:mc="http://schemas.openxmlformats.org/markup-compatibility/2006" xmlns:o="urn:schemas-microsoft-com:office:office" xmlns:r="http://schemas.openxmlformats.org/officeDocument/2006/relationships" xmlns:m="http://schemas.openxmlformats.org/officeDocument/2006/math" xmlns:v="urn:schemas-microsoft-com:vml" xmlns:wp14="http://schemas.microsoft.com/office/word/2010/wordprocessingDrawing" xmlns:wp="http://schemas.openxmlformats.org/drawingml/2006/wordprocessingDrawing" xmlns:w10="urn:schemas-microsoft-com:office:word" xmlns:w="http://schemas.openxmlformats.org/wordprocessingml/2006/main" xmlns:w14="http://schemas.microsoft.com/office/word/2010/wordml" xmlns:w15="http://schemas.microsoft.com/office/word/2012/wordml" xmlns:wpg="http://schemas.microsoft.com/office/word/2010/wordprocessingGroup" xmlns:wpi="http://schemas.microsoft.com/office/word/2010/wordprocessingInk" xmlns:wne="http://schemas.microsoft.com/office/word/2006/wordml" xmlns:wps="http://schemas.microsoft.com/office/word/2010/wordprocessingShape" mc:Ignorable="w14 w15 wp14">
+<w:hdr xmlns:wpc="http://schemas.microsoft.com/office/word/2010/wordprocessingCanvas" xmlns:cx="http://schemas.microsoft.com/office/drawing/2014/chartex" xmlns:cx1="http://schemas.microsoft.com/office/drawing/2015/9/8/chartex" xmlns:cx2="http://schemas.microsoft.com/office/drawing/2015/10/21/chartex" xmlns:mc="http://schemas.openxmlformats.org/markup-compatibility/2006" xmlns:o="urn:schemas-microsoft-com:office:office" xmlns:r="http://schemas.openxmlformats.org/officeDocument/2006/relationships" xmlns:m="http://schemas.openxmlformats.org/officeDocument/2006/math" xmlns:v="urn:schemas-microsoft-com:vml" xmlns:wp14="http://schemas.microsoft.com/office/word/2010/wordprocessingDrawing" xmlns:wp="http://schemas.openxmlformats.org/drawingml/2006/wordprocessingDrawing" xmlns:w10="urn:schemas-microsoft-com:office:word" xmlns:w="http://schemas.openxmlformats.org/wordprocessingml/2006/main" xmlns:w14="http://schemas.microsoft.com/office/word/2010/wordml" xmlns:w15="http://schemas.microsoft.com/office/word/2012/wordml" xmlns:w16se="http://schemas.microsoft.com/office/word/2015/wordml/symex" xmlns:wpg="http://schemas.microsoft.com/office/word/2010/wordprocessingGroup" xmlns:wpi="http://schemas.microsoft.com/office/word/2010/wordprocessingInk" xmlns:wne="http://schemas.microsoft.com/office/word/2006/wordml" xmlns:wps="http://schemas.microsoft.com/office/word/2010/wordprocessingShape" mc:Ignorable="w14 w15 w16se wp14">
   <w:p>
     <w:pPr>
       <w:pStyle w:val="Header"/>
@@ -9457,7 +9652,7 @@
 </file>
 
 <file path=word/header2.xml><?xml version="1.0" encoding="utf-8"?>
-<w:hdr xmlns:wpc="http://schemas.microsoft.com/office/word/2010/wordprocessingCanvas" xmlns:mc="http://schemas.openxmlformats.org/markup-compatibility/2006" xmlns:o="urn:schemas-microsoft-com:office:office" xmlns:r="http://schemas.openxmlformats.org/officeDocument/2006/relationships" xmlns:m="http://schemas.openxmlformats.org/officeDocument/2006/math" xmlns:v="urn:schemas-microsoft-com:vml" xmlns:wp14="http://schemas.microsoft.com/office/word/2010/wordprocessingDrawing" xmlns:wp="http://schemas.openxmlformats.org/drawingml/2006/wordprocessingDrawing" xmlns:w10="urn:schemas-microsoft-com:office:word" xmlns:w="http://schemas.openxmlformats.org/wordprocessingml/2006/main" xmlns:w14="http://schemas.microsoft.com/office/word/2010/wordml" xmlns:w15="http://schemas.microsoft.com/office/word/2012/wordml" xmlns:wpg="http://schemas.microsoft.com/office/word/2010/wordprocessingGroup" xmlns:wpi="http://schemas.microsoft.com/office/word/2010/wordprocessingInk" xmlns:wne="http://schemas.microsoft.com/office/word/2006/wordml" xmlns:wps="http://schemas.microsoft.com/office/word/2010/wordprocessingShape" mc:Ignorable="w14 w15 wp14">
+<w:hdr xmlns:wpc="http://schemas.microsoft.com/office/word/2010/wordprocessingCanvas" xmlns:cx="http://schemas.microsoft.com/office/drawing/2014/chartex" xmlns:cx1="http://schemas.microsoft.com/office/drawing/2015/9/8/chartex" xmlns:cx2="http://schemas.microsoft.com/office/drawing/2015/10/21/chartex" xmlns:mc="http://schemas.openxmlformats.org/markup-compatibility/2006" xmlns:o="urn:schemas-microsoft-com:office:office" xmlns:r="http://schemas.openxmlformats.org/officeDocument/2006/relationships" xmlns:m="http://schemas.openxmlformats.org/officeDocument/2006/math" xmlns:v="urn:schemas-microsoft-com:vml" xmlns:wp14="http://schemas.microsoft.com/office/word/2010/wordprocessingDrawing" xmlns:wp="http://schemas.openxmlformats.org/drawingml/2006/wordprocessingDrawing" xmlns:w10="urn:schemas-microsoft-com:office:word" xmlns:w="http://schemas.openxmlformats.org/wordprocessingml/2006/main" xmlns:w14="http://schemas.microsoft.com/office/word/2010/wordml" xmlns:w15="http://schemas.microsoft.com/office/word/2012/wordml" xmlns:w16se="http://schemas.microsoft.com/office/word/2015/wordml/symex" xmlns:wpg="http://schemas.microsoft.com/office/word/2010/wordprocessingGroup" xmlns:wpi="http://schemas.microsoft.com/office/word/2010/wordprocessingInk" xmlns:wne="http://schemas.microsoft.com/office/word/2006/wordml" xmlns:wps="http://schemas.microsoft.com/office/word/2010/wordprocessingShape" mc:Ignorable="w14 w15 w16se wp14">
   <w:p>
     <w:pPr>
       <w:pStyle w:val="Header"/>
@@ -9473,7 +9668,7 @@
 </file>
 
 <file path=word/header3.xml><?xml version="1.0" encoding="utf-8"?>
-<w:hdr xmlns:wpc="http://schemas.microsoft.com/office/word/2010/wordprocessingCanvas" xmlns:mc="http://schemas.openxmlformats.org/markup-compatibility/2006" xmlns:o="urn:schemas-microsoft-com:office:office" xmlns:r="http://schemas.openxmlformats.org/officeDocument/2006/relationships" xmlns:m="http://schemas.openxmlformats.org/officeDocument/2006/math" xmlns:v="urn:schemas-microsoft-com:vml" xmlns:wp14="http://schemas.microsoft.com/office/word/2010/wordprocessingDrawing" xmlns:wp="http://schemas.openxmlformats.org/drawingml/2006/wordprocessingDrawing" xmlns:w10="urn:schemas-microsoft-com:office:word" xmlns:w="http://schemas.openxmlformats.org/wordprocessingml/2006/main" xmlns:w14="http://schemas.microsoft.com/office/word/2010/wordml" xmlns:w15="http://schemas.microsoft.com/office/word/2012/wordml" xmlns:wpg="http://schemas.microsoft.com/office/word/2010/wordprocessingGroup" xmlns:wpi="http://schemas.microsoft.com/office/word/2010/wordprocessingInk" xmlns:wne="http://schemas.microsoft.com/office/word/2006/wordml" xmlns:wps="http://schemas.microsoft.com/office/word/2010/wordprocessingShape" mc:Ignorable="w14 w15 wp14">
+<w:hdr xmlns:wpc="http://schemas.microsoft.com/office/word/2010/wordprocessingCanvas" xmlns:cx="http://schemas.microsoft.com/office/drawing/2014/chartex" xmlns:cx1="http://schemas.microsoft.com/office/drawing/2015/9/8/chartex" xmlns:cx2="http://schemas.microsoft.com/office/drawing/2015/10/21/chartex" xmlns:mc="http://schemas.openxmlformats.org/markup-compatibility/2006" xmlns:o="urn:schemas-microsoft-com:office:office" xmlns:r="http://schemas.openxmlformats.org/officeDocument/2006/relationships" xmlns:m="http://schemas.openxmlformats.org/officeDocument/2006/math" xmlns:v="urn:schemas-microsoft-com:vml" xmlns:wp14="http://schemas.microsoft.com/office/word/2010/wordprocessingDrawing" xmlns:wp="http://schemas.openxmlformats.org/drawingml/2006/wordprocessingDrawing" xmlns:w10="urn:schemas-microsoft-com:office:word" xmlns:w="http://schemas.openxmlformats.org/wordprocessingml/2006/main" xmlns:w14="http://schemas.microsoft.com/office/word/2010/wordml" xmlns:w15="http://schemas.microsoft.com/office/word/2012/wordml" xmlns:w16se="http://schemas.microsoft.com/office/word/2015/wordml/symex" xmlns:wpg="http://schemas.microsoft.com/office/word/2010/wordprocessingGroup" xmlns:wpi="http://schemas.microsoft.com/office/word/2010/wordprocessingInk" xmlns:wne="http://schemas.microsoft.com/office/word/2006/wordml" xmlns:wps="http://schemas.microsoft.com/office/word/2010/wordprocessingShape" mc:Ignorable="w14 w15 w16se wp14">
   <w:p>
     <w:pPr>
       <w:pStyle w:val="Header"/>
@@ -9489,7 +9684,7 @@
 </file>
 
 <file path=word/header4.xml><?xml version="1.0" encoding="utf-8"?>
-<w:hdr xmlns:wpc="http://schemas.microsoft.com/office/word/2010/wordprocessingCanvas" xmlns:mc="http://schemas.openxmlformats.org/markup-compatibility/2006" xmlns:o="urn:schemas-microsoft-com:office:office" xmlns:r="http://schemas.openxmlformats.org/officeDocument/2006/relationships" xmlns:m="http://schemas.openxmlformats.org/officeDocument/2006/math" xmlns:v="urn:schemas-microsoft-com:vml" xmlns:wp14="http://schemas.microsoft.com/office/word/2010/wordprocessingDrawing" xmlns:wp="http://schemas.openxmlformats.org/drawingml/2006/wordprocessingDrawing" xmlns:w10="urn:schemas-microsoft-com:office:word" xmlns:w="http://schemas.openxmlformats.org/wordprocessingml/2006/main" xmlns:w14="http://schemas.microsoft.com/office/word/2010/wordml" xmlns:w15="http://schemas.microsoft.com/office/word/2012/wordml" xmlns:wpg="http://schemas.microsoft.com/office/word/2010/wordprocessingGroup" xmlns:wpi="http://schemas.microsoft.com/office/word/2010/wordprocessingInk" xmlns:wne="http://schemas.microsoft.com/office/word/2006/wordml" xmlns:wps="http://schemas.microsoft.com/office/word/2010/wordprocessingShape" mc:Ignorable="w14 w15 wp14">
+<w:hdr xmlns:wpc="http://schemas.microsoft.com/office/word/2010/wordprocessingCanvas" xmlns:cx="http://schemas.microsoft.com/office/drawing/2014/chartex" xmlns:cx1="http://schemas.microsoft.com/office/drawing/2015/9/8/chartex" xmlns:cx2="http://schemas.microsoft.com/office/drawing/2015/10/21/chartex" xmlns:mc="http://schemas.openxmlformats.org/markup-compatibility/2006" xmlns:o="urn:schemas-microsoft-com:office:office" xmlns:r="http://schemas.openxmlformats.org/officeDocument/2006/relationships" xmlns:m="http://schemas.openxmlformats.org/officeDocument/2006/math" xmlns:v="urn:schemas-microsoft-com:vml" xmlns:wp14="http://schemas.microsoft.com/office/word/2010/wordprocessingDrawing" xmlns:wp="http://schemas.openxmlformats.org/drawingml/2006/wordprocessingDrawing" xmlns:w10="urn:schemas-microsoft-com:office:word" xmlns:w="http://schemas.openxmlformats.org/wordprocessingml/2006/main" xmlns:w14="http://schemas.microsoft.com/office/word/2010/wordml" xmlns:w15="http://schemas.microsoft.com/office/word/2012/wordml" xmlns:w16se="http://schemas.microsoft.com/office/word/2015/wordml/symex" xmlns:wpg="http://schemas.microsoft.com/office/word/2010/wordprocessingGroup" xmlns:wpi="http://schemas.microsoft.com/office/word/2010/wordprocessingInk" xmlns:wne="http://schemas.microsoft.com/office/word/2006/wordml" xmlns:wps="http://schemas.microsoft.com/office/word/2010/wordprocessingShape" mc:Ignorable="w14 w15 w16se wp14">
   <w:sdt>
     <w:sdtPr>
       <w:id w:val="1038445613"/>
@@ -9498,7 +9693,6 @@
         <w:docPartUnique/>
       </w:docPartObj>
     </w:sdtPr>
-    <w:sdtEndPr/>
     <w:sdtContent>
       <w:p>
         <w:pPr>
@@ -9549,7 +9743,7 @@
 </file>
 
 <file path=word/header5.xml><?xml version="1.0" encoding="utf-8"?>
-<w:hdr xmlns:wpc="http://schemas.microsoft.com/office/word/2010/wordprocessingCanvas" xmlns:mc="http://schemas.openxmlformats.org/markup-compatibility/2006" xmlns:o="urn:schemas-microsoft-com:office:office" xmlns:r="http://schemas.openxmlformats.org/officeDocument/2006/relationships" xmlns:m="http://schemas.openxmlformats.org/officeDocument/2006/math" xmlns:v="urn:schemas-microsoft-com:vml" xmlns:wp14="http://schemas.microsoft.com/office/word/2010/wordprocessingDrawing" xmlns:wp="http://schemas.openxmlformats.org/drawingml/2006/wordprocessingDrawing" xmlns:w10="urn:schemas-microsoft-com:office:word" xmlns:w="http://schemas.openxmlformats.org/wordprocessingml/2006/main" xmlns:w14="http://schemas.microsoft.com/office/word/2010/wordml" xmlns:w15="http://schemas.microsoft.com/office/word/2012/wordml" xmlns:wpg="http://schemas.microsoft.com/office/word/2010/wordprocessingGroup" xmlns:wpi="http://schemas.microsoft.com/office/word/2010/wordprocessingInk" xmlns:wne="http://schemas.microsoft.com/office/word/2006/wordml" xmlns:wps="http://schemas.microsoft.com/office/word/2010/wordprocessingShape" mc:Ignorable="w14 w15 wp14">
+<w:hdr xmlns:wpc="http://schemas.microsoft.com/office/word/2010/wordprocessingCanvas" xmlns:cx="http://schemas.microsoft.com/office/drawing/2014/chartex" xmlns:cx1="http://schemas.microsoft.com/office/drawing/2015/9/8/chartex" xmlns:cx2="http://schemas.microsoft.com/office/drawing/2015/10/21/chartex" xmlns:mc="http://schemas.openxmlformats.org/markup-compatibility/2006" xmlns:o="urn:schemas-microsoft-com:office:office" xmlns:r="http://schemas.openxmlformats.org/officeDocument/2006/relationships" xmlns:m="http://schemas.openxmlformats.org/officeDocument/2006/math" xmlns:v="urn:schemas-microsoft-com:vml" xmlns:wp14="http://schemas.microsoft.com/office/word/2010/wordprocessingDrawing" xmlns:wp="http://schemas.openxmlformats.org/drawingml/2006/wordprocessingDrawing" xmlns:w10="urn:schemas-microsoft-com:office:word" xmlns:w="http://schemas.openxmlformats.org/wordprocessingml/2006/main" xmlns:w14="http://schemas.microsoft.com/office/word/2010/wordml" xmlns:w15="http://schemas.microsoft.com/office/word/2012/wordml" xmlns:w16se="http://schemas.microsoft.com/office/word/2015/wordml/symex" xmlns:wpg="http://schemas.microsoft.com/office/word/2010/wordprocessingGroup" xmlns:wpi="http://schemas.microsoft.com/office/word/2010/wordprocessingInk" xmlns:wne="http://schemas.microsoft.com/office/word/2006/wordml" xmlns:wps="http://schemas.microsoft.com/office/word/2010/wordprocessingShape" mc:Ignorable="w14 w15 w16se wp14">
   <w:p>
     <w:pPr>
       <w:pStyle w:val="Header"/>
@@ -9589,7 +9783,7 @@
 </file>
 
 <file path=word/numbering.xml><?xml version="1.0" encoding="utf-8"?>
-<w:numbering xmlns:wpc="http://schemas.microsoft.com/office/word/2010/wordprocessingCanvas" xmlns:mc="http://schemas.openxmlformats.org/markup-compatibility/2006" xmlns:o="urn:schemas-microsoft-com:office:office" xmlns:r="http://schemas.openxmlformats.org/officeDocument/2006/relationships" xmlns:m="http://schemas.openxmlformats.org/officeDocument/2006/math" xmlns:v="urn:schemas-microsoft-com:vml" xmlns:wp14="http://schemas.microsoft.com/office/word/2010/wordprocessingDrawing" xmlns:wp="http://schemas.openxmlformats.org/drawingml/2006/wordprocessingDrawing" xmlns:w10="urn:schemas-microsoft-com:office:word" xmlns:w="http://schemas.openxmlformats.org/wordprocessingml/2006/main" xmlns:w14="http://schemas.microsoft.com/office/word/2010/wordml" xmlns:w15="http://schemas.microsoft.com/office/word/2012/wordml" xmlns:wpg="http://schemas.microsoft.com/office/word/2010/wordprocessingGroup" xmlns:wpi="http://schemas.microsoft.com/office/word/2010/wordprocessingInk" xmlns:wne="http://schemas.microsoft.com/office/word/2006/wordml" xmlns:wps="http://schemas.microsoft.com/office/word/2010/wordprocessingShape" mc:Ignorable="w14 w15 wp14">
+<w:numbering xmlns:wpc="http://schemas.microsoft.com/office/word/2010/wordprocessingCanvas" xmlns:cx="http://schemas.microsoft.com/office/drawing/2014/chartex" xmlns:cx1="http://schemas.microsoft.com/office/drawing/2015/9/8/chartex" xmlns:cx2="http://schemas.microsoft.com/office/drawing/2015/10/21/chartex" xmlns:mc="http://schemas.openxmlformats.org/markup-compatibility/2006" xmlns:o="urn:schemas-microsoft-com:office:office" xmlns:r="http://schemas.openxmlformats.org/officeDocument/2006/relationships" xmlns:m="http://schemas.openxmlformats.org/officeDocument/2006/math" xmlns:v="urn:schemas-microsoft-com:vml" xmlns:wp14="http://schemas.microsoft.com/office/word/2010/wordprocessingDrawing" xmlns:wp="http://schemas.openxmlformats.org/drawingml/2006/wordprocessingDrawing" xmlns:w10="urn:schemas-microsoft-com:office:word" xmlns:w="http://schemas.openxmlformats.org/wordprocessingml/2006/main" xmlns:w14="http://schemas.microsoft.com/office/word/2010/wordml" xmlns:w15="http://schemas.microsoft.com/office/word/2012/wordml" xmlns:w16se="http://schemas.microsoft.com/office/word/2015/wordml/symex" xmlns:wpg="http://schemas.microsoft.com/office/word/2010/wordprocessingGroup" xmlns:wpi="http://schemas.microsoft.com/office/word/2010/wordprocessingInk" xmlns:wne="http://schemas.microsoft.com/office/word/2006/wordml" xmlns:wps="http://schemas.microsoft.com/office/word/2010/wordprocessingShape" mc:Ignorable="w14 w15 w16se wp14">
   <w:abstractNum w:abstractNumId="0" w15:restartNumberingAfterBreak="0">
     <w:nsid w:val="038B1519"/>
     <w:multiLevelType w:val="hybridMultilevel"/>
@@ -11103,7 +11297,7 @@
 </file>
 
 <file path=word/styles.xml><?xml version="1.0" encoding="utf-8"?>
-<w:styles xmlns:mc="http://schemas.openxmlformats.org/markup-compatibility/2006" xmlns:r="http://schemas.openxmlformats.org/officeDocument/2006/relationships" xmlns:w="http://schemas.openxmlformats.org/wordprocessingml/2006/main" xmlns:w14="http://schemas.microsoft.com/office/word/2010/wordml" xmlns:w15="http://schemas.microsoft.com/office/word/2012/wordml" mc:Ignorable="w14 w15">
+<w:styles xmlns:mc="http://schemas.openxmlformats.org/markup-compatibility/2006" xmlns:r="http://schemas.openxmlformats.org/officeDocument/2006/relationships" xmlns:w="http://schemas.openxmlformats.org/wordprocessingml/2006/main" xmlns:w14="http://schemas.microsoft.com/office/word/2010/wordml" xmlns:w15="http://schemas.microsoft.com/office/word/2012/wordml" xmlns:w16se="http://schemas.microsoft.com/office/word/2015/wordml/symex" mc:Ignorable="w14 w15 w16se">
   <w:docDefaults>
     <w:rPrDefault>
       <w:rPr>
@@ -11119,7 +11313,7 @@
       </w:pPr>
     </w:pPrDefault>
   </w:docDefaults>
-  <w:latentStyles w:defLockedState="0" w:defUIPriority="99" w:defSemiHidden="0" w:defUnhideWhenUsed="0" w:defQFormat="0" w:count="371">
+  <w:latentStyles w:defLockedState="0" w:defUIPriority="99" w:defSemiHidden="0" w:defUnhideWhenUsed="0" w:defQFormat="0" w:count="372">
     <w:lsdException w:name="Normal" w:uiPriority="0" w:qFormat="1"/>
     <w:lsdException w:name="heading 1" w:uiPriority="9" w:qFormat="1"/>
     <w:lsdException w:name="heading 2" w:semiHidden="1" w:uiPriority="9" w:unhideWhenUsed="1" w:qFormat="1"/>
@@ -11491,6 +11685,7 @@
     <w:lsdException w:name="List Table 5 Dark Accent 6" w:uiPriority="50"/>
     <w:lsdException w:name="List Table 6 Colorful Accent 6" w:uiPriority="51"/>
     <w:lsdException w:name="List Table 7 Colorful Accent 6" w:uiPriority="52"/>
+    <w:lsdException w:name="Mention" w:semiHidden="1" w:unhideWhenUsed="1"/>
   </w:latentStyles>
   <w:style w:type="paragraph" w:default="1" w:styleId="Normal">
     <w:name w:val="Normal"/>
@@ -12323,7 +12518,7 @@
 </file>
 
 <file path=customXml/itemProps1.xml><?xml version="1.0" encoding="utf-8"?>
-<ds:datastoreItem xmlns:ds="http://schemas.openxmlformats.org/officeDocument/2006/customXml" ds:itemID="{EE0ACDC1-C48E-40C6-A837-E6E7C657B8BE}">
+<ds:datastoreItem xmlns:ds="http://schemas.openxmlformats.org/officeDocument/2006/customXml" ds:itemID="{4043C43E-5625-45F7-BA7C-FEFD43C17CE3}">
   <ds:schemaRefs>
     <ds:schemaRef ds:uri="http://schemas.openxmlformats.org/officeDocument/2006/bibliography"/>
   </ds:schemaRefs>

</xml_diff>

<commit_message>
Update for deliverable 3
</commit_message>
<xml_diff>
--- a/Project Plan.docx
+++ b/Project Plan.docx
@@ -1,6 +1,6 @@
 
 <file path=word/document.xml><?xml version="1.0" encoding="utf-8"?>
-<w:document xmlns:wpc="http://schemas.microsoft.com/office/word/2010/wordprocessingCanvas" xmlns:cx="http://schemas.microsoft.com/office/drawing/2014/chartex" xmlns:cx1="http://schemas.microsoft.com/office/drawing/2015/9/8/chartex" xmlns:cx2="http://schemas.microsoft.com/office/drawing/2015/10/21/chartex" xmlns:mc="http://schemas.openxmlformats.org/markup-compatibility/2006" xmlns:o="urn:schemas-microsoft-com:office:office" xmlns:r="http://schemas.openxmlformats.org/officeDocument/2006/relationships" xmlns:m="http://schemas.openxmlformats.org/officeDocument/2006/math" xmlns:v="urn:schemas-microsoft-com:vml" xmlns:wp14="http://schemas.microsoft.com/office/word/2010/wordprocessingDrawing" xmlns:wp="http://schemas.openxmlformats.org/drawingml/2006/wordprocessingDrawing" xmlns:w10="urn:schemas-microsoft-com:office:word" xmlns:w="http://schemas.openxmlformats.org/wordprocessingml/2006/main" xmlns:w14="http://schemas.microsoft.com/office/word/2010/wordml" xmlns:w15="http://schemas.microsoft.com/office/word/2012/wordml" xmlns:w16se="http://schemas.microsoft.com/office/word/2015/wordml/symex" xmlns:wpg="http://schemas.microsoft.com/office/word/2010/wordprocessingGroup" xmlns:wpi="http://schemas.microsoft.com/office/word/2010/wordprocessingInk" xmlns:wne="http://schemas.microsoft.com/office/word/2006/wordml" xmlns:wps="http://schemas.microsoft.com/office/word/2010/wordprocessingShape" mc:Ignorable="w14 w15 w16se wp14">
+<w:document xmlns:wpc="http://schemas.microsoft.com/office/word/2010/wordprocessingCanvas" xmlns:cx="http://schemas.microsoft.com/office/drawing/2014/chartex" xmlns:mc="http://schemas.openxmlformats.org/markup-compatibility/2006" xmlns:o="urn:schemas-microsoft-com:office:office" xmlns:r="http://schemas.openxmlformats.org/officeDocument/2006/relationships" xmlns:m="http://schemas.openxmlformats.org/officeDocument/2006/math" xmlns:v="urn:schemas-microsoft-com:vml" xmlns:wp14="http://schemas.microsoft.com/office/word/2010/wordprocessingDrawing" xmlns:wp="http://schemas.openxmlformats.org/drawingml/2006/wordprocessingDrawing" xmlns:w10="urn:schemas-microsoft-com:office:word" xmlns:w="http://schemas.openxmlformats.org/wordprocessingml/2006/main" xmlns:w14="http://schemas.microsoft.com/office/word/2010/wordml" xmlns:w15="http://schemas.microsoft.com/office/word/2012/wordml" xmlns:w16se="http://schemas.microsoft.com/office/word/2015/wordml/symex" xmlns:wpg="http://schemas.microsoft.com/office/word/2010/wordprocessingGroup" xmlns:wpi="http://schemas.microsoft.com/office/word/2010/wordprocessingInk" xmlns:wne="http://schemas.microsoft.com/office/word/2006/wordml" xmlns:wps="http://schemas.microsoft.com/office/word/2010/wordprocessingShape" mc:Ignorable="w14 w15 w16se wp14">
   <w:body>
     <w:p/>
     <w:tbl>
@@ -3477,7 +3477,18 @@
         </w:rPr>
       </w:pPr>
       <w:r>
+        <w:rPr>
+          <w:rFonts w:cs="Helvetica"/>
+          <w:color w:val="222222"/>
+          <w:shd w:val="clear" w:color="auto" w:fill="FFFFFF"/>
+        </w:rPr>
         <w:lastRenderedPageBreak/>
+        <w:t>The project</w:t>
+      </w:r>
+      <w:r>
+        <w:t xml:space="preserve"> is subjected to </w:t>
+      </w:r>
+      <w:r>
         <w:t>UTD Dining Service business decisions and regulations.</w:t>
       </w:r>
     </w:p>
@@ -3495,6 +3506,17 @@
         </w:rPr>
       </w:pPr>
       <w:r>
+        <w:rPr>
+          <w:rFonts w:cs="Helvetica"/>
+          <w:color w:val="222222"/>
+          <w:shd w:val="clear" w:color="auto" w:fill="FFFFFF"/>
+        </w:rPr>
+        <w:t>The project</w:t>
+      </w:r>
+      <w:r>
+        <w:t xml:space="preserve"> is subjected to </w:t>
+      </w:r>
+      <w:r>
         <w:t>UTD Dining Service restricted budget allocation and policies on hardware acquisition.</w:t>
       </w:r>
     </w:p>
@@ -3510,7 +3532,13 @@
     </w:p>
     <w:p>
       <w:r>
-        <w:t>Project deliverables are as follows (subject to changes):</w:t>
+        <w:t>Project deliverables are</w:t>
+      </w:r>
+      <w:r>
+        <w:t xml:space="preserve"> as follows</w:t>
+      </w:r>
+      <w:r>
+        <w:t>:</w:t>
       </w:r>
     </w:p>
     <w:p>
@@ -3795,10 +3823,7 @@
         </w:numPr>
       </w:pPr>
       <w:r>
-        <w:t>UI Design</w:t>
-      </w:r>
-      <w:r>
-        <w:t xml:space="preserve"> (sketches)</w:t>
+        <w:t>UI Design (sketches)</w:t>
       </w:r>
     </w:p>
     <w:p>
@@ -3810,10 +3835,7 @@
         </w:numPr>
       </w:pPr>
       <w:r>
-        <w:t>DB Design</w:t>
-      </w:r>
-      <w:r>
-        <w:t xml:space="preserve"> (tables)</w:t>
+        <w:t>DB Design (tables)</w:t>
       </w:r>
     </w:p>
     <w:p>
@@ -4020,6 +4042,7 @@
         </w:numPr>
       </w:pPr>
       <w:r>
+        <w:lastRenderedPageBreak/>
         <w:t>Project Status Report</w:t>
       </w:r>
     </w:p>
@@ -4032,7 +4055,6 @@
         </w:numPr>
       </w:pPr>
       <w:r>
-        <w:lastRenderedPageBreak/>
         <w:t>Deliverable 7 (Due in: TBA)</w:t>
       </w:r>
     </w:p>
@@ -4162,823 +4184,27 @@
     </w:p>
     <w:p>
       <w:r>
-        <w:t>TBD.</w:t>
-      </w:r>
-    </w:p>
-    <w:p>
-      <w:pPr>
-        <w:pStyle w:val="Heading1"/>
-      </w:pPr>
-      <w:bookmarkStart w:id="14" w:name="_Toc463569307"/>
-      <w:r>
-        <w:t>2. Project Organization</w:t>
-      </w:r>
-      <w:bookmarkEnd w:id="14"/>
-    </w:p>
-    <w:p>
-      <w:pPr>
-        <w:pStyle w:val="Heading2"/>
-      </w:pPr>
-      <w:bookmarkStart w:id="15" w:name="_Toc463569308"/>
-      <w:r>
-        <w:t xml:space="preserve">2.1. </w:t>
-      </w:r>
-      <w:r>
-        <w:t>Roles and Responsibilities</w:t>
-      </w:r>
-      <w:bookmarkEnd w:id="15"/>
-    </w:p>
-    <w:p>
-      <w:pPr>
-        <w:pStyle w:val="Heading1"/>
-      </w:pPr>
-      <w:bookmarkStart w:id="16" w:name="_Toc463569309"/>
-      <w:r>
-        <w:t>3. Managerial process plan</w:t>
-      </w:r>
-      <w:bookmarkEnd w:id="16"/>
-    </w:p>
-    <w:p>
-      <w:pPr>
-        <w:pStyle w:val="Heading2"/>
-      </w:pPr>
-      <w:bookmarkStart w:id="17" w:name="_Toc463569310"/>
-      <w:r>
-        <w:t>3.1 Start-up plan</w:t>
-      </w:r>
-      <w:bookmarkEnd w:id="17"/>
-    </w:p>
-    <w:p>
-      <w:pPr>
-        <w:pStyle w:val="Heading3"/>
-      </w:pPr>
-      <w:bookmarkStart w:id="18" w:name="_Toc463569311"/>
-      <w:r>
-        <w:t>3.1.1 Estimation plan</w:t>
-      </w:r>
-      <w:bookmarkEnd w:id="18"/>
-    </w:p>
-    <w:p>
-      <w:r>
-        <w:t>TBD</w:t>
-      </w:r>
-    </w:p>
-    <w:p>
-      <w:pPr>
-        <w:pStyle w:val="Heading3"/>
-      </w:pPr>
-      <w:bookmarkStart w:id="19" w:name="_Toc463569312"/>
-      <w:r>
-        <w:t>3.1.2 Staffing plan</w:t>
-      </w:r>
-      <w:bookmarkEnd w:id="19"/>
-    </w:p>
-    <w:p>
-      <w:r>
-        <w:rPr>
-          <w:bCs/>
-          <w:szCs w:val="24"/>
-        </w:rPr>
-        <w:t>The table below presents the cost of the human resources involved in the project for its entire duration (13 weeks).</w:t>
-      </w:r>
-    </w:p>
-    <w:tbl>
-      <w:tblPr>
-        <w:tblStyle w:val="PlainTable1"/>
-        <w:tblW w:w="0" w:type="auto"/>
-        <w:jc w:val="center"/>
-        <w:tblLook w:val="04A0" w:firstRow="1" w:lastRow="0" w:firstColumn="1" w:lastColumn="0" w:noHBand="0" w:noVBand="1"/>
-      </w:tblPr>
-      <w:tblGrid>
-        <w:gridCol w:w="1897"/>
-        <w:gridCol w:w="2250"/>
-        <w:gridCol w:w="1581"/>
-        <w:gridCol w:w="940"/>
-      </w:tblGrid>
-      <w:tr>
-        <w:trPr>
-          <w:cnfStyle w:val="100000000000" w:firstRow="1" w:lastRow="0" w:firstColumn="0" w:lastColumn="0" w:oddVBand="0" w:evenVBand="0" w:oddHBand="0" w:evenHBand="0" w:firstRowFirstColumn="0" w:firstRowLastColumn="0" w:lastRowFirstColumn="0" w:lastRowLastColumn="0"/>
-          <w:trHeight w:val="150"/>
-          <w:jc w:val="center"/>
-        </w:trPr>
-        <w:tc>
-          <w:tcPr>
-            <w:cnfStyle w:val="001000000000" w:firstRow="0" w:lastRow="0" w:firstColumn="1" w:lastColumn="0" w:oddVBand="0" w:evenVBand="0" w:oddHBand="0" w:evenHBand="0" w:firstRowFirstColumn="0" w:firstRowLastColumn="0" w:lastRowFirstColumn="0" w:lastRowLastColumn="0"/>
-            <w:tcW w:w="0" w:type="auto"/>
-            <w:vAlign w:val="center"/>
-            <w:hideMark/>
-          </w:tcPr>
-          <w:p>
-            <w:pPr>
-              <w:jc w:val="center"/>
-              <w:rPr>
-                <w:rFonts w:eastAsia="Times New Roman"/>
-              </w:rPr>
-            </w:pPr>
-          </w:p>
-          <w:p>
-            <w:pPr>
-              <w:jc w:val="center"/>
-              <w:rPr>
-                <w:rFonts w:eastAsia="Times New Roman"/>
-              </w:rPr>
-            </w:pPr>
-            <w:r>
-              <w:rPr>
-                <w:rFonts w:eastAsia="Times New Roman"/>
-              </w:rPr>
-              <w:t>Roles</w:t>
-            </w:r>
-          </w:p>
-        </w:tc>
-        <w:tc>
-          <w:tcPr>
-            <w:tcW w:w="0" w:type="auto"/>
-            <w:vAlign w:val="center"/>
-            <w:hideMark/>
-          </w:tcPr>
-          <w:p>
-            <w:pPr>
-              <w:jc w:val="center"/>
-              <w:cnfStyle w:val="100000000000" w:firstRow="1" w:lastRow="0" w:firstColumn="0" w:lastColumn="0" w:oddVBand="0" w:evenVBand="0" w:oddHBand="0" w:evenHBand="0" w:firstRowFirstColumn="0" w:firstRowLastColumn="0" w:lastRowFirstColumn="0" w:lastRowLastColumn="0"/>
-              <w:rPr>
-                <w:rFonts w:eastAsia="Times New Roman"/>
-              </w:rPr>
-            </w:pPr>
-            <w:r>
-              <w:rPr>
-                <w:rFonts w:eastAsia="Times New Roman"/>
-              </w:rPr>
-              <w:t>Effort (in hours/week)</w:t>
-            </w:r>
-          </w:p>
-        </w:tc>
-        <w:tc>
-          <w:tcPr>
-            <w:tcW w:w="0" w:type="auto"/>
-            <w:vAlign w:val="center"/>
-            <w:hideMark/>
-          </w:tcPr>
-          <w:p>
-            <w:pPr>
-              <w:jc w:val="center"/>
-              <w:cnfStyle w:val="100000000000" w:firstRow="1" w:lastRow="0" w:firstColumn="0" w:lastColumn="0" w:oddVBand="0" w:evenVBand="0" w:oddHBand="0" w:evenHBand="0" w:firstRowFirstColumn="0" w:firstRowLastColumn="0" w:lastRowFirstColumn="0" w:lastRowLastColumn="0"/>
-              <w:rPr>
-                <w:rFonts w:eastAsia="Times New Roman"/>
-              </w:rPr>
-            </w:pPr>
-            <w:r>
-              <w:rPr>
-                <w:rFonts w:eastAsia="Times New Roman"/>
-              </w:rPr>
-              <w:t>Pay (per week)</w:t>
-            </w:r>
-          </w:p>
-        </w:tc>
-        <w:tc>
-          <w:tcPr>
-            <w:tcW w:w="0" w:type="auto"/>
-            <w:vAlign w:val="center"/>
-            <w:hideMark/>
-          </w:tcPr>
-          <w:p>
-            <w:pPr>
-              <w:jc w:val="center"/>
-              <w:cnfStyle w:val="100000000000" w:firstRow="1" w:lastRow="0" w:firstColumn="0" w:lastColumn="0" w:oddVBand="0" w:evenVBand="0" w:oddHBand="0" w:evenHBand="0" w:firstRowFirstColumn="0" w:firstRowLastColumn="0" w:lastRowFirstColumn="0" w:lastRowLastColumn="0"/>
-              <w:rPr>
-                <w:rFonts w:eastAsia="Times New Roman"/>
-              </w:rPr>
-            </w:pPr>
-            <w:r>
-              <w:rPr>
-                <w:rFonts w:eastAsia="Times New Roman"/>
-              </w:rPr>
-              <w:t>Total</w:t>
-            </w:r>
-          </w:p>
-        </w:tc>
-      </w:tr>
-      <w:tr>
-        <w:trPr>
-          <w:cnfStyle w:val="000000100000" w:firstRow="0" w:lastRow="0" w:firstColumn="0" w:lastColumn="0" w:oddVBand="0" w:evenVBand="0" w:oddHBand="1" w:evenHBand="0" w:firstRowFirstColumn="0" w:firstRowLastColumn="0" w:lastRowFirstColumn="0" w:lastRowLastColumn="0"/>
-          <w:trHeight w:val="600"/>
-          <w:jc w:val="center"/>
-        </w:trPr>
-        <w:tc>
-          <w:tcPr>
-            <w:cnfStyle w:val="001000000000" w:firstRow="0" w:lastRow="0" w:firstColumn="1" w:lastColumn="0" w:oddVBand="0" w:evenVBand="0" w:oddHBand="0" w:evenHBand="0" w:firstRowFirstColumn="0" w:firstRowLastColumn="0" w:lastRowFirstColumn="0" w:lastRowLastColumn="0"/>
-            <w:tcW w:w="0" w:type="auto"/>
-            <w:vAlign w:val="center"/>
-            <w:hideMark/>
-          </w:tcPr>
-          <w:p>
-            <w:pPr>
-              <w:jc w:val="center"/>
-              <w:rPr>
-                <w:rFonts w:eastAsia="Times New Roman"/>
-              </w:rPr>
-            </w:pPr>
-            <w:r>
-              <w:rPr>
-                <w:rFonts w:eastAsia="Times New Roman"/>
-              </w:rPr>
-              <w:t>Software Engineer</w:t>
-            </w:r>
-          </w:p>
-        </w:tc>
-        <w:tc>
-          <w:tcPr>
-            <w:tcW w:w="0" w:type="auto"/>
-            <w:vAlign w:val="center"/>
-            <w:hideMark/>
-          </w:tcPr>
-          <w:p>
-            <w:pPr>
-              <w:jc w:val="center"/>
-              <w:cnfStyle w:val="000000100000" w:firstRow="0" w:lastRow="0" w:firstColumn="0" w:lastColumn="0" w:oddVBand="0" w:evenVBand="0" w:oddHBand="1" w:evenHBand="0" w:firstRowFirstColumn="0" w:firstRowLastColumn="0" w:lastRowFirstColumn="0" w:lastRowLastColumn="0"/>
-              <w:rPr>
-                <w:rFonts w:eastAsia="Times New Roman"/>
-              </w:rPr>
-            </w:pPr>
-            <w:r>
-              <w:rPr>
-                <w:rFonts w:eastAsia="Times New Roman"/>
-              </w:rPr>
-              <w:t>20</w:t>
-            </w:r>
-          </w:p>
-        </w:tc>
-        <w:tc>
-          <w:tcPr>
-            <w:tcW w:w="0" w:type="auto"/>
-            <w:vAlign w:val="center"/>
-            <w:hideMark/>
-          </w:tcPr>
-          <w:p>
-            <w:pPr>
-              <w:jc w:val="center"/>
-              <w:cnfStyle w:val="000000100000" w:firstRow="0" w:lastRow="0" w:firstColumn="0" w:lastColumn="0" w:oddVBand="0" w:evenVBand="0" w:oddHBand="1" w:evenHBand="0" w:firstRowFirstColumn="0" w:firstRowLastColumn="0" w:lastRowFirstColumn="0" w:lastRowLastColumn="0"/>
-              <w:rPr>
-                <w:rFonts w:eastAsia="Times New Roman"/>
-              </w:rPr>
-            </w:pPr>
-            <w:r>
-              <w:rPr>
-                <w:rFonts w:eastAsia="Times New Roman"/>
-              </w:rPr>
-              <w:t>800 (40/hour)</w:t>
-            </w:r>
-          </w:p>
-        </w:tc>
-        <w:tc>
-          <w:tcPr>
-            <w:tcW w:w="0" w:type="auto"/>
-            <w:vAlign w:val="center"/>
-            <w:hideMark/>
-          </w:tcPr>
-          <w:p>
-            <w:pPr>
-              <w:jc w:val="center"/>
-              <w:cnfStyle w:val="000000100000" w:firstRow="0" w:lastRow="0" w:firstColumn="0" w:lastColumn="0" w:oddVBand="0" w:evenVBand="0" w:oddHBand="1" w:evenHBand="0" w:firstRowFirstColumn="0" w:firstRowLastColumn="0" w:lastRowFirstColumn="0" w:lastRowLastColumn="0"/>
-              <w:rPr>
-                <w:rFonts w:eastAsia="Times New Roman"/>
-              </w:rPr>
-            </w:pPr>
-            <w:r>
-              <w:rPr>
-                <w:rFonts w:eastAsia="Times New Roman"/>
-              </w:rPr>
-              <w:t>$</w:t>
-            </w:r>
-            <w:r>
-              <w:rPr>
-                <w:rFonts w:eastAsia="Times New Roman"/>
-              </w:rPr>
-              <w:t>10</w:t>
-            </w:r>
-            <w:r>
-              <w:rPr>
-                <w:rFonts w:eastAsia="Times New Roman"/>
-              </w:rPr>
-              <w:t>,</w:t>
-            </w:r>
-            <w:r>
-              <w:rPr>
-                <w:rFonts w:eastAsia="Times New Roman"/>
-              </w:rPr>
-              <w:t>400</w:t>
-            </w:r>
-          </w:p>
-        </w:tc>
-      </w:tr>
-      <w:tr>
-        <w:trPr>
-          <w:trHeight w:val="600"/>
-          <w:jc w:val="center"/>
-        </w:trPr>
-        <w:tc>
-          <w:tcPr>
-            <w:cnfStyle w:val="001000000000" w:firstRow="0" w:lastRow="0" w:firstColumn="1" w:lastColumn="0" w:oddVBand="0" w:evenVBand="0" w:oddHBand="0" w:evenHBand="0" w:firstRowFirstColumn="0" w:firstRowLastColumn="0" w:lastRowFirstColumn="0" w:lastRowLastColumn="0"/>
-            <w:tcW w:w="0" w:type="auto"/>
-            <w:vAlign w:val="center"/>
-            <w:hideMark/>
-          </w:tcPr>
-          <w:p>
-            <w:pPr>
-              <w:jc w:val="center"/>
-              <w:rPr>
-                <w:rFonts w:eastAsia="Times New Roman"/>
-              </w:rPr>
-            </w:pPr>
-            <w:r>
-              <w:rPr>
-                <w:rFonts w:eastAsia="Times New Roman"/>
-              </w:rPr>
-              <w:t>Developer</w:t>
-            </w:r>
-          </w:p>
-        </w:tc>
-        <w:tc>
-          <w:tcPr>
-            <w:tcW w:w="0" w:type="auto"/>
-            <w:vAlign w:val="center"/>
-            <w:hideMark/>
-          </w:tcPr>
-          <w:p>
-            <w:pPr>
-              <w:jc w:val="center"/>
-              <w:cnfStyle w:val="000000000000" w:firstRow="0" w:lastRow="0" w:firstColumn="0" w:lastColumn="0" w:oddVBand="0" w:evenVBand="0" w:oddHBand="0" w:evenHBand="0" w:firstRowFirstColumn="0" w:firstRowLastColumn="0" w:lastRowFirstColumn="0" w:lastRowLastColumn="0"/>
-              <w:rPr>
-                <w:rFonts w:eastAsia="Times New Roman"/>
-              </w:rPr>
-            </w:pPr>
-            <w:r>
-              <w:rPr>
-                <w:rFonts w:eastAsia="Times New Roman"/>
-              </w:rPr>
-              <w:t>20</w:t>
-            </w:r>
-          </w:p>
-        </w:tc>
-        <w:tc>
-          <w:tcPr>
-            <w:tcW w:w="0" w:type="auto"/>
-            <w:vAlign w:val="center"/>
-            <w:hideMark/>
-          </w:tcPr>
-          <w:p>
-            <w:pPr>
-              <w:jc w:val="center"/>
-              <w:cnfStyle w:val="000000000000" w:firstRow="0" w:lastRow="0" w:firstColumn="0" w:lastColumn="0" w:oddVBand="0" w:evenVBand="0" w:oddHBand="0" w:evenHBand="0" w:firstRowFirstColumn="0" w:firstRowLastColumn="0" w:lastRowFirstColumn="0" w:lastRowLastColumn="0"/>
-              <w:rPr>
-                <w:rFonts w:eastAsia="Times New Roman"/>
-              </w:rPr>
-            </w:pPr>
-            <w:r>
-              <w:rPr>
-                <w:rFonts w:eastAsia="Times New Roman"/>
-              </w:rPr>
-              <w:t>800 (40/hour)</w:t>
-            </w:r>
-          </w:p>
-        </w:tc>
-        <w:tc>
-          <w:tcPr>
-            <w:tcW w:w="0" w:type="auto"/>
-            <w:vAlign w:val="center"/>
-            <w:hideMark/>
-          </w:tcPr>
-          <w:p>
-            <w:pPr>
-              <w:jc w:val="center"/>
-              <w:cnfStyle w:val="000000000000" w:firstRow="0" w:lastRow="0" w:firstColumn="0" w:lastColumn="0" w:oddVBand="0" w:evenVBand="0" w:oddHBand="0" w:evenHBand="0" w:firstRowFirstColumn="0" w:firstRowLastColumn="0" w:lastRowFirstColumn="0" w:lastRowLastColumn="0"/>
-              <w:rPr>
-                <w:rFonts w:eastAsia="Times New Roman"/>
-              </w:rPr>
-            </w:pPr>
-            <w:r>
-              <w:rPr>
-                <w:rFonts w:eastAsia="Times New Roman"/>
-              </w:rPr>
-              <w:t>$</w:t>
-            </w:r>
-            <w:r>
-              <w:rPr>
-                <w:rFonts w:eastAsia="Times New Roman"/>
-              </w:rPr>
-              <w:t>10</w:t>
-            </w:r>
-            <w:r>
-              <w:rPr>
-                <w:rFonts w:eastAsia="Times New Roman"/>
-              </w:rPr>
-              <w:t>,</w:t>
-            </w:r>
-            <w:r>
-              <w:rPr>
-                <w:rFonts w:eastAsia="Times New Roman"/>
-              </w:rPr>
-              <w:t>400</w:t>
-            </w:r>
-          </w:p>
-        </w:tc>
-      </w:tr>
-      <w:tr>
-        <w:trPr>
-          <w:cnfStyle w:val="000000100000" w:firstRow="0" w:lastRow="0" w:firstColumn="0" w:lastColumn="0" w:oddVBand="0" w:evenVBand="0" w:oddHBand="1" w:evenHBand="0" w:firstRowFirstColumn="0" w:firstRowLastColumn="0" w:lastRowFirstColumn="0" w:lastRowLastColumn="0"/>
-          <w:trHeight w:val="600"/>
-          <w:jc w:val="center"/>
-        </w:trPr>
-        <w:tc>
-          <w:tcPr>
-            <w:cnfStyle w:val="001000000000" w:firstRow="0" w:lastRow="0" w:firstColumn="1" w:lastColumn="0" w:oddVBand="0" w:evenVBand="0" w:oddHBand="0" w:evenHBand="0" w:firstRowFirstColumn="0" w:firstRowLastColumn="0" w:lastRowFirstColumn="0" w:lastRowLastColumn="0"/>
-            <w:tcW w:w="0" w:type="auto"/>
-            <w:vAlign w:val="center"/>
-            <w:hideMark/>
-          </w:tcPr>
-          <w:p>
-            <w:pPr>
-              <w:jc w:val="center"/>
-              <w:rPr>
-                <w:rFonts w:eastAsia="Times New Roman"/>
-              </w:rPr>
-            </w:pPr>
-            <w:r>
-              <w:rPr>
-                <w:rFonts w:eastAsia="Times New Roman"/>
-              </w:rPr>
-              <w:t>Project Manager</w:t>
-            </w:r>
-          </w:p>
-        </w:tc>
-        <w:tc>
-          <w:tcPr>
-            <w:tcW w:w="0" w:type="auto"/>
-            <w:vAlign w:val="center"/>
-            <w:hideMark/>
-          </w:tcPr>
-          <w:p>
-            <w:pPr>
-              <w:jc w:val="center"/>
-              <w:cnfStyle w:val="000000100000" w:firstRow="0" w:lastRow="0" w:firstColumn="0" w:lastColumn="0" w:oddVBand="0" w:evenVBand="0" w:oddHBand="1" w:evenHBand="0" w:firstRowFirstColumn="0" w:firstRowLastColumn="0" w:lastRowFirstColumn="0" w:lastRowLastColumn="0"/>
-              <w:rPr>
-                <w:rFonts w:eastAsia="Times New Roman"/>
-              </w:rPr>
-            </w:pPr>
-            <w:r>
-              <w:rPr>
-                <w:rFonts w:eastAsia="Times New Roman"/>
-              </w:rPr>
-              <w:t>15</w:t>
-            </w:r>
-          </w:p>
-        </w:tc>
-        <w:tc>
-          <w:tcPr>
-            <w:tcW w:w="0" w:type="auto"/>
-            <w:vAlign w:val="center"/>
-            <w:hideMark/>
-          </w:tcPr>
-          <w:p>
-            <w:pPr>
-              <w:jc w:val="center"/>
-              <w:cnfStyle w:val="000000100000" w:firstRow="0" w:lastRow="0" w:firstColumn="0" w:lastColumn="0" w:oddVBand="0" w:evenVBand="0" w:oddHBand="1" w:evenHBand="0" w:firstRowFirstColumn="0" w:firstRowLastColumn="0" w:lastRowFirstColumn="0" w:lastRowLastColumn="0"/>
-              <w:rPr>
-                <w:rFonts w:eastAsia="Times New Roman"/>
-              </w:rPr>
-            </w:pPr>
-            <w:r>
-              <w:rPr>
-                <w:rFonts w:eastAsia="Times New Roman"/>
-              </w:rPr>
-              <w:t>675 (45/hour)</w:t>
-            </w:r>
-          </w:p>
-        </w:tc>
-        <w:tc>
-          <w:tcPr>
-            <w:tcW w:w="0" w:type="auto"/>
-            <w:vAlign w:val="center"/>
-            <w:hideMark/>
-          </w:tcPr>
-          <w:p>
-            <w:pPr>
-              <w:jc w:val="center"/>
-              <w:cnfStyle w:val="000000100000" w:firstRow="0" w:lastRow="0" w:firstColumn="0" w:lastColumn="0" w:oddVBand="0" w:evenVBand="0" w:oddHBand="1" w:evenHBand="0" w:firstRowFirstColumn="0" w:firstRowLastColumn="0" w:lastRowFirstColumn="0" w:lastRowLastColumn="0"/>
-              <w:rPr>
-                <w:rFonts w:eastAsia="Times New Roman"/>
-              </w:rPr>
-            </w:pPr>
-            <w:r>
-              <w:rPr>
-                <w:rFonts w:eastAsia="Times New Roman"/>
-              </w:rPr>
-              <w:t>$</w:t>
-            </w:r>
-            <w:r>
-              <w:rPr>
-                <w:rFonts w:eastAsia="Times New Roman"/>
-              </w:rPr>
-              <w:t>8</w:t>
-            </w:r>
-            <w:r>
-              <w:rPr>
-                <w:rFonts w:eastAsia="Times New Roman"/>
-              </w:rPr>
-              <w:t>,</w:t>
-            </w:r>
-            <w:r>
-              <w:rPr>
-                <w:rFonts w:eastAsia="Times New Roman"/>
-              </w:rPr>
-              <w:t>775</w:t>
-            </w:r>
-          </w:p>
-        </w:tc>
-      </w:tr>
-      <w:tr>
-        <w:trPr>
-          <w:trHeight w:val="600"/>
-          <w:jc w:val="center"/>
-        </w:trPr>
-        <w:tc>
-          <w:tcPr>
-            <w:cnfStyle w:val="001000000000" w:firstRow="0" w:lastRow="0" w:firstColumn="1" w:lastColumn="0" w:oddVBand="0" w:evenVBand="0" w:oddHBand="0" w:evenHBand="0" w:firstRowFirstColumn="0" w:firstRowLastColumn="0" w:lastRowFirstColumn="0" w:lastRowLastColumn="0"/>
-            <w:tcW w:w="0" w:type="auto"/>
-            <w:vAlign w:val="center"/>
-            <w:hideMark/>
-          </w:tcPr>
-          <w:p>
-            <w:pPr>
-              <w:jc w:val="center"/>
-              <w:rPr>
-                <w:rFonts w:eastAsia="Times New Roman"/>
-              </w:rPr>
-            </w:pPr>
-            <w:r>
-              <w:rPr>
-                <w:rFonts w:eastAsia="Times New Roman"/>
-              </w:rPr>
-              <w:t>Test Analyst</w:t>
-            </w:r>
-          </w:p>
-        </w:tc>
-        <w:tc>
-          <w:tcPr>
-            <w:tcW w:w="0" w:type="auto"/>
-            <w:vAlign w:val="center"/>
-            <w:hideMark/>
-          </w:tcPr>
-          <w:p>
-            <w:pPr>
-              <w:jc w:val="center"/>
-              <w:cnfStyle w:val="000000000000" w:firstRow="0" w:lastRow="0" w:firstColumn="0" w:lastColumn="0" w:oddVBand="0" w:evenVBand="0" w:oddHBand="0" w:evenHBand="0" w:firstRowFirstColumn="0" w:firstRowLastColumn="0" w:lastRowFirstColumn="0" w:lastRowLastColumn="0"/>
-              <w:rPr>
-                <w:rFonts w:eastAsia="Times New Roman"/>
-              </w:rPr>
-            </w:pPr>
-            <w:r>
-              <w:rPr>
-                <w:rFonts w:eastAsia="Times New Roman"/>
-              </w:rPr>
-              <w:t>20</w:t>
-            </w:r>
-          </w:p>
-        </w:tc>
-        <w:tc>
-          <w:tcPr>
-            <w:tcW w:w="0" w:type="auto"/>
-            <w:vAlign w:val="center"/>
-            <w:hideMark/>
-          </w:tcPr>
-          <w:p>
-            <w:pPr>
-              <w:jc w:val="center"/>
-              <w:cnfStyle w:val="000000000000" w:firstRow="0" w:lastRow="0" w:firstColumn="0" w:lastColumn="0" w:oddVBand="0" w:evenVBand="0" w:oddHBand="0" w:evenHBand="0" w:firstRowFirstColumn="0" w:firstRowLastColumn="0" w:lastRowFirstColumn="0" w:lastRowLastColumn="0"/>
-              <w:rPr>
-                <w:rFonts w:eastAsia="Times New Roman"/>
-              </w:rPr>
-            </w:pPr>
-            <w:r>
-              <w:rPr>
-                <w:rFonts w:eastAsia="Times New Roman"/>
-              </w:rPr>
-              <w:t>600 (30/hour)</w:t>
-            </w:r>
-          </w:p>
-        </w:tc>
-        <w:tc>
-          <w:tcPr>
-            <w:tcW w:w="0" w:type="auto"/>
-            <w:vAlign w:val="center"/>
-            <w:hideMark/>
-          </w:tcPr>
-          <w:p>
-            <w:pPr>
-              <w:jc w:val="center"/>
-              <w:cnfStyle w:val="000000000000" w:firstRow="0" w:lastRow="0" w:firstColumn="0" w:lastColumn="0" w:oddVBand="0" w:evenVBand="0" w:oddHBand="0" w:evenHBand="0" w:firstRowFirstColumn="0" w:firstRowLastColumn="0" w:lastRowFirstColumn="0" w:lastRowLastColumn="0"/>
-              <w:rPr>
-                <w:rFonts w:eastAsia="Times New Roman"/>
-              </w:rPr>
-            </w:pPr>
-            <w:r>
-              <w:rPr>
-                <w:rFonts w:eastAsia="Times New Roman"/>
-              </w:rPr>
-              <w:t>$</w:t>
-            </w:r>
-            <w:r>
-              <w:rPr>
-                <w:rFonts w:eastAsia="Times New Roman"/>
-              </w:rPr>
-              <w:t>7</w:t>
-            </w:r>
-            <w:r>
-              <w:rPr>
-                <w:rFonts w:eastAsia="Times New Roman"/>
-              </w:rPr>
-              <w:t>,</w:t>
-            </w:r>
-            <w:r>
-              <w:rPr>
-                <w:rFonts w:eastAsia="Times New Roman"/>
-              </w:rPr>
-              <w:t>800</w:t>
-            </w:r>
-          </w:p>
-        </w:tc>
-      </w:tr>
-      <w:tr>
-        <w:trPr>
-          <w:cnfStyle w:val="000000100000" w:firstRow="0" w:lastRow="0" w:firstColumn="0" w:lastColumn="0" w:oddVBand="0" w:evenVBand="0" w:oddHBand="1" w:evenHBand="0" w:firstRowFirstColumn="0" w:firstRowLastColumn="0" w:lastRowFirstColumn="0" w:lastRowLastColumn="0"/>
-          <w:trHeight w:val="600"/>
-          <w:jc w:val="center"/>
-        </w:trPr>
-        <w:tc>
-          <w:tcPr>
-            <w:cnfStyle w:val="001000000000" w:firstRow="0" w:lastRow="0" w:firstColumn="1" w:lastColumn="0" w:oddVBand="0" w:evenVBand="0" w:oddHBand="0" w:evenHBand="0" w:firstRowFirstColumn="0" w:firstRowLastColumn="0" w:lastRowFirstColumn="0" w:lastRowLastColumn="0"/>
-            <w:tcW w:w="0" w:type="auto"/>
-            <w:vAlign w:val="center"/>
-            <w:hideMark/>
-          </w:tcPr>
-          <w:p>
-            <w:pPr>
-              <w:jc w:val="center"/>
-              <w:rPr>
-                <w:rFonts w:eastAsia="Times New Roman"/>
-              </w:rPr>
-            </w:pPr>
-            <w:r>
-              <w:rPr>
-                <w:rFonts w:eastAsia="Times New Roman"/>
-              </w:rPr>
-              <w:t>Estimated total</w:t>
-            </w:r>
-          </w:p>
-        </w:tc>
-        <w:tc>
-          <w:tcPr>
-            <w:tcW w:w="0" w:type="auto"/>
-            <w:vAlign w:val="center"/>
-            <w:hideMark/>
-          </w:tcPr>
-          <w:p>
-            <w:pPr>
-              <w:jc w:val="center"/>
-              <w:cnfStyle w:val="000000100000" w:firstRow="0" w:lastRow="0" w:firstColumn="0" w:lastColumn="0" w:oddVBand="0" w:evenVBand="0" w:oddHBand="1" w:evenHBand="0" w:firstRowFirstColumn="0" w:firstRowLastColumn="0" w:lastRowFirstColumn="0" w:lastRowLastColumn="0"/>
-              <w:rPr>
-                <w:rFonts w:eastAsia="Times New Roman"/>
-              </w:rPr>
-            </w:pPr>
-          </w:p>
-        </w:tc>
-        <w:tc>
-          <w:tcPr>
-            <w:tcW w:w="0" w:type="auto"/>
-            <w:vAlign w:val="center"/>
-            <w:hideMark/>
-          </w:tcPr>
-          <w:p>
-            <w:pPr>
-              <w:jc w:val="center"/>
-              <w:cnfStyle w:val="000000100000" w:firstRow="0" w:lastRow="0" w:firstColumn="0" w:lastColumn="0" w:oddVBand="0" w:evenVBand="0" w:oddHBand="1" w:evenHBand="0" w:firstRowFirstColumn="0" w:firstRowLastColumn="0" w:lastRowFirstColumn="0" w:lastRowLastColumn="0"/>
-              <w:rPr>
-                <w:rFonts w:eastAsia="Times New Roman"/>
-              </w:rPr>
-            </w:pPr>
-          </w:p>
-        </w:tc>
-        <w:tc>
-          <w:tcPr>
-            <w:tcW w:w="0" w:type="auto"/>
-            <w:vAlign w:val="center"/>
-            <w:hideMark/>
-          </w:tcPr>
-          <w:p>
-            <w:pPr>
-              <w:jc w:val="center"/>
-              <w:cnfStyle w:val="000000100000" w:firstRow="0" w:lastRow="0" w:firstColumn="0" w:lastColumn="0" w:oddVBand="0" w:evenVBand="0" w:oddHBand="1" w:evenHBand="0" w:firstRowFirstColumn="0" w:firstRowLastColumn="0" w:lastRowFirstColumn="0" w:lastRowLastColumn="0"/>
-              <w:rPr>
-                <w:rFonts w:eastAsia="Times New Roman"/>
-              </w:rPr>
-            </w:pPr>
-            <w:r>
-              <w:rPr>
-                <w:rFonts w:eastAsia="Times New Roman"/>
-              </w:rPr>
-              <w:t>$</w:t>
-            </w:r>
-            <w:r>
-              <w:rPr>
-                <w:rFonts w:eastAsia="Times New Roman"/>
-              </w:rPr>
-              <w:t>37</w:t>
-            </w:r>
-            <w:r>
-              <w:rPr>
-                <w:rFonts w:eastAsia="Times New Roman"/>
-              </w:rPr>
-              <w:t>,</w:t>
-            </w:r>
-            <w:r>
-              <w:rPr>
-                <w:rFonts w:eastAsia="Times New Roman"/>
-              </w:rPr>
-              <w:t>375</w:t>
-            </w:r>
-          </w:p>
-        </w:tc>
-      </w:tr>
-    </w:tbl>
-    <w:p/>
-    <w:p>
-      <w:pPr>
-        <w:pStyle w:val="Heading3"/>
-      </w:pPr>
-      <w:bookmarkStart w:id="20" w:name="_Toc463569313"/>
-      <w:r>
-        <w:lastRenderedPageBreak/>
-        <w:t>3.1.3 Resource acquisition plan</w:t>
-      </w:r>
-      <w:bookmarkEnd w:id="20"/>
-    </w:p>
-    <w:p>
-      <w:r>
-        <w:t>TBD</w:t>
-      </w:r>
-    </w:p>
-    <w:p>
-      <w:pPr>
-        <w:pStyle w:val="Heading2"/>
-      </w:pPr>
-      <w:bookmarkStart w:id="21" w:name="_Toc463569314"/>
-      <w:r>
-        <w:t>3.2 Work plan</w:t>
-      </w:r>
-      <w:bookmarkEnd w:id="21"/>
-    </w:p>
-    <w:p>
-      <w:pPr>
-        <w:pStyle w:val="Heading3"/>
-      </w:pPr>
-      <w:bookmarkStart w:id="22" w:name="_Toc463569315"/>
-      <w:r>
-        <w:t>3</w:t>
-      </w:r>
-      <w:r>
-        <w:t>.2.1 Work activities</w:t>
-      </w:r>
-      <w:bookmarkEnd w:id="22"/>
-    </w:p>
-    <w:p>
-      <w:r>
-        <w:t xml:space="preserve">The Work </w:t>
-      </w:r>
-      <w:r>
-        <w:t>activities</w:t>
-      </w:r>
-      <w:r>
-        <w:t xml:space="preserve"> are done in Sprint (iterative fashion</w:t>
-      </w:r>
-      <w:r>
-        <w:t>). Below</w:t>
-      </w:r>
-      <w:r>
-        <w:t xml:space="preserve"> </w:t>
-      </w:r>
-      <w:bookmarkStart w:id="23" w:name="_GoBack"/>
-      <w:bookmarkEnd w:id="23"/>
-      <w:r>
-        <w:t>are</w:t>
-      </w:r>
-      <w:r>
-        <w:t xml:space="preserve"> the </w:t>
-      </w:r>
-      <w:r>
-        <w:t>detailed</w:t>
-      </w:r>
-      <w:r>
-        <w:t xml:space="preserve"> work activities performed in each iteration by the team.</w:t>
+        <w:t>Schedule is based on four major milestones:</w:t>
+      </w:r>
+    </w:p>
+    <w:p>
+      <w:pPr>
+        <w:pStyle w:val="Caption"/>
+        <w:keepNext/>
+      </w:pPr>
+      <w:r>
+        <w:t xml:space="preserve">Table </w:t>
+      </w:r>
+      <w:fldSimple w:instr=" SEQ Table \* ARABIC ">
+        <w:r>
+          <w:rPr>
+            <w:noProof/>
+          </w:rPr>
+          <w:t>1</w:t>
+        </w:r>
+      </w:fldSimple>
+      <w:r>
+        <w:t>: Schedule summary for major project milestones.</w:t>
       </w:r>
     </w:p>
     <w:tbl>
@@ -4989,8 +4215,9 @@
         <w:tblLook w:val="04A0" w:firstRow="1" w:lastRow="0" w:firstColumn="1" w:lastColumn="0" w:noHBand="0" w:noVBand="1"/>
       </w:tblPr>
       <w:tblGrid>
-        <w:gridCol w:w="3116"/>
-        <w:gridCol w:w="3117"/>
+        <w:gridCol w:w="2394"/>
+        <w:gridCol w:w="2394"/>
+        <w:gridCol w:w="2394"/>
       </w:tblGrid>
       <w:tr>
         <w:trPr>
@@ -4998,21 +4225,61 @@
         </w:trPr>
         <w:tc>
           <w:tcPr>
-            <w:tcW w:w="3116" w:type="dxa"/>
+            <w:tcW w:w="2394" w:type="dxa"/>
+            <w:shd w:val="clear" w:color="auto" w:fill="DBE5F1" w:themeFill="accent1" w:themeFillTint="33"/>
           </w:tcPr>
           <w:p>
-            <w:r>
-              <w:t>Sprint 1</w:t>
+            <w:pPr>
+              <w:jc w:val="center"/>
+              <w:rPr>
+                <w:b/>
+              </w:rPr>
+            </w:pPr>
+            <w:r>
+              <w:rPr>
+                <w:b/>
+              </w:rPr>
+              <w:t>Name</w:t>
             </w:r>
           </w:p>
         </w:tc>
         <w:tc>
           <w:tcPr>
-            <w:tcW w:w="3117" w:type="dxa"/>
+            <w:tcW w:w="2394" w:type="dxa"/>
+            <w:shd w:val="clear" w:color="auto" w:fill="DBE5F1" w:themeFill="accent1" w:themeFillTint="33"/>
           </w:tcPr>
           <w:p>
-            <w:r>
-              <w:t>Team Member</w:t>
+            <w:pPr>
+              <w:jc w:val="center"/>
+              <w:rPr>
+                <w:b/>
+              </w:rPr>
+            </w:pPr>
+            <w:r>
+              <w:rPr>
+                <w:b/>
+              </w:rPr>
+              <w:t>Start Date</w:t>
+            </w:r>
+          </w:p>
+        </w:tc>
+        <w:tc>
+          <w:tcPr>
+            <w:tcW w:w="2394" w:type="dxa"/>
+            <w:shd w:val="clear" w:color="auto" w:fill="DBE5F1" w:themeFill="accent1" w:themeFillTint="33"/>
+          </w:tcPr>
+          <w:p>
+            <w:pPr>
+              <w:jc w:val="center"/>
+              <w:rPr>
+                <w:b/>
+              </w:rPr>
+            </w:pPr>
+            <w:r>
+              <w:rPr>
+                <w:b/>
+              </w:rPr>
+              <w:t>End Date</w:t>
             </w:r>
           </w:p>
         </w:tc>
@@ -5023,21 +4290,37 @@
         </w:trPr>
         <w:tc>
           <w:tcPr>
-            <w:tcW w:w="3116" w:type="dxa"/>
+            <w:tcW w:w="2394" w:type="dxa"/>
           </w:tcPr>
           <w:p>
             <w:r>
-              <w:t>1. Executive Summary</w:t>
+              <w:t>Requirement Analysis</w:t>
             </w:r>
           </w:p>
         </w:tc>
         <w:tc>
           <w:tcPr>
-            <w:tcW w:w="3117" w:type="dxa"/>
+            <w:tcW w:w="2394" w:type="dxa"/>
           </w:tcPr>
           <w:p>
-            <w:r>
-              <w:t>Keerthi</w:t>
+            <w:pPr>
+              <w:jc w:val="center"/>
+            </w:pPr>
+            <w:r>
+              <w:t>9/16/2016</w:t>
+            </w:r>
+          </w:p>
+        </w:tc>
+        <w:tc>
+          <w:tcPr>
+            <w:tcW w:w="2394" w:type="dxa"/>
+          </w:tcPr>
+          <w:p>
+            <w:pPr>
+              <w:jc w:val="center"/>
+            </w:pPr>
+            <w:r>
+              <w:t>10/10/2016</w:t>
             </w:r>
           </w:p>
         </w:tc>
@@ -5048,21 +4331,37 @@
         </w:trPr>
         <w:tc>
           <w:tcPr>
-            <w:tcW w:w="3116" w:type="dxa"/>
+            <w:tcW w:w="2394" w:type="dxa"/>
           </w:tcPr>
           <w:p>
             <w:r>
-              <w:t>2. Draft Feasibility report</w:t>
+              <w:t>Product Design</w:t>
             </w:r>
           </w:p>
         </w:tc>
         <w:tc>
           <w:tcPr>
-            <w:tcW w:w="3117" w:type="dxa"/>
+            <w:tcW w:w="2394" w:type="dxa"/>
           </w:tcPr>
           <w:p>
-            <w:r>
-              <w:t>Twinkle</w:t>
+            <w:pPr>
+              <w:jc w:val="center"/>
+            </w:pPr>
+            <w:r>
+              <w:t>10/11/2016</w:t>
+            </w:r>
+          </w:p>
+        </w:tc>
+        <w:tc>
+          <w:tcPr>
+            <w:tcW w:w="2394" w:type="dxa"/>
+          </w:tcPr>
+          <w:p>
+            <w:pPr>
+              <w:jc w:val="center"/>
+            </w:pPr>
+            <w:r>
+              <w:t>11/16/2016</w:t>
             </w:r>
           </w:p>
         </w:tc>
@@ -5073,21 +4372,37 @@
         </w:trPr>
         <w:tc>
           <w:tcPr>
-            <w:tcW w:w="3116" w:type="dxa"/>
+            <w:tcW w:w="2394" w:type="dxa"/>
           </w:tcPr>
           <w:p>
             <w:r>
-              <w:t>3. Vision Document</w:t>
+              <w:t>Release 1.1</w:t>
             </w:r>
           </w:p>
         </w:tc>
         <w:tc>
           <w:tcPr>
-            <w:tcW w:w="3117" w:type="dxa"/>
+            <w:tcW w:w="2394" w:type="dxa"/>
           </w:tcPr>
           <w:p>
-            <w:r>
-              <w:t>Ronaldo</w:t>
+            <w:pPr>
+              <w:jc w:val="center"/>
+            </w:pPr>
+            <w:r>
+              <w:t>10/24/2016</w:t>
+            </w:r>
+          </w:p>
+        </w:tc>
+        <w:tc>
+          <w:tcPr>
+            <w:tcW w:w="2394" w:type="dxa"/>
+          </w:tcPr>
+          <w:p>
+            <w:pPr>
+              <w:jc w:val="center"/>
+            </w:pPr>
+            <w:r>
+              <w:t>11/2/2016</w:t>
             </w:r>
           </w:p>
         </w:tc>
@@ -5098,1653 +4413,855 @@
         </w:trPr>
         <w:tc>
           <w:tcPr>
-            <w:tcW w:w="3116" w:type="dxa"/>
+            <w:tcW w:w="2394" w:type="dxa"/>
           </w:tcPr>
           <w:p>
             <w:r>
-              <w:t>4. Dev Ops</w:t>
+              <w:t>Release 1.2</w:t>
             </w:r>
           </w:p>
         </w:tc>
         <w:tc>
           <w:tcPr>
-            <w:tcW w:w="3117" w:type="dxa"/>
+            <w:tcW w:w="2394" w:type="dxa"/>
           </w:tcPr>
           <w:p>
-            <w:r>
-              <w:t>Ram</w:t>
+            <w:pPr>
+              <w:jc w:val="center"/>
+            </w:pPr>
+            <w:r>
+              <w:t>11/3/3016</w:t>
+            </w:r>
+          </w:p>
+        </w:tc>
+        <w:tc>
+          <w:tcPr>
+            <w:tcW w:w="2394" w:type="dxa"/>
+          </w:tcPr>
+          <w:p>
+            <w:pPr>
+              <w:jc w:val="center"/>
+            </w:pPr>
+            <w:r>
+              <w:t>12/1/2016</w:t>
+            </w:r>
+          </w:p>
+        </w:tc>
+      </w:tr>
+    </w:tbl>
+    <w:p/>
+    <w:p>
+      <w:r>
+        <w:t xml:space="preserve">Please note that the process model used is </w:t>
+      </w:r>
+      <w:r>
+        <w:t>agile</w:t>
+      </w:r>
+      <w:r>
+        <w:t xml:space="preserve">. </w:t>
+      </w:r>
+      <w:r>
+        <w:t xml:space="preserve">The start and end dates </w:t>
+      </w:r>
+      <w:r>
+        <w:t xml:space="preserve">for each of the milestones </w:t>
+      </w:r>
+      <w:r>
+        <w:t xml:space="preserve">might </w:t>
+      </w:r>
+      <w:r>
+        <w:t>include multiple iterations.</w:t>
+      </w:r>
+      <w:r>
+        <w:t xml:space="preserve"> </w:t>
+      </w:r>
+      <w:r>
+        <w:t xml:space="preserve">For </w:t>
+      </w:r>
+      <w:r>
+        <w:t xml:space="preserve">a </w:t>
+      </w:r>
+      <w:r>
+        <w:t xml:space="preserve">more </w:t>
+      </w:r>
+      <w:r>
+        <w:t xml:space="preserve">detailed </w:t>
+      </w:r>
+      <w:r>
+        <w:t xml:space="preserve">information on schedule and budget, please refer to sections </w:t>
+      </w:r>
+      <w:r>
+        <w:t>3.2.1 and 3.2.2 respectively.</w:t>
+      </w:r>
+      <w:bookmarkStart w:id="14" w:name="_GoBack"/>
+      <w:bookmarkEnd w:id="14"/>
+    </w:p>
+    <w:p>
+      <w:pPr>
+        <w:pStyle w:val="Heading1"/>
+      </w:pPr>
+      <w:bookmarkStart w:id="15" w:name="_Toc463569307"/>
+      <w:r>
+        <w:t>2. Project Organization</w:t>
+      </w:r>
+      <w:bookmarkEnd w:id="15"/>
+    </w:p>
+    <w:p>
+      <w:r>
+        <w:t xml:space="preserve">Project organization is structured as shown in </w:t>
+      </w:r>
+      <w:r>
+        <w:fldChar w:fldCharType="begin"/>
+      </w:r>
+      <w:r>
+        <w:instrText xml:space="preserve"> REF _Ref464392419 \h </w:instrText>
+      </w:r>
+      <w:r>
+        <w:fldChar w:fldCharType="separate"/>
+      </w:r>
+      <w:r>
+        <w:t xml:space="preserve">Figure </w:t>
+      </w:r>
+      <w:r>
+        <w:rPr>
+          <w:noProof/>
+        </w:rPr>
+        <w:t>1</w:t>
+      </w:r>
+      <w:r>
+        <w:fldChar w:fldCharType="end"/>
+      </w:r>
+      <w:r>
+        <w:t xml:space="preserve">. The project manager </w:t>
+      </w:r>
+      <w:r>
+        <w:t>c</w:t>
+      </w:r>
+      <w:r>
+        <w:t>oordinates</w:t>
+      </w:r>
+      <w:r>
+        <w:t xml:space="preserve"> all activities of the project, which includes </w:t>
+      </w:r>
+      <w:r>
+        <w:t>all roles except the developer. T</w:t>
+      </w:r>
+      <w:r>
+        <w:t>he activities performed by the system analyst, the requirements analyst and the t</w:t>
+      </w:r>
+      <w:r>
+        <w:t>est analyst are subjected to auditing by the quality analyst. In addition to that, they must follow the infrastructure and rules set by the configuration manager. Finally, the system analys</w:t>
+      </w:r>
+      <w:r>
+        <w:t>t is responsible for coordinating activities related to the software system development performed by developers.</w:t>
+      </w:r>
+    </w:p>
+    <w:p>
+      <w:pPr>
+        <w:keepNext/>
+        <w:jc w:val="center"/>
+      </w:pPr>
+      <w:r>
+        <w:rPr>
+          <w:noProof/>
+        </w:rPr>
+        <w:lastRenderedPageBreak/>
+        <w:drawing>
+          <wp:inline distT="0" distB="0" distL="0" distR="0" wp14:anchorId="404E415F" wp14:editId="152EB288">
+            <wp:extent cx="3581400" cy="2668517"/>
+            <wp:effectExtent l="0" t="0" r="0" b="0"/>
+            <wp:docPr id="1" name="Picture 1" descr="C:\Users\Ronaldo\Documents\GitHub\comitbites-documents\Diagrams\organization.PNG"/>
+            <wp:cNvGraphicFramePr>
+              <a:graphicFrameLocks xmlns:a="http://schemas.openxmlformats.org/drawingml/2006/main" noChangeAspect="1"/>
+            </wp:cNvGraphicFramePr>
+            <a:graphic xmlns:a="http://schemas.openxmlformats.org/drawingml/2006/main">
+              <a:graphicData uri="http://schemas.openxmlformats.org/drawingml/2006/picture">
+                <pic:pic xmlns:pic="http://schemas.openxmlformats.org/drawingml/2006/picture">
+                  <pic:nvPicPr>
+                    <pic:cNvPr id="0" name="Picture 1" descr="C:\Users\Ronaldo\Documents\GitHub\comitbites-documents\Diagrams\organization.PNG"/>
+                    <pic:cNvPicPr>
+                      <a:picLocks noChangeAspect="1" noChangeArrowheads="1"/>
+                    </pic:cNvPicPr>
+                  </pic:nvPicPr>
+                  <pic:blipFill>
+                    <a:blip r:embed="rId14" cstate="print">
+                      <a:extLst>
+                        <a:ext uri="{28A0092B-C50C-407E-A947-70E740481C1C}">
+                          <a14:useLocalDpi xmlns:a14="http://schemas.microsoft.com/office/drawing/2010/main" val="0"/>
+                        </a:ext>
+                      </a:extLst>
+                    </a:blip>
+                    <a:srcRect/>
+                    <a:stretch>
+                      <a:fillRect/>
+                    </a:stretch>
+                  </pic:blipFill>
+                  <pic:spPr bwMode="auto">
+                    <a:xfrm>
+                      <a:off x="0" y="0"/>
+                      <a:ext cx="3587488" cy="2673053"/>
+                    </a:xfrm>
+                    <a:prstGeom prst="rect">
+                      <a:avLst/>
+                    </a:prstGeom>
+                    <a:noFill/>
+                    <a:ln>
+                      <a:noFill/>
+                    </a:ln>
+                  </pic:spPr>
+                </pic:pic>
+              </a:graphicData>
+            </a:graphic>
+          </wp:inline>
+        </w:drawing>
+      </w:r>
+    </w:p>
+    <w:p>
+      <w:pPr>
+        <w:pStyle w:val="Caption"/>
+      </w:pPr>
+      <w:bookmarkStart w:id="16" w:name="_Ref464392419"/>
+      <w:r>
+        <w:t xml:space="preserve">Figure </w:t>
+      </w:r>
+      <w:fldSimple w:instr=" SEQ Figure \* ARABIC ">
+        <w:r>
+          <w:rPr>
+            <w:noProof/>
+          </w:rPr>
+          <w:t>1</w:t>
+        </w:r>
+      </w:fldSimple>
+      <w:bookmarkEnd w:id="16"/>
+      <w:r>
+        <w:t>: Project organization structure.</w:t>
+      </w:r>
+    </w:p>
+    <w:p>
+      <w:pPr>
+        <w:pStyle w:val="Heading2"/>
+      </w:pPr>
+      <w:bookmarkStart w:id="17" w:name="_Toc463569308"/>
+      <w:r>
+        <w:t xml:space="preserve">2.1. </w:t>
+      </w:r>
+      <w:r>
+        <w:t>Roles and Responsibilities</w:t>
+      </w:r>
+      <w:bookmarkEnd w:id="17"/>
+    </w:p>
+    <w:p>
+      <w:r>
+        <w:fldChar w:fldCharType="begin"/>
+      </w:r>
+      <w:r>
+        <w:instrText xml:space="preserve"> REF _Ref464396175 \h </w:instrText>
+      </w:r>
+      <w:r>
+        <w:fldChar w:fldCharType="separate"/>
+      </w:r>
+      <w:r>
+        <w:t xml:space="preserve">Table </w:t>
+      </w:r>
+      <w:r>
+        <w:rPr>
+          <w:noProof/>
+        </w:rPr>
+        <w:t>1</w:t>
+      </w:r>
+      <w:r>
+        <w:fldChar w:fldCharType="end"/>
+      </w:r>
+      <w:r>
+        <w:t xml:space="preserve"> presents the information of the team members with respect to their roles and responsibilities. </w:t>
+      </w:r>
+      <w:r>
+        <w:t>Note that each team member has multiple roles and responsibilities d</w:t>
+      </w:r>
+      <w:r>
+        <w:t>ue to the l</w:t>
+      </w:r>
+      <w:r>
+        <w:t xml:space="preserve">imited number of members. Section </w:t>
+      </w:r>
+      <w:r>
+        <w:t>3.1.2</w:t>
+      </w:r>
+      <w:r>
+        <w:t xml:space="preserve"> describes these resources according to other details.</w:t>
+      </w:r>
+    </w:p>
+    <w:p>
+      <w:pPr>
+        <w:pStyle w:val="Caption"/>
+        <w:keepNext/>
+      </w:pPr>
+      <w:bookmarkStart w:id="18" w:name="_Ref464396175"/>
+      <w:r>
+        <w:t xml:space="preserve">Table </w:t>
+      </w:r>
+      <w:fldSimple w:instr=" SEQ Table \* ARABIC ">
+        <w:r>
+          <w:rPr>
+            <w:noProof/>
+          </w:rPr>
+          <w:t>2</w:t>
+        </w:r>
+      </w:fldSimple>
+      <w:bookmarkEnd w:id="18"/>
+      <w:r>
+        <w:t>: Roles and responsibilities.</w:t>
+      </w:r>
+    </w:p>
+    <w:tbl>
+      <w:tblPr>
+        <w:tblStyle w:val="GridTable1Light"/>
+        <w:tblpPr w:leftFromText="181" w:rightFromText="181" w:vertAnchor="text" w:horzAnchor="margin" w:tblpY="1"/>
+        <w:tblW w:w="0" w:type="auto"/>
+        <w:tblLook w:val="04A0" w:firstRow="1" w:lastRow="0" w:firstColumn="1" w:lastColumn="0" w:noHBand="0" w:noVBand="1"/>
+      </w:tblPr>
+      <w:tblGrid>
+        <w:gridCol w:w="2310"/>
+        <w:gridCol w:w="3043"/>
+        <w:gridCol w:w="1618"/>
+        <w:gridCol w:w="2605"/>
+      </w:tblGrid>
+      <w:tr>
+        <w:trPr>
+          <w:cnfStyle w:val="100000000000" w:firstRow="1" w:lastRow="0" w:firstColumn="0" w:lastColumn="0" w:oddVBand="0" w:evenVBand="0" w:oddHBand="0" w:evenHBand="0" w:firstRowFirstColumn="0" w:firstRowLastColumn="0" w:lastRowFirstColumn="0" w:lastRowLastColumn="0"/>
+        </w:trPr>
+        <w:tc>
+          <w:tcPr>
+            <w:cnfStyle w:val="001000000000" w:firstRow="0" w:lastRow="0" w:firstColumn="1" w:lastColumn="0" w:oddVBand="0" w:evenVBand="0" w:oddHBand="0" w:evenHBand="0" w:firstRowFirstColumn="0" w:firstRowLastColumn="0" w:lastRowFirstColumn="0" w:lastRowLastColumn="0"/>
+            <w:tcW w:w="2310" w:type="dxa"/>
+            <w:shd w:val="clear" w:color="auto" w:fill="DBE5F1" w:themeFill="accent1" w:themeFillTint="33"/>
+          </w:tcPr>
+          <w:p>
+            <w:pPr>
+              <w:pStyle w:val="Heading4"/>
+              <w:jc w:val="center"/>
+              <w:outlineLvl w:val="3"/>
+              <w:rPr>
+                <w:b/>
+                <w:i w:val="0"/>
+                <w:color w:val="auto"/>
+              </w:rPr>
+            </w:pPr>
+            <w:r>
+              <w:rPr>
+                <w:b/>
+                <w:i w:val="0"/>
+                <w:color w:val="auto"/>
+              </w:rPr>
+              <w:t>Name</w:t>
+            </w:r>
+          </w:p>
+        </w:tc>
+        <w:tc>
+          <w:tcPr>
+            <w:tcW w:w="3043" w:type="dxa"/>
+            <w:shd w:val="clear" w:color="auto" w:fill="DBE5F1" w:themeFill="accent1" w:themeFillTint="33"/>
+          </w:tcPr>
+          <w:p>
+            <w:pPr>
+              <w:pStyle w:val="Heading4"/>
+              <w:jc w:val="center"/>
+              <w:outlineLvl w:val="3"/>
+              <w:cnfStyle w:val="100000000000" w:firstRow="1" w:lastRow="0" w:firstColumn="0" w:lastColumn="0" w:oddVBand="0" w:evenVBand="0" w:oddHBand="0" w:evenHBand="0" w:firstRowFirstColumn="0" w:firstRowLastColumn="0" w:lastRowFirstColumn="0" w:lastRowLastColumn="0"/>
+              <w:rPr>
+                <w:b/>
+                <w:i w:val="0"/>
+                <w:color w:val="auto"/>
+              </w:rPr>
+            </w:pPr>
+            <w:r>
+              <w:rPr>
+                <w:b/>
+                <w:i w:val="0"/>
+                <w:color w:val="auto"/>
+              </w:rPr>
+              <w:t>Roles and Responsibilities</w:t>
+            </w:r>
+          </w:p>
+        </w:tc>
+        <w:tc>
+          <w:tcPr>
+            <w:tcW w:w="1618" w:type="dxa"/>
+            <w:shd w:val="clear" w:color="auto" w:fill="DBE5F1" w:themeFill="accent1" w:themeFillTint="33"/>
+          </w:tcPr>
+          <w:p>
+            <w:pPr>
+              <w:pStyle w:val="Heading4"/>
+              <w:jc w:val="center"/>
+              <w:outlineLvl w:val="3"/>
+              <w:cnfStyle w:val="100000000000" w:firstRow="1" w:lastRow="0" w:firstColumn="0" w:lastColumn="0" w:oddVBand="0" w:evenVBand="0" w:oddHBand="0" w:evenHBand="0" w:firstRowFirstColumn="0" w:firstRowLastColumn="0" w:lastRowFirstColumn="0" w:lastRowLastColumn="0"/>
+              <w:rPr>
+                <w:b/>
+                <w:i w:val="0"/>
+                <w:color w:val="auto"/>
+              </w:rPr>
+            </w:pPr>
+            <w:r>
+              <w:rPr>
+                <w:b/>
+                <w:i w:val="0"/>
+                <w:color w:val="auto"/>
+              </w:rPr>
+              <w:t>Daily Workload</w:t>
+            </w:r>
+          </w:p>
+        </w:tc>
+        <w:tc>
+          <w:tcPr>
+            <w:tcW w:w="2605" w:type="dxa"/>
+            <w:shd w:val="clear" w:color="auto" w:fill="DBE5F1" w:themeFill="accent1" w:themeFillTint="33"/>
+          </w:tcPr>
+          <w:p>
+            <w:pPr>
+              <w:pStyle w:val="Heading4"/>
+              <w:jc w:val="center"/>
+              <w:outlineLvl w:val="3"/>
+              <w:cnfStyle w:val="100000000000" w:firstRow="1" w:lastRow="0" w:firstColumn="0" w:lastColumn="0" w:oddVBand="0" w:evenVBand="0" w:oddHBand="0" w:evenHBand="0" w:firstRowFirstColumn="0" w:firstRowLastColumn="0" w:lastRowFirstColumn="0" w:lastRowLastColumn="0"/>
+              <w:rPr>
+                <w:b/>
+                <w:i w:val="0"/>
+              </w:rPr>
+            </w:pPr>
+            <w:r>
+              <w:rPr>
+                <w:b/>
+                <w:i w:val="0"/>
+                <w:color w:val="auto"/>
+              </w:rPr>
+              <w:t>Contact Information</w:t>
             </w:r>
           </w:p>
         </w:tc>
       </w:tr>
       <w:tr>
         <w:trPr>
-          <w:jc w:val="center"/>
+          <w:trHeight w:val="879"/>
         </w:trPr>
         <w:tc>
           <w:tcPr>
-            <w:tcW w:w="3116" w:type="dxa"/>
+            <w:cnfStyle w:val="001000000000" w:firstRow="0" w:lastRow="0" w:firstColumn="1" w:lastColumn="0" w:oddVBand="0" w:evenVBand="0" w:oddHBand="0" w:evenHBand="0" w:firstRowFirstColumn="0" w:firstRowLastColumn="0" w:lastRowFirstColumn="0" w:lastRowLastColumn="0"/>
+            <w:tcW w:w="2310" w:type="dxa"/>
           </w:tcPr>
           <w:p>
-            <w:r>
-              <w:t>5. Github Setup</w:t>
+            <w:pPr>
+              <w:pStyle w:val="Heading4"/>
+              <w:jc w:val="left"/>
+              <w:outlineLvl w:val="3"/>
+              <w:rPr>
+                <w:i w:val="0"/>
+                <w:color w:val="auto"/>
+              </w:rPr>
+            </w:pPr>
+            <w:r>
+              <w:rPr>
+                <w:i w:val="0"/>
+                <w:color w:val="auto"/>
+              </w:rPr>
+              <w:t>Ronaldo Goncalves Junior</w:t>
             </w:r>
           </w:p>
         </w:tc>
         <w:tc>
           <w:tcPr>
-            <w:tcW w:w="3117" w:type="dxa"/>
+            <w:tcW w:w="3043" w:type="dxa"/>
           </w:tcPr>
           <w:p>
-            <w:r>
-              <w:t>Ram</w:t>
-            </w:r>
-          </w:p>
-        </w:tc>
-      </w:tr>
-    </w:tbl>
-    <w:p/>
-    <w:tbl>
-      <w:tblPr>
-        <w:tblStyle w:val="TableGrid"/>
-        <w:tblW w:w="0" w:type="auto"/>
-        <w:jc w:val="center"/>
-        <w:tblLook w:val="04A0" w:firstRow="1" w:lastRow="0" w:firstColumn="1" w:lastColumn="0" w:noHBand="0" w:noVBand="1"/>
-      </w:tblPr>
-      <w:tblGrid>
-        <w:gridCol w:w="3116"/>
-        <w:gridCol w:w="3117"/>
-      </w:tblGrid>
-      <w:tr>
-        <w:trPr>
-          <w:jc w:val="center"/>
-        </w:trPr>
-        <w:tc>
-          <w:tcPr>
-            <w:tcW w:w="3116" w:type="dxa"/>
-          </w:tcPr>
-          <w:p>
-            <w:r>
-              <w:t>Sprint 2</w:t>
+            <w:pPr>
+              <w:pStyle w:val="Heading4"/>
+              <w:jc w:val="center"/>
+              <w:outlineLvl w:val="3"/>
+              <w:cnfStyle w:val="000000000000" w:firstRow="0" w:lastRow="0" w:firstColumn="0" w:lastColumn="0" w:oddVBand="0" w:evenVBand="0" w:oddHBand="0" w:evenHBand="0" w:firstRowFirstColumn="0" w:firstRowLastColumn="0" w:lastRowFirstColumn="0" w:lastRowLastColumn="0"/>
+              <w:rPr>
+                <w:b w:val="0"/>
+                <w:i w:val="0"/>
+                <w:color w:val="auto"/>
+              </w:rPr>
+            </w:pPr>
+            <w:r>
+              <w:rPr>
+                <w:b w:val="0"/>
+                <w:i w:val="0"/>
+                <w:color w:val="auto"/>
+              </w:rPr>
+              <w:t>Project Manager, Requirements Analyst</w:t>
             </w:r>
           </w:p>
         </w:tc>
         <w:tc>
           <w:tcPr>
-            <w:tcW w:w="3117" w:type="dxa"/>
+            <w:tcW w:w="1618" w:type="dxa"/>
           </w:tcPr>
           <w:p>
-            <w:r>
-              <w:t>Team Member</w:t>
+            <w:pPr>
+              <w:pStyle w:val="Heading4"/>
+              <w:jc w:val="center"/>
+              <w:outlineLvl w:val="3"/>
+              <w:cnfStyle w:val="000000000000" w:firstRow="0" w:lastRow="0" w:firstColumn="0" w:lastColumn="0" w:oddVBand="0" w:evenVBand="0" w:oddHBand="0" w:evenHBand="0" w:firstRowFirstColumn="0" w:firstRowLastColumn="0" w:lastRowFirstColumn="0" w:lastRowLastColumn="0"/>
+              <w:rPr>
+                <w:b w:val="0"/>
+                <w:i w:val="0"/>
+                <w:color w:val="auto"/>
+              </w:rPr>
+            </w:pPr>
+            <w:r>
+              <w:rPr>
+                <w:b w:val="0"/>
+                <w:i w:val="0"/>
+                <w:color w:val="auto"/>
+              </w:rPr>
+              <w:t>2h</w:t>
+            </w:r>
+          </w:p>
+        </w:tc>
+        <w:tc>
+          <w:tcPr>
+            <w:tcW w:w="2605" w:type="dxa"/>
+          </w:tcPr>
+          <w:p>
+            <w:pPr>
+              <w:pStyle w:val="Heading4"/>
+              <w:jc w:val="left"/>
+              <w:outlineLvl w:val="3"/>
+              <w:cnfStyle w:val="000000000000" w:firstRow="0" w:lastRow="0" w:firstColumn="0" w:lastColumn="0" w:oddVBand="0" w:evenVBand="0" w:oddHBand="0" w:evenHBand="0" w:firstRowFirstColumn="0" w:firstRowLastColumn="0" w:lastRowFirstColumn="0" w:lastRowLastColumn="0"/>
+              <w:rPr>
+                <w:b w:val="0"/>
+                <w:i w:val="0"/>
+                <w:color w:val="auto"/>
+              </w:rPr>
+            </w:pPr>
+            <w:r>
+              <w:rPr>
+                <w:b w:val="0"/>
+                <w:i w:val="0"/>
+                <w:color w:val="auto"/>
+              </w:rPr>
+              <w:t>rxp152830@utdallas.edu</w:t>
             </w:r>
           </w:p>
         </w:tc>
       </w:tr>
       <w:tr>
         <w:trPr>
-          <w:jc w:val="center"/>
+          <w:trHeight w:val="724"/>
         </w:trPr>
         <w:tc>
           <w:tcPr>
-            <w:tcW w:w="3116" w:type="dxa"/>
+            <w:cnfStyle w:val="001000000000" w:firstRow="0" w:lastRow="0" w:firstColumn="1" w:lastColumn="0" w:oddVBand="0" w:evenVBand="0" w:oddHBand="0" w:evenHBand="0" w:firstRowFirstColumn="0" w:firstRowLastColumn="0" w:lastRowFirstColumn="0" w:lastRowLastColumn="0"/>
+            <w:tcW w:w="2310" w:type="dxa"/>
           </w:tcPr>
           <w:p>
-            <w:r>
-              <w:t>1. Executive Summary</w:t>
+            <w:pPr>
+              <w:pStyle w:val="Heading4"/>
+              <w:jc w:val="left"/>
+              <w:outlineLvl w:val="3"/>
+              <w:rPr>
+                <w:i w:val="0"/>
+                <w:color w:val="auto"/>
+              </w:rPr>
+            </w:pPr>
+            <w:r>
+              <w:rPr>
+                <w:i w:val="0"/>
+                <w:color w:val="auto"/>
+              </w:rPr>
+              <w:t>Twinkle Sharma</w:t>
             </w:r>
           </w:p>
         </w:tc>
         <w:tc>
           <w:tcPr>
-            <w:tcW w:w="3117" w:type="dxa"/>
+            <w:tcW w:w="3043" w:type="dxa"/>
           </w:tcPr>
           <w:p>
-            <w:r>
-              <w:t>Keerthi</w:t>
+            <w:pPr>
+              <w:pStyle w:val="Heading4"/>
+              <w:jc w:val="center"/>
+              <w:outlineLvl w:val="3"/>
+              <w:cnfStyle w:val="000000000000" w:firstRow="0" w:lastRow="0" w:firstColumn="0" w:lastColumn="0" w:oddVBand="0" w:evenVBand="0" w:oddHBand="0" w:evenHBand="0" w:firstRowFirstColumn="0" w:firstRowLastColumn="0" w:lastRowFirstColumn="0" w:lastRowLastColumn="0"/>
+              <w:rPr>
+                <w:b w:val="0"/>
+                <w:i w:val="0"/>
+                <w:color w:val="auto"/>
+              </w:rPr>
+            </w:pPr>
+            <w:r>
+              <w:rPr>
+                <w:b w:val="0"/>
+                <w:i w:val="0"/>
+                <w:color w:val="auto"/>
+              </w:rPr>
+              <w:t>Quality Analyst, Developer</w:t>
+            </w:r>
+          </w:p>
+        </w:tc>
+        <w:tc>
+          <w:tcPr>
+            <w:tcW w:w="1618" w:type="dxa"/>
+          </w:tcPr>
+          <w:p>
+            <w:pPr>
+              <w:pStyle w:val="Heading4"/>
+              <w:jc w:val="center"/>
+              <w:outlineLvl w:val="3"/>
+              <w:cnfStyle w:val="000000000000" w:firstRow="0" w:lastRow="0" w:firstColumn="0" w:lastColumn="0" w:oddVBand="0" w:evenVBand="0" w:oddHBand="0" w:evenHBand="0" w:firstRowFirstColumn="0" w:firstRowLastColumn="0" w:lastRowFirstColumn="0" w:lastRowLastColumn="0"/>
+              <w:rPr>
+                <w:b w:val="0"/>
+                <w:i w:val="0"/>
+                <w:color w:val="auto"/>
+              </w:rPr>
+            </w:pPr>
+            <w:r>
+              <w:rPr>
+                <w:b w:val="0"/>
+                <w:i w:val="0"/>
+                <w:color w:val="auto"/>
+              </w:rPr>
+              <w:t>2h</w:t>
+            </w:r>
+          </w:p>
+        </w:tc>
+        <w:tc>
+          <w:tcPr>
+            <w:tcW w:w="2605" w:type="dxa"/>
+          </w:tcPr>
+          <w:p>
+            <w:pPr>
+              <w:pStyle w:val="Heading4"/>
+              <w:jc w:val="left"/>
+              <w:outlineLvl w:val="3"/>
+              <w:cnfStyle w:val="000000000000" w:firstRow="0" w:lastRow="0" w:firstColumn="0" w:lastColumn="0" w:oddVBand="0" w:evenVBand="0" w:oddHBand="0" w:evenHBand="0" w:firstRowFirstColumn="0" w:firstRowLastColumn="0" w:lastRowFirstColumn="0" w:lastRowLastColumn="0"/>
+              <w:rPr>
+                <w:b w:val="0"/>
+                <w:i w:val="0"/>
+                <w:color w:val="auto"/>
+              </w:rPr>
+            </w:pPr>
+            <w:r>
+              <w:rPr>
+                <w:b w:val="0"/>
+                <w:i w:val="0"/>
+                <w:color w:val="auto"/>
+              </w:rPr>
+              <w:t>txs151730@utdallas.edu</w:t>
             </w:r>
           </w:p>
         </w:tc>
       </w:tr>
       <w:tr>
         <w:trPr>
-          <w:jc w:val="center"/>
+          <w:trHeight w:val="958"/>
         </w:trPr>
         <w:tc>
           <w:tcPr>
-            <w:tcW w:w="3116" w:type="dxa"/>
+            <w:cnfStyle w:val="001000000000" w:firstRow="0" w:lastRow="0" w:firstColumn="1" w:lastColumn="0" w:oddVBand="0" w:evenVBand="0" w:oddHBand="0" w:evenHBand="0" w:firstRowFirstColumn="0" w:firstRowLastColumn="0" w:lastRowFirstColumn="0" w:lastRowLastColumn="0"/>
+            <w:tcW w:w="2310" w:type="dxa"/>
           </w:tcPr>
           <w:p>
-            <w:r>
-              <w:t>2. Feasibility report</w:t>
-            </w:r>
-            <w:r>
-              <w:t xml:space="preserve"> Complete</w:t>
+            <w:pPr>
+              <w:pStyle w:val="Heading4"/>
+              <w:jc w:val="left"/>
+              <w:outlineLvl w:val="3"/>
+              <w:rPr>
+                <w:i w:val="0"/>
+                <w:color w:val="auto"/>
+              </w:rPr>
+            </w:pPr>
+            <w:r>
+              <w:rPr>
+                <w:i w:val="0"/>
+                <w:color w:val="auto"/>
+              </w:rPr>
+              <w:t>Ramakrishnan Sathyavageeswaran</w:t>
             </w:r>
           </w:p>
         </w:tc>
         <w:tc>
           <w:tcPr>
-            <w:tcW w:w="3117" w:type="dxa"/>
+            <w:tcW w:w="3043" w:type="dxa"/>
           </w:tcPr>
           <w:p>
-            <w:r>
-              <w:t>Twinkle</w:t>
-            </w:r>
-            <w:r>
-              <w:t>, Ronaldo</w:t>
+            <w:pPr>
+              <w:pStyle w:val="Heading4"/>
+              <w:jc w:val="center"/>
+              <w:outlineLvl w:val="3"/>
+              <w:cnfStyle w:val="000000000000" w:firstRow="0" w:lastRow="0" w:firstColumn="0" w:lastColumn="0" w:oddVBand="0" w:evenVBand="0" w:oddHBand="0" w:evenHBand="0" w:firstRowFirstColumn="0" w:firstRowLastColumn="0" w:lastRowFirstColumn="0" w:lastRowLastColumn="0"/>
+              <w:rPr>
+                <w:b w:val="0"/>
+                <w:i w:val="0"/>
+                <w:color w:val="auto"/>
+              </w:rPr>
+            </w:pPr>
+            <w:r>
+              <w:rPr>
+                <w:b w:val="0"/>
+                <w:i w:val="0"/>
+                <w:color w:val="auto"/>
+              </w:rPr>
+              <w:t>Configuration Manager, Developer</w:t>
+            </w:r>
+          </w:p>
+        </w:tc>
+        <w:tc>
+          <w:tcPr>
+            <w:tcW w:w="1618" w:type="dxa"/>
+          </w:tcPr>
+          <w:p>
+            <w:pPr>
+              <w:pStyle w:val="Heading4"/>
+              <w:jc w:val="center"/>
+              <w:outlineLvl w:val="3"/>
+              <w:cnfStyle w:val="000000000000" w:firstRow="0" w:lastRow="0" w:firstColumn="0" w:lastColumn="0" w:oddVBand="0" w:evenVBand="0" w:oddHBand="0" w:evenHBand="0" w:firstRowFirstColumn="0" w:firstRowLastColumn="0" w:lastRowFirstColumn="0" w:lastRowLastColumn="0"/>
+              <w:rPr>
+                <w:b w:val="0"/>
+                <w:i w:val="0"/>
+                <w:color w:val="auto"/>
+              </w:rPr>
+            </w:pPr>
+            <w:r>
+              <w:rPr>
+                <w:b w:val="0"/>
+                <w:i w:val="0"/>
+                <w:color w:val="auto"/>
+              </w:rPr>
+              <w:t>2h</w:t>
+            </w:r>
+          </w:p>
+        </w:tc>
+        <w:tc>
+          <w:tcPr>
+            <w:tcW w:w="2605" w:type="dxa"/>
+          </w:tcPr>
+          <w:p>
+            <w:pPr>
+              <w:pStyle w:val="Heading4"/>
+              <w:jc w:val="left"/>
+              <w:outlineLvl w:val="3"/>
+              <w:cnfStyle w:val="000000000000" w:firstRow="0" w:lastRow="0" w:firstColumn="0" w:lastColumn="0" w:oddVBand="0" w:evenVBand="0" w:oddHBand="0" w:evenHBand="0" w:firstRowFirstColumn="0" w:firstRowLastColumn="0" w:lastRowFirstColumn="0" w:lastRowLastColumn="0"/>
+              <w:rPr>
+                <w:b w:val="0"/>
+                <w:i w:val="0"/>
+                <w:color w:val="auto"/>
+              </w:rPr>
+            </w:pPr>
+            <w:r>
+              <w:rPr>
+                <w:b w:val="0"/>
+                <w:i w:val="0"/>
+                <w:color w:val="auto"/>
+              </w:rPr>
+              <w:t>rxs142530@utdallas.edu</w:t>
             </w:r>
           </w:p>
         </w:tc>
       </w:tr>
       <w:tr>
         <w:trPr>
-          <w:jc w:val="center"/>
-        </w:trPr>
-        <w:tc>
-          <w:tcPr>
-            <w:tcW w:w="3116" w:type="dxa"/>
-          </w:tcPr>
-          <w:p>
-            <w:r>
-              <w:t>3. Vision Document</w:t>
-            </w:r>
-          </w:p>
-        </w:tc>
-        <w:tc>
-          <w:tcPr>
-            <w:tcW w:w="3117" w:type="dxa"/>
-          </w:tcPr>
-          <w:p>
-            <w:r>
-              <w:t>Ronaldo</w:t>
-            </w:r>
-            <w:r>
-              <w:t>,Ram</w:t>
-            </w:r>
-          </w:p>
-        </w:tc>
-      </w:tr>
-      <w:tr>
-        <w:trPr>
-          <w:jc w:val="center"/>
-        </w:trPr>
-        <w:tc>
-          <w:tcPr>
-            <w:tcW w:w="3116" w:type="dxa"/>
-          </w:tcPr>
-          <w:p>
-            <w:r>
-              <w:t>4. Project Plan –Draft</w:t>
-            </w:r>
-          </w:p>
-        </w:tc>
-        <w:tc>
-          <w:tcPr>
-            <w:tcW w:w="3117" w:type="dxa"/>
-          </w:tcPr>
-          <w:p>
-            <w:r>
-              <w:t>Ronaldo,Ram</w:t>
-            </w:r>
-          </w:p>
-        </w:tc>
-      </w:tr>
-      <w:tr>
-        <w:trPr>
-          <w:jc w:val="center"/>
-        </w:trPr>
-        <w:tc>
-          <w:tcPr>
-            <w:tcW w:w="3116" w:type="dxa"/>
-          </w:tcPr>
-          <w:p>
-            <w:r>
-              <w:t xml:space="preserve">5.Department Meeting </w:t>
-            </w:r>
-          </w:p>
-        </w:tc>
-        <w:tc>
-          <w:tcPr>
-            <w:tcW w:w="3117" w:type="dxa"/>
-          </w:tcPr>
-          <w:p>
-            <w:r>
-              <w:t>Ronaldo</w:t>
-            </w:r>
-          </w:p>
-        </w:tc>
-      </w:tr>
-      <w:tr>
-        <w:trPr>
-          <w:jc w:val="center"/>
-        </w:trPr>
-        <w:tc>
-          <w:tcPr>
-            <w:tcW w:w="3116" w:type="dxa"/>
-          </w:tcPr>
-          <w:p>
-            <w:r>
-              <w:t>6.Feature Discussion</w:t>
-            </w:r>
-          </w:p>
-        </w:tc>
-        <w:tc>
-          <w:tcPr>
-            <w:tcW w:w="3117" w:type="dxa"/>
-          </w:tcPr>
-          <w:p>
-            <w:r>
-              <w:t>All</w:t>
-            </w:r>
-          </w:p>
-        </w:tc>
-      </w:tr>
-    </w:tbl>
-    <w:p/>
-    <w:tbl>
-      <w:tblPr>
-        <w:tblStyle w:val="TableGrid"/>
-        <w:tblW w:w="0" w:type="auto"/>
-        <w:jc w:val="center"/>
-        <w:tblLook w:val="04A0" w:firstRow="1" w:lastRow="0" w:firstColumn="1" w:lastColumn="0" w:noHBand="0" w:noVBand="1"/>
-      </w:tblPr>
-      <w:tblGrid>
-        <w:gridCol w:w="3116"/>
-        <w:gridCol w:w="3117"/>
-      </w:tblGrid>
-      <w:tr>
-        <w:trPr>
-          <w:jc w:val="center"/>
-        </w:trPr>
-        <w:tc>
-          <w:tcPr>
-            <w:tcW w:w="3116" w:type="dxa"/>
-          </w:tcPr>
-          <w:p>
-            <w:r>
-              <w:t>Sprint 3</w:t>
-            </w:r>
-          </w:p>
-        </w:tc>
-        <w:tc>
-          <w:tcPr>
-            <w:tcW w:w="3117" w:type="dxa"/>
-          </w:tcPr>
-          <w:p>
-            <w:r>
-              <w:t>Team Member</w:t>
-            </w:r>
-          </w:p>
-        </w:tc>
-      </w:tr>
-      <w:tr>
-        <w:trPr>
-          <w:jc w:val="center"/>
-        </w:trPr>
-        <w:tc>
-          <w:tcPr>
-            <w:tcW w:w="3116" w:type="dxa"/>
-          </w:tcPr>
-          <w:p>
-            <w:r>
-              <w:t>1.Use Case Diagram</w:t>
-            </w:r>
-          </w:p>
-        </w:tc>
-        <w:tc>
-          <w:tcPr>
-            <w:tcW w:w="3117" w:type="dxa"/>
-          </w:tcPr>
-          <w:p>
-            <w:r>
-              <w:t>Ronaldo</w:t>
-            </w:r>
-          </w:p>
-        </w:tc>
-      </w:tr>
-      <w:tr>
-        <w:trPr>
-          <w:jc w:val="center"/>
-        </w:trPr>
-        <w:tc>
-          <w:tcPr>
-            <w:tcW w:w="3116" w:type="dxa"/>
-          </w:tcPr>
-          <w:p>
-            <w:r>
-              <w:t>2.Use Case Prioritization</w:t>
-            </w:r>
-          </w:p>
-        </w:tc>
-        <w:tc>
-          <w:tcPr>
-            <w:tcW w:w="3117" w:type="dxa"/>
-          </w:tcPr>
-          <w:p>
-            <w:r>
-              <w:t>All</w:t>
-            </w:r>
-          </w:p>
-        </w:tc>
-      </w:tr>
-      <w:tr>
-        <w:trPr>
-          <w:jc w:val="center"/>
-        </w:trPr>
-        <w:tc>
-          <w:tcPr>
-            <w:tcW w:w="3116" w:type="dxa"/>
-          </w:tcPr>
-          <w:p>
-            <w:r>
-              <w:t>3.</w:t>
-            </w:r>
-            <w:r>
-              <w:t>Update Project Plan</w:t>
-            </w:r>
-          </w:p>
-        </w:tc>
-        <w:tc>
-          <w:tcPr>
-            <w:tcW w:w="3117" w:type="dxa"/>
-          </w:tcPr>
-          <w:p>
-            <w:r>
-              <w:t>Ram</w:t>
-            </w:r>
-          </w:p>
-        </w:tc>
-      </w:tr>
-      <w:tr>
-        <w:trPr>
-          <w:jc w:val="center"/>
-        </w:trPr>
-        <w:tc>
-          <w:tcPr>
-            <w:tcW w:w="3116" w:type="dxa"/>
-          </w:tcPr>
-          <w:p>
-            <w:r>
-              <w:t>4.Textual Description</w:t>
-            </w:r>
-          </w:p>
-        </w:tc>
-        <w:tc>
-          <w:tcPr>
-            <w:tcW w:w="3117" w:type="dxa"/>
-          </w:tcPr>
-          <w:p>
-            <w:r>
-              <w:t>Keerthi</w:t>
-            </w:r>
-          </w:p>
-        </w:tc>
-      </w:tr>
-      <w:tr>
-        <w:trPr>
-          <w:jc w:val="center"/>
-        </w:trPr>
-        <w:tc>
-          <w:tcPr>
-            <w:tcW w:w="3116" w:type="dxa"/>
-          </w:tcPr>
-          <w:p>
-            <w:r>
-              <w:t xml:space="preserve">5.SSD </w:t>
-            </w:r>
-          </w:p>
-        </w:tc>
-        <w:tc>
-          <w:tcPr>
-            <w:tcW w:w="3117" w:type="dxa"/>
-          </w:tcPr>
-          <w:p>
-            <w:r>
-              <w:t>Ronaldo,Twinkle,Keethi</w:t>
-            </w:r>
-          </w:p>
-        </w:tc>
-      </w:tr>
-      <w:tr>
-        <w:trPr>
-          <w:jc w:val="center"/>
-        </w:trPr>
-        <w:tc>
-          <w:tcPr>
-            <w:tcW w:w="3116" w:type="dxa"/>
-          </w:tcPr>
-          <w:p>
-            <w:r>
-              <w:t>6.UC1 Fully Dressed</w:t>
-            </w:r>
-          </w:p>
-        </w:tc>
-        <w:tc>
-          <w:tcPr>
-            <w:tcW w:w="3117" w:type="dxa"/>
-          </w:tcPr>
-          <w:p>
-            <w:r>
-              <w:t>Ronaldo</w:t>
-            </w:r>
-          </w:p>
-        </w:tc>
-      </w:tr>
-    </w:tbl>
-    <w:p/>
-    <w:p>
-      <w:pPr>
-        <w:pStyle w:val="Heading3"/>
-      </w:pPr>
-      <w:bookmarkStart w:id="24" w:name="_Toc463569316"/>
-      <w:r>
-        <w:t>3</w:t>
-      </w:r>
-      <w:r>
-        <w:t>.2.2 Schedule/Resource/Budget allocation</w:t>
-      </w:r>
-      <w:bookmarkEnd w:id="24"/>
-    </w:p>
-    <w:p>
-      <w:pPr>
-        <w:rPr>
-          <w:bCs/>
-          <w:szCs w:val="24"/>
-        </w:rPr>
-      </w:pPr>
-      <w:r>
-        <w:rPr>
-          <w:bCs/>
-          <w:szCs w:val="24"/>
-        </w:rPr>
-        <w:t xml:space="preserve">Final costs and pricing for the software system will be dictated by the type and the number of devices to be used since the application is going to run on the user’s smartphone. A single full kiosk price goes from $100.00 up to $10,000.00 or more. The following table shows the pricing list for a single full kiosk </w:t>
-      </w:r>
-      <w:r>
-        <w:rPr>
-          <w:bCs/>
-          <w:szCs w:val="24"/>
-        </w:rPr>
-        <w:fldChar w:fldCharType="begin"/>
-      </w:r>
-      <w:r>
-        <w:rPr>
-          <w:bCs/>
-          <w:szCs w:val="24"/>
-        </w:rPr>
-        <w:instrText xml:space="preserve"> REF _Ref461748151 \r \h </w:instrText>
-      </w:r>
-      <w:r>
-        <w:rPr>
-          <w:bCs/>
-          <w:szCs w:val="24"/>
-        </w:rPr>
-      </w:r>
-      <w:r>
-        <w:rPr>
-          <w:bCs/>
-          <w:szCs w:val="24"/>
-        </w:rPr>
-        <w:fldChar w:fldCharType="separate"/>
-      </w:r>
-      <w:r>
-        <w:rPr>
-          <w:bCs/>
-          <w:szCs w:val="24"/>
-        </w:rPr>
-        <w:t>[6]</w:t>
-      </w:r>
-      <w:r>
-        <w:rPr>
-          <w:bCs/>
-          <w:szCs w:val="24"/>
-        </w:rPr>
-        <w:fldChar w:fldCharType="end"/>
-      </w:r>
-      <w:r>
-        <w:rPr>
-          <w:bCs/>
-          <w:szCs w:val="24"/>
-        </w:rPr>
-        <w:t>.</w:t>
-      </w:r>
-    </w:p>
-    <w:tbl>
-      <w:tblPr>
-        <w:tblStyle w:val="PlainTable1"/>
-        <w:tblW w:w="9576" w:type="dxa"/>
-        <w:tblLook w:val="04A0" w:firstRow="1" w:lastRow="0" w:firstColumn="1" w:lastColumn="0" w:noHBand="0" w:noVBand="1"/>
-      </w:tblPr>
-      <w:tblGrid>
-        <w:gridCol w:w="3192"/>
-        <w:gridCol w:w="3756"/>
-        <w:gridCol w:w="2628"/>
-      </w:tblGrid>
-      <w:tr>
-        <w:trPr>
-          <w:cnfStyle w:val="100000000000" w:firstRow="1" w:lastRow="0" w:firstColumn="0" w:lastColumn="0" w:oddVBand="0" w:evenVBand="0" w:oddHBand="0" w:evenHBand="0" w:firstRowFirstColumn="0" w:firstRowLastColumn="0" w:lastRowFirstColumn="0" w:lastRowLastColumn="0"/>
-          <w:trHeight w:val="285"/>
+          <w:trHeight w:val="694"/>
         </w:trPr>
         <w:tc>
           <w:tcPr>
             <w:cnfStyle w:val="001000000000" w:firstRow="0" w:lastRow="0" w:firstColumn="1" w:lastColumn="0" w:oddVBand="0" w:evenVBand="0" w:oddHBand="0" w:evenHBand="0" w:firstRowFirstColumn="0" w:firstRowLastColumn="0" w:lastRowFirstColumn="0" w:lastRowLastColumn="0"/>
-            <w:tcW w:w="3192" w:type="dxa"/>
-            <w:hideMark/>
+            <w:tcW w:w="2310" w:type="dxa"/>
           </w:tcPr>
           <w:p>
             <w:pPr>
-              <w:rPr>
-                <w:rFonts w:eastAsia="Times New Roman"/>
-                <w:b w:val="0"/>
-                <w:bCs w:val="0"/>
-              </w:rPr>
-            </w:pPr>
-            <w:r>
-              <w:rPr>
-                <w:rFonts w:eastAsia="Times New Roman"/>
-              </w:rPr>
-              <w:t>Item</w:t>
+              <w:pStyle w:val="Heading4"/>
+              <w:jc w:val="left"/>
+              <w:outlineLvl w:val="3"/>
+              <w:rPr>
+                <w:i w:val="0"/>
+                <w:color w:val="auto"/>
+              </w:rPr>
+            </w:pPr>
+            <w:r>
+              <w:rPr>
+                <w:i w:val="0"/>
+                <w:color w:val="auto"/>
+              </w:rPr>
+              <w:t>Keerthi Santhalingam</w:t>
             </w:r>
           </w:p>
         </w:tc>
         <w:tc>
           <w:tcPr>
-            <w:tcW w:w="3756" w:type="dxa"/>
-            <w:hideMark/>
+            <w:tcW w:w="3043" w:type="dxa"/>
           </w:tcPr>
           <w:p>
             <w:pPr>
-              <w:cnfStyle w:val="100000000000" w:firstRow="1" w:lastRow="0" w:firstColumn="0" w:lastColumn="0" w:oddVBand="0" w:evenVBand="0" w:oddHBand="0" w:evenHBand="0" w:firstRowFirstColumn="0" w:firstRowLastColumn="0" w:lastRowFirstColumn="0" w:lastRowLastColumn="0"/>
-              <w:rPr>
-                <w:rFonts w:eastAsia="Times New Roman"/>
+              <w:pStyle w:val="Heading4"/>
+              <w:jc w:val="center"/>
+              <w:outlineLvl w:val="3"/>
+              <w:cnfStyle w:val="000000000000" w:firstRow="0" w:lastRow="0" w:firstColumn="0" w:lastColumn="0" w:oddVBand="0" w:evenVBand="0" w:oddHBand="0" w:evenHBand="0" w:firstRowFirstColumn="0" w:firstRowLastColumn="0" w:lastRowFirstColumn="0" w:lastRowLastColumn="0"/>
+              <w:rPr>
                 <w:b w:val="0"/>
-                <w:bCs w:val="0"/>
-              </w:rPr>
-            </w:pPr>
-            <w:r>
-              <w:rPr>
-                <w:rFonts w:eastAsia="Times New Roman"/>
-              </w:rPr>
-              <w:t>Description</w:t>
+                <w:i w:val="0"/>
+                <w:color w:val="auto"/>
+              </w:rPr>
+            </w:pPr>
+            <w:r>
+              <w:rPr>
+                <w:b w:val="0"/>
+                <w:i w:val="0"/>
+                <w:color w:val="auto"/>
+              </w:rPr>
+              <w:t>System Analyst, Test Analyst</w:t>
             </w:r>
           </w:p>
         </w:tc>
         <w:tc>
           <w:tcPr>
-            <w:tcW w:w="2628" w:type="dxa"/>
-            <w:hideMark/>
+            <w:tcW w:w="1618" w:type="dxa"/>
           </w:tcPr>
           <w:p>
             <w:pPr>
-              <w:cnfStyle w:val="100000000000" w:firstRow="1" w:lastRow="0" w:firstColumn="0" w:lastColumn="0" w:oddVBand="0" w:evenVBand="0" w:oddHBand="0" w:evenHBand="0" w:firstRowFirstColumn="0" w:firstRowLastColumn="0" w:lastRowFirstColumn="0" w:lastRowLastColumn="0"/>
-              <w:rPr>
-                <w:rFonts w:eastAsia="Times New Roman"/>
+              <w:pStyle w:val="Heading4"/>
+              <w:jc w:val="center"/>
+              <w:outlineLvl w:val="3"/>
+              <w:cnfStyle w:val="000000000000" w:firstRow="0" w:lastRow="0" w:firstColumn="0" w:lastColumn="0" w:oddVBand="0" w:evenVBand="0" w:oddHBand="0" w:evenHBand="0" w:firstRowFirstColumn="0" w:firstRowLastColumn="0" w:lastRowFirstColumn="0" w:lastRowLastColumn="0"/>
+              <w:rPr>
                 <w:b w:val="0"/>
-                <w:bCs w:val="0"/>
-              </w:rPr>
-            </w:pPr>
-            <w:r>
-              <w:rPr>
-                <w:rFonts w:eastAsia="Times New Roman"/>
-              </w:rPr>
-              <w:t>Average price</w:t>
-            </w:r>
-          </w:p>
-        </w:tc>
-      </w:tr>
-      <w:tr>
-        <w:trPr>
-          <w:cnfStyle w:val="000000100000" w:firstRow="0" w:lastRow="0" w:firstColumn="0" w:lastColumn="0" w:oddVBand="0" w:evenVBand="0" w:oddHBand="1" w:evenHBand="0" w:firstRowFirstColumn="0" w:firstRowLastColumn="0" w:lastRowFirstColumn="0" w:lastRowLastColumn="0"/>
-          <w:trHeight w:val="285"/>
-        </w:trPr>
-        <w:tc>
-          <w:tcPr>
-            <w:cnfStyle w:val="001000000000" w:firstRow="0" w:lastRow="0" w:firstColumn="1" w:lastColumn="0" w:oddVBand="0" w:evenVBand="0" w:oddHBand="0" w:evenHBand="0" w:firstRowFirstColumn="0" w:firstRowLastColumn="0" w:lastRowFirstColumn="0" w:lastRowLastColumn="0"/>
-            <w:tcW w:w="3192" w:type="dxa"/>
-            <w:hideMark/>
-          </w:tcPr>
-          <w:p>
-            <w:pPr>
-              <w:rPr>
-                <w:rFonts w:eastAsia="Times New Roman"/>
+                <w:i w:val="0"/>
+                <w:color w:val="auto"/>
+              </w:rPr>
+            </w:pPr>
+            <w:r>
+              <w:rPr>
                 <w:b w:val="0"/>
-                <w:bCs w:val="0"/>
-              </w:rPr>
-            </w:pPr>
-            <w:r>
-              <w:rPr>
-                <w:rFonts w:eastAsia="Times New Roman"/>
-                <w:b w:val="0"/>
-                <w:bCs w:val="0"/>
-              </w:rPr>
-              <w:t>Full Kiosk</w:t>
+                <w:i w:val="0"/>
+                <w:color w:val="auto"/>
+              </w:rPr>
+              <w:t>2h</w:t>
             </w:r>
           </w:p>
         </w:tc>
         <w:tc>
           <w:tcPr>
-            <w:tcW w:w="3756" w:type="dxa"/>
-            <w:hideMark/>
+            <w:tcW w:w="2605" w:type="dxa"/>
           </w:tcPr>
           <w:p>
             <w:pPr>
-              <w:cnfStyle w:val="000000100000" w:firstRow="0" w:lastRow="0" w:firstColumn="0" w:lastColumn="0" w:oddVBand="0" w:evenVBand="0" w:oddHBand="1" w:evenHBand="0" w:firstRowFirstColumn="0" w:firstRowLastColumn="0" w:lastRowFirstColumn="0" w:lastRowLastColumn="0"/>
-              <w:rPr>
-                <w:rFonts w:eastAsia="Times New Roman"/>
-              </w:rPr>
-            </w:pPr>
-            <w:r>
-              <w:rPr>
-                <w:rFonts w:eastAsia="Times New Roman"/>
-              </w:rPr>
-              <w:t>Touchscreen, CPU, Enclosure (only)</w:t>
-            </w:r>
-          </w:p>
-        </w:tc>
-        <w:tc>
-          <w:tcPr>
-            <w:tcW w:w="2628" w:type="dxa"/>
-            <w:hideMark/>
-          </w:tcPr>
-          <w:p>
-            <w:pPr>
-              <w:cnfStyle w:val="000000100000" w:firstRow="0" w:lastRow="0" w:firstColumn="0" w:lastColumn="0" w:oddVBand="0" w:evenVBand="0" w:oddHBand="1" w:evenHBand="0" w:firstRowFirstColumn="0" w:firstRowLastColumn="0" w:lastRowFirstColumn="0" w:lastRowLastColumn="0"/>
-              <w:rPr>
-                <w:rFonts w:eastAsia="Times New Roman"/>
-              </w:rPr>
-            </w:pPr>
-            <w:r>
-              <w:rPr>
-                <w:rFonts w:eastAsia="Times New Roman"/>
-              </w:rPr>
-              <w:t xml:space="preserve">$3,440 </w:t>
-            </w:r>
-          </w:p>
-        </w:tc>
-      </w:tr>
-      <w:tr>
-        <w:trPr>
-          <w:trHeight w:val="285"/>
-        </w:trPr>
-        <w:tc>
-          <w:tcPr>
-            <w:cnfStyle w:val="001000000000" w:firstRow="0" w:lastRow="0" w:firstColumn="1" w:lastColumn="0" w:oddVBand="0" w:evenVBand="0" w:oddHBand="0" w:evenHBand="0" w:firstRowFirstColumn="0" w:firstRowLastColumn="0" w:lastRowFirstColumn="0" w:lastRowLastColumn="0"/>
-            <w:tcW w:w="3192" w:type="dxa"/>
-            <w:hideMark/>
-          </w:tcPr>
-          <w:p>
-            <w:pPr>
-              <w:rPr>
-                <w:rFonts w:eastAsia="Times New Roman"/>
+              <w:pStyle w:val="Heading4"/>
+              <w:jc w:val="left"/>
+              <w:outlineLvl w:val="3"/>
+              <w:cnfStyle w:val="000000000000" w:firstRow="0" w:lastRow="0" w:firstColumn="0" w:lastColumn="0" w:oddVBand="0" w:evenVBand="0" w:oddHBand="0" w:evenHBand="0" w:firstRowFirstColumn="0" w:firstRowLastColumn="0" w:lastRowFirstColumn="0" w:lastRowLastColumn="0"/>
+              <w:rPr>
                 <w:b w:val="0"/>
-                <w:bCs w:val="0"/>
-              </w:rPr>
-            </w:pPr>
-            <w:r>
-              <w:rPr>
-                <w:rFonts w:eastAsia="Times New Roman"/>
+                <w:i w:val="0"/>
+                <w:color w:val="auto"/>
+              </w:rPr>
+            </w:pPr>
+            <w:r>
+              <w:rPr>
                 <w:b w:val="0"/>
-                <w:bCs w:val="0"/>
-              </w:rPr>
-              <w:t>Touchscreen</w:t>
-            </w:r>
-          </w:p>
-        </w:tc>
-        <w:tc>
-          <w:tcPr>
-            <w:tcW w:w="3756" w:type="dxa"/>
-            <w:hideMark/>
-          </w:tcPr>
-          <w:p>
-            <w:pPr>
-              <w:cnfStyle w:val="000000000000" w:firstRow="0" w:lastRow="0" w:firstColumn="0" w:lastColumn="0" w:oddVBand="0" w:evenVBand="0" w:oddHBand="0" w:evenHBand="0" w:firstRowFirstColumn="0" w:firstRowLastColumn="0" w:lastRowFirstColumn="0" w:lastRowLastColumn="0"/>
-              <w:rPr>
-                <w:rFonts w:eastAsia="Times New Roman"/>
-              </w:rPr>
-            </w:pPr>
-            <w:r>
-              <w:rPr>
-                <w:rFonts w:eastAsia="Times New Roman"/>
-              </w:rPr>
-              <w:t>17" lcd</w:t>
-            </w:r>
-          </w:p>
-        </w:tc>
-        <w:tc>
-          <w:tcPr>
-            <w:tcW w:w="2628" w:type="dxa"/>
-            <w:hideMark/>
-          </w:tcPr>
-          <w:p>
-            <w:pPr>
-              <w:cnfStyle w:val="000000000000" w:firstRow="0" w:lastRow="0" w:firstColumn="0" w:lastColumn="0" w:oddVBand="0" w:evenVBand="0" w:oddHBand="0" w:evenHBand="0" w:firstRowFirstColumn="0" w:firstRowLastColumn="0" w:lastRowFirstColumn="0" w:lastRowLastColumn="0"/>
-              <w:rPr>
-                <w:rFonts w:eastAsia="Times New Roman"/>
-              </w:rPr>
-            </w:pPr>
-            <w:r>
-              <w:rPr>
-                <w:rFonts w:eastAsia="Times New Roman"/>
-              </w:rPr>
-              <w:t xml:space="preserve">$1,180 </w:t>
-            </w:r>
-          </w:p>
-        </w:tc>
-      </w:tr>
-      <w:tr>
-        <w:trPr>
-          <w:cnfStyle w:val="000000100000" w:firstRow="0" w:lastRow="0" w:firstColumn="0" w:lastColumn="0" w:oddVBand="0" w:evenVBand="0" w:oddHBand="1" w:evenHBand="0" w:firstRowFirstColumn="0" w:firstRowLastColumn="0" w:lastRowFirstColumn="0" w:lastRowLastColumn="0"/>
-          <w:trHeight w:val="285"/>
-        </w:trPr>
-        <w:tc>
-          <w:tcPr>
-            <w:cnfStyle w:val="001000000000" w:firstRow="0" w:lastRow="0" w:firstColumn="1" w:lastColumn="0" w:oddVBand="0" w:evenVBand="0" w:oddHBand="0" w:evenHBand="0" w:firstRowFirstColumn="0" w:firstRowLastColumn="0" w:lastRowFirstColumn="0" w:lastRowLastColumn="0"/>
-            <w:tcW w:w="3192" w:type="dxa"/>
-            <w:hideMark/>
-          </w:tcPr>
-          <w:p>
-            <w:pPr>
-              <w:rPr>
-                <w:rFonts w:eastAsia="Times New Roman"/>
-                <w:bCs w:val="0"/>
-              </w:rPr>
-            </w:pPr>
-            <w:r>
-              <w:rPr>
-                <w:rFonts w:eastAsia="Times New Roman"/>
-                <w:bCs w:val="0"/>
-              </w:rPr>
-              <w:t>Touchscreen</w:t>
-            </w:r>
-          </w:p>
-        </w:tc>
-        <w:tc>
-          <w:tcPr>
-            <w:tcW w:w="3756" w:type="dxa"/>
-            <w:hideMark/>
-          </w:tcPr>
-          <w:p>
-            <w:pPr>
-              <w:cnfStyle w:val="000000100000" w:firstRow="0" w:lastRow="0" w:firstColumn="0" w:lastColumn="0" w:oddVBand="0" w:evenVBand="0" w:oddHBand="1" w:evenHBand="0" w:firstRowFirstColumn="0" w:firstRowLastColumn="0" w:lastRowFirstColumn="0" w:lastRowLastColumn="0"/>
-              <w:rPr>
-                <w:rFonts w:eastAsia="Times New Roman"/>
-                <w:b/>
-              </w:rPr>
-            </w:pPr>
-            <w:r>
-              <w:rPr>
-                <w:rFonts w:eastAsia="Times New Roman"/>
-                <w:b/>
-              </w:rPr>
-              <w:t>15" lcd</w:t>
-            </w:r>
-          </w:p>
-        </w:tc>
-        <w:tc>
-          <w:tcPr>
-            <w:tcW w:w="2628" w:type="dxa"/>
-            <w:hideMark/>
-          </w:tcPr>
-          <w:p>
-            <w:pPr>
-              <w:cnfStyle w:val="000000100000" w:firstRow="0" w:lastRow="0" w:firstColumn="0" w:lastColumn="0" w:oddVBand="0" w:evenVBand="0" w:oddHBand="1" w:evenHBand="0" w:firstRowFirstColumn="0" w:firstRowLastColumn="0" w:lastRowFirstColumn="0" w:lastRowLastColumn="0"/>
-              <w:rPr>
-                <w:rFonts w:eastAsia="Times New Roman"/>
-                <w:b/>
-              </w:rPr>
-            </w:pPr>
-            <w:r>
-              <w:rPr>
-                <w:rFonts w:eastAsia="Times New Roman"/>
-                <w:b/>
-              </w:rPr>
-              <w:t xml:space="preserve">$872 </w:t>
-            </w:r>
-          </w:p>
-        </w:tc>
-      </w:tr>
-      <w:tr>
-        <w:trPr>
-          <w:trHeight w:val="285"/>
-        </w:trPr>
-        <w:tc>
-          <w:tcPr>
-            <w:cnfStyle w:val="001000000000" w:firstRow="0" w:lastRow="0" w:firstColumn="1" w:lastColumn="0" w:oddVBand="0" w:evenVBand="0" w:oddHBand="0" w:evenHBand="0" w:firstRowFirstColumn="0" w:firstRowLastColumn="0" w:lastRowFirstColumn="0" w:lastRowLastColumn="0"/>
-            <w:tcW w:w="3192" w:type="dxa"/>
-            <w:hideMark/>
-          </w:tcPr>
-          <w:p>
-            <w:pPr>
-              <w:rPr>
-                <w:rFonts w:eastAsia="Times New Roman"/>
-                <w:b w:val="0"/>
-                <w:bCs w:val="0"/>
-              </w:rPr>
-            </w:pPr>
-            <w:r>
-              <w:rPr>
-                <w:rFonts w:eastAsia="Times New Roman"/>
-                <w:b w:val="0"/>
-                <w:bCs w:val="0"/>
-              </w:rPr>
-              <w:t>Thermal Printer</w:t>
-            </w:r>
-          </w:p>
-        </w:tc>
-        <w:tc>
-          <w:tcPr>
-            <w:tcW w:w="3756" w:type="dxa"/>
-            <w:hideMark/>
-          </w:tcPr>
-          <w:p>
-            <w:pPr>
-              <w:cnfStyle w:val="000000000000" w:firstRow="0" w:lastRow="0" w:firstColumn="0" w:lastColumn="0" w:oddVBand="0" w:evenVBand="0" w:oddHBand="0" w:evenHBand="0" w:firstRowFirstColumn="0" w:firstRowLastColumn="0" w:lastRowFirstColumn="0" w:lastRowLastColumn="0"/>
-              <w:rPr>
-                <w:rFonts w:eastAsia="Times New Roman"/>
-              </w:rPr>
-            </w:pPr>
-            <w:r>
-              <w:rPr>
-                <w:rFonts w:eastAsia="Times New Roman"/>
-              </w:rPr>
-              <w:t>Across all models</w:t>
-            </w:r>
-          </w:p>
-        </w:tc>
-        <w:tc>
-          <w:tcPr>
-            <w:tcW w:w="2628" w:type="dxa"/>
-            <w:hideMark/>
-          </w:tcPr>
-          <w:p>
-            <w:pPr>
-              <w:cnfStyle w:val="000000000000" w:firstRow="0" w:lastRow="0" w:firstColumn="0" w:lastColumn="0" w:oddVBand="0" w:evenVBand="0" w:oddHBand="0" w:evenHBand="0" w:firstRowFirstColumn="0" w:firstRowLastColumn="0" w:lastRowFirstColumn="0" w:lastRowLastColumn="0"/>
-              <w:rPr>
-                <w:rFonts w:eastAsia="Times New Roman"/>
-              </w:rPr>
-            </w:pPr>
-            <w:r>
-              <w:rPr>
-                <w:rFonts w:eastAsia="Times New Roman"/>
-              </w:rPr>
-              <w:t xml:space="preserve">$630 </w:t>
-            </w:r>
-          </w:p>
-        </w:tc>
-      </w:tr>
-      <w:tr>
-        <w:trPr>
-          <w:cnfStyle w:val="000000100000" w:firstRow="0" w:lastRow="0" w:firstColumn="0" w:lastColumn="0" w:oddVBand="0" w:evenVBand="0" w:oddHBand="1" w:evenHBand="0" w:firstRowFirstColumn="0" w:firstRowLastColumn="0" w:lastRowFirstColumn="0" w:lastRowLastColumn="0"/>
-          <w:trHeight w:val="285"/>
-        </w:trPr>
-        <w:tc>
-          <w:tcPr>
-            <w:cnfStyle w:val="001000000000" w:firstRow="0" w:lastRow="0" w:firstColumn="1" w:lastColumn="0" w:oddVBand="0" w:evenVBand="0" w:oddHBand="0" w:evenHBand="0" w:firstRowFirstColumn="0" w:firstRowLastColumn="0" w:lastRowFirstColumn="0" w:lastRowLastColumn="0"/>
-            <w:tcW w:w="3192" w:type="dxa"/>
-            <w:hideMark/>
-          </w:tcPr>
-          <w:p>
-            <w:pPr>
-              <w:rPr>
-                <w:rFonts w:eastAsia="Times New Roman"/>
-                <w:bCs w:val="0"/>
-              </w:rPr>
-            </w:pPr>
-            <w:r>
-              <w:rPr>
-                <w:rFonts w:eastAsia="Times New Roman"/>
-                <w:bCs w:val="0"/>
-              </w:rPr>
-              <w:t>CPU</w:t>
-            </w:r>
-          </w:p>
-        </w:tc>
-        <w:tc>
-          <w:tcPr>
-            <w:tcW w:w="3756" w:type="dxa"/>
-            <w:hideMark/>
-          </w:tcPr>
-          <w:p>
-            <w:pPr>
-              <w:cnfStyle w:val="000000100000" w:firstRow="0" w:lastRow="0" w:firstColumn="0" w:lastColumn="0" w:oddVBand="0" w:evenVBand="0" w:oddHBand="1" w:evenHBand="0" w:firstRowFirstColumn="0" w:firstRowLastColumn="0" w:lastRowFirstColumn="0" w:lastRowLastColumn="0"/>
-              <w:rPr>
-                <w:rFonts w:eastAsia="Times New Roman"/>
-                <w:b/>
-              </w:rPr>
-            </w:pPr>
-            <w:r>
-              <w:rPr>
-                <w:rFonts w:eastAsia="Times New Roman"/>
-                <w:b/>
-              </w:rPr>
-              <w:t>With OS</w:t>
-            </w:r>
-          </w:p>
-        </w:tc>
-        <w:tc>
-          <w:tcPr>
-            <w:tcW w:w="2628" w:type="dxa"/>
-            <w:hideMark/>
-          </w:tcPr>
-          <w:p>
-            <w:pPr>
-              <w:cnfStyle w:val="000000100000" w:firstRow="0" w:lastRow="0" w:firstColumn="0" w:lastColumn="0" w:oddVBand="0" w:evenVBand="0" w:oddHBand="1" w:evenHBand="0" w:firstRowFirstColumn="0" w:firstRowLastColumn="0" w:lastRowFirstColumn="0" w:lastRowLastColumn="0"/>
-              <w:rPr>
-                <w:rFonts w:eastAsia="Times New Roman"/>
-                <w:b/>
-              </w:rPr>
-            </w:pPr>
-            <w:r>
-              <w:rPr>
-                <w:rFonts w:eastAsia="Times New Roman"/>
-                <w:b/>
-              </w:rPr>
-              <w:t xml:space="preserve">$736 </w:t>
-            </w:r>
-          </w:p>
-        </w:tc>
-      </w:tr>
-      <w:tr>
-        <w:trPr>
-          <w:trHeight w:val="285"/>
-        </w:trPr>
-        <w:tc>
-          <w:tcPr>
-            <w:cnfStyle w:val="001000000000" w:firstRow="0" w:lastRow="0" w:firstColumn="1" w:lastColumn="0" w:oddVBand="0" w:evenVBand="0" w:oddHBand="0" w:evenHBand="0" w:firstRowFirstColumn="0" w:firstRowLastColumn="0" w:lastRowFirstColumn="0" w:lastRowLastColumn="0"/>
-            <w:tcW w:w="3192" w:type="dxa"/>
-            <w:hideMark/>
-          </w:tcPr>
-          <w:p>
-            <w:pPr>
-              <w:rPr>
-                <w:rFonts w:eastAsia="Times New Roman"/>
-                <w:b w:val="0"/>
-                <w:bCs w:val="0"/>
-              </w:rPr>
-            </w:pPr>
-            <w:r>
-              <w:rPr>
-                <w:rFonts w:eastAsia="Times New Roman"/>
-                <w:b w:val="0"/>
-                <w:bCs w:val="0"/>
-              </w:rPr>
-              <w:lastRenderedPageBreak/>
-              <w:t>Keyboard</w:t>
-            </w:r>
-          </w:p>
-        </w:tc>
-        <w:tc>
-          <w:tcPr>
-            <w:tcW w:w="3756" w:type="dxa"/>
-            <w:hideMark/>
-          </w:tcPr>
-          <w:p>
-            <w:pPr>
-              <w:cnfStyle w:val="000000000000" w:firstRow="0" w:lastRow="0" w:firstColumn="0" w:lastColumn="0" w:oddVBand="0" w:evenVBand="0" w:oddHBand="0" w:evenHBand="0" w:firstRowFirstColumn="0" w:firstRowLastColumn="0" w:lastRowFirstColumn="0" w:lastRowLastColumn="0"/>
-              <w:rPr>
-                <w:rFonts w:eastAsia="Times New Roman"/>
-              </w:rPr>
-            </w:pPr>
-            <w:r>
-              <w:rPr>
-                <w:rFonts w:eastAsia="Times New Roman"/>
-              </w:rPr>
-              <w:t>Industrial</w:t>
-            </w:r>
-          </w:p>
-        </w:tc>
-        <w:tc>
-          <w:tcPr>
-            <w:tcW w:w="2628" w:type="dxa"/>
-            <w:hideMark/>
-          </w:tcPr>
-          <w:p>
-            <w:pPr>
-              <w:cnfStyle w:val="000000000000" w:firstRow="0" w:lastRow="0" w:firstColumn="0" w:lastColumn="0" w:oddVBand="0" w:evenVBand="0" w:oddHBand="0" w:evenHBand="0" w:firstRowFirstColumn="0" w:firstRowLastColumn="0" w:lastRowFirstColumn="0" w:lastRowLastColumn="0"/>
-              <w:rPr>
-                <w:rFonts w:eastAsia="Times New Roman"/>
-              </w:rPr>
-            </w:pPr>
-            <w:r>
-              <w:rPr>
-                <w:rFonts w:eastAsia="Times New Roman"/>
-              </w:rPr>
-              <w:t xml:space="preserve">$334 </w:t>
-            </w:r>
-          </w:p>
-        </w:tc>
-      </w:tr>
-      <w:tr>
-        <w:trPr>
-          <w:cnfStyle w:val="000000100000" w:firstRow="0" w:lastRow="0" w:firstColumn="0" w:lastColumn="0" w:oddVBand="0" w:evenVBand="0" w:oddHBand="1" w:evenHBand="0" w:firstRowFirstColumn="0" w:firstRowLastColumn="0" w:lastRowFirstColumn="0" w:lastRowLastColumn="0"/>
-          <w:trHeight w:val="285"/>
-        </w:trPr>
-        <w:tc>
-          <w:tcPr>
-            <w:cnfStyle w:val="001000000000" w:firstRow="0" w:lastRow="0" w:firstColumn="1" w:lastColumn="0" w:oddVBand="0" w:evenVBand="0" w:oddHBand="0" w:evenHBand="0" w:firstRowFirstColumn="0" w:firstRowLastColumn="0" w:lastRowFirstColumn="0" w:lastRowLastColumn="0"/>
-            <w:tcW w:w="3192" w:type="dxa"/>
-          </w:tcPr>
-          <w:p>
-            <w:pPr>
-              <w:rPr>
-                <w:rFonts w:eastAsia="Times New Roman"/>
-              </w:rPr>
-            </w:pPr>
-            <w:r>
-              <w:rPr>
-                <w:rFonts w:eastAsia="Times New Roman"/>
-              </w:rPr>
-              <w:t>Software</w:t>
-            </w:r>
-          </w:p>
-        </w:tc>
-        <w:tc>
-          <w:tcPr>
-            <w:tcW w:w="3756" w:type="dxa"/>
-          </w:tcPr>
-          <w:p>
-            <w:pPr>
-              <w:cnfStyle w:val="000000100000" w:firstRow="0" w:lastRow="0" w:firstColumn="0" w:lastColumn="0" w:oddVBand="0" w:evenVBand="0" w:oddHBand="1" w:evenHBand="0" w:firstRowFirstColumn="0" w:firstRowLastColumn="0" w:lastRowFirstColumn="0" w:lastRowLastColumn="0"/>
-              <w:rPr>
-                <w:rFonts w:eastAsia="Times New Roman"/>
-                <w:b/>
-              </w:rPr>
-            </w:pPr>
-            <w:r>
-              <w:rPr>
-                <w:rFonts w:eastAsia="Times New Roman"/>
-                <w:b/>
-              </w:rPr>
-              <w:t>License</w:t>
-            </w:r>
-          </w:p>
-        </w:tc>
-        <w:tc>
-          <w:tcPr>
-            <w:tcW w:w="2628" w:type="dxa"/>
-          </w:tcPr>
-          <w:p>
-            <w:pPr>
-              <w:cnfStyle w:val="000000100000" w:firstRow="0" w:lastRow="0" w:firstColumn="0" w:lastColumn="0" w:oddVBand="0" w:evenVBand="0" w:oddHBand="1" w:evenHBand="0" w:firstRowFirstColumn="0" w:firstRowLastColumn="0" w:lastRowFirstColumn="0" w:lastRowLastColumn="0"/>
-              <w:rPr>
-                <w:rFonts w:eastAsia="Times New Roman"/>
-                <w:b/>
-              </w:rPr>
-            </w:pPr>
-            <w:r>
-              <w:rPr>
-                <w:rFonts w:eastAsia="Times New Roman"/>
-                <w:b/>
-              </w:rPr>
-              <w:t>$400</w:t>
-            </w:r>
-          </w:p>
-        </w:tc>
-      </w:tr>
-      <w:tr>
-        <w:trPr>
-          <w:trHeight w:val="285"/>
-        </w:trPr>
-        <w:tc>
-          <w:tcPr>
-            <w:cnfStyle w:val="001000000000" w:firstRow="0" w:lastRow="0" w:firstColumn="1" w:lastColumn="0" w:oddVBand="0" w:evenVBand="0" w:oddHBand="0" w:evenHBand="0" w:firstRowFirstColumn="0" w:firstRowLastColumn="0" w:lastRowFirstColumn="0" w:lastRowLastColumn="0"/>
-            <w:tcW w:w="3192" w:type="dxa"/>
-          </w:tcPr>
-          <w:p>
-            <w:pPr>
-              <w:rPr>
-                <w:rFonts w:eastAsia="Times New Roman"/>
-                <w:b w:val="0"/>
-              </w:rPr>
-            </w:pPr>
-            <w:r>
-              <w:rPr>
-                <w:rFonts w:eastAsia="Times New Roman"/>
-                <w:b w:val="0"/>
-              </w:rPr>
-              <w:t>Software</w:t>
-            </w:r>
-          </w:p>
-        </w:tc>
-        <w:tc>
-          <w:tcPr>
-            <w:tcW w:w="3756" w:type="dxa"/>
-          </w:tcPr>
-          <w:p>
-            <w:pPr>
-              <w:cnfStyle w:val="000000000000" w:firstRow="0" w:lastRow="0" w:firstColumn="0" w:lastColumn="0" w:oddVBand="0" w:evenVBand="0" w:oddHBand="0" w:evenHBand="0" w:firstRowFirstColumn="0" w:firstRowLastColumn="0" w:lastRowFirstColumn="0" w:lastRowLastColumn="0"/>
-              <w:rPr>
-                <w:rFonts w:eastAsia="Times New Roman"/>
-              </w:rPr>
-            </w:pPr>
-            <w:r>
-              <w:rPr>
-                <w:rFonts w:eastAsia="Times New Roman"/>
-              </w:rPr>
-              <w:t>Management (36 months)</w:t>
-            </w:r>
-          </w:p>
-        </w:tc>
-        <w:tc>
-          <w:tcPr>
-            <w:tcW w:w="2628" w:type="dxa"/>
-          </w:tcPr>
-          <w:p>
-            <w:pPr>
-              <w:cnfStyle w:val="000000000000" w:firstRow="0" w:lastRow="0" w:firstColumn="0" w:lastColumn="0" w:oddVBand="0" w:evenVBand="0" w:oddHBand="0" w:evenHBand="0" w:firstRowFirstColumn="0" w:firstRowLastColumn="0" w:lastRowFirstColumn="0" w:lastRowLastColumn="0"/>
-              <w:rPr>
-                <w:rFonts w:eastAsia="Times New Roman"/>
-              </w:rPr>
-            </w:pPr>
-            <w:r>
-              <w:rPr>
-                <w:rFonts w:eastAsia="Times New Roman"/>
-              </w:rPr>
-              <w:t>$1,800</w:t>
-            </w:r>
-          </w:p>
-        </w:tc>
-      </w:tr>
-      <w:tr>
-        <w:trPr>
-          <w:cnfStyle w:val="000000100000" w:firstRow="0" w:lastRow="0" w:firstColumn="0" w:lastColumn="0" w:oddVBand="0" w:evenVBand="0" w:oddHBand="1" w:evenHBand="0" w:firstRowFirstColumn="0" w:firstRowLastColumn="0" w:lastRowFirstColumn="0" w:lastRowLastColumn="0"/>
-          <w:trHeight w:val="285"/>
-        </w:trPr>
-        <w:tc>
-          <w:tcPr>
-            <w:cnfStyle w:val="001000000000" w:firstRow="0" w:lastRow="0" w:firstColumn="1" w:lastColumn="0" w:oddVBand="0" w:evenVBand="0" w:oddHBand="0" w:evenHBand="0" w:firstRowFirstColumn="0" w:firstRowLastColumn="0" w:lastRowFirstColumn="0" w:lastRowLastColumn="0"/>
-            <w:tcW w:w="3192" w:type="dxa"/>
-          </w:tcPr>
-          <w:p>
-            <w:pPr>
-              <w:rPr>
-                <w:rFonts w:eastAsia="Times New Roman"/>
-                <w:b w:val="0"/>
-              </w:rPr>
-            </w:pPr>
-            <w:r>
-              <w:rPr>
-                <w:rFonts w:eastAsia="Times New Roman"/>
-                <w:b w:val="0"/>
-              </w:rPr>
-              <w:t>Technical support</w:t>
-            </w:r>
-          </w:p>
-        </w:tc>
-        <w:tc>
-          <w:tcPr>
-            <w:tcW w:w="3756" w:type="dxa"/>
-          </w:tcPr>
-          <w:p>
-            <w:pPr>
-              <w:cnfStyle w:val="000000100000" w:firstRow="0" w:lastRow="0" w:firstColumn="0" w:lastColumn="0" w:oddVBand="0" w:evenVBand="0" w:oddHBand="1" w:evenHBand="0" w:firstRowFirstColumn="0" w:firstRowLastColumn="0" w:lastRowFirstColumn="0" w:lastRowLastColumn="0"/>
-              <w:rPr>
-                <w:rFonts w:eastAsia="Times New Roman"/>
-              </w:rPr>
-            </w:pPr>
-            <w:r>
-              <w:rPr>
-                <w:rFonts w:eastAsia="Times New Roman"/>
-              </w:rPr>
-              <w:t>24/7 (36 months)</w:t>
-            </w:r>
-          </w:p>
-        </w:tc>
-        <w:tc>
-          <w:tcPr>
-            <w:tcW w:w="2628" w:type="dxa"/>
-          </w:tcPr>
-          <w:p>
-            <w:pPr>
-              <w:cnfStyle w:val="000000100000" w:firstRow="0" w:lastRow="0" w:firstColumn="0" w:lastColumn="0" w:oddVBand="0" w:evenVBand="0" w:oddHBand="1" w:evenHBand="0" w:firstRowFirstColumn="0" w:firstRowLastColumn="0" w:lastRowFirstColumn="0" w:lastRowLastColumn="0"/>
-              <w:rPr>
-                <w:rFonts w:eastAsia="Times New Roman"/>
-              </w:rPr>
-            </w:pPr>
-            <w:r>
-              <w:rPr>
-                <w:rFonts w:eastAsia="Times New Roman"/>
-              </w:rPr>
-              <w:t>$3,600</w:t>
-            </w:r>
-          </w:p>
-        </w:tc>
-      </w:tr>
-      <w:tr>
-        <w:trPr>
-          <w:trHeight w:val="285"/>
-        </w:trPr>
-        <w:tc>
-          <w:tcPr>
-            <w:cnfStyle w:val="001000000000" w:firstRow="0" w:lastRow="0" w:firstColumn="1" w:lastColumn="0" w:oddVBand="0" w:evenVBand="0" w:oddHBand="0" w:evenHBand="0" w:firstRowFirstColumn="0" w:firstRowLastColumn="0" w:lastRowFirstColumn="0" w:lastRowLastColumn="0"/>
-            <w:tcW w:w="3192" w:type="dxa"/>
-          </w:tcPr>
-          <w:p>
-            <w:pPr>
-              <w:rPr>
-                <w:rFonts w:eastAsia="Times New Roman"/>
-              </w:rPr>
-            </w:pPr>
-            <w:r>
-              <w:rPr>
-                <w:rFonts w:eastAsia="Times New Roman"/>
-              </w:rPr>
-              <w:t>Installation</w:t>
-            </w:r>
-          </w:p>
-        </w:tc>
-        <w:tc>
-          <w:tcPr>
-            <w:tcW w:w="3756" w:type="dxa"/>
-          </w:tcPr>
-          <w:p>
-            <w:pPr>
-              <w:cnfStyle w:val="000000000000" w:firstRow="0" w:lastRow="0" w:firstColumn="0" w:lastColumn="0" w:oddVBand="0" w:evenVBand="0" w:oddHBand="0" w:evenHBand="0" w:firstRowFirstColumn="0" w:firstRowLastColumn="0" w:lastRowFirstColumn="0" w:lastRowLastColumn="0"/>
-              <w:rPr>
-                <w:rFonts w:eastAsia="Times New Roman"/>
-                <w:b/>
-              </w:rPr>
-            </w:pPr>
-            <w:r>
-              <w:rPr>
-                <w:rFonts w:eastAsia="Times New Roman"/>
-                <w:b/>
-              </w:rPr>
-              <w:t>Full</w:t>
-            </w:r>
-          </w:p>
-        </w:tc>
-        <w:tc>
-          <w:tcPr>
-            <w:tcW w:w="2628" w:type="dxa"/>
-          </w:tcPr>
-          <w:p>
-            <w:pPr>
-              <w:cnfStyle w:val="000000000000" w:firstRow="0" w:lastRow="0" w:firstColumn="0" w:lastColumn="0" w:oddVBand="0" w:evenVBand="0" w:oddHBand="0" w:evenHBand="0" w:firstRowFirstColumn="0" w:firstRowLastColumn="0" w:lastRowFirstColumn="0" w:lastRowLastColumn="0"/>
-              <w:rPr>
-                <w:rFonts w:eastAsia="Times New Roman"/>
-                <w:b/>
-              </w:rPr>
-            </w:pPr>
-            <w:r>
-              <w:rPr>
-                <w:rFonts w:eastAsia="Times New Roman"/>
-                <w:b/>
-              </w:rPr>
-              <w:t>$1,000</w:t>
-            </w:r>
-          </w:p>
-        </w:tc>
-      </w:tr>
-      <w:tr>
-        <w:trPr>
-          <w:cnfStyle w:val="000000100000" w:firstRow="0" w:lastRow="0" w:firstColumn="0" w:lastColumn="0" w:oddVBand="0" w:evenVBand="0" w:oddHBand="1" w:evenHBand="0" w:firstRowFirstColumn="0" w:firstRowLastColumn="0" w:lastRowFirstColumn="0" w:lastRowLastColumn="0"/>
-          <w:trHeight w:val="285"/>
-        </w:trPr>
-        <w:tc>
-          <w:tcPr>
-            <w:cnfStyle w:val="001000000000" w:firstRow="0" w:lastRow="0" w:firstColumn="1" w:lastColumn="0" w:oddVBand="0" w:evenVBand="0" w:oddHBand="0" w:evenHBand="0" w:firstRowFirstColumn="0" w:firstRowLastColumn="0" w:lastRowFirstColumn="0" w:lastRowLastColumn="0"/>
-            <w:tcW w:w="3192" w:type="dxa"/>
-            <w:hideMark/>
-          </w:tcPr>
-          <w:p>
-            <w:pPr>
-              <w:rPr>
-                <w:rFonts w:eastAsia="Times New Roman"/>
-                <w:bCs w:val="0"/>
-              </w:rPr>
-            </w:pPr>
-            <w:r>
-              <w:rPr>
-                <w:rFonts w:eastAsia="Times New Roman"/>
-                <w:bCs w:val="0"/>
-              </w:rPr>
-              <w:t>Enclosure (only)</w:t>
-            </w:r>
-          </w:p>
-        </w:tc>
-        <w:tc>
-          <w:tcPr>
-            <w:tcW w:w="3756" w:type="dxa"/>
-            <w:hideMark/>
-          </w:tcPr>
-          <w:p>
-            <w:pPr>
-              <w:cnfStyle w:val="000000100000" w:firstRow="0" w:lastRow="0" w:firstColumn="0" w:lastColumn="0" w:oddVBand="0" w:evenVBand="0" w:oddHBand="1" w:evenHBand="0" w:firstRowFirstColumn="0" w:firstRowLastColumn="0" w:lastRowFirstColumn="0" w:lastRowLastColumn="0"/>
-              <w:rPr>
-                <w:rFonts w:eastAsia="Times New Roman"/>
-                <w:b/>
-              </w:rPr>
-            </w:pPr>
-            <w:r>
-              <w:rPr>
-                <w:rFonts w:eastAsia="Times New Roman"/>
-                <w:b/>
-              </w:rPr>
-              <w:t>Across all materials</w:t>
-            </w:r>
-          </w:p>
-        </w:tc>
-        <w:tc>
-          <w:tcPr>
-            <w:tcW w:w="2628" w:type="dxa"/>
-            <w:hideMark/>
-          </w:tcPr>
-          <w:p>
-            <w:pPr>
-              <w:cnfStyle w:val="000000100000" w:firstRow="0" w:lastRow="0" w:firstColumn="0" w:lastColumn="0" w:oddVBand="0" w:evenVBand="0" w:oddHBand="1" w:evenHBand="0" w:firstRowFirstColumn="0" w:firstRowLastColumn="0" w:lastRowFirstColumn="0" w:lastRowLastColumn="0"/>
-              <w:rPr>
-                <w:rFonts w:eastAsia="Times New Roman"/>
-                <w:b/>
-              </w:rPr>
-            </w:pPr>
-            <w:r>
-              <w:rPr>
-                <w:rFonts w:eastAsia="Times New Roman"/>
-                <w:b/>
-              </w:rPr>
-              <w:t xml:space="preserve">$1,330 </w:t>
-            </w:r>
-          </w:p>
-        </w:tc>
-      </w:tr>
-      <w:tr>
-        <w:trPr>
-          <w:trHeight w:val="285"/>
-        </w:trPr>
-        <w:tc>
-          <w:tcPr>
-            <w:cnfStyle w:val="001000000000" w:firstRow="0" w:lastRow="0" w:firstColumn="1" w:lastColumn="0" w:oddVBand="0" w:evenVBand="0" w:oddHBand="0" w:evenHBand="0" w:firstRowFirstColumn="0" w:firstRowLastColumn="0" w:lastRowFirstColumn="0" w:lastRowLastColumn="0"/>
-            <w:tcW w:w="3192" w:type="dxa"/>
-            <w:hideMark/>
-          </w:tcPr>
-          <w:p>
-            <w:pPr>
-              <w:rPr>
-                <w:rFonts w:eastAsia="Times New Roman"/>
-                <w:b w:val="0"/>
-                <w:bCs w:val="0"/>
-              </w:rPr>
-            </w:pPr>
-            <w:r>
-              <w:rPr>
-                <w:rFonts w:eastAsia="Times New Roman"/>
-                <w:b w:val="0"/>
-                <w:bCs w:val="0"/>
-              </w:rPr>
-              <w:t>UPS</w:t>
-            </w:r>
-          </w:p>
-        </w:tc>
-        <w:tc>
-          <w:tcPr>
-            <w:tcW w:w="3756" w:type="dxa"/>
-            <w:hideMark/>
-          </w:tcPr>
-          <w:p>
-            <w:pPr>
-              <w:cnfStyle w:val="000000000000" w:firstRow="0" w:lastRow="0" w:firstColumn="0" w:lastColumn="0" w:oddVBand="0" w:evenVBand="0" w:oddHBand="0" w:evenHBand="0" w:firstRowFirstColumn="0" w:firstRowLastColumn="0" w:lastRowFirstColumn="0" w:lastRowLastColumn="0"/>
-              <w:rPr>
-                <w:rFonts w:eastAsia="Times New Roman"/>
-              </w:rPr>
-            </w:pPr>
-            <w:r>
-              <w:rPr>
-                <w:rFonts w:eastAsia="Times New Roman"/>
-              </w:rPr>
-              <w:t>Across all models</w:t>
-            </w:r>
-          </w:p>
-        </w:tc>
-        <w:tc>
-          <w:tcPr>
-            <w:tcW w:w="2628" w:type="dxa"/>
-            <w:hideMark/>
-          </w:tcPr>
-          <w:p>
-            <w:pPr>
-              <w:cnfStyle w:val="000000000000" w:firstRow="0" w:lastRow="0" w:firstColumn="0" w:lastColumn="0" w:oddVBand="0" w:evenVBand="0" w:oddHBand="0" w:evenHBand="0" w:firstRowFirstColumn="0" w:firstRowLastColumn="0" w:lastRowFirstColumn="0" w:lastRowLastColumn="0"/>
-              <w:rPr>
-                <w:rFonts w:eastAsia="Times New Roman"/>
-              </w:rPr>
-            </w:pPr>
-            <w:r>
-              <w:rPr>
-                <w:rFonts w:eastAsia="Times New Roman"/>
-              </w:rPr>
-              <w:t xml:space="preserve">$114 </w:t>
-            </w:r>
-          </w:p>
-        </w:tc>
-      </w:tr>
-      <w:tr>
-        <w:trPr>
-          <w:cnfStyle w:val="000000100000" w:firstRow="0" w:lastRow="0" w:firstColumn="0" w:lastColumn="0" w:oddVBand="0" w:evenVBand="0" w:oddHBand="1" w:evenHBand="0" w:firstRowFirstColumn="0" w:firstRowLastColumn="0" w:lastRowFirstColumn="0" w:lastRowLastColumn="0"/>
-          <w:trHeight w:val="285"/>
-        </w:trPr>
-        <w:tc>
-          <w:tcPr>
-            <w:cnfStyle w:val="001000000000" w:firstRow="0" w:lastRow="0" w:firstColumn="1" w:lastColumn="0" w:oddVBand="0" w:evenVBand="0" w:oddHBand="0" w:evenHBand="0" w:firstRowFirstColumn="0" w:firstRowLastColumn="0" w:lastRowFirstColumn="0" w:lastRowLastColumn="0"/>
-            <w:tcW w:w="3192" w:type="dxa"/>
-            <w:hideMark/>
-          </w:tcPr>
-          <w:p>
-            <w:pPr>
-              <w:rPr>
-                <w:rFonts w:eastAsia="Times New Roman"/>
-                <w:b w:val="0"/>
-                <w:bCs w:val="0"/>
-              </w:rPr>
-            </w:pPr>
-            <w:r>
-              <w:rPr>
-                <w:rFonts w:eastAsia="Times New Roman"/>
-                <w:b w:val="0"/>
-                <w:bCs w:val="0"/>
-              </w:rPr>
-              <w:t>Card Reader</w:t>
-            </w:r>
-          </w:p>
-        </w:tc>
-        <w:tc>
-          <w:tcPr>
-            <w:tcW w:w="3756" w:type="dxa"/>
-            <w:hideMark/>
-          </w:tcPr>
-          <w:p>
-            <w:pPr>
-              <w:cnfStyle w:val="000000100000" w:firstRow="0" w:lastRow="0" w:firstColumn="0" w:lastColumn="0" w:oddVBand="0" w:evenVBand="0" w:oddHBand="1" w:evenHBand="0" w:firstRowFirstColumn="0" w:firstRowLastColumn="0" w:lastRowFirstColumn="0" w:lastRowLastColumn="0"/>
-              <w:rPr>
-                <w:rFonts w:eastAsia="Times New Roman"/>
-              </w:rPr>
-            </w:pPr>
-            <w:r>
-              <w:rPr>
-                <w:rFonts w:eastAsia="Times New Roman"/>
-              </w:rPr>
-              <w:t>Across all models</w:t>
-            </w:r>
-          </w:p>
-        </w:tc>
-        <w:tc>
-          <w:tcPr>
-            <w:tcW w:w="2628" w:type="dxa"/>
-            <w:hideMark/>
-          </w:tcPr>
-          <w:p>
-            <w:pPr>
-              <w:cnfStyle w:val="000000100000" w:firstRow="0" w:lastRow="0" w:firstColumn="0" w:lastColumn="0" w:oddVBand="0" w:evenVBand="0" w:oddHBand="1" w:evenHBand="0" w:firstRowFirstColumn="0" w:firstRowLastColumn="0" w:lastRowFirstColumn="0" w:lastRowLastColumn="0"/>
-              <w:rPr>
-                <w:rFonts w:eastAsia="Times New Roman"/>
-              </w:rPr>
-            </w:pPr>
-            <w:r>
-              <w:rPr>
-                <w:rFonts w:eastAsia="Times New Roman"/>
-              </w:rPr>
-              <w:t xml:space="preserve">$113 </w:t>
-            </w:r>
-          </w:p>
-        </w:tc>
-      </w:tr>
-      <w:tr>
-        <w:trPr>
-          <w:trHeight w:val="285"/>
-        </w:trPr>
-        <w:tc>
-          <w:tcPr>
-            <w:cnfStyle w:val="001000000000" w:firstRow="0" w:lastRow="0" w:firstColumn="1" w:lastColumn="0" w:oddVBand="0" w:evenVBand="0" w:oddHBand="0" w:evenHBand="0" w:firstRowFirstColumn="0" w:firstRowLastColumn="0" w:lastRowFirstColumn="0" w:lastRowLastColumn="0"/>
-            <w:tcW w:w="3192" w:type="dxa"/>
-            <w:tcBorders>
-              <w:bottom w:val="triple" w:sz="4" w:space="0" w:color="auto"/>
-            </w:tcBorders>
-            <w:hideMark/>
-          </w:tcPr>
-          <w:p>
-            <w:pPr>
-              <w:rPr>
-                <w:rFonts w:eastAsia="Times New Roman"/>
-                <w:b w:val="0"/>
-                <w:bCs w:val="0"/>
-              </w:rPr>
-            </w:pPr>
-            <w:r>
-              <w:rPr>
-                <w:rFonts w:eastAsia="Times New Roman"/>
-                <w:b w:val="0"/>
-                <w:bCs w:val="0"/>
-              </w:rPr>
-              <w:t>Bill Validator</w:t>
-            </w:r>
-          </w:p>
-        </w:tc>
-        <w:tc>
-          <w:tcPr>
-            <w:tcW w:w="3756" w:type="dxa"/>
-            <w:tcBorders>
-              <w:bottom w:val="triple" w:sz="4" w:space="0" w:color="auto"/>
-            </w:tcBorders>
-            <w:hideMark/>
-          </w:tcPr>
-          <w:p>
-            <w:pPr>
-              <w:cnfStyle w:val="000000000000" w:firstRow="0" w:lastRow="0" w:firstColumn="0" w:lastColumn="0" w:oddVBand="0" w:evenVBand="0" w:oddHBand="0" w:evenHBand="0" w:firstRowFirstColumn="0" w:firstRowLastColumn="0" w:lastRowFirstColumn="0" w:lastRowLastColumn="0"/>
-              <w:rPr>
-                <w:rFonts w:eastAsia="Times New Roman"/>
-              </w:rPr>
-            </w:pPr>
-            <w:r>
-              <w:rPr>
-                <w:rFonts w:eastAsia="Times New Roman"/>
-              </w:rPr>
-              <w:t>Across all models</w:t>
-            </w:r>
-          </w:p>
-        </w:tc>
-        <w:tc>
-          <w:tcPr>
-            <w:tcW w:w="2628" w:type="dxa"/>
-            <w:tcBorders>
-              <w:bottom w:val="triple" w:sz="4" w:space="0" w:color="auto"/>
-            </w:tcBorders>
-            <w:hideMark/>
-          </w:tcPr>
-          <w:p>
-            <w:pPr>
-              <w:cnfStyle w:val="000000000000" w:firstRow="0" w:lastRow="0" w:firstColumn="0" w:lastColumn="0" w:oddVBand="0" w:evenVBand="0" w:oddHBand="0" w:evenHBand="0" w:firstRowFirstColumn="0" w:firstRowLastColumn="0" w:lastRowFirstColumn="0" w:lastRowLastColumn="0"/>
-              <w:rPr>
-                <w:rFonts w:eastAsia="Times New Roman"/>
-              </w:rPr>
-            </w:pPr>
-            <w:r>
-              <w:rPr>
-                <w:rFonts w:eastAsia="Times New Roman"/>
-              </w:rPr>
-              <w:t>$368</w:t>
-            </w:r>
-          </w:p>
-        </w:tc>
-      </w:tr>
-      <w:tr>
-        <w:trPr>
-          <w:cnfStyle w:val="000000100000" w:firstRow="0" w:lastRow="0" w:firstColumn="0" w:lastColumn="0" w:oddVBand="0" w:evenVBand="0" w:oddHBand="1" w:evenHBand="0" w:firstRowFirstColumn="0" w:firstRowLastColumn="0" w:lastRowFirstColumn="0" w:lastRowLastColumn="0"/>
-          <w:trHeight w:val="285"/>
-        </w:trPr>
-        <w:tc>
-          <w:tcPr>
-            <w:cnfStyle w:val="001000000000" w:firstRow="0" w:lastRow="0" w:firstColumn="1" w:lastColumn="0" w:oddVBand="0" w:evenVBand="0" w:oddHBand="0" w:evenHBand="0" w:firstRowFirstColumn="0" w:firstRowLastColumn="0" w:lastRowFirstColumn="0" w:lastRowLastColumn="0"/>
-            <w:tcW w:w="3192" w:type="dxa"/>
-            <w:tcBorders>
-              <w:top w:val="triple" w:sz="4" w:space="0" w:color="auto"/>
-            </w:tcBorders>
-            <w:hideMark/>
-          </w:tcPr>
-          <w:p>
-            <w:pPr>
-              <w:rPr>
-                <w:rFonts w:eastAsia="Times New Roman"/>
-                <w:b w:val="0"/>
-                <w:bCs w:val="0"/>
-              </w:rPr>
-            </w:pPr>
-            <w:r>
-              <w:rPr>
-                <w:rFonts w:eastAsia="Times New Roman"/>
-                <w:b w:val="0"/>
-                <w:bCs w:val="0"/>
-              </w:rPr>
-              <w:t>Fully Loaded Kiosk</w:t>
-            </w:r>
-          </w:p>
-        </w:tc>
-        <w:tc>
-          <w:tcPr>
-            <w:tcW w:w="3756" w:type="dxa"/>
-            <w:tcBorders>
-              <w:top w:val="triple" w:sz="4" w:space="0" w:color="auto"/>
-            </w:tcBorders>
-            <w:hideMark/>
-          </w:tcPr>
-          <w:p>
-            <w:pPr>
-              <w:cnfStyle w:val="000000100000" w:firstRow="0" w:lastRow="0" w:firstColumn="0" w:lastColumn="0" w:oddVBand="0" w:evenVBand="0" w:oddHBand="1" w:evenHBand="0" w:firstRowFirstColumn="0" w:firstRowLastColumn="0" w:lastRowFirstColumn="0" w:lastRowLastColumn="0"/>
-              <w:rPr>
-                <w:rFonts w:eastAsia="Times New Roman"/>
-              </w:rPr>
-            </w:pPr>
-            <w:r>
-              <w:rPr>
-                <w:rFonts w:eastAsia="Times New Roman"/>
-              </w:rPr>
-              <w:t>*</w:t>
-            </w:r>
-          </w:p>
-        </w:tc>
-        <w:tc>
-          <w:tcPr>
-            <w:tcW w:w="2628" w:type="dxa"/>
-            <w:tcBorders>
-              <w:top w:val="triple" w:sz="4" w:space="0" w:color="auto"/>
-            </w:tcBorders>
-            <w:hideMark/>
-          </w:tcPr>
-          <w:p>
-            <w:pPr>
-              <w:cnfStyle w:val="000000100000" w:firstRow="0" w:lastRow="0" w:firstColumn="0" w:lastColumn="0" w:oddVBand="0" w:evenVBand="0" w:oddHBand="1" w:evenHBand="0" w:firstRowFirstColumn="0" w:firstRowLastColumn="0" w:lastRowFirstColumn="0" w:lastRowLastColumn="0"/>
-              <w:rPr>
-                <w:rFonts w:eastAsia="Times New Roman"/>
-              </w:rPr>
-            </w:pPr>
-            <w:r>
-              <w:rPr>
-                <w:rFonts w:eastAsia="Times New Roman"/>
-              </w:rPr>
-              <w:t>$13,3</w:t>
-            </w:r>
-            <w:r>
-              <w:rPr>
-                <w:rFonts w:eastAsia="Times New Roman"/>
-              </w:rPr>
-              <w:t xml:space="preserve">83 </w:t>
+                <w:i w:val="0"/>
+                <w:color w:val="auto"/>
+              </w:rPr>
+              <w:t>kxs142830@utdallas.edu</w:t>
             </w:r>
           </w:p>
         </w:tc>
@@ -6752,39 +5269,430 @@
     </w:tbl>
     <w:p>
       <w:pPr>
+        <w:pStyle w:val="Heading1"/>
+      </w:pPr>
+      <w:bookmarkStart w:id="19" w:name="_Toc463569309"/>
+      <w:r>
+        <w:lastRenderedPageBreak/>
+        <w:t>3. Managerial process plan</w:t>
+      </w:r>
+      <w:bookmarkEnd w:id="19"/>
+    </w:p>
+    <w:p>
+      <w:pPr>
+        <w:pStyle w:val="Heading2"/>
+      </w:pPr>
+      <w:bookmarkStart w:id="20" w:name="_Toc463569310"/>
+      <w:r>
+        <w:t>3.1 Start-up plan</w:t>
+      </w:r>
+      <w:bookmarkEnd w:id="20"/>
+    </w:p>
+    <w:p>
+      <w:pPr>
+        <w:pStyle w:val="Heading3"/>
+      </w:pPr>
+      <w:bookmarkStart w:id="21" w:name="_Toc463569311"/>
+      <w:r>
+        <w:t>3.1.1 Estimation plan</w:t>
+      </w:r>
+      <w:bookmarkEnd w:id="21"/>
+    </w:p>
+    <w:p/>
+    <w:p>
+      <w:pPr>
+        <w:pStyle w:val="Heading3"/>
+      </w:pPr>
+      <w:bookmarkStart w:id="22" w:name="_Toc463569312"/>
+      <w:bookmarkStart w:id="23" w:name="_Ref464396368"/>
+      <w:bookmarkStart w:id="24" w:name="_Ref464396373"/>
+      <w:bookmarkStart w:id="25" w:name="_Ref464396376"/>
+      <w:bookmarkStart w:id="26" w:name="_Ref464396381"/>
+      <w:bookmarkStart w:id="27" w:name="_Ref464396386"/>
+      <w:r>
+        <w:t>3.1.2 Staffing plan</w:t>
+      </w:r>
+      <w:bookmarkEnd w:id="22"/>
+      <w:bookmarkEnd w:id="23"/>
+      <w:bookmarkEnd w:id="24"/>
+      <w:bookmarkEnd w:id="25"/>
+      <w:bookmarkEnd w:id="26"/>
+      <w:bookmarkEnd w:id="27"/>
+    </w:p>
+    <w:p>
+      <w:r>
         <w:rPr>
           <w:bCs/>
           <w:szCs w:val="24"/>
         </w:rPr>
-      </w:pPr>
-    </w:p>
-    <w:p>
-      <w:pPr>
+        <w:t>The table below</w:t>
+      </w:r>
+      <w:r>
         <w:rPr>
           <w:bCs/>
           <w:szCs w:val="24"/>
         </w:rPr>
-      </w:pPr>
+        <w:t xml:space="preserve"> (see </w:t>
+      </w:r>
       <w:r>
         <w:rPr>
           <w:bCs/>
           <w:szCs w:val="24"/>
         </w:rPr>
-        <w:t>A complete but economic setup (items in bold) might reduce the price of a single kiosk to $4,338. Alternatives that include only the standing (that supports a tablet), a minimal setup, can reduce the price even further to an average of $100. Although economically attractive, this minimal setup is prone to cease functioning in a short term, since the device is going to be used by a large number of users in a daily basis.</w:t>
-      </w:r>
-    </w:p>
-    <w:p>
-      <w:pPr>
+        <w:fldChar w:fldCharType="begin"/>
+      </w:r>
+      <w:r>
         <w:rPr>
           <w:bCs/>
           <w:szCs w:val="24"/>
         </w:rPr>
-      </w:pPr>
+        <w:instrText xml:space="preserve"> REF _Ref464392419 \h </w:instrText>
+      </w:r>
       <w:r>
         <w:rPr>
           <w:bCs/>
           <w:szCs w:val="24"/>
         </w:rPr>
+      </w:r>
+      <w:r>
+        <w:rPr>
+          <w:bCs/>
+          <w:szCs w:val="24"/>
+        </w:rPr>
+        <w:fldChar w:fldCharType="separate"/>
+      </w:r>
+      <w:r>
+        <w:rPr>
+          <w:bCs/>
+          <w:szCs w:val="24"/>
+        </w:rPr>
+        <w:fldChar w:fldCharType="end"/>
+      </w:r>
+      <w:r>
+        <w:rPr>
+          <w:bCs/>
+          <w:szCs w:val="24"/>
+        </w:rPr>
+        <w:fldChar w:fldCharType="begin"/>
+      </w:r>
+      <w:r>
+        <w:rPr>
+          <w:bCs/>
+          <w:szCs w:val="24"/>
+        </w:rPr>
+        <w:instrText xml:space="preserve"> REF _Ref464396468 \h </w:instrText>
+      </w:r>
+      <w:r>
+        <w:rPr>
+          <w:bCs/>
+          <w:szCs w:val="24"/>
+        </w:rPr>
+      </w:r>
+      <w:r>
+        <w:rPr>
+          <w:bCs/>
+          <w:szCs w:val="24"/>
+        </w:rPr>
+        <w:fldChar w:fldCharType="separate"/>
+      </w:r>
+      <w:r>
+        <w:t xml:space="preserve">Figure </w:t>
+      </w:r>
+      <w:r>
+        <w:rPr>
+          <w:noProof/>
+        </w:rPr>
+        <w:t>2</w:t>
+      </w:r>
+      <w:r>
+        <w:rPr>
+          <w:bCs/>
+          <w:szCs w:val="24"/>
+        </w:rPr>
+        <w:fldChar w:fldCharType="end"/>
+      </w:r>
+      <w:r>
+        <w:rPr>
+          <w:bCs/>
+          <w:szCs w:val="24"/>
+        </w:rPr>
+        <w:t>)</w:t>
+      </w:r>
+      <w:r>
+        <w:rPr>
+          <w:bCs/>
+          <w:szCs w:val="24"/>
+        </w:rPr>
+        <w:t xml:space="preserve"> presents the cost of the human resources involved in the project</w:t>
+      </w:r>
+      <w:r>
+        <w:rPr>
+          <w:bCs/>
+          <w:szCs w:val="24"/>
+        </w:rPr>
+        <w:t>.</w:t>
+      </w:r>
+      <w:r>
+        <w:rPr>
+          <w:bCs/>
+          <w:szCs w:val="24"/>
+        </w:rPr>
+        <w:t xml:space="preserve"> It is important to mention that some resource names do not match their role exactly. Both Developer1 and 2 are of the Developer role, Development and Operation (DevOps) is of the Configuration Manager role, and Test Engineer refers to the Test Analyst role.</w:t>
+      </w:r>
+    </w:p>
+    <w:p>
+      <w:pPr>
+        <w:keepNext/>
+      </w:pPr>
+      <w:r>
+        <w:pict>
+          <v:shapetype id="_x0000_t75" coordsize="21600,21600" o:spt="75" o:preferrelative="t" path="m@4@5l@4@11@9@11@9@5xe" filled="f" stroked="f">
+            <v:stroke joinstyle="miter"/>
+            <v:formulas>
+              <v:f eqn="if lineDrawn pixelLineWidth 0"/>
+              <v:f eqn="sum @0 1 0"/>
+              <v:f eqn="sum 0 0 @1"/>
+              <v:f eqn="prod @2 1 2"/>
+              <v:f eqn="prod @3 21600 pixelWidth"/>
+              <v:f eqn="prod @3 21600 pixelHeight"/>
+              <v:f eqn="sum @0 0 1"/>
+              <v:f eqn="prod @6 1 2"/>
+              <v:f eqn="prod @7 21600 pixelWidth"/>
+              <v:f eqn="sum @8 21600 0"/>
+              <v:f eqn="prod @7 21600 pixelHeight"/>
+              <v:f eqn="sum @10 21600 0"/>
+            </v:formulas>
+            <v:path o:extrusionok="f" gradientshapeok="t" o:connecttype="rect"/>
+            <o:lock v:ext="edit" aspectratio="t"/>
+          </v:shapetype>
+          <v:shape id="_x0000_i1025" type="#_x0000_t75" style="width:467.65pt;height:86.25pt">
+            <v:imagedata r:id="rId15" o:title="resource"/>
+          </v:shape>
+        </w:pict>
+      </w:r>
+    </w:p>
+    <w:p>
+      <w:pPr>
+        <w:pStyle w:val="Caption"/>
+      </w:pPr>
+      <w:bookmarkStart w:id="28" w:name="_Ref464396468"/>
+      <w:r>
+        <w:t xml:space="preserve">Figure </w:t>
+      </w:r>
+      <w:fldSimple w:instr=" SEQ Figure \* ARABIC ">
+        <w:r>
+          <w:rPr>
+            <w:noProof/>
+          </w:rPr>
+          <w:t>2</w:t>
+        </w:r>
+      </w:fldSimple>
+      <w:bookmarkEnd w:id="28"/>
+      <w:r>
+        <w:t xml:space="preserve">: </w:t>
+      </w:r>
+      <w:r>
+        <w:t xml:space="preserve">MS Project </w:t>
+      </w:r>
+      <w:r>
+        <w:t>resource plan.</w:t>
+      </w:r>
+    </w:p>
+    <w:p>
+      <w:pPr>
+        <w:pStyle w:val="Heading3"/>
+      </w:pPr>
+      <w:bookmarkStart w:id="29" w:name="_Toc463569313"/>
+      <w:r>
+        <w:t>3.1.3 Resource acquisition plan</w:t>
+      </w:r>
+      <w:bookmarkEnd w:id="29"/>
+    </w:p>
+    <w:p>
+      <w:r>
+        <w:t>TBD</w:t>
+      </w:r>
+    </w:p>
+    <w:p>
+      <w:pPr>
+        <w:pStyle w:val="Heading2"/>
+      </w:pPr>
+      <w:bookmarkStart w:id="30" w:name="_Toc463569314"/>
+      <w:r>
+        <w:t>3.2 Work plan</w:t>
+      </w:r>
+      <w:bookmarkEnd w:id="30"/>
+    </w:p>
+    <w:p>
+      <w:pPr>
+        <w:pStyle w:val="Heading3"/>
+      </w:pPr>
+      <w:bookmarkStart w:id="31" w:name="_Toc463569315"/>
+      <w:r>
+        <w:t>3</w:t>
+      </w:r>
+      <w:r>
+        <w:t>.2.1 Work activities</w:t>
+      </w:r>
+      <w:bookmarkEnd w:id="31"/>
+      <w:r>
+        <w:t xml:space="preserve"> and Schedule</w:t>
+      </w:r>
+    </w:p>
+    <w:p>
+      <w:r>
+        <w:t xml:space="preserve">The Work </w:t>
+      </w:r>
+      <w:r>
+        <w:t>activities</w:t>
+      </w:r>
+      <w:r>
+        <w:t xml:space="preserve"> are done in Sprint (iterative fashion</w:t>
+      </w:r>
+      <w:r>
+        <w:t>). Below</w:t>
+      </w:r>
+      <w:r>
+        <w:t xml:space="preserve"> </w:t>
+      </w:r>
+      <w:r>
+        <w:t>are</w:t>
+      </w:r>
+      <w:r>
+        <w:t xml:space="preserve"> the </w:t>
+      </w:r>
+      <w:r>
+        <w:t>detailed</w:t>
+      </w:r>
+      <w:r>
+        <w:t xml:space="preserve"> work activities performed in each iteration by the team.</w:t>
+      </w:r>
+    </w:p>
+    <w:p/>
+    <w:p/>
+    <w:p/>
+    <w:p>
+      <w:pPr>
+        <w:pStyle w:val="Heading3"/>
+      </w:pPr>
+      <w:bookmarkStart w:id="32" w:name="_Toc463569316"/>
+      <w:r>
+        <w:t>3</w:t>
+      </w:r>
+      <w:r>
+        <w:t xml:space="preserve">.2.2 </w:t>
+      </w:r>
+      <w:r>
+        <w:t>Budget allocation</w:t>
+      </w:r>
+      <w:bookmarkEnd w:id="32"/>
+    </w:p>
+    <w:p>
+      <w:pPr>
+        <w:rPr>
+          <w:bCs/>
+          <w:szCs w:val="24"/>
+        </w:rPr>
+      </w:pPr>
+      <w:r>
+        <w:rPr>
+          <w:bCs/>
+          <w:szCs w:val="24"/>
+        </w:rPr>
+        <w:t xml:space="preserve">Final costs and pricing for the software system will be dictated by the type and the number of devices to be used since the application is going to run on the user’s smartphone. A single full kiosk price goes from $100.00 up to $10,000.00 or more. The following table shows the pricing list for a single full kiosk </w:t>
+      </w:r>
+      <w:r>
+        <w:rPr>
+          <w:bCs/>
+          <w:szCs w:val="24"/>
+        </w:rPr>
+        <w:fldChar w:fldCharType="begin"/>
+      </w:r>
+      <w:r>
+        <w:rPr>
+          <w:bCs/>
+          <w:szCs w:val="24"/>
+        </w:rPr>
+        <w:instrText xml:space="preserve"> REF _Ref461748151 \r \h </w:instrText>
+      </w:r>
+      <w:r>
+        <w:rPr>
+          <w:bCs/>
+          <w:szCs w:val="24"/>
+        </w:rPr>
+      </w:r>
+      <w:r>
+        <w:rPr>
+          <w:bCs/>
+          <w:szCs w:val="24"/>
+        </w:rPr>
+        <w:fldChar w:fldCharType="separate"/>
+      </w:r>
+      <w:r>
+        <w:rPr>
+          <w:bCs/>
+          <w:szCs w:val="24"/>
+        </w:rPr>
+        <w:t>[6]</w:t>
+      </w:r>
+      <w:r>
+        <w:rPr>
+          <w:bCs/>
+          <w:szCs w:val="24"/>
+        </w:rPr>
+        <w:fldChar w:fldCharType="end"/>
+      </w:r>
+      <w:r>
+        <w:rPr>
+          <w:bCs/>
+          <w:szCs w:val="24"/>
+        </w:rPr>
+        <w:t>.</w:t>
+      </w:r>
+    </w:p>
+    <w:p>
+      <w:pPr>
+        <w:rPr>
+          <w:bCs/>
+          <w:szCs w:val="24"/>
+        </w:rPr>
+      </w:pPr>
+    </w:p>
+    <w:p>
+      <w:pPr>
+        <w:rPr>
+          <w:bCs/>
+          <w:szCs w:val="24"/>
+        </w:rPr>
+      </w:pPr>
+      <w:r>
+        <w:rPr>
+          <w:bCs/>
+          <w:szCs w:val="24"/>
+        </w:rPr>
+        <w:t xml:space="preserve">A complete but economic setup (items in bold) might reduce the price of a single kiosk to $4,338. Alternatives that include only the standing (that supports a tablet), a minimal setup, can reduce the price even further to an average of $100. Although economically attractive, this minimal setup is prone </w:t>
+      </w:r>
+      <w:r>
+        <w:rPr>
+          <w:bCs/>
+          <w:szCs w:val="24"/>
+        </w:rPr>
+        <w:lastRenderedPageBreak/>
+        <w:t>to cease functioning in a short term, since the device is going to be used by a large number of users in a daily basis.</w:t>
+      </w:r>
+    </w:p>
+    <w:p>
+      <w:pPr>
+        <w:rPr>
+          <w:bCs/>
+          <w:szCs w:val="24"/>
+        </w:rPr>
+      </w:pPr>
+      <w:r>
+        <w:rPr>
+          <w:bCs/>
+          <w:szCs w:val="24"/>
+        </w:rPr>
         <w:t>For the prototype, firstly, smartphones will be used to run the application. Secondly, a tablet will be used. It can simulate the usage of a kiosk closely, and the effort required to adapt the software system to run on a kiosk afterwards is considerably low. With economics options of $25 to $100, the tablet is technically, economically, and in terms of usability the best option for the device prototype.</w:t>
       </w:r>
     </w:p>
@@ -6792,11 +5700,11 @@
       <w:pPr>
         <w:pStyle w:val="Heading2"/>
       </w:pPr>
-      <w:bookmarkStart w:id="25" w:name="_Toc463569317"/>
+      <w:bookmarkStart w:id="33" w:name="_Toc463569317"/>
       <w:r>
         <w:t>3.3 Risk management plan</w:t>
       </w:r>
-      <w:bookmarkEnd w:id="25"/>
+      <w:bookmarkEnd w:id="33"/>
     </w:p>
     <w:p>
       <w:r>
@@ -7307,7 +6215,6 @@
                 <w:sz w:val="18"/>
                 <w:szCs w:val="18"/>
               </w:rPr>
-              <w:lastRenderedPageBreak/>
               <w:t>Changes in Schedule/deadlines</w:t>
             </w:r>
           </w:p>
@@ -8046,7 +6953,17 @@
                 <w:sz w:val="18"/>
                 <w:szCs w:val="18"/>
               </w:rPr>
-              <w:t xml:space="preserve">The application consists of user personal information which pose as a high risk to security </w:t>
+              <w:t xml:space="preserve">The application consists of user personal information </w:t>
+            </w:r>
+            <w:r>
+              <w:rPr>
+                <w:rFonts w:ascii="Arial" w:eastAsia="Calibri" w:hAnsi="Arial" w:cs="Arial"/>
+                <w:bCs/>
+                <w:sz w:val="18"/>
+                <w:szCs w:val="18"/>
+              </w:rPr>
+              <w:lastRenderedPageBreak/>
+              <w:t xml:space="preserve">which pose as a high risk to security </w:t>
             </w:r>
           </w:p>
           <w:p>
@@ -8103,6 +7020,7 @@
                 <w:sz w:val="18"/>
                 <w:szCs w:val="18"/>
               </w:rPr>
+              <w:lastRenderedPageBreak/>
               <w:t>Perform regular reviews</w:t>
             </w:r>
           </w:p>
@@ -8128,6 +7046,7 @@
                 <w:sz w:val="18"/>
                 <w:szCs w:val="18"/>
               </w:rPr>
+              <w:lastRenderedPageBreak/>
               <w:t>Test driven development</w:t>
             </w:r>
           </w:p>
@@ -8160,6 +7079,7 @@
                 <w:sz w:val="18"/>
                 <w:szCs w:val="18"/>
               </w:rPr>
+              <w:lastRenderedPageBreak/>
               <w:t>Changing Requirement</w:t>
             </w:r>
           </w:p>
@@ -8315,21 +7235,21 @@
       <w:pPr>
         <w:pStyle w:val="Heading1"/>
       </w:pPr>
-      <w:bookmarkStart w:id="26" w:name="_Toc463569318"/>
+      <w:bookmarkStart w:id="34" w:name="_Toc463569318"/>
       <w:r>
         <w:t>4. Technical process plans</w:t>
       </w:r>
-      <w:bookmarkEnd w:id="26"/>
+      <w:bookmarkEnd w:id="34"/>
     </w:p>
     <w:p>
       <w:pPr>
         <w:pStyle w:val="Heading2"/>
       </w:pPr>
-      <w:bookmarkStart w:id="27" w:name="_Toc463569319"/>
+      <w:bookmarkStart w:id="35" w:name="_Toc463569319"/>
       <w:r>
         <w:t>4.1 Process model</w:t>
       </w:r>
-      <w:bookmarkEnd w:id="27"/>
+      <w:bookmarkEnd w:id="35"/>
     </w:p>
     <w:p>
       <w:r>
@@ -8340,11 +7260,11 @@
       <w:pPr>
         <w:pStyle w:val="Heading2"/>
       </w:pPr>
-      <w:bookmarkStart w:id="28" w:name="_Toc463569320"/>
+      <w:bookmarkStart w:id="36" w:name="_Toc463569320"/>
       <w:r>
         <w:t>4.2 Methods, tools and techniques</w:t>
       </w:r>
-      <w:bookmarkEnd w:id="28"/>
+      <w:bookmarkEnd w:id="36"/>
     </w:p>
     <w:p>
       <w:pPr>
@@ -8449,7 +7369,6 @@
           <w:rFonts w:ascii="Calibri" w:eastAsia="Times New Roman" w:hAnsi="Calibri" w:cs="Calibri"/>
           <w:color w:val="000000"/>
         </w:rPr>
-        <w:lastRenderedPageBreak/>
         <w:t>Document Versioning: Github</w:t>
       </w:r>
     </w:p>
@@ -8683,11 +7602,11 @@
       <w:pPr>
         <w:pStyle w:val="Heading2"/>
       </w:pPr>
-      <w:bookmarkStart w:id="29" w:name="_Toc463569321"/>
+      <w:bookmarkStart w:id="37" w:name="_Toc463569321"/>
       <w:r>
         <w:t>4.3 Infrastructure plan</w:t>
       </w:r>
-      <w:bookmarkEnd w:id="29"/>
+      <w:bookmarkEnd w:id="37"/>
     </w:p>
     <w:p>
       <w:r>
@@ -8698,11 +7617,11 @@
       <w:pPr>
         <w:pStyle w:val="Heading2"/>
       </w:pPr>
-      <w:bookmarkStart w:id="30" w:name="_Toc463569322"/>
+      <w:bookmarkStart w:id="38" w:name="_Toc463569322"/>
       <w:r>
         <w:t>4.4 Product acceptance plan</w:t>
       </w:r>
-      <w:bookmarkEnd w:id="30"/>
+      <w:bookmarkEnd w:id="38"/>
     </w:p>
     <w:p>
       <w:r>
@@ -8713,11 +7632,11 @@
       <w:pPr>
         <w:pStyle w:val="Heading1"/>
       </w:pPr>
-      <w:bookmarkStart w:id="31" w:name="_Toc463569323"/>
+      <w:bookmarkStart w:id="39" w:name="_Toc463569323"/>
       <w:r>
         <w:t>5. Supporting process plans</w:t>
       </w:r>
-      <w:bookmarkEnd w:id="31"/>
+      <w:bookmarkEnd w:id="39"/>
     </w:p>
     <w:p>
       <w:r>
@@ -8728,11 +7647,12 @@
       <w:pPr>
         <w:pStyle w:val="Heading2"/>
       </w:pPr>
-      <w:bookmarkStart w:id="32" w:name="_Toc463569324"/>
-      <w:r>
+      <w:bookmarkStart w:id="40" w:name="_Toc463569324"/>
+      <w:r>
+        <w:lastRenderedPageBreak/>
         <w:t>5.1 Configuration management plan</w:t>
       </w:r>
-      <w:bookmarkEnd w:id="32"/>
+      <w:bookmarkEnd w:id="40"/>
     </w:p>
     <w:p>
       <w:r>
@@ -8743,11 +7663,11 @@
       <w:pPr>
         <w:pStyle w:val="Heading2"/>
       </w:pPr>
-      <w:bookmarkStart w:id="33" w:name="_Toc463569325"/>
+      <w:bookmarkStart w:id="41" w:name="_Toc463569325"/>
       <w:r>
         <w:t>5.2 Test plan</w:t>
       </w:r>
-      <w:bookmarkEnd w:id="33"/>
+      <w:bookmarkEnd w:id="41"/>
     </w:p>
     <w:p>
       <w:r>
@@ -8758,11 +7678,11 @@
       <w:pPr>
         <w:pStyle w:val="Heading2"/>
       </w:pPr>
-      <w:bookmarkStart w:id="34" w:name="_Toc463569326"/>
+      <w:bookmarkStart w:id="42" w:name="_Toc463569326"/>
       <w:r>
         <w:t>5.3 Documentation plan</w:t>
       </w:r>
-      <w:bookmarkEnd w:id="34"/>
+      <w:bookmarkEnd w:id="42"/>
     </w:p>
     <w:p>
       <w:r>
@@ -8773,11 +7693,11 @@
       <w:pPr>
         <w:pStyle w:val="Heading2"/>
       </w:pPr>
-      <w:bookmarkStart w:id="35" w:name="_Toc463569327"/>
+      <w:bookmarkStart w:id="43" w:name="_Toc463569327"/>
       <w:r>
         <w:t>5.4 Quality assurance plan</w:t>
       </w:r>
-      <w:bookmarkEnd w:id="35"/>
+      <w:bookmarkEnd w:id="43"/>
     </w:p>
     <w:p>
       <w:r>
@@ -8809,7 +7729,7 @@
         <w:pStyle w:val="Heading1"/>
         <w:jc w:val="center"/>
       </w:pPr>
-      <w:bookmarkStart w:id="36" w:name="_Toc463569328"/>
+      <w:bookmarkStart w:id="44" w:name="_Toc463569328"/>
       <w:r>
         <w:lastRenderedPageBreak/>
         <w:t>Appendix A</w:t>
@@ -8817,7 +7737,7 @@
       <w:r>
         <w:t>: Glossary</w:t>
       </w:r>
-      <w:bookmarkEnd w:id="36"/>
+      <w:bookmarkEnd w:id="44"/>
     </w:p>
     <w:p>
       <w:pPr>
@@ -9456,7 +8376,7 @@
         <w:pStyle w:val="Heading1"/>
         <w:jc w:val="center"/>
       </w:pPr>
-      <w:bookmarkStart w:id="37" w:name="_Toc463569329"/>
+      <w:bookmarkStart w:id="45" w:name="_Toc463569329"/>
       <w:r>
         <w:lastRenderedPageBreak/>
         <w:t>Appendix B</w:t>
@@ -9464,7 +8384,7 @@
       <w:r>
         <w:t>: References</w:t>
       </w:r>
-      <w:bookmarkEnd w:id="37"/>
+      <w:bookmarkEnd w:id="45"/>
     </w:p>
     <w:p>
       <w:pPr>
@@ -9477,8 +8397,8 @@
       </w:pPr>
     </w:p>
     <w:sectPr>
-      <w:headerReference w:type="default" r:id="rId14"/>
-      <w:headerReference w:type="first" r:id="rId15"/>
+      <w:headerReference w:type="default" r:id="rId16"/>
+      <w:headerReference w:type="first" r:id="rId17"/>
       <w:pgSz w:w="12240" w:h="15840"/>
       <w:pgMar w:top="1440" w:right="1440" w:bottom="1440" w:left="1440" w:header="720" w:footer="720" w:gutter="0"/>
       <w:pgNumType w:start="1"/>
@@ -9491,7 +8411,7 @@
 </file>
 
 <file path=word/endnotes.xml><?xml version="1.0" encoding="utf-8"?>
-<w:endnotes xmlns:wpc="http://schemas.microsoft.com/office/word/2010/wordprocessingCanvas" xmlns:cx="http://schemas.microsoft.com/office/drawing/2014/chartex" xmlns:cx1="http://schemas.microsoft.com/office/drawing/2015/9/8/chartex" xmlns:cx2="http://schemas.microsoft.com/office/drawing/2015/10/21/chartex" xmlns:mc="http://schemas.openxmlformats.org/markup-compatibility/2006" xmlns:o="urn:schemas-microsoft-com:office:office" xmlns:r="http://schemas.openxmlformats.org/officeDocument/2006/relationships" xmlns:m="http://schemas.openxmlformats.org/officeDocument/2006/math" xmlns:v="urn:schemas-microsoft-com:vml" xmlns:wp14="http://schemas.microsoft.com/office/word/2010/wordprocessingDrawing" xmlns:wp="http://schemas.openxmlformats.org/drawingml/2006/wordprocessingDrawing" xmlns:w10="urn:schemas-microsoft-com:office:word" xmlns:w="http://schemas.openxmlformats.org/wordprocessingml/2006/main" xmlns:w14="http://schemas.microsoft.com/office/word/2010/wordml" xmlns:w15="http://schemas.microsoft.com/office/word/2012/wordml" xmlns:w16se="http://schemas.microsoft.com/office/word/2015/wordml/symex" xmlns:wpg="http://schemas.microsoft.com/office/word/2010/wordprocessingGroup" xmlns:wpi="http://schemas.microsoft.com/office/word/2010/wordprocessingInk" xmlns:wne="http://schemas.microsoft.com/office/word/2006/wordml" xmlns:wps="http://schemas.microsoft.com/office/word/2010/wordprocessingShape" mc:Ignorable="w14 w15 w16se wp14">
+<w:endnotes xmlns:wpc="http://schemas.microsoft.com/office/word/2010/wordprocessingCanvas" xmlns:cx="http://schemas.microsoft.com/office/drawing/2014/chartex" xmlns:mc="http://schemas.openxmlformats.org/markup-compatibility/2006" xmlns:o="urn:schemas-microsoft-com:office:office" xmlns:r="http://schemas.openxmlformats.org/officeDocument/2006/relationships" xmlns:m="http://schemas.openxmlformats.org/officeDocument/2006/math" xmlns:v="urn:schemas-microsoft-com:vml" xmlns:wp14="http://schemas.microsoft.com/office/word/2010/wordprocessingDrawing" xmlns:wp="http://schemas.openxmlformats.org/drawingml/2006/wordprocessingDrawing" xmlns:w10="urn:schemas-microsoft-com:office:word" xmlns:w="http://schemas.openxmlformats.org/wordprocessingml/2006/main" xmlns:w14="http://schemas.microsoft.com/office/word/2010/wordml" xmlns:w15="http://schemas.microsoft.com/office/word/2012/wordml" xmlns:w16se="http://schemas.microsoft.com/office/word/2015/wordml/symex" xmlns:wpg="http://schemas.microsoft.com/office/word/2010/wordprocessingGroup" xmlns:wpi="http://schemas.microsoft.com/office/word/2010/wordprocessingInk" xmlns:wne="http://schemas.microsoft.com/office/word/2006/wordml" xmlns:wps="http://schemas.microsoft.com/office/word/2010/wordprocessingShape" mc:Ignorable="w14 w15 w16se wp14">
   <w:endnote w:type="separator" w:id="-1">
     <w:p>
       <w:pPr>
@@ -9523,7 +8443,7 @@
 </file>
 
 <file path=word/footer1.xml><?xml version="1.0" encoding="utf-8"?>
-<w:ftr xmlns:wpc="http://schemas.microsoft.com/office/word/2010/wordprocessingCanvas" xmlns:cx="http://schemas.microsoft.com/office/drawing/2014/chartex" xmlns:cx1="http://schemas.microsoft.com/office/drawing/2015/9/8/chartex" xmlns:cx2="http://schemas.microsoft.com/office/drawing/2015/10/21/chartex" xmlns:mc="http://schemas.openxmlformats.org/markup-compatibility/2006" xmlns:o="urn:schemas-microsoft-com:office:office" xmlns:r="http://schemas.openxmlformats.org/officeDocument/2006/relationships" xmlns:m="http://schemas.openxmlformats.org/officeDocument/2006/math" xmlns:v="urn:schemas-microsoft-com:vml" xmlns:wp14="http://schemas.microsoft.com/office/word/2010/wordprocessingDrawing" xmlns:wp="http://schemas.openxmlformats.org/drawingml/2006/wordprocessingDrawing" xmlns:w10="urn:schemas-microsoft-com:office:word" xmlns:w="http://schemas.openxmlformats.org/wordprocessingml/2006/main" xmlns:w14="http://schemas.microsoft.com/office/word/2010/wordml" xmlns:w15="http://schemas.microsoft.com/office/word/2012/wordml" xmlns:w16se="http://schemas.microsoft.com/office/word/2015/wordml/symex" xmlns:wpg="http://schemas.microsoft.com/office/word/2010/wordprocessingGroup" xmlns:wpi="http://schemas.microsoft.com/office/word/2010/wordprocessingInk" xmlns:wne="http://schemas.microsoft.com/office/word/2006/wordml" xmlns:wps="http://schemas.microsoft.com/office/word/2010/wordprocessingShape" mc:Ignorable="w14 w15 w16se wp14">
+<w:ftr xmlns:wpc="http://schemas.microsoft.com/office/word/2010/wordprocessingCanvas" xmlns:cx="http://schemas.microsoft.com/office/drawing/2014/chartex" xmlns:mc="http://schemas.openxmlformats.org/markup-compatibility/2006" xmlns:o="urn:schemas-microsoft-com:office:office" xmlns:r="http://schemas.openxmlformats.org/officeDocument/2006/relationships" xmlns:m="http://schemas.openxmlformats.org/officeDocument/2006/math" xmlns:v="urn:schemas-microsoft-com:vml" xmlns:wp14="http://schemas.microsoft.com/office/word/2010/wordprocessingDrawing" xmlns:wp="http://schemas.openxmlformats.org/drawingml/2006/wordprocessingDrawing" xmlns:w10="urn:schemas-microsoft-com:office:word" xmlns:w="http://schemas.openxmlformats.org/wordprocessingml/2006/main" xmlns:w14="http://schemas.microsoft.com/office/word/2010/wordml" xmlns:w15="http://schemas.microsoft.com/office/word/2012/wordml" xmlns:w16se="http://schemas.microsoft.com/office/word/2015/wordml/symex" xmlns:wpg="http://schemas.microsoft.com/office/word/2010/wordprocessingGroup" xmlns:wpi="http://schemas.microsoft.com/office/word/2010/wordprocessingInk" xmlns:wne="http://schemas.microsoft.com/office/word/2006/wordml" xmlns:wps="http://schemas.microsoft.com/office/word/2010/wordprocessingShape" mc:Ignorable="w14 w15 w16se wp14">
   <w:p>
     <w:pPr>
       <w:pStyle w:val="Footer"/>
@@ -9533,7 +8453,7 @@
 </file>
 
 <file path=word/footer2.xml><?xml version="1.0" encoding="utf-8"?>
-<w:ftr xmlns:wpc="http://schemas.microsoft.com/office/word/2010/wordprocessingCanvas" xmlns:cx="http://schemas.microsoft.com/office/drawing/2014/chartex" xmlns:cx1="http://schemas.microsoft.com/office/drawing/2015/9/8/chartex" xmlns:cx2="http://schemas.microsoft.com/office/drawing/2015/10/21/chartex" xmlns:mc="http://schemas.openxmlformats.org/markup-compatibility/2006" xmlns:o="urn:schemas-microsoft-com:office:office" xmlns:r="http://schemas.openxmlformats.org/officeDocument/2006/relationships" xmlns:m="http://schemas.openxmlformats.org/officeDocument/2006/math" xmlns:v="urn:schemas-microsoft-com:vml" xmlns:wp14="http://schemas.microsoft.com/office/word/2010/wordprocessingDrawing" xmlns:wp="http://schemas.openxmlformats.org/drawingml/2006/wordprocessingDrawing" xmlns:w10="urn:schemas-microsoft-com:office:word" xmlns:w="http://schemas.openxmlformats.org/wordprocessingml/2006/main" xmlns:w14="http://schemas.microsoft.com/office/word/2010/wordml" xmlns:w15="http://schemas.microsoft.com/office/word/2012/wordml" xmlns:w16se="http://schemas.microsoft.com/office/word/2015/wordml/symex" xmlns:wpg="http://schemas.microsoft.com/office/word/2010/wordprocessingGroup" xmlns:wpi="http://schemas.microsoft.com/office/word/2010/wordprocessingInk" xmlns:wne="http://schemas.microsoft.com/office/word/2006/wordml" xmlns:wps="http://schemas.microsoft.com/office/word/2010/wordprocessingShape" mc:Ignorable="w14 w15 w16se wp14">
+<w:ftr xmlns:wpc="http://schemas.microsoft.com/office/word/2010/wordprocessingCanvas" xmlns:cx="http://schemas.microsoft.com/office/drawing/2014/chartex" xmlns:mc="http://schemas.openxmlformats.org/markup-compatibility/2006" xmlns:o="urn:schemas-microsoft-com:office:office" xmlns:r="http://schemas.openxmlformats.org/officeDocument/2006/relationships" xmlns:m="http://schemas.openxmlformats.org/officeDocument/2006/math" xmlns:v="urn:schemas-microsoft-com:vml" xmlns:wp14="http://schemas.microsoft.com/office/word/2010/wordprocessingDrawing" xmlns:wp="http://schemas.openxmlformats.org/drawingml/2006/wordprocessingDrawing" xmlns:w10="urn:schemas-microsoft-com:office:word" xmlns:w="http://schemas.openxmlformats.org/wordprocessingml/2006/main" xmlns:w14="http://schemas.microsoft.com/office/word/2010/wordml" xmlns:w15="http://schemas.microsoft.com/office/word/2012/wordml" xmlns:w16se="http://schemas.microsoft.com/office/word/2015/wordml/symex" xmlns:wpg="http://schemas.microsoft.com/office/word/2010/wordprocessingGroup" xmlns:wpi="http://schemas.microsoft.com/office/word/2010/wordprocessingInk" xmlns:wne="http://schemas.microsoft.com/office/word/2006/wordml" xmlns:wps="http://schemas.microsoft.com/office/word/2010/wordprocessingShape" mc:Ignorable="w14 w15 w16se wp14">
   <w:sdt>
     <w:sdtPr>
       <w:id w:val="1589040696"/>
@@ -9570,7 +8490,7 @@
           <w:rPr>
             <w:noProof/>
           </w:rPr>
-          <w:t>5</w:t>
+          <w:t>3</w:t>
         </w:r>
         <w:r>
           <w:rPr>
@@ -9600,7 +8520,7 @@
 </file>
 
 <file path=word/footer3.xml><?xml version="1.0" encoding="utf-8"?>
-<w:ftr xmlns:wpc="http://schemas.microsoft.com/office/word/2010/wordprocessingCanvas" xmlns:cx="http://schemas.microsoft.com/office/drawing/2014/chartex" xmlns:cx1="http://schemas.microsoft.com/office/drawing/2015/9/8/chartex" xmlns:cx2="http://schemas.microsoft.com/office/drawing/2015/10/21/chartex" xmlns:mc="http://schemas.openxmlformats.org/markup-compatibility/2006" xmlns:o="urn:schemas-microsoft-com:office:office" xmlns:r="http://schemas.openxmlformats.org/officeDocument/2006/relationships" xmlns:m="http://schemas.openxmlformats.org/officeDocument/2006/math" xmlns:v="urn:schemas-microsoft-com:vml" xmlns:wp14="http://schemas.microsoft.com/office/word/2010/wordprocessingDrawing" xmlns:wp="http://schemas.openxmlformats.org/drawingml/2006/wordprocessingDrawing" xmlns:w10="urn:schemas-microsoft-com:office:word" xmlns:w="http://schemas.openxmlformats.org/wordprocessingml/2006/main" xmlns:w14="http://schemas.microsoft.com/office/word/2010/wordml" xmlns:w15="http://schemas.microsoft.com/office/word/2012/wordml" xmlns:w16se="http://schemas.microsoft.com/office/word/2015/wordml/symex" xmlns:wpg="http://schemas.microsoft.com/office/word/2010/wordprocessingGroup" xmlns:wpi="http://schemas.microsoft.com/office/word/2010/wordprocessingInk" xmlns:wne="http://schemas.microsoft.com/office/word/2006/wordml" xmlns:wps="http://schemas.microsoft.com/office/word/2010/wordprocessingShape" mc:Ignorable="w14 w15 w16se wp14">
+<w:ftr xmlns:wpc="http://schemas.microsoft.com/office/word/2010/wordprocessingCanvas" xmlns:cx="http://schemas.microsoft.com/office/drawing/2014/chartex" xmlns:mc="http://schemas.openxmlformats.org/markup-compatibility/2006" xmlns:o="urn:schemas-microsoft-com:office:office" xmlns:r="http://schemas.openxmlformats.org/officeDocument/2006/relationships" xmlns:m="http://schemas.openxmlformats.org/officeDocument/2006/math" xmlns:v="urn:schemas-microsoft-com:vml" xmlns:wp14="http://schemas.microsoft.com/office/word/2010/wordprocessingDrawing" xmlns:wp="http://schemas.openxmlformats.org/drawingml/2006/wordprocessingDrawing" xmlns:w10="urn:schemas-microsoft-com:office:word" xmlns:w="http://schemas.openxmlformats.org/wordprocessingml/2006/main" xmlns:w14="http://schemas.microsoft.com/office/word/2010/wordml" xmlns:w15="http://schemas.microsoft.com/office/word/2012/wordml" xmlns:w16se="http://schemas.microsoft.com/office/word/2015/wordml/symex" xmlns:wpg="http://schemas.microsoft.com/office/word/2010/wordprocessingGroup" xmlns:wpi="http://schemas.microsoft.com/office/word/2010/wordprocessingInk" xmlns:wne="http://schemas.microsoft.com/office/word/2006/wordml" xmlns:wps="http://schemas.microsoft.com/office/word/2010/wordprocessingShape" mc:Ignorable="w14 w15 w16se wp14">
   <w:p>
     <w:pPr>
       <w:pStyle w:val="Footer"/>
@@ -9610,7 +8530,7 @@
 </file>
 
 <file path=word/footnotes.xml><?xml version="1.0" encoding="utf-8"?>
-<w:footnotes xmlns:wpc="http://schemas.microsoft.com/office/word/2010/wordprocessingCanvas" xmlns:cx="http://schemas.microsoft.com/office/drawing/2014/chartex" xmlns:cx1="http://schemas.microsoft.com/office/drawing/2015/9/8/chartex" xmlns:cx2="http://schemas.microsoft.com/office/drawing/2015/10/21/chartex" xmlns:mc="http://schemas.openxmlformats.org/markup-compatibility/2006" xmlns:o="urn:schemas-microsoft-com:office:office" xmlns:r="http://schemas.openxmlformats.org/officeDocument/2006/relationships" xmlns:m="http://schemas.openxmlformats.org/officeDocument/2006/math" xmlns:v="urn:schemas-microsoft-com:vml" xmlns:wp14="http://schemas.microsoft.com/office/word/2010/wordprocessingDrawing" xmlns:wp="http://schemas.openxmlformats.org/drawingml/2006/wordprocessingDrawing" xmlns:w10="urn:schemas-microsoft-com:office:word" xmlns:w="http://schemas.openxmlformats.org/wordprocessingml/2006/main" xmlns:w14="http://schemas.microsoft.com/office/word/2010/wordml" xmlns:w15="http://schemas.microsoft.com/office/word/2012/wordml" xmlns:w16se="http://schemas.microsoft.com/office/word/2015/wordml/symex" xmlns:wpg="http://schemas.microsoft.com/office/word/2010/wordprocessingGroup" xmlns:wpi="http://schemas.microsoft.com/office/word/2010/wordprocessingInk" xmlns:wne="http://schemas.microsoft.com/office/word/2006/wordml" xmlns:wps="http://schemas.microsoft.com/office/word/2010/wordprocessingShape" mc:Ignorable="w14 w15 w16se wp14">
+<w:footnotes xmlns:wpc="http://schemas.microsoft.com/office/word/2010/wordprocessingCanvas" xmlns:cx="http://schemas.microsoft.com/office/drawing/2014/chartex" xmlns:mc="http://schemas.openxmlformats.org/markup-compatibility/2006" xmlns:o="urn:schemas-microsoft-com:office:office" xmlns:r="http://schemas.openxmlformats.org/officeDocument/2006/relationships" xmlns:m="http://schemas.openxmlformats.org/officeDocument/2006/math" xmlns:v="urn:schemas-microsoft-com:vml" xmlns:wp14="http://schemas.microsoft.com/office/word/2010/wordprocessingDrawing" xmlns:wp="http://schemas.openxmlformats.org/drawingml/2006/wordprocessingDrawing" xmlns:w10="urn:schemas-microsoft-com:office:word" xmlns:w="http://schemas.openxmlformats.org/wordprocessingml/2006/main" xmlns:w14="http://schemas.microsoft.com/office/word/2010/wordml" xmlns:w15="http://schemas.microsoft.com/office/word/2012/wordml" xmlns:w16se="http://schemas.microsoft.com/office/word/2015/wordml/symex" xmlns:wpg="http://schemas.microsoft.com/office/word/2010/wordprocessingGroup" xmlns:wpi="http://schemas.microsoft.com/office/word/2010/wordprocessingInk" xmlns:wne="http://schemas.microsoft.com/office/word/2006/wordml" xmlns:wps="http://schemas.microsoft.com/office/word/2010/wordprocessingShape" mc:Ignorable="w14 w15 w16se wp14">
   <w:footnote w:type="separator" w:id="-1">
     <w:p>
       <w:pPr>
@@ -9642,7 +8562,7 @@
 </file>
 
 <file path=word/header1.xml><?xml version="1.0" encoding="utf-8"?>
-<w:hdr xmlns:wpc="http://schemas.microsoft.com/office/word/2010/wordprocessingCanvas" xmlns:cx="http://schemas.microsoft.com/office/drawing/2014/chartex" xmlns:cx1="http://schemas.microsoft.com/office/drawing/2015/9/8/chartex" xmlns:cx2="http://schemas.microsoft.com/office/drawing/2015/10/21/chartex" xmlns:mc="http://schemas.openxmlformats.org/markup-compatibility/2006" xmlns:o="urn:schemas-microsoft-com:office:office" xmlns:r="http://schemas.openxmlformats.org/officeDocument/2006/relationships" xmlns:m="http://schemas.openxmlformats.org/officeDocument/2006/math" xmlns:v="urn:schemas-microsoft-com:vml" xmlns:wp14="http://schemas.microsoft.com/office/word/2010/wordprocessingDrawing" xmlns:wp="http://schemas.openxmlformats.org/drawingml/2006/wordprocessingDrawing" xmlns:w10="urn:schemas-microsoft-com:office:word" xmlns:w="http://schemas.openxmlformats.org/wordprocessingml/2006/main" xmlns:w14="http://schemas.microsoft.com/office/word/2010/wordml" xmlns:w15="http://schemas.microsoft.com/office/word/2012/wordml" xmlns:w16se="http://schemas.microsoft.com/office/word/2015/wordml/symex" xmlns:wpg="http://schemas.microsoft.com/office/word/2010/wordprocessingGroup" xmlns:wpi="http://schemas.microsoft.com/office/word/2010/wordprocessingInk" xmlns:wne="http://schemas.microsoft.com/office/word/2006/wordml" xmlns:wps="http://schemas.microsoft.com/office/word/2010/wordprocessingShape" mc:Ignorable="w14 w15 w16se wp14">
+<w:hdr xmlns:wpc="http://schemas.microsoft.com/office/word/2010/wordprocessingCanvas" xmlns:cx="http://schemas.microsoft.com/office/drawing/2014/chartex" xmlns:mc="http://schemas.openxmlformats.org/markup-compatibility/2006" xmlns:o="urn:schemas-microsoft-com:office:office" xmlns:r="http://schemas.openxmlformats.org/officeDocument/2006/relationships" xmlns:m="http://schemas.openxmlformats.org/officeDocument/2006/math" xmlns:v="urn:schemas-microsoft-com:vml" xmlns:wp14="http://schemas.microsoft.com/office/word/2010/wordprocessingDrawing" xmlns:wp="http://schemas.openxmlformats.org/drawingml/2006/wordprocessingDrawing" xmlns:w10="urn:schemas-microsoft-com:office:word" xmlns:w="http://schemas.openxmlformats.org/wordprocessingml/2006/main" xmlns:w14="http://schemas.microsoft.com/office/word/2010/wordml" xmlns:w15="http://schemas.microsoft.com/office/word/2012/wordml" xmlns:w16se="http://schemas.microsoft.com/office/word/2015/wordml/symex" xmlns:wpg="http://schemas.microsoft.com/office/word/2010/wordprocessingGroup" xmlns:wpi="http://schemas.microsoft.com/office/word/2010/wordprocessingInk" xmlns:wne="http://schemas.microsoft.com/office/word/2006/wordml" xmlns:wps="http://schemas.microsoft.com/office/word/2010/wordprocessingShape" mc:Ignorable="w14 w15 w16se wp14">
   <w:p>
     <w:pPr>
       <w:pStyle w:val="Header"/>
@@ -9652,7 +8572,7 @@
 </file>
 
 <file path=word/header2.xml><?xml version="1.0" encoding="utf-8"?>
-<w:hdr xmlns:wpc="http://schemas.microsoft.com/office/word/2010/wordprocessingCanvas" xmlns:cx="http://schemas.microsoft.com/office/drawing/2014/chartex" xmlns:cx1="http://schemas.microsoft.com/office/drawing/2015/9/8/chartex" xmlns:cx2="http://schemas.microsoft.com/office/drawing/2015/10/21/chartex" xmlns:mc="http://schemas.openxmlformats.org/markup-compatibility/2006" xmlns:o="urn:schemas-microsoft-com:office:office" xmlns:r="http://schemas.openxmlformats.org/officeDocument/2006/relationships" xmlns:m="http://schemas.openxmlformats.org/officeDocument/2006/math" xmlns:v="urn:schemas-microsoft-com:vml" xmlns:wp14="http://schemas.microsoft.com/office/word/2010/wordprocessingDrawing" xmlns:wp="http://schemas.openxmlformats.org/drawingml/2006/wordprocessingDrawing" xmlns:w10="urn:schemas-microsoft-com:office:word" xmlns:w="http://schemas.openxmlformats.org/wordprocessingml/2006/main" xmlns:w14="http://schemas.microsoft.com/office/word/2010/wordml" xmlns:w15="http://schemas.microsoft.com/office/word/2012/wordml" xmlns:w16se="http://schemas.microsoft.com/office/word/2015/wordml/symex" xmlns:wpg="http://schemas.microsoft.com/office/word/2010/wordprocessingGroup" xmlns:wpi="http://schemas.microsoft.com/office/word/2010/wordprocessingInk" xmlns:wne="http://schemas.microsoft.com/office/word/2006/wordml" xmlns:wps="http://schemas.microsoft.com/office/word/2010/wordprocessingShape" mc:Ignorable="w14 w15 w16se wp14">
+<w:hdr xmlns:wpc="http://schemas.microsoft.com/office/word/2010/wordprocessingCanvas" xmlns:cx="http://schemas.microsoft.com/office/drawing/2014/chartex" xmlns:mc="http://schemas.openxmlformats.org/markup-compatibility/2006" xmlns:o="urn:schemas-microsoft-com:office:office" xmlns:r="http://schemas.openxmlformats.org/officeDocument/2006/relationships" xmlns:m="http://schemas.openxmlformats.org/officeDocument/2006/math" xmlns:v="urn:schemas-microsoft-com:vml" xmlns:wp14="http://schemas.microsoft.com/office/word/2010/wordprocessingDrawing" xmlns:wp="http://schemas.openxmlformats.org/drawingml/2006/wordprocessingDrawing" xmlns:w10="urn:schemas-microsoft-com:office:word" xmlns:w="http://schemas.openxmlformats.org/wordprocessingml/2006/main" xmlns:w14="http://schemas.microsoft.com/office/word/2010/wordml" xmlns:w15="http://schemas.microsoft.com/office/word/2012/wordml" xmlns:w16se="http://schemas.microsoft.com/office/word/2015/wordml/symex" xmlns:wpg="http://schemas.microsoft.com/office/word/2010/wordprocessingGroup" xmlns:wpi="http://schemas.microsoft.com/office/word/2010/wordprocessingInk" xmlns:wne="http://schemas.microsoft.com/office/word/2006/wordml" xmlns:wps="http://schemas.microsoft.com/office/word/2010/wordprocessingShape" mc:Ignorable="w14 w15 w16se wp14">
   <w:p>
     <w:pPr>
       <w:pStyle w:val="Header"/>
@@ -9668,7 +8588,7 @@
 </file>
 
 <file path=word/header3.xml><?xml version="1.0" encoding="utf-8"?>
-<w:hdr xmlns:wpc="http://schemas.microsoft.com/office/word/2010/wordprocessingCanvas" xmlns:cx="http://schemas.microsoft.com/office/drawing/2014/chartex" xmlns:cx1="http://schemas.microsoft.com/office/drawing/2015/9/8/chartex" xmlns:cx2="http://schemas.microsoft.com/office/drawing/2015/10/21/chartex" xmlns:mc="http://schemas.openxmlformats.org/markup-compatibility/2006" xmlns:o="urn:schemas-microsoft-com:office:office" xmlns:r="http://schemas.openxmlformats.org/officeDocument/2006/relationships" xmlns:m="http://schemas.openxmlformats.org/officeDocument/2006/math" xmlns:v="urn:schemas-microsoft-com:vml" xmlns:wp14="http://schemas.microsoft.com/office/word/2010/wordprocessingDrawing" xmlns:wp="http://schemas.openxmlformats.org/drawingml/2006/wordprocessingDrawing" xmlns:w10="urn:schemas-microsoft-com:office:word" xmlns:w="http://schemas.openxmlformats.org/wordprocessingml/2006/main" xmlns:w14="http://schemas.microsoft.com/office/word/2010/wordml" xmlns:w15="http://schemas.microsoft.com/office/word/2012/wordml" xmlns:w16se="http://schemas.microsoft.com/office/word/2015/wordml/symex" xmlns:wpg="http://schemas.microsoft.com/office/word/2010/wordprocessingGroup" xmlns:wpi="http://schemas.microsoft.com/office/word/2010/wordprocessingInk" xmlns:wne="http://schemas.microsoft.com/office/word/2006/wordml" xmlns:wps="http://schemas.microsoft.com/office/word/2010/wordprocessingShape" mc:Ignorable="w14 w15 w16se wp14">
+<w:hdr xmlns:wpc="http://schemas.microsoft.com/office/word/2010/wordprocessingCanvas" xmlns:cx="http://schemas.microsoft.com/office/drawing/2014/chartex" xmlns:mc="http://schemas.openxmlformats.org/markup-compatibility/2006" xmlns:o="urn:schemas-microsoft-com:office:office" xmlns:r="http://schemas.openxmlformats.org/officeDocument/2006/relationships" xmlns:m="http://schemas.openxmlformats.org/officeDocument/2006/math" xmlns:v="urn:schemas-microsoft-com:vml" xmlns:wp14="http://schemas.microsoft.com/office/word/2010/wordprocessingDrawing" xmlns:wp="http://schemas.openxmlformats.org/drawingml/2006/wordprocessingDrawing" xmlns:w10="urn:schemas-microsoft-com:office:word" xmlns:w="http://schemas.openxmlformats.org/wordprocessingml/2006/main" xmlns:w14="http://schemas.microsoft.com/office/word/2010/wordml" xmlns:w15="http://schemas.microsoft.com/office/word/2012/wordml" xmlns:w16se="http://schemas.microsoft.com/office/word/2015/wordml/symex" xmlns:wpg="http://schemas.microsoft.com/office/word/2010/wordprocessingGroup" xmlns:wpi="http://schemas.microsoft.com/office/word/2010/wordprocessingInk" xmlns:wne="http://schemas.microsoft.com/office/word/2006/wordml" xmlns:wps="http://schemas.microsoft.com/office/word/2010/wordprocessingShape" mc:Ignorable="w14 w15 w16se wp14">
   <w:p>
     <w:pPr>
       <w:pStyle w:val="Header"/>
@@ -9684,7 +8604,7 @@
 </file>
 
 <file path=word/header4.xml><?xml version="1.0" encoding="utf-8"?>
-<w:hdr xmlns:wpc="http://schemas.microsoft.com/office/word/2010/wordprocessingCanvas" xmlns:cx="http://schemas.microsoft.com/office/drawing/2014/chartex" xmlns:cx1="http://schemas.microsoft.com/office/drawing/2015/9/8/chartex" xmlns:cx2="http://schemas.microsoft.com/office/drawing/2015/10/21/chartex" xmlns:mc="http://schemas.openxmlformats.org/markup-compatibility/2006" xmlns:o="urn:schemas-microsoft-com:office:office" xmlns:r="http://schemas.openxmlformats.org/officeDocument/2006/relationships" xmlns:m="http://schemas.openxmlformats.org/officeDocument/2006/math" xmlns:v="urn:schemas-microsoft-com:vml" xmlns:wp14="http://schemas.microsoft.com/office/word/2010/wordprocessingDrawing" xmlns:wp="http://schemas.openxmlformats.org/drawingml/2006/wordprocessingDrawing" xmlns:w10="urn:schemas-microsoft-com:office:word" xmlns:w="http://schemas.openxmlformats.org/wordprocessingml/2006/main" xmlns:w14="http://schemas.microsoft.com/office/word/2010/wordml" xmlns:w15="http://schemas.microsoft.com/office/word/2012/wordml" xmlns:w16se="http://schemas.microsoft.com/office/word/2015/wordml/symex" xmlns:wpg="http://schemas.microsoft.com/office/word/2010/wordprocessingGroup" xmlns:wpi="http://schemas.microsoft.com/office/word/2010/wordprocessingInk" xmlns:wne="http://schemas.microsoft.com/office/word/2006/wordml" xmlns:wps="http://schemas.microsoft.com/office/word/2010/wordprocessingShape" mc:Ignorable="w14 w15 w16se wp14">
+<w:hdr xmlns:wpc="http://schemas.microsoft.com/office/word/2010/wordprocessingCanvas" xmlns:cx="http://schemas.microsoft.com/office/drawing/2014/chartex" xmlns:mc="http://schemas.openxmlformats.org/markup-compatibility/2006" xmlns:o="urn:schemas-microsoft-com:office:office" xmlns:r="http://schemas.openxmlformats.org/officeDocument/2006/relationships" xmlns:m="http://schemas.openxmlformats.org/officeDocument/2006/math" xmlns:v="urn:schemas-microsoft-com:vml" xmlns:wp14="http://schemas.microsoft.com/office/word/2010/wordprocessingDrawing" xmlns:wp="http://schemas.openxmlformats.org/drawingml/2006/wordprocessingDrawing" xmlns:w10="urn:schemas-microsoft-com:office:word" xmlns:w="http://schemas.openxmlformats.org/wordprocessingml/2006/main" xmlns:w14="http://schemas.microsoft.com/office/word/2010/wordml" xmlns:w15="http://schemas.microsoft.com/office/word/2012/wordml" xmlns:w16se="http://schemas.microsoft.com/office/word/2015/wordml/symex" xmlns:wpg="http://schemas.microsoft.com/office/word/2010/wordprocessingGroup" xmlns:wpi="http://schemas.microsoft.com/office/word/2010/wordprocessingInk" xmlns:wne="http://schemas.microsoft.com/office/word/2006/wordml" xmlns:wps="http://schemas.microsoft.com/office/word/2010/wordprocessingShape" mc:Ignorable="w14 w15 w16se wp14">
   <w:sdt>
     <w:sdtPr>
       <w:id w:val="1038445613"/>
@@ -9723,7 +8643,7 @@
           <w:rPr>
             <w:noProof/>
           </w:rPr>
-          <w:t>5</w:t>
+          <w:t>3</w:t>
         </w:r>
         <w:r>
           <w:rPr>
@@ -9743,7 +8663,7 @@
 </file>
 
 <file path=word/header5.xml><?xml version="1.0" encoding="utf-8"?>
-<w:hdr xmlns:wpc="http://schemas.microsoft.com/office/word/2010/wordprocessingCanvas" xmlns:cx="http://schemas.microsoft.com/office/drawing/2014/chartex" xmlns:cx1="http://schemas.microsoft.com/office/drawing/2015/9/8/chartex" xmlns:cx2="http://schemas.microsoft.com/office/drawing/2015/10/21/chartex" xmlns:mc="http://schemas.openxmlformats.org/markup-compatibility/2006" xmlns:o="urn:schemas-microsoft-com:office:office" xmlns:r="http://schemas.openxmlformats.org/officeDocument/2006/relationships" xmlns:m="http://schemas.openxmlformats.org/officeDocument/2006/math" xmlns:v="urn:schemas-microsoft-com:vml" xmlns:wp14="http://schemas.microsoft.com/office/word/2010/wordprocessingDrawing" xmlns:wp="http://schemas.openxmlformats.org/drawingml/2006/wordprocessingDrawing" xmlns:w10="urn:schemas-microsoft-com:office:word" xmlns:w="http://schemas.openxmlformats.org/wordprocessingml/2006/main" xmlns:w14="http://schemas.microsoft.com/office/word/2010/wordml" xmlns:w15="http://schemas.microsoft.com/office/word/2012/wordml" xmlns:w16se="http://schemas.microsoft.com/office/word/2015/wordml/symex" xmlns:wpg="http://schemas.microsoft.com/office/word/2010/wordprocessingGroup" xmlns:wpi="http://schemas.microsoft.com/office/word/2010/wordprocessingInk" xmlns:wne="http://schemas.microsoft.com/office/word/2006/wordml" xmlns:wps="http://schemas.microsoft.com/office/word/2010/wordprocessingShape" mc:Ignorable="w14 w15 w16se wp14">
+<w:hdr xmlns:wpc="http://schemas.microsoft.com/office/word/2010/wordprocessingCanvas" xmlns:cx="http://schemas.microsoft.com/office/drawing/2014/chartex" xmlns:mc="http://schemas.openxmlformats.org/markup-compatibility/2006" xmlns:o="urn:schemas-microsoft-com:office:office" xmlns:r="http://schemas.openxmlformats.org/officeDocument/2006/relationships" xmlns:m="http://schemas.openxmlformats.org/officeDocument/2006/math" xmlns:v="urn:schemas-microsoft-com:vml" xmlns:wp14="http://schemas.microsoft.com/office/word/2010/wordprocessingDrawing" xmlns:wp="http://schemas.openxmlformats.org/drawingml/2006/wordprocessingDrawing" xmlns:w10="urn:schemas-microsoft-com:office:word" xmlns:w="http://schemas.openxmlformats.org/wordprocessingml/2006/main" xmlns:w14="http://schemas.microsoft.com/office/word/2010/wordml" xmlns:w15="http://schemas.microsoft.com/office/word/2012/wordml" xmlns:w16se="http://schemas.microsoft.com/office/word/2015/wordml/symex" xmlns:wpg="http://schemas.microsoft.com/office/word/2010/wordprocessingGroup" xmlns:wpi="http://schemas.microsoft.com/office/word/2010/wordprocessingInk" xmlns:wne="http://schemas.microsoft.com/office/word/2006/wordml" xmlns:wps="http://schemas.microsoft.com/office/word/2010/wordprocessingShape" mc:Ignorable="w14 w15 w16se wp14">
   <w:p>
     <w:pPr>
       <w:pStyle w:val="Header"/>
@@ -9783,7 +8703,7 @@
 </file>
 
 <file path=word/numbering.xml><?xml version="1.0" encoding="utf-8"?>
-<w:numbering xmlns:wpc="http://schemas.microsoft.com/office/word/2010/wordprocessingCanvas" xmlns:cx="http://schemas.microsoft.com/office/drawing/2014/chartex" xmlns:cx1="http://schemas.microsoft.com/office/drawing/2015/9/8/chartex" xmlns:cx2="http://schemas.microsoft.com/office/drawing/2015/10/21/chartex" xmlns:mc="http://schemas.openxmlformats.org/markup-compatibility/2006" xmlns:o="urn:schemas-microsoft-com:office:office" xmlns:r="http://schemas.openxmlformats.org/officeDocument/2006/relationships" xmlns:m="http://schemas.openxmlformats.org/officeDocument/2006/math" xmlns:v="urn:schemas-microsoft-com:vml" xmlns:wp14="http://schemas.microsoft.com/office/word/2010/wordprocessingDrawing" xmlns:wp="http://schemas.openxmlformats.org/drawingml/2006/wordprocessingDrawing" xmlns:w10="urn:schemas-microsoft-com:office:word" xmlns:w="http://schemas.openxmlformats.org/wordprocessingml/2006/main" xmlns:w14="http://schemas.microsoft.com/office/word/2010/wordml" xmlns:w15="http://schemas.microsoft.com/office/word/2012/wordml" xmlns:w16se="http://schemas.microsoft.com/office/word/2015/wordml/symex" xmlns:wpg="http://schemas.microsoft.com/office/word/2010/wordprocessingGroup" xmlns:wpi="http://schemas.microsoft.com/office/word/2010/wordprocessingInk" xmlns:wne="http://schemas.microsoft.com/office/word/2006/wordml" xmlns:wps="http://schemas.microsoft.com/office/word/2010/wordprocessingShape" mc:Ignorable="w14 w15 w16se wp14">
+<w:numbering xmlns:wpc="http://schemas.microsoft.com/office/word/2010/wordprocessingCanvas" xmlns:cx="http://schemas.microsoft.com/office/drawing/2014/chartex" xmlns:mc="http://schemas.openxmlformats.org/markup-compatibility/2006" xmlns:o="urn:schemas-microsoft-com:office:office" xmlns:r="http://schemas.openxmlformats.org/officeDocument/2006/relationships" xmlns:m="http://schemas.openxmlformats.org/officeDocument/2006/math" xmlns:v="urn:schemas-microsoft-com:vml" xmlns:wp14="http://schemas.microsoft.com/office/word/2010/wordprocessingDrawing" xmlns:wp="http://schemas.openxmlformats.org/drawingml/2006/wordprocessingDrawing" xmlns:w10="urn:schemas-microsoft-com:office:word" xmlns:w="http://schemas.openxmlformats.org/wordprocessingml/2006/main" xmlns:w14="http://schemas.microsoft.com/office/word/2010/wordml" xmlns:w15="http://schemas.microsoft.com/office/word/2012/wordml" xmlns:w16se="http://schemas.microsoft.com/office/word/2015/wordml/symex" xmlns:wpg="http://schemas.microsoft.com/office/word/2010/wordprocessingGroup" xmlns:wpi="http://schemas.microsoft.com/office/word/2010/wordprocessingInk" xmlns:wne="http://schemas.microsoft.com/office/word/2006/wordml" xmlns:wps="http://schemas.microsoft.com/office/word/2010/wordprocessingShape" mc:Ignorable="w14 w15 w16se wp14">
   <w:abstractNum w:abstractNumId="0" w15:restartNumberingAfterBreak="0">
     <w:nsid w:val="038B1519"/>
     <w:multiLevelType w:val="hybridMultilevel"/>
@@ -10239,7 +9159,7 @@
   <w:abstractNum w:abstractNumId="4" w15:restartNumberingAfterBreak="0">
     <w:nsid w:val="235F23F6"/>
     <w:multiLevelType w:val="hybridMultilevel"/>
-    <w:tmpl w:val="E75C63A2"/>
+    <w:tmpl w:val="3580D400"/>
     <w:lvl w:ilvl="0" w:tplc="04090001">
       <w:start w:val="1"/>
       <w:numFmt w:val="bullet"/>
@@ -11313,7 +10233,7 @@
       </w:pPr>
     </w:pPrDefault>
   </w:docDefaults>
-  <w:latentStyles w:defLockedState="0" w:defUIPriority="99" w:defSemiHidden="0" w:defUnhideWhenUsed="0" w:defQFormat="0" w:count="372">
+  <w:latentStyles w:defLockedState="0" w:defUIPriority="99" w:defSemiHidden="0" w:defUnhideWhenUsed="0" w:defQFormat="0" w:count="371">
     <w:lsdException w:name="Normal" w:uiPriority="0" w:qFormat="1"/>
     <w:lsdException w:name="heading 1" w:uiPriority="9" w:qFormat="1"/>
     <w:lsdException w:name="heading 2" w:semiHidden="1" w:uiPriority="9" w:unhideWhenUsed="1" w:qFormat="1"/>
@@ -11685,7 +10605,6 @@
     <w:lsdException w:name="List Table 5 Dark Accent 6" w:uiPriority="50"/>
     <w:lsdException w:name="List Table 6 Colorful Accent 6" w:uiPriority="51"/>
     <w:lsdException w:name="List Table 7 Colorful Accent 6" w:uiPriority="52"/>
-    <w:lsdException w:name="Mention" w:semiHidden="1" w:unhideWhenUsed="1"/>
   </w:latentStyles>
   <w:style w:type="paragraph" w:default="1" w:styleId="Normal">
     <w:name w:val="Normal"/>
@@ -12227,6 +11146,290 @@
       </w:tcPr>
     </w:tblStylePr>
   </w:style>
+  <w:style w:type="paragraph" w:styleId="Caption">
+    <w:name w:val="caption"/>
+    <w:basedOn w:val="Normal"/>
+    <w:next w:val="Normal"/>
+    <w:uiPriority w:val="35"/>
+    <w:unhideWhenUsed/>
+    <w:qFormat/>
+    <w:rsid w:val="00F801C7"/>
+    <w:pPr>
+      <w:spacing w:line="240" w:lineRule="auto"/>
+      <w:jc w:val="center"/>
+    </w:pPr>
+    <w:rPr>
+      <w:b/>
+      <w:iCs/>
+      <w:sz w:val="20"/>
+      <w:szCs w:val="18"/>
+    </w:rPr>
+  </w:style>
+  <w:style w:type="table" w:styleId="GridTable4-Accent1">
+    <w:name w:val="Grid Table 4 Accent 1"/>
+    <w:basedOn w:val="TableNormal"/>
+    <w:uiPriority w:val="49"/>
+    <w:rsid w:val="003E2297"/>
+    <w:pPr>
+      <w:spacing w:after="0" w:line="240" w:lineRule="auto"/>
+    </w:pPr>
+    <w:tblPr>
+      <w:tblStyleRowBandSize w:val="1"/>
+      <w:tblStyleColBandSize w:val="1"/>
+      <w:tblBorders>
+        <w:top w:val="single" w:sz="4" w:space="0" w:color="95B3D7" w:themeColor="accent1" w:themeTint="99"/>
+        <w:left w:val="single" w:sz="4" w:space="0" w:color="95B3D7" w:themeColor="accent1" w:themeTint="99"/>
+        <w:bottom w:val="single" w:sz="4" w:space="0" w:color="95B3D7" w:themeColor="accent1" w:themeTint="99"/>
+        <w:right w:val="single" w:sz="4" w:space="0" w:color="95B3D7" w:themeColor="accent1" w:themeTint="99"/>
+        <w:insideH w:val="single" w:sz="4" w:space="0" w:color="95B3D7" w:themeColor="accent1" w:themeTint="99"/>
+        <w:insideV w:val="single" w:sz="4" w:space="0" w:color="95B3D7" w:themeColor="accent1" w:themeTint="99"/>
+      </w:tblBorders>
+    </w:tblPr>
+    <w:tblStylePr w:type="firstRow">
+      <w:rPr>
+        <w:b/>
+        <w:bCs/>
+        <w:color w:val="FFFFFF" w:themeColor="background1"/>
+      </w:rPr>
+      <w:tblPr/>
+      <w:tcPr>
+        <w:tcBorders>
+          <w:top w:val="single" w:sz="4" w:space="0" w:color="4F81BD" w:themeColor="accent1"/>
+          <w:left w:val="single" w:sz="4" w:space="0" w:color="4F81BD" w:themeColor="accent1"/>
+          <w:bottom w:val="single" w:sz="4" w:space="0" w:color="4F81BD" w:themeColor="accent1"/>
+          <w:right w:val="single" w:sz="4" w:space="0" w:color="4F81BD" w:themeColor="accent1"/>
+          <w:insideH w:val="nil"/>
+          <w:insideV w:val="nil"/>
+        </w:tcBorders>
+        <w:shd w:val="clear" w:color="auto" w:fill="4F81BD" w:themeFill="accent1"/>
+      </w:tcPr>
+    </w:tblStylePr>
+    <w:tblStylePr w:type="lastRow">
+      <w:rPr>
+        <w:b/>
+        <w:bCs/>
+      </w:rPr>
+      <w:tblPr/>
+      <w:tcPr>
+        <w:tcBorders>
+          <w:top w:val="double" w:sz="4" w:space="0" w:color="4F81BD" w:themeColor="accent1"/>
+        </w:tcBorders>
+      </w:tcPr>
+    </w:tblStylePr>
+    <w:tblStylePr w:type="firstCol">
+      <w:rPr>
+        <w:b/>
+        <w:bCs/>
+      </w:rPr>
+    </w:tblStylePr>
+    <w:tblStylePr w:type="lastCol">
+      <w:rPr>
+        <w:b/>
+        <w:bCs/>
+      </w:rPr>
+    </w:tblStylePr>
+    <w:tblStylePr w:type="band1Vert">
+      <w:tblPr/>
+      <w:tcPr>
+        <w:shd w:val="clear" w:color="auto" w:fill="DBE5F1" w:themeFill="accent1" w:themeFillTint="33"/>
+      </w:tcPr>
+    </w:tblStylePr>
+    <w:tblStylePr w:type="band1Horz">
+      <w:tblPr/>
+      <w:tcPr>
+        <w:shd w:val="clear" w:color="auto" w:fill="DBE5F1" w:themeFill="accent1" w:themeFillTint="33"/>
+      </w:tcPr>
+    </w:tblStylePr>
+  </w:style>
+  <w:style w:type="table" w:styleId="GridTable2-Accent1">
+    <w:name w:val="Grid Table 2 Accent 1"/>
+    <w:basedOn w:val="TableNormal"/>
+    <w:uiPriority w:val="47"/>
+    <w:rsid w:val="003E2297"/>
+    <w:pPr>
+      <w:spacing w:after="0" w:line="240" w:lineRule="auto"/>
+    </w:pPr>
+    <w:tblPr>
+      <w:tblStyleRowBandSize w:val="1"/>
+      <w:tblStyleColBandSize w:val="1"/>
+      <w:tblBorders>
+        <w:top w:val="single" w:sz="2" w:space="0" w:color="95B3D7" w:themeColor="accent1" w:themeTint="99"/>
+        <w:bottom w:val="single" w:sz="2" w:space="0" w:color="95B3D7" w:themeColor="accent1" w:themeTint="99"/>
+        <w:insideH w:val="single" w:sz="2" w:space="0" w:color="95B3D7" w:themeColor="accent1" w:themeTint="99"/>
+        <w:insideV w:val="single" w:sz="2" w:space="0" w:color="95B3D7" w:themeColor="accent1" w:themeTint="99"/>
+      </w:tblBorders>
+    </w:tblPr>
+    <w:tblStylePr w:type="firstRow">
+      <w:rPr>
+        <w:b/>
+        <w:bCs/>
+      </w:rPr>
+      <w:tblPr/>
+      <w:tcPr>
+        <w:tcBorders>
+          <w:top w:val="nil"/>
+          <w:bottom w:val="single" w:sz="12" w:space="0" w:color="95B3D7" w:themeColor="accent1" w:themeTint="99"/>
+          <w:insideH w:val="nil"/>
+          <w:insideV w:val="nil"/>
+        </w:tcBorders>
+        <w:shd w:val="clear" w:color="auto" w:fill="FFFFFF" w:themeFill="background1"/>
+      </w:tcPr>
+    </w:tblStylePr>
+    <w:tblStylePr w:type="lastRow">
+      <w:rPr>
+        <w:b/>
+        <w:bCs/>
+      </w:rPr>
+      <w:tblPr/>
+      <w:tcPr>
+        <w:tcBorders>
+          <w:top w:val="double" w:sz="2" w:space="0" w:color="95B3D7" w:themeColor="accent1" w:themeTint="99"/>
+          <w:bottom w:val="nil"/>
+          <w:insideH w:val="nil"/>
+          <w:insideV w:val="nil"/>
+        </w:tcBorders>
+        <w:shd w:val="clear" w:color="auto" w:fill="FFFFFF" w:themeFill="background1"/>
+      </w:tcPr>
+    </w:tblStylePr>
+    <w:tblStylePr w:type="firstCol">
+      <w:rPr>
+        <w:b/>
+        <w:bCs/>
+      </w:rPr>
+    </w:tblStylePr>
+    <w:tblStylePr w:type="lastCol">
+      <w:rPr>
+        <w:b/>
+        <w:bCs/>
+      </w:rPr>
+    </w:tblStylePr>
+    <w:tblStylePr w:type="band1Vert">
+      <w:tblPr/>
+      <w:tcPr>
+        <w:shd w:val="clear" w:color="auto" w:fill="DBE5F1" w:themeFill="accent1" w:themeFillTint="33"/>
+      </w:tcPr>
+    </w:tblStylePr>
+    <w:tblStylePr w:type="band1Horz">
+      <w:tblPr/>
+      <w:tcPr>
+        <w:shd w:val="clear" w:color="auto" w:fill="DBE5F1" w:themeFill="accent1" w:themeFillTint="33"/>
+      </w:tcPr>
+    </w:tblStylePr>
+  </w:style>
+  <w:style w:type="table" w:styleId="GridTable1Light-Accent1">
+    <w:name w:val="Grid Table 1 Light Accent 1"/>
+    <w:basedOn w:val="TableNormal"/>
+    <w:uiPriority w:val="46"/>
+    <w:rsid w:val="003E2297"/>
+    <w:pPr>
+      <w:spacing w:after="0" w:line="240" w:lineRule="auto"/>
+    </w:pPr>
+    <w:tblPr>
+      <w:tblStyleRowBandSize w:val="1"/>
+      <w:tblStyleColBandSize w:val="1"/>
+      <w:tblBorders>
+        <w:top w:val="single" w:sz="4" w:space="0" w:color="B8CCE4" w:themeColor="accent1" w:themeTint="66"/>
+        <w:left w:val="single" w:sz="4" w:space="0" w:color="B8CCE4" w:themeColor="accent1" w:themeTint="66"/>
+        <w:bottom w:val="single" w:sz="4" w:space="0" w:color="B8CCE4" w:themeColor="accent1" w:themeTint="66"/>
+        <w:right w:val="single" w:sz="4" w:space="0" w:color="B8CCE4" w:themeColor="accent1" w:themeTint="66"/>
+        <w:insideH w:val="single" w:sz="4" w:space="0" w:color="B8CCE4" w:themeColor="accent1" w:themeTint="66"/>
+        <w:insideV w:val="single" w:sz="4" w:space="0" w:color="B8CCE4" w:themeColor="accent1" w:themeTint="66"/>
+      </w:tblBorders>
+    </w:tblPr>
+    <w:tblStylePr w:type="firstRow">
+      <w:rPr>
+        <w:b/>
+        <w:bCs/>
+      </w:rPr>
+      <w:tblPr/>
+      <w:tcPr>
+        <w:tcBorders>
+          <w:bottom w:val="single" w:sz="12" w:space="0" w:color="95B3D7" w:themeColor="accent1" w:themeTint="99"/>
+        </w:tcBorders>
+      </w:tcPr>
+    </w:tblStylePr>
+    <w:tblStylePr w:type="lastRow">
+      <w:rPr>
+        <w:b/>
+        <w:bCs/>
+      </w:rPr>
+      <w:tblPr/>
+      <w:tcPr>
+        <w:tcBorders>
+          <w:top w:val="double" w:sz="2" w:space="0" w:color="95B3D7" w:themeColor="accent1" w:themeTint="99"/>
+        </w:tcBorders>
+      </w:tcPr>
+    </w:tblStylePr>
+    <w:tblStylePr w:type="firstCol">
+      <w:rPr>
+        <w:b/>
+        <w:bCs/>
+      </w:rPr>
+    </w:tblStylePr>
+    <w:tblStylePr w:type="lastCol">
+      <w:rPr>
+        <w:b/>
+        <w:bCs/>
+      </w:rPr>
+    </w:tblStylePr>
+  </w:style>
+  <w:style w:type="table" w:styleId="GridTable1Light">
+    <w:name w:val="Grid Table 1 Light"/>
+    <w:basedOn w:val="TableNormal"/>
+    <w:uiPriority w:val="46"/>
+    <w:rsid w:val="00871526"/>
+    <w:pPr>
+      <w:spacing w:after="0" w:line="240" w:lineRule="auto"/>
+    </w:pPr>
+    <w:tblPr>
+      <w:tblStyleRowBandSize w:val="1"/>
+      <w:tblStyleColBandSize w:val="1"/>
+      <w:tblBorders>
+        <w:top w:val="single" w:sz="4" w:space="0" w:color="999999" w:themeColor="text1" w:themeTint="66"/>
+        <w:left w:val="single" w:sz="4" w:space="0" w:color="999999" w:themeColor="text1" w:themeTint="66"/>
+        <w:bottom w:val="single" w:sz="4" w:space="0" w:color="999999" w:themeColor="text1" w:themeTint="66"/>
+        <w:right w:val="single" w:sz="4" w:space="0" w:color="999999" w:themeColor="text1" w:themeTint="66"/>
+        <w:insideH w:val="single" w:sz="4" w:space="0" w:color="999999" w:themeColor="text1" w:themeTint="66"/>
+        <w:insideV w:val="single" w:sz="4" w:space="0" w:color="999999" w:themeColor="text1" w:themeTint="66"/>
+      </w:tblBorders>
+    </w:tblPr>
+    <w:tblStylePr w:type="firstRow">
+      <w:rPr>
+        <w:b/>
+        <w:bCs/>
+      </w:rPr>
+      <w:tblPr/>
+      <w:tcPr>
+        <w:tcBorders>
+          <w:bottom w:val="single" w:sz="12" w:space="0" w:color="666666" w:themeColor="text1" w:themeTint="99"/>
+        </w:tcBorders>
+      </w:tcPr>
+    </w:tblStylePr>
+    <w:tblStylePr w:type="lastRow">
+      <w:rPr>
+        <w:b/>
+        <w:bCs/>
+      </w:rPr>
+      <w:tblPr/>
+      <w:tcPr>
+        <w:tcBorders>
+          <w:top w:val="double" w:sz="2" w:space="0" w:color="666666" w:themeColor="text1" w:themeTint="99"/>
+        </w:tcBorders>
+      </w:tcPr>
+    </w:tblStylePr>
+    <w:tblStylePr w:type="firstCol">
+      <w:rPr>
+        <w:b/>
+        <w:bCs/>
+      </w:rPr>
+    </w:tblStylePr>
+    <w:tblStylePr w:type="lastCol">
+      <w:rPr>
+        <w:b/>
+        <w:bCs/>
+      </w:rPr>
+    </w:tblStylePr>
+  </w:style>
 </w:styles>
 </file>
 
@@ -12518,7 +11721,7 @@
 </file>
 
 <file path=customXml/itemProps1.xml><?xml version="1.0" encoding="utf-8"?>
-<ds:datastoreItem xmlns:ds="http://schemas.openxmlformats.org/officeDocument/2006/customXml" ds:itemID="{4043C43E-5625-45F7-BA7C-FEFD43C17CE3}">
+<ds:datastoreItem xmlns:ds="http://schemas.openxmlformats.org/officeDocument/2006/customXml" ds:itemID="{A8630162-725B-4B55-8FD4-5E04F784F69E}">
   <ds:schemaRefs>
     <ds:schemaRef ds:uri="http://schemas.openxmlformats.org/officeDocument/2006/bibliography"/>
   </ds:schemaRefs>

</xml_diff>

<commit_message>
Project plan fix for infrastructure and acceptance
</commit_message>
<xml_diff>
--- a/Project Plan.docx
+++ b/Project Plan.docx
@@ -4493,18 +4493,16 @@
       <w:r>
         <w:t>3.2.1 and 3.2.2 respectively.</w:t>
       </w:r>
-      <w:bookmarkStart w:id="14" w:name="_GoBack"/>
+    </w:p>
+    <w:p>
+      <w:pPr>
+        <w:pStyle w:val="Heading1"/>
+      </w:pPr>
+      <w:bookmarkStart w:id="14" w:name="_Toc463569307"/>
+      <w:r>
+        <w:t>2. Project Organization</w:t>
+      </w:r>
       <w:bookmarkEnd w:id="14"/>
-    </w:p>
-    <w:p>
-      <w:pPr>
-        <w:pStyle w:val="Heading1"/>
-      </w:pPr>
-      <w:bookmarkStart w:id="15" w:name="_Toc463569307"/>
-      <w:r>
-        <w:t>2. Project Organization</w:t>
-      </w:r>
-      <w:bookmarkEnd w:id="15"/>
     </w:p>
     <w:p>
       <w:r>
@@ -4620,7 +4618,7 @@
       <w:pPr>
         <w:pStyle w:val="Caption"/>
       </w:pPr>
-      <w:bookmarkStart w:id="16" w:name="_Ref464392419"/>
+      <w:bookmarkStart w:id="15" w:name="_Ref464392419"/>
       <w:r>
         <w:t xml:space="preserve">Figure </w:t>
       </w:r>
@@ -4632,23 +4630,23 @@
           <w:t>1</w:t>
         </w:r>
       </w:fldSimple>
+      <w:bookmarkEnd w:id="15"/>
+      <w:r>
+        <w:t>: Project organization structure.</w:t>
+      </w:r>
+    </w:p>
+    <w:p>
+      <w:pPr>
+        <w:pStyle w:val="Heading2"/>
+      </w:pPr>
+      <w:bookmarkStart w:id="16" w:name="_Toc463569308"/>
+      <w:r>
+        <w:t xml:space="preserve">2.1. </w:t>
+      </w:r>
+      <w:r>
+        <w:t>Roles and Responsibilities</w:t>
+      </w:r>
       <w:bookmarkEnd w:id="16"/>
-      <w:r>
-        <w:t>: Project organization structure.</w:t>
-      </w:r>
-    </w:p>
-    <w:p>
-      <w:pPr>
-        <w:pStyle w:val="Heading2"/>
-      </w:pPr>
-      <w:bookmarkStart w:id="17" w:name="_Toc463569308"/>
-      <w:r>
-        <w:t xml:space="preserve">2.1. </w:t>
-      </w:r>
-      <w:r>
-        <w:t>Roles and Responsibilities</w:t>
-      </w:r>
-      <w:bookmarkEnd w:id="17"/>
     </w:p>
     <w:p>
       <w:r>
@@ -4696,7 +4694,7 @@
         <w:pStyle w:val="Caption"/>
         <w:keepNext/>
       </w:pPr>
-      <w:bookmarkStart w:id="18" w:name="_Ref464396175"/>
+      <w:bookmarkStart w:id="17" w:name="_Ref464396175"/>
       <w:r>
         <w:t xml:space="preserve">Table </w:t>
       </w:r>
@@ -4708,7 +4706,7 @@
           <w:t>2</w:t>
         </w:r>
       </w:fldSimple>
-      <w:bookmarkEnd w:id="18"/>
+      <w:bookmarkEnd w:id="17"/>
       <w:r>
         <w:t>: Roles and responsibilities.</w:t>
       </w:r>
@@ -5271,53 +5269,1288 @@
       <w:pPr>
         <w:pStyle w:val="Heading1"/>
       </w:pPr>
-      <w:bookmarkStart w:id="19" w:name="_Toc463569309"/>
+      <w:bookmarkStart w:id="18" w:name="_Toc463569309"/>
       <w:r>
         <w:lastRenderedPageBreak/>
         <w:t>3. Managerial process plan</w:t>
       </w:r>
+      <w:bookmarkEnd w:id="18"/>
+    </w:p>
+    <w:p>
+      <w:pPr>
+        <w:pStyle w:val="Heading2"/>
+      </w:pPr>
+      <w:bookmarkStart w:id="19" w:name="_Toc463569310"/>
+      <w:r>
+        <w:t>3.1 Start-up plan</w:t>
+      </w:r>
       <w:bookmarkEnd w:id="19"/>
     </w:p>
     <w:p>
       <w:pPr>
-        <w:pStyle w:val="Heading2"/>
-      </w:pPr>
-      <w:bookmarkStart w:id="20" w:name="_Toc463569310"/>
-      <w:r>
-        <w:t>3.1 Start-up plan</w:t>
+        <w:pStyle w:val="Heading3"/>
+      </w:pPr>
+      <w:bookmarkStart w:id="20" w:name="_Toc463569311"/>
+      <w:r>
+        <w:t>3.1.1 Estimation plan</w:t>
       </w:r>
       <w:bookmarkEnd w:id="20"/>
     </w:p>
     <w:p>
       <w:pPr>
+        <w:rPr>
+          <w:bCs/>
+          <w:szCs w:val="24"/>
+        </w:rPr>
+      </w:pPr>
+      <w:r>
+        <w:rPr>
+          <w:bCs/>
+          <w:szCs w:val="24"/>
+        </w:rPr>
+        <w:t xml:space="preserve">Final costs and pricing for the software system will be dictated by the type and the number of devices to be used since the application is going to run on the user’s smartphone. A single full kiosk price goes from $100.00 up to $10,000.00 or more. The following table shows the pricing list for a single full kiosk </w:t>
+      </w:r>
+      <w:r>
+        <w:rPr>
+          <w:bCs/>
+          <w:szCs w:val="24"/>
+        </w:rPr>
+        <w:fldChar w:fldCharType="begin"/>
+      </w:r>
+      <w:r>
+        <w:rPr>
+          <w:bCs/>
+          <w:szCs w:val="24"/>
+        </w:rPr>
+        <w:instrText xml:space="preserve"> REF _Ref461748151 \r \h </w:instrText>
+      </w:r>
+      <w:r>
+        <w:rPr>
+          <w:bCs/>
+          <w:szCs w:val="24"/>
+        </w:rPr>
+      </w:r>
+      <w:r>
+        <w:rPr>
+          <w:bCs/>
+          <w:szCs w:val="24"/>
+        </w:rPr>
+        <w:fldChar w:fldCharType="separate"/>
+      </w:r>
+      <w:r>
+        <w:rPr>
+          <w:bCs/>
+          <w:szCs w:val="24"/>
+        </w:rPr>
+        <w:t>[6]</w:t>
+      </w:r>
+      <w:r>
+        <w:rPr>
+          <w:bCs/>
+          <w:szCs w:val="24"/>
+        </w:rPr>
+        <w:fldChar w:fldCharType="end"/>
+      </w:r>
+      <w:r>
+        <w:rPr>
+          <w:bCs/>
+          <w:szCs w:val="24"/>
+        </w:rPr>
+        <w:t>.</w:t>
+      </w:r>
+    </w:p>
+    <w:tbl>
+      <w:tblPr>
+        <w:tblStyle w:val="PlainTable1"/>
+        <w:tblW w:w="9576" w:type="dxa"/>
+        <w:tblLook w:val="04A0" w:firstRow="1" w:lastRow="0" w:firstColumn="1" w:lastColumn="0" w:noHBand="0" w:noVBand="1"/>
+      </w:tblPr>
+      <w:tblGrid>
+        <w:gridCol w:w="3192"/>
+        <w:gridCol w:w="3756"/>
+        <w:gridCol w:w="2628"/>
+      </w:tblGrid>
+      <w:tr>
+        <w:trPr>
+          <w:cnfStyle w:val="100000000000" w:firstRow="1" w:lastRow="0" w:firstColumn="0" w:lastColumn="0" w:oddVBand="0" w:evenVBand="0" w:oddHBand="0" w:evenHBand="0" w:firstRowFirstColumn="0" w:firstRowLastColumn="0" w:lastRowFirstColumn="0" w:lastRowLastColumn="0"/>
+          <w:trHeight w:val="285"/>
+        </w:trPr>
+        <w:tc>
+          <w:tcPr>
+            <w:cnfStyle w:val="001000000000" w:firstRow="0" w:lastRow="0" w:firstColumn="1" w:lastColumn="0" w:oddVBand="0" w:evenVBand="0" w:oddHBand="0" w:evenHBand="0" w:firstRowFirstColumn="0" w:firstRowLastColumn="0" w:lastRowFirstColumn="0" w:lastRowLastColumn="0"/>
+            <w:tcW w:w="3192" w:type="dxa"/>
+            <w:hideMark/>
+          </w:tcPr>
+          <w:p>
+            <w:pPr>
+              <w:rPr>
+                <w:rFonts w:eastAsia="Times New Roman"/>
+                <w:b w:val="0"/>
+                <w:bCs w:val="0"/>
+              </w:rPr>
+            </w:pPr>
+            <w:r>
+              <w:rPr>
+                <w:rFonts w:eastAsia="Times New Roman"/>
+              </w:rPr>
+              <w:t>Item</w:t>
+            </w:r>
+          </w:p>
+        </w:tc>
+        <w:tc>
+          <w:tcPr>
+            <w:tcW w:w="3756" w:type="dxa"/>
+            <w:hideMark/>
+          </w:tcPr>
+          <w:p>
+            <w:pPr>
+              <w:cnfStyle w:val="100000000000" w:firstRow="1" w:lastRow="0" w:firstColumn="0" w:lastColumn="0" w:oddVBand="0" w:evenVBand="0" w:oddHBand="0" w:evenHBand="0" w:firstRowFirstColumn="0" w:firstRowLastColumn="0" w:lastRowFirstColumn="0" w:lastRowLastColumn="0"/>
+              <w:rPr>
+                <w:rFonts w:eastAsia="Times New Roman"/>
+                <w:b w:val="0"/>
+                <w:bCs w:val="0"/>
+              </w:rPr>
+            </w:pPr>
+            <w:r>
+              <w:rPr>
+                <w:rFonts w:eastAsia="Times New Roman"/>
+              </w:rPr>
+              <w:t>Description</w:t>
+            </w:r>
+          </w:p>
+        </w:tc>
+        <w:tc>
+          <w:tcPr>
+            <w:tcW w:w="2628" w:type="dxa"/>
+            <w:hideMark/>
+          </w:tcPr>
+          <w:p>
+            <w:pPr>
+              <w:cnfStyle w:val="100000000000" w:firstRow="1" w:lastRow="0" w:firstColumn="0" w:lastColumn="0" w:oddVBand="0" w:evenVBand="0" w:oddHBand="0" w:evenHBand="0" w:firstRowFirstColumn="0" w:firstRowLastColumn="0" w:lastRowFirstColumn="0" w:lastRowLastColumn="0"/>
+              <w:rPr>
+                <w:rFonts w:eastAsia="Times New Roman"/>
+                <w:b w:val="0"/>
+                <w:bCs w:val="0"/>
+              </w:rPr>
+            </w:pPr>
+            <w:r>
+              <w:rPr>
+                <w:rFonts w:eastAsia="Times New Roman"/>
+              </w:rPr>
+              <w:t>Average price</w:t>
+            </w:r>
+          </w:p>
+        </w:tc>
+      </w:tr>
+      <w:tr>
+        <w:trPr>
+          <w:cnfStyle w:val="000000100000" w:firstRow="0" w:lastRow="0" w:firstColumn="0" w:lastColumn="0" w:oddVBand="0" w:evenVBand="0" w:oddHBand="1" w:evenHBand="0" w:firstRowFirstColumn="0" w:firstRowLastColumn="0" w:lastRowFirstColumn="0" w:lastRowLastColumn="0"/>
+          <w:trHeight w:val="285"/>
+        </w:trPr>
+        <w:tc>
+          <w:tcPr>
+            <w:cnfStyle w:val="001000000000" w:firstRow="0" w:lastRow="0" w:firstColumn="1" w:lastColumn="0" w:oddVBand="0" w:evenVBand="0" w:oddHBand="0" w:evenHBand="0" w:firstRowFirstColumn="0" w:firstRowLastColumn="0" w:lastRowFirstColumn="0" w:lastRowLastColumn="0"/>
+            <w:tcW w:w="3192" w:type="dxa"/>
+            <w:hideMark/>
+          </w:tcPr>
+          <w:p>
+            <w:pPr>
+              <w:rPr>
+                <w:rFonts w:eastAsia="Times New Roman"/>
+                <w:b w:val="0"/>
+                <w:bCs w:val="0"/>
+              </w:rPr>
+            </w:pPr>
+            <w:r>
+              <w:rPr>
+                <w:rFonts w:eastAsia="Times New Roman"/>
+                <w:b w:val="0"/>
+                <w:bCs w:val="0"/>
+              </w:rPr>
+              <w:t>Full Kiosk</w:t>
+            </w:r>
+          </w:p>
+        </w:tc>
+        <w:tc>
+          <w:tcPr>
+            <w:tcW w:w="3756" w:type="dxa"/>
+            <w:hideMark/>
+          </w:tcPr>
+          <w:p>
+            <w:pPr>
+              <w:cnfStyle w:val="000000100000" w:firstRow="0" w:lastRow="0" w:firstColumn="0" w:lastColumn="0" w:oddVBand="0" w:evenVBand="0" w:oddHBand="1" w:evenHBand="0" w:firstRowFirstColumn="0" w:firstRowLastColumn="0" w:lastRowFirstColumn="0" w:lastRowLastColumn="0"/>
+              <w:rPr>
+                <w:rFonts w:eastAsia="Times New Roman"/>
+              </w:rPr>
+            </w:pPr>
+            <w:r>
+              <w:rPr>
+                <w:rFonts w:eastAsia="Times New Roman"/>
+              </w:rPr>
+              <w:t>Touchscreen, CPU, Enclosure (only)</w:t>
+            </w:r>
+          </w:p>
+        </w:tc>
+        <w:tc>
+          <w:tcPr>
+            <w:tcW w:w="2628" w:type="dxa"/>
+            <w:hideMark/>
+          </w:tcPr>
+          <w:p>
+            <w:pPr>
+              <w:cnfStyle w:val="000000100000" w:firstRow="0" w:lastRow="0" w:firstColumn="0" w:lastColumn="0" w:oddVBand="0" w:evenVBand="0" w:oddHBand="1" w:evenHBand="0" w:firstRowFirstColumn="0" w:firstRowLastColumn="0" w:lastRowFirstColumn="0" w:lastRowLastColumn="0"/>
+              <w:rPr>
+                <w:rFonts w:eastAsia="Times New Roman"/>
+              </w:rPr>
+            </w:pPr>
+            <w:r>
+              <w:rPr>
+                <w:rFonts w:eastAsia="Times New Roman"/>
+              </w:rPr>
+              <w:t xml:space="preserve">$3,440 </w:t>
+            </w:r>
+          </w:p>
+        </w:tc>
+      </w:tr>
+      <w:tr>
+        <w:trPr>
+          <w:trHeight w:val="285"/>
+        </w:trPr>
+        <w:tc>
+          <w:tcPr>
+            <w:cnfStyle w:val="001000000000" w:firstRow="0" w:lastRow="0" w:firstColumn="1" w:lastColumn="0" w:oddVBand="0" w:evenVBand="0" w:oddHBand="0" w:evenHBand="0" w:firstRowFirstColumn="0" w:firstRowLastColumn="0" w:lastRowFirstColumn="0" w:lastRowLastColumn="0"/>
+            <w:tcW w:w="3192" w:type="dxa"/>
+            <w:hideMark/>
+          </w:tcPr>
+          <w:p>
+            <w:pPr>
+              <w:rPr>
+                <w:rFonts w:eastAsia="Times New Roman"/>
+                <w:b w:val="0"/>
+                <w:bCs w:val="0"/>
+              </w:rPr>
+            </w:pPr>
+            <w:r>
+              <w:rPr>
+                <w:rFonts w:eastAsia="Times New Roman"/>
+                <w:b w:val="0"/>
+                <w:bCs w:val="0"/>
+              </w:rPr>
+              <w:t>Touchscreen</w:t>
+            </w:r>
+          </w:p>
+        </w:tc>
+        <w:tc>
+          <w:tcPr>
+            <w:tcW w:w="3756" w:type="dxa"/>
+            <w:hideMark/>
+          </w:tcPr>
+          <w:p>
+            <w:pPr>
+              <w:cnfStyle w:val="000000000000" w:firstRow="0" w:lastRow="0" w:firstColumn="0" w:lastColumn="0" w:oddVBand="0" w:evenVBand="0" w:oddHBand="0" w:evenHBand="0" w:firstRowFirstColumn="0" w:firstRowLastColumn="0" w:lastRowFirstColumn="0" w:lastRowLastColumn="0"/>
+              <w:rPr>
+                <w:rFonts w:eastAsia="Times New Roman"/>
+              </w:rPr>
+            </w:pPr>
+            <w:r>
+              <w:rPr>
+                <w:rFonts w:eastAsia="Times New Roman"/>
+              </w:rPr>
+              <w:t>17" lcd</w:t>
+            </w:r>
+          </w:p>
+        </w:tc>
+        <w:tc>
+          <w:tcPr>
+            <w:tcW w:w="2628" w:type="dxa"/>
+            <w:hideMark/>
+          </w:tcPr>
+          <w:p>
+            <w:pPr>
+              <w:cnfStyle w:val="000000000000" w:firstRow="0" w:lastRow="0" w:firstColumn="0" w:lastColumn="0" w:oddVBand="0" w:evenVBand="0" w:oddHBand="0" w:evenHBand="0" w:firstRowFirstColumn="0" w:firstRowLastColumn="0" w:lastRowFirstColumn="0" w:lastRowLastColumn="0"/>
+              <w:rPr>
+                <w:rFonts w:eastAsia="Times New Roman"/>
+              </w:rPr>
+            </w:pPr>
+            <w:r>
+              <w:rPr>
+                <w:rFonts w:eastAsia="Times New Roman"/>
+              </w:rPr>
+              <w:t xml:space="preserve">$1,180 </w:t>
+            </w:r>
+          </w:p>
+        </w:tc>
+      </w:tr>
+      <w:tr>
+        <w:trPr>
+          <w:cnfStyle w:val="000000100000" w:firstRow="0" w:lastRow="0" w:firstColumn="0" w:lastColumn="0" w:oddVBand="0" w:evenVBand="0" w:oddHBand="1" w:evenHBand="0" w:firstRowFirstColumn="0" w:firstRowLastColumn="0" w:lastRowFirstColumn="0" w:lastRowLastColumn="0"/>
+          <w:trHeight w:val="285"/>
+        </w:trPr>
+        <w:tc>
+          <w:tcPr>
+            <w:cnfStyle w:val="001000000000" w:firstRow="0" w:lastRow="0" w:firstColumn="1" w:lastColumn="0" w:oddVBand="0" w:evenVBand="0" w:oddHBand="0" w:evenHBand="0" w:firstRowFirstColumn="0" w:firstRowLastColumn="0" w:lastRowFirstColumn="0" w:lastRowLastColumn="0"/>
+            <w:tcW w:w="3192" w:type="dxa"/>
+            <w:hideMark/>
+          </w:tcPr>
+          <w:p>
+            <w:pPr>
+              <w:rPr>
+                <w:rFonts w:eastAsia="Times New Roman"/>
+                <w:bCs w:val="0"/>
+              </w:rPr>
+            </w:pPr>
+            <w:r>
+              <w:rPr>
+                <w:rFonts w:eastAsia="Times New Roman"/>
+                <w:bCs w:val="0"/>
+              </w:rPr>
+              <w:t>Touchscreen</w:t>
+            </w:r>
+          </w:p>
+        </w:tc>
+        <w:tc>
+          <w:tcPr>
+            <w:tcW w:w="3756" w:type="dxa"/>
+            <w:hideMark/>
+          </w:tcPr>
+          <w:p>
+            <w:pPr>
+              <w:cnfStyle w:val="000000100000" w:firstRow="0" w:lastRow="0" w:firstColumn="0" w:lastColumn="0" w:oddVBand="0" w:evenVBand="0" w:oddHBand="1" w:evenHBand="0" w:firstRowFirstColumn="0" w:firstRowLastColumn="0" w:lastRowFirstColumn="0" w:lastRowLastColumn="0"/>
+              <w:rPr>
+                <w:rFonts w:eastAsia="Times New Roman"/>
+                <w:b/>
+              </w:rPr>
+            </w:pPr>
+            <w:r>
+              <w:rPr>
+                <w:rFonts w:eastAsia="Times New Roman"/>
+                <w:b/>
+              </w:rPr>
+              <w:t>15" lcd</w:t>
+            </w:r>
+          </w:p>
+        </w:tc>
+        <w:tc>
+          <w:tcPr>
+            <w:tcW w:w="2628" w:type="dxa"/>
+            <w:hideMark/>
+          </w:tcPr>
+          <w:p>
+            <w:pPr>
+              <w:cnfStyle w:val="000000100000" w:firstRow="0" w:lastRow="0" w:firstColumn="0" w:lastColumn="0" w:oddVBand="0" w:evenVBand="0" w:oddHBand="1" w:evenHBand="0" w:firstRowFirstColumn="0" w:firstRowLastColumn="0" w:lastRowFirstColumn="0" w:lastRowLastColumn="0"/>
+              <w:rPr>
+                <w:rFonts w:eastAsia="Times New Roman"/>
+                <w:b/>
+              </w:rPr>
+            </w:pPr>
+            <w:r>
+              <w:rPr>
+                <w:rFonts w:eastAsia="Times New Roman"/>
+                <w:b/>
+              </w:rPr>
+              <w:t xml:space="preserve">$872 </w:t>
+            </w:r>
+          </w:p>
+        </w:tc>
+      </w:tr>
+      <w:tr>
+        <w:trPr>
+          <w:trHeight w:val="285"/>
+        </w:trPr>
+        <w:tc>
+          <w:tcPr>
+            <w:cnfStyle w:val="001000000000" w:firstRow="0" w:lastRow="0" w:firstColumn="1" w:lastColumn="0" w:oddVBand="0" w:evenVBand="0" w:oddHBand="0" w:evenHBand="0" w:firstRowFirstColumn="0" w:firstRowLastColumn="0" w:lastRowFirstColumn="0" w:lastRowLastColumn="0"/>
+            <w:tcW w:w="3192" w:type="dxa"/>
+            <w:hideMark/>
+          </w:tcPr>
+          <w:p>
+            <w:pPr>
+              <w:rPr>
+                <w:rFonts w:eastAsia="Times New Roman"/>
+                <w:b w:val="0"/>
+                <w:bCs w:val="0"/>
+              </w:rPr>
+            </w:pPr>
+            <w:r>
+              <w:rPr>
+                <w:rFonts w:eastAsia="Times New Roman"/>
+                <w:b w:val="0"/>
+                <w:bCs w:val="0"/>
+              </w:rPr>
+              <w:t>Thermal Printer</w:t>
+            </w:r>
+          </w:p>
+        </w:tc>
+        <w:tc>
+          <w:tcPr>
+            <w:tcW w:w="3756" w:type="dxa"/>
+            <w:hideMark/>
+          </w:tcPr>
+          <w:p>
+            <w:pPr>
+              <w:cnfStyle w:val="000000000000" w:firstRow="0" w:lastRow="0" w:firstColumn="0" w:lastColumn="0" w:oddVBand="0" w:evenVBand="0" w:oddHBand="0" w:evenHBand="0" w:firstRowFirstColumn="0" w:firstRowLastColumn="0" w:lastRowFirstColumn="0" w:lastRowLastColumn="0"/>
+              <w:rPr>
+                <w:rFonts w:eastAsia="Times New Roman"/>
+              </w:rPr>
+            </w:pPr>
+            <w:r>
+              <w:rPr>
+                <w:rFonts w:eastAsia="Times New Roman"/>
+              </w:rPr>
+              <w:t>Across all models</w:t>
+            </w:r>
+          </w:p>
+        </w:tc>
+        <w:tc>
+          <w:tcPr>
+            <w:tcW w:w="2628" w:type="dxa"/>
+            <w:hideMark/>
+          </w:tcPr>
+          <w:p>
+            <w:pPr>
+              <w:cnfStyle w:val="000000000000" w:firstRow="0" w:lastRow="0" w:firstColumn="0" w:lastColumn="0" w:oddVBand="0" w:evenVBand="0" w:oddHBand="0" w:evenHBand="0" w:firstRowFirstColumn="0" w:firstRowLastColumn="0" w:lastRowFirstColumn="0" w:lastRowLastColumn="0"/>
+              <w:rPr>
+                <w:rFonts w:eastAsia="Times New Roman"/>
+              </w:rPr>
+            </w:pPr>
+            <w:r>
+              <w:rPr>
+                <w:rFonts w:eastAsia="Times New Roman"/>
+              </w:rPr>
+              <w:t xml:space="preserve">$630 </w:t>
+            </w:r>
+          </w:p>
+        </w:tc>
+      </w:tr>
+      <w:tr>
+        <w:trPr>
+          <w:cnfStyle w:val="000000100000" w:firstRow="0" w:lastRow="0" w:firstColumn="0" w:lastColumn="0" w:oddVBand="0" w:evenVBand="0" w:oddHBand="1" w:evenHBand="0" w:firstRowFirstColumn="0" w:firstRowLastColumn="0" w:lastRowFirstColumn="0" w:lastRowLastColumn="0"/>
+          <w:trHeight w:val="285"/>
+        </w:trPr>
+        <w:tc>
+          <w:tcPr>
+            <w:cnfStyle w:val="001000000000" w:firstRow="0" w:lastRow="0" w:firstColumn="1" w:lastColumn="0" w:oddVBand="0" w:evenVBand="0" w:oddHBand="0" w:evenHBand="0" w:firstRowFirstColumn="0" w:firstRowLastColumn="0" w:lastRowFirstColumn="0" w:lastRowLastColumn="0"/>
+            <w:tcW w:w="3192" w:type="dxa"/>
+            <w:hideMark/>
+          </w:tcPr>
+          <w:p>
+            <w:pPr>
+              <w:rPr>
+                <w:rFonts w:eastAsia="Times New Roman"/>
+                <w:bCs w:val="0"/>
+              </w:rPr>
+            </w:pPr>
+            <w:r>
+              <w:rPr>
+                <w:rFonts w:eastAsia="Times New Roman"/>
+                <w:bCs w:val="0"/>
+              </w:rPr>
+              <w:t>CPU</w:t>
+            </w:r>
+          </w:p>
+        </w:tc>
+        <w:tc>
+          <w:tcPr>
+            <w:tcW w:w="3756" w:type="dxa"/>
+            <w:hideMark/>
+          </w:tcPr>
+          <w:p>
+            <w:pPr>
+              <w:cnfStyle w:val="000000100000" w:firstRow="0" w:lastRow="0" w:firstColumn="0" w:lastColumn="0" w:oddVBand="0" w:evenVBand="0" w:oddHBand="1" w:evenHBand="0" w:firstRowFirstColumn="0" w:firstRowLastColumn="0" w:lastRowFirstColumn="0" w:lastRowLastColumn="0"/>
+              <w:rPr>
+                <w:rFonts w:eastAsia="Times New Roman"/>
+                <w:b/>
+              </w:rPr>
+            </w:pPr>
+            <w:r>
+              <w:rPr>
+                <w:rFonts w:eastAsia="Times New Roman"/>
+                <w:b/>
+              </w:rPr>
+              <w:t>With OS</w:t>
+            </w:r>
+          </w:p>
+        </w:tc>
+        <w:tc>
+          <w:tcPr>
+            <w:tcW w:w="2628" w:type="dxa"/>
+            <w:hideMark/>
+          </w:tcPr>
+          <w:p>
+            <w:pPr>
+              <w:cnfStyle w:val="000000100000" w:firstRow="0" w:lastRow="0" w:firstColumn="0" w:lastColumn="0" w:oddVBand="0" w:evenVBand="0" w:oddHBand="1" w:evenHBand="0" w:firstRowFirstColumn="0" w:firstRowLastColumn="0" w:lastRowFirstColumn="0" w:lastRowLastColumn="0"/>
+              <w:rPr>
+                <w:rFonts w:eastAsia="Times New Roman"/>
+                <w:b/>
+              </w:rPr>
+            </w:pPr>
+            <w:r>
+              <w:rPr>
+                <w:rFonts w:eastAsia="Times New Roman"/>
+                <w:b/>
+              </w:rPr>
+              <w:t xml:space="preserve">$736 </w:t>
+            </w:r>
+          </w:p>
+        </w:tc>
+      </w:tr>
+      <w:tr>
+        <w:trPr>
+          <w:trHeight w:val="285"/>
+        </w:trPr>
+        <w:tc>
+          <w:tcPr>
+            <w:cnfStyle w:val="001000000000" w:firstRow="0" w:lastRow="0" w:firstColumn="1" w:lastColumn="0" w:oddVBand="0" w:evenVBand="0" w:oddHBand="0" w:evenHBand="0" w:firstRowFirstColumn="0" w:firstRowLastColumn="0" w:lastRowFirstColumn="0" w:lastRowLastColumn="0"/>
+            <w:tcW w:w="3192" w:type="dxa"/>
+            <w:hideMark/>
+          </w:tcPr>
+          <w:p>
+            <w:pPr>
+              <w:rPr>
+                <w:rFonts w:eastAsia="Times New Roman"/>
+                <w:b w:val="0"/>
+                <w:bCs w:val="0"/>
+              </w:rPr>
+            </w:pPr>
+            <w:r>
+              <w:rPr>
+                <w:rFonts w:eastAsia="Times New Roman"/>
+                <w:b w:val="0"/>
+                <w:bCs w:val="0"/>
+              </w:rPr>
+              <w:t>Keyboard</w:t>
+            </w:r>
+          </w:p>
+        </w:tc>
+        <w:tc>
+          <w:tcPr>
+            <w:tcW w:w="3756" w:type="dxa"/>
+            <w:hideMark/>
+          </w:tcPr>
+          <w:p>
+            <w:pPr>
+              <w:cnfStyle w:val="000000000000" w:firstRow="0" w:lastRow="0" w:firstColumn="0" w:lastColumn="0" w:oddVBand="0" w:evenVBand="0" w:oddHBand="0" w:evenHBand="0" w:firstRowFirstColumn="0" w:firstRowLastColumn="0" w:lastRowFirstColumn="0" w:lastRowLastColumn="0"/>
+              <w:rPr>
+                <w:rFonts w:eastAsia="Times New Roman"/>
+              </w:rPr>
+            </w:pPr>
+            <w:r>
+              <w:rPr>
+                <w:rFonts w:eastAsia="Times New Roman"/>
+              </w:rPr>
+              <w:t>Industrial</w:t>
+            </w:r>
+          </w:p>
+        </w:tc>
+        <w:tc>
+          <w:tcPr>
+            <w:tcW w:w="2628" w:type="dxa"/>
+            <w:hideMark/>
+          </w:tcPr>
+          <w:p>
+            <w:pPr>
+              <w:cnfStyle w:val="000000000000" w:firstRow="0" w:lastRow="0" w:firstColumn="0" w:lastColumn="0" w:oddVBand="0" w:evenVBand="0" w:oddHBand="0" w:evenHBand="0" w:firstRowFirstColumn="0" w:firstRowLastColumn="0" w:lastRowFirstColumn="0" w:lastRowLastColumn="0"/>
+              <w:rPr>
+                <w:rFonts w:eastAsia="Times New Roman"/>
+              </w:rPr>
+            </w:pPr>
+            <w:r>
+              <w:rPr>
+                <w:rFonts w:eastAsia="Times New Roman"/>
+              </w:rPr>
+              <w:t xml:space="preserve">$334 </w:t>
+            </w:r>
+          </w:p>
+        </w:tc>
+      </w:tr>
+      <w:tr>
+        <w:trPr>
+          <w:cnfStyle w:val="000000100000" w:firstRow="0" w:lastRow="0" w:firstColumn="0" w:lastColumn="0" w:oddVBand="0" w:evenVBand="0" w:oddHBand="1" w:evenHBand="0" w:firstRowFirstColumn="0" w:firstRowLastColumn="0" w:lastRowFirstColumn="0" w:lastRowLastColumn="0"/>
+          <w:trHeight w:val="285"/>
+        </w:trPr>
+        <w:tc>
+          <w:tcPr>
+            <w:cnfStyle w:val="001000000000" w:firstRow="0" w:lastRow="0" w:firstColumn="1" w:lastColumn="0" w:oddVBand="0" w:evenVBand="0" w:oddHBand="0" w:evenHBand="0" w:firstRowFirstColumn="0" w:firstRowLastColumn="0" w:lastRowFirstColumn="0" w:lastRowLastColumn="0"/>
+            <w:tcW w:w="3192" w:type="dxa"/>
+          </w:tcPr>
+          <w:p>
+            <w:pPr>
+              <w:rPr>
+                <w:rFonts w:eastAsia="Times New Roman"/>
+              </w:rPr>
+            </w:pPr>
+            <w:r>
+              <w:rPr>
+                <w:rFonts w:eastAsia="Times New Roman"/>
+              </w:rPr>
+              <w:t>Software</w:t>
+            </w:r>
+          </w:p>
+        </w:tc>
+        <w:tc>
+          <w:tcPr>
+            <w:tcW w:w="3756" w:type="dxa"/>
+          </w:tcPr>
+          <w:p>
+            <w:pPr>
+              <w:cnfStyle w:val="000000100000" w:firstRow="0" w:lastRow="0" w:firstColumn="0" w:lastColumn="0" w:oddVBand="0" w:evenVBand="0" w:oddHBand="1" w:evenHBand="0" w:firstRowFirstColumn="0" w:firstRowLastColumn="0" w:lastRowFirstColumn="0" w:lastRowLastColumn="0"/>
+              <w:rPr>
+                <w:rFonts w:eastAsia="Times New Roman"/>
+                <w:b/>
+              </w:rPr>
+            </w:pPr>
+            <w:r>
+              <w:rPr>
+                <w:rFonts w:eastAsia="Times New Roman"/>
+                <w:b/>
+              </w:rPr>
+              <w:t>License</w:t>
+            </w:r>
+          </w:p>
+        </w:tc>
+        <w:tc>
+          <w:tcPr>
+            <w:tcW w:w="2628" w:type="dxa"/>
+          </w:tcPr>
+          <w:p>
+            <w:pPr>
+              <w:cnfStyle w:val="000000100000" w:firstRow="0" w:lastRow="0" w:firstColumn="0" w:lastColumn="0" w:oddVBand="0" w:evenVBand="0" w:oddHBand="1" w:evenHBand="0" w:firstRowFirstColumn="0" w:firstRowLastColumn="0" w:lastRowFirstColumn="0" w:lastRowLastColumn="0"/>
+              <w:rPr>
+                <w:rFonts w:eastAsia="Times New Roman"/>
+                <w:b/>
+              </w:rPr>
+            </w:pPr>
+            <w:r>
+              <w:rPr>
+                <w:rFonts w:eastAsia="Times New Roman"/>
+                <w:b/>
+              </w:rPr>
+              <w:t>$400</w:t>
+            </w:r>
+          </w:p>
+        </w:tc>
+      </w:tr>
+      <w:tr>
+        <w:trPr>
+          <w:trHeight w:val="285"/>
+        </w:trPr>
+        <w:tc>
+          <w:tcPr>
+            <w:cnfStyle w:val="001000000000" w:firstRow="0" w:lastRow="0" w:firstColumn="1" w:lastColumn="0" w:oddVBand="0" w:evenVBand="0" w:oddHBand="0" w:evenHBand="0" w:firstRowFirstColumn="0" w:firstRowLastColumn="0" w:lastRowFirstColumn="0" w:lastRowLastColumn="0"/>
+            <w:tcW w:w="3192" w:type="dxa"/>
+          </w:tcPr>
+          <w:p>
+            <w:pPr>
+              <w:rPr>
+                <w:rFonts w:eastAsia="Times New Roman"/>
+                <w:b w:val="0"/>
+              </w:rPr>
+            </w:pPr>
+            <w:r>
+              <w:rPr>
+                <w:rFonts w:eastAsia="Times New Roman"/>
+                <w:b w:val="0"/>
+              </w:rPr>
+              <w:t>Software</w:t>
+            </w:r>
+          </w:p>
+        </w:tc>
+        <w:tc>
+          <w:tcPr>
+            <w:tcW w:w="3756" w:type="dxa"/>
+          </w:tcPr>
+          <w:p>
+            <w:pPr>
+              <w:cnfStyle w:val="000000000000" w:firstRow="0" w:lastRow="0" w:firstColumn="0" w:lastColumn="0" w:oddVBand="0" w:evenVBand="0" w:oddHBand="0" w:evenHBand="0" w:firstRowFirstColumn="0" w:firstRowLastColumn="0" w:lastRowFirstColumn="0" w:lastRowLastColumn="0"/>
+              <w:rPr>
+                <w:rFonts w:eastAsia="Times New Roman"/>
+              </w:rPr>
+            </w:pPr>
+            <w:r>
+              <w:rPr>
+                <w:rFonts w:eastAsia="Times New Roman"/>
+              </w:rPr>
+              <w:t>Management (36 months)</w:t>
+            </w:r>
+          </w:p>
+        </w:tc>
+        <w:tc>
+          <w:tcPr>
+            <w:tcW w:w="2628" w:type="dxa"/>
+          </w:tcPr>
+          <w:p>
+            <w:pPr>
+              <w:cnfStyle w:val="000000000000" w:firstRow="0" w:lastRow="0" w:firstColumn="0" w:lastColumn="0" w:oddVBand="0" w:evenVBand="0" w:oddHBand="0" w:evenHBand="0" w:firstRowFirstColumn="0" w:firstRowLastColumn="0" w:lastRowFirstColumn="0" w:lastRowLastColumn="0"/>
+              <w:rPr>
+                <w:rFonts w:eastAsia="Times New Roman"/>
+              </w:rPr>
+            </w:pPr>
+            <w:r>
+              <w:rPr>
+                <w:rFonts w:eastAsia="Times New Roman"/>
+              </w:rPr>
+              <w:t>$1,800</w:t>
+            </w:r>
+          </w:p>
+        </w:tc>
+      </w:tr>
+      <w:tr>
+        <w:trPr>
+          <w:cnfStyle w:val="000000100000" w:firstRow="0" w:lastRow="0" w:firstColumn="0" w:lastColumn="0" w:oddVBand="0" w:evenVBand="0" w:oddHBand="1" w:evenHBand="0" w:firstRowFirstColumn="0" w:firstRowLastColumn="0" w:lastRowFirstColumn="0" w:lastRowLastColumn="0"/>
+          <w:trHeight w:val="285"/>
+        </w:trPr>
+        <w:tc>
+          <w:tcPr>
+            <w:cnfStyle w:val="001000000000" w:firstRow="0" w:lastRow="0" w:firstColumn="1" w:lastColumn="0" w:oddVBand="0" w:evenVBand="0" w:oddHBand="0" w:evenHBand="0" w:firstRowFirstColumn="0" w:firstRowLastColumn="0" w:lastRowFirstColumn="0" w:lastRowLastColumn="0"/>
+            <w:tcW w:w="3192" w:type="dxa"/>
+          </w:tcPr>
+          <w:p>
+            <w:pPr>
+              <w:rPr>
+                <w:rFonts w:eastAsia="Times New Roman"/>
+                <w:b w:val="0"/>
+              </w:rPr>
+            </w:pPr>
+            <w:r>
+              <w:rPr>
+                <w:rFonts w:eastAsia="Times New Roman"/>
+                <w:b w:val="0"/>
+              </w:rPr>
+              <w:t>Technical support</w:t>
+            </w:r>
+          </w:p>
+        </w:tc>
+        <w:tc>
+          <w:tcPr>
+            <w:tcW w:w="3756" w:type="dxa"/>
+          </w:tcPr>
+          <w:p>
+            <w:pPr>
+              <w:cnfStyle w:val="000000100000" w:firstRow="0" w:lastRow="0" w:firstColumn="0" w:lastColumn="0" w:oddVBand="0" w:evenVBand="0" w:oddHBand="1" w:evenHBand="0" w:firstRowFirstColumn="0" w:firstRowLastColumn="0" w:lastRowFirstColumn="0" w:lastRowLastColumn="0"/>
+              <w:rPr>
+                <w:rFonts w:eastAsia="Times New Roman"/>
+              </w:rPr>
+            </w:pPr>
+            <w:r>
+              <w:rPr>
+                <w:rFonts w:eastAsia="Times New Roman"/>
+              </w:rPr>
+              <w:t>24/7 (36 months)</w:t>
+            </w:r>
+          </w:p>
+        </w:tc>
+        <w:tc>
+          <w:tcPr>
+            <w:tcW w:w="2628" w:type="dxa"/>
+          </w:tcPr>
+          <w:p>
+            <w:pPr>
+              <w:cnfStyle w:val="000000100000" w:firstRow="0" w:lastRow="0" w:firstColumn="0" w:lastColumn="0" w:oddVBand="0" w:evenVBand="0" w:oddHBand="1" w:evenHBand="0" w:firstRowFirstColumn="0" w:firstRowLastColumn="0" w:lastRowFirstColumn="0" w:lastRowLastColumn="0"/>
+              <w:rPr>
+                <w:rFonts w:eastAsia="Times New Roman"/>
+              </w:rPr>
+            </w:pPr>
+            <w:r>
+              <w:rPr>
+                <w:rFonts w:eastAsia="Times New Roman"/>
+              </w:rPr>
+              <w:t>$3,600</w:t>
+            </w:r>
+          </w:p>
+        </w:tc>
+      </w:tr>
+      <w:tr>
+        <w:trPr>
+          <w:trHeight w:val="285"/>
+        </w:trPr>
+        <w:tc>
+          <w:tcPr>
+            <w:cnfStyle w:val="001000000000" w:firstRow="0" w:lastRow="0" w:firstColumn="1" w:lastColumn="0" w:oddVBand="0" w:evenVBand="0" w:oddHBand="0" w:evenHBand="0" w:firstRowFirstColumn="0" w:firstRowLastColumn="0" w:lastRowFirstColumn="0" w:lastRowLastColumn="0"/>
+            <w:tcW w:w="3192" w:type="dxa"/>
+          </w:tcPr>
+          <w:p>
+            <w:pPr>
+              <w:rPr>
+                <w:rFonts w:eastAsia="Times New Roman"/>
+              </w:rPr>
+            </w:pPr>
+            <w:r>
+              <w:rPr>
+                <w:rFonts w:eastAsia="Times New Roman"/>
+              </w:rPr>
+              <w:t>Installation</w:t>
+            </w:r>
+          </w:p>
+        </w:tc>
+        <w:tc>
+          <w:tcPr>
+            <w:tcW w:w="3756" w:type="dxa"/>
+          </w:tcPr>
+          <w:p>
+            <w:pPr>
+              <w:cnfStyle w:val="000000000000" w:firstRow="0" w:lastRow="0" w:firstColumn="0" w:lastColumn="0" w:oddVBand="0" w:evenVBand="0" w:oddHBand="0" w:evenHBand="0" w:firstRowFirstColumn="0" w:firstRowLastColumn="0" w:lastRowFirstColumn="0" w:lastRowLastColumn="0"/>
+              <w:rPr>
+                <w:rFonts w:eastAsia="Times New Roman"/>
+                <w:b/>
+              </w:rPr>
+            </w:pPr>
+            <w:r>
+              <w:rPr>
+                <w:rFonts w:eastAsia="Times New Roman"/>
+                <w:b/>
+              </w:rPr>
+              <w:t>Full</w:t>
+            </w:r>
+          </w:p>
+        </w:tc>
+        <w:tc>
+          <w:tcPr>
+            <w:tcW w:w="2628" w:type="dxa"/>
+          </w:tcPr>
+          <w:p>
+            <w:pPr>
+              <w:cnfStyle w:val="000000000000" w:firstRow="0" w:lastRow="0" w:firstColumn="0" w:lastColumn="0" w:oddVBand="0" w:evenVBand="0" w:oddHBand="0" w:evenHBand="0" w:firstRowFirstColumn="0" w:firstRowLastColumn="0" w:lastRowFirstColumn="0" w:lastRowLastColumn="0"/>
+              <w:rPr>
+                <w:rFonts w:eastAsia="Times New Roman"/>
+                <w:b/>
+              </w:rPr>
+            </w:pPr>
+            <w:r>
+              <w:rPr>
+                <w:rFonts w:eastAsia="Times New Roman"/>
+                <w:b/>
+              </w:rPr>
+              <w:t>$1,000</w:t>
+            </w:r>
+          </w:p>
+        </w:tc>
+      </w:tr>
+      <w:tr>
+        <w:trPr>
+          <w:cnfStyle w:val="000000100000" w:firstRow="0" w:lastRow="0" w:firstColumn="0" w:lastColumn="0" w:oddVBand="0" w:evenVBand="0" w:oddHBand="1" w:evenHBand="0" w:firstRowFirstColumn="0" w:firstRowLastColumn="0" w:lastRowFirstColumn="0" w:lastRowLastColumn="0"/>
+          <w:trHeight w:val="285"/>
+        </w:trPr>
+        <w:tc>
+          <w:tcPr>
+            <w:cnfStyle w:val="001000000000" w:firstRow="0" w:lastRow="0" w:firstColumn="1" w:lastColumn="0" w:oddVBand="0" w:evenVBand="0" w:oddHBand="0" w:evenHBand="0" w:firstRowFirstColumn="0" w:firstRowLastColumn="0" w:lastRowFirstColumn="0" w:lastRowLastColumn="0"/>
+            <w:tcW w:w="3192" w:type="dxa"/>
+            <w:hideMark/>
+          </w:tcPr>
+          <w:p>
+            <w:pPr>
+              <w:rPr>
+                <w:rFonts w:eastAsia="Times New Roman"/>
+                <w:bCs w:val="0"/>
+              </w:rPr>
+            </w:pPr>
+            <w:r>
+              <w:rPr>
+                <w:rFonts w:eastAsia="Times New Roman"/>
+                <w:bCs w:val="0"/>
+              </w:rPr>
+              <w:t>Enclosure (only)</w:t>
+            </w:r>
+          </w:p>
+        </w:tc>
+        <w:tc>
+          <w:tcPr>
+            <w:tcW w:w="3756" w:type="dxa"/>
+            <w:hideMark/>
+          </w:tcPr>
+          <w:p>
+            <w:pPr>
+              <w:cnfStyle w:val="000000100000" w:firstRow="0" w:lastRow="0" w:firstColumn="0" w:lastColumn="0" w:oddVBand="0" w:evenVBand="0" w:oddHBand="1" w:evenHBand="0" w:firstRowFirstColumn="0" w:firstRowLastColumn="0" w:lastRowFirstColumn="0" w:lastRowLastColumn="0"/>
+              <w:rPr>
+                <w:rFonts w:eastAsia="Times New Roman"/>
+                <w:b/>
+              </w:rPr>
+            </w:pPr>
+            <w:r>
+              <w:rPr>
+                <w:rFonts w:eastAsia="Times New Roman"/>
+                <w:b/>
+              </w:rPr>
+              <w:t>Across all materials</w:t>
+            </w:r>
+          </w:p>
+        </w:tc>
+        <w:tc>
+          <w:tcPr>
+            <w:tcW w:w="2628" w:type="dxa"/>
+            <w:hideMark/>
+          </w:tcPr>
+          <w:p>
+            <w:pPr>
+              <w:cnfStyle w:val="000000100000" w:firstRow="0" w:lastRow="0" w:firstColumn="0" w:lastColumn="0" w:oddVBand="0" w:evenVBand="0" w:oddHBand="1" w:evenHBand="0" w:firstRowFirstColumn="0" w:firstRowLastColumn="0" w:lastRowFirstColumn="0" w:lastRowLastColumn="0"/>
+              <w:rPr>
+                <w:rFonts w:eastAsia="Times New Roman"/>
+                <w:b/>
+              </w:rPr>
+            </w:pPr>
+            <w:r>
+              <w:rPr>
+                <w:rFonts w:eastAsia="Times New Roman"/>
+                <w:b/>
+              </w:rPr>
+              <w:t xml:space="preserve">$1,330 </w:t>
+            </w:r>
+          </w:p>
+        </w:tc>
+      </w:tr>
+      <w:tr>
+        <w:trPr>
+          <w:trHeight w:val="285"/>
+        </w:trPr>
+        <w:tc>
+          <w:tcPr>
+            <w:cnfStyle w:val="001000000000" w:firstRow="0" w:lastRow="0" w:firstColumn="1" w:lastColumn="0" w:oddVBand="0" w:evenVBand="0" w:oddHBand="0" w:evenHBand="0" w:firstRowFirstColumn="0" w:firstRowLastColumn="0" w:lastRowFirstColumn="0" w:lastRowLastColumn="0"/>
+            <w:tcW w:w="3192" w:type="dxa"/>
+            <w:hideMark/>
+          </w:tcPr>
+          <w:p>
+            <w:pPr>
+              <w:rPr>
+                <w:rFonts w:eastAsia="Times New Roman"/>
+                <w:b w:val="0"/>
+                <w:bCs w:val="0"/>
+              </w:rPr>
+            </w:pPr>
+            <w:r>
+              <w:rPr>
+                <w:rFonts w:eastAsia="Times New Roman"/>
+                <w:b w:val="0"/>
+                <w:bCs w:val="0"/>
+              </w:rPr>
+              <w:t>UPS</w:t>
+            </w:r>
+          </w:p>
+        </w:tc>
+        <w:tc>
+          <w:tcPr>
+            <w:tcW w:w="3756" w:type="dxa"/>
+            <w:hideMark/>
+          </w:tcPr>
+          <w:p>
+            <w:pPr>
+              <w:cnfStyle w:val="000000000000" w:firstRow="0" w:lastRow="0" w:firstColumn="0" w:lastColumn="0" w:oddVBand="0" w:evenVBand="0" w:oddHBand="0" w:evenHBand="0" w:firstRowFirstColumn="0" w:firstRowLastColumn="0" w:lastRowFirstColumn="0" w:lastRowLastColumn="0"/>
+              <w:rPr>
+                <w:rFonts w:eastAsia="Times New Roman"/>
+              </w:rPr>
+            </w:pPr>
+            <w:r>
+              <w:rPr>
+                <w:rFonts w:eastAsia="Times New Roman"/>
+              </w:rPr>
+              <w:t>Across all models</w:t>
+            </w:r>
+          </w:p>
+        </w:tc>
+        <w:tc>
+          <w:tcPr>
+            <w:tcW w:w="2628" w:type="dxa"/>
+            <w:hideMark/>
+          </w:tcPr>
+          <w:p>
+            <w:pPr>
+              <w:cnfStyle w:val="000000000000" w:firstRow="0" w:lastRow="0" w:firstColumn="0" w:lastColumn="0" w:oddVBand="0" w:evenVBand="0" w:oddHBand="0" w:evenHBand="0" w:firstRowFirstColumn="0" w:firstRowLastColumn="0" w:lastRowFirstColumn="0" w:lastRowLastColumn="0"/>
+              <w:rPr>
+                <w:rFonts w:eastAsia="Times New Roman"/>
+              </w:rPr>
+            </w:pPr>
+            <w:r>
+              <w:rPr>
+                <w:rFonts w:eastAsia="Times New Roman"/>
+              </w:rPr>
+              <w:t xml:space="preserve">$114 </w:t>
+            </w:r>
+          </w:p>
+        </w:tc>
+      </w:tr>
+      <w:tr>
+        <w:trPr>
+          <w:cnfStyle w:val="000000100000" w:firstRow="0" w:lastRow="0" w:firstColumn="0" w:lastColumn="0" w:oddVBand="0" w:evenVBand="0" w:oddHBand="1" w:evenHBand="0" w:firstRowFirstColumn="0" w:firstRowLastColumn="0" w:lastRowFirstColumn="0" w:lastRowLastColumn="0"/>
+          <w:trHeight w:val="285"/>
+        </w:trPr>
+        <w:tc>
+          <w:tcPr>
+            <w:cnfStyle w:val="001000000000" w:firstRow="0" w:lastRow="0" w:firstColumn="1" w:lastColumn="0" w:oddVBand="0" w:evenVBand="0" w:oddHBand="0" w:evenHBand="0" w:firstRowFirstColumn="0" w:firstRowLastColumn="0" w:lastRowFirstColumn="0" w:lastRowLastColumn="0"/>
+            <w:tcW w:w="3192" w:type="dxa"/>
+            <w:hideMark/>
+          </w:tcPr>
+          <w:p>
+            <w:pPr>
+              <w:rPr>
+                <w:rFonts w:eastAsia="Times New Roman"/>
+                <w:b w:val="0"/>
+                <w:bCs w:val="0"/>
+              </w:rPr>
+            </w:pPr>
+            <w:r>
+              <w:rPr>
+                <w:rFonts w:eastAsia="Times New Roman"/>
+                <w:b w:val="0"/>
+                <w:bCs w:val="0"/>
+              </w:rPr>
+              <w:t>Card Reader</w:t>
+            </w:r>
+          </w:p>
+        </w:tc>
+        <w:tc>
+          <w:tcPr>
+            <w:tcW w:w="3756" w:type="dxa"/>
+            <w:hideMark/>
+          </w:tcPr>
+          <w:p>
+            <w:pPr>
+              <w:cnfStyle w:val="000000100000" w:firstRow="0" w:lastRow="0" w:firstColumn="0" w:lastColumn="0" w:oddVBand="0" w:evenVBand="0" w:oddHBand="1" w:evenHBand="0" w:firstRowFirstColumn="0" w:firstRowLastColumn="0" w:lastRowFirstColumn="0" w:lastRowLastColumn="0"/>
+              <w:rPr>
+                <w:rFonts w:eastAsia="Times New Roman"/>
+              </w:rPr>
+            </w:pPr>
+            <w:r>
+              <w:rPr>
+                <w:rFonts w:eastAsia="Times New Roman"/>
+              </w:rPr>
+              <w:t>Across all models</w:t>
+            </w:r>
+          </w:p>
+        </w:tc>
+        <w:tc>
+          <w:tcPr>
+            <w:tcW w:w="2628" w:type="dxa"/>
+            <w:hideMark/>
+          </w:tcPr>
+          <w:p>
+            <w:pPr>
+              <w:cnfStyle w:val="000000100000" w:firstRow="0" w:lastRow="0" w:firstColumn="0" w:lastColumn="0" w:oddVBand="0" w:evenVBand="0" w:oddHBand="1" w:evenHBand="0" w:firstRowFirstColumn="0" w:firstRowLastColumn="0" w:lastRowFirstColumn="0" w:lastRowLastColumn="0"/>
+              <w:rPr>
+                <w:rFonts w:eastAsia="Times New Roman"/>
+              </w:rPr>
+            </w:pPr>
+            <w:r>
+              <w:rPr>
+                <w:rFonts w:eastAsia="Times New Roman"/>
+              </w:rPr>
+              <w:t xml:space="preserve">$113 </w:t>
+            </w:r>
+          </w:p>
+        </w:tc>
+      </w:tr>
+      <w:tr>
+        <w:trPr>
+          <w:trHeight w:val="285"/>
+        </w:trPr>
+        <w:tc>
+          <w:tcPr>
+            <w:cnfStyle w:val="001000000000" w:firstRow="0" w:lastRow="0" w:firstColumn="1" w:lastColumn="0" w:oddVBand="0" w:evenVBand="0" w:oddHBand="0" w:evenHBand="0" w:firstRowFirstColumn="0" w:firstRowLastColumn="0" w:lastRowFirstColumn="0" w:lastRowLastColumn="0"/>
+            <w:tcW w:w="3192" w:type="dxa"/>
+            <w:tcBorders>
+              <w:bottom w:val="triple" w:sz="4" w:space="0" w:color="auto"/>
+            </w:tcBorders>
+            <w:hideMark/>
+          </w:tcPr>
+          <w:p>
+            <w:pPr>
+              <w:rPr>
+                <w:rFonts w:eastAsia="Times New Roman"/>
+                <w:b w:val="0"/>
+                <w:bCs w:val="0"/>
+              </w:rPr>
+            </w:pPr>
+            <w:r>
+              <w:rPr>
+                <w:rFonts w:eastAsia="Times New Roman"/>
+                <w:b w:val="0"/>
+                <w:bCs w:val="0"/>
+              </w:rPr>
+              <w:t>Bill Validator</w:t>
+            </w:r>
+          </w:p>
+        </w:tc>
+        <w:tc>
+          <w:tcPr>
+            <w:tcW w:w="3756" w:type="dxa"/>
+            <w:tcBorders>
+              <w:bottom w:val="triple" w:sz="4" w:space="0" w:color="auto"/>
+            </w:tcBorders>
+            <w:hideMark/>
+          </w:tcPr>
+          <w:p>
+            <w:pPr>
+              <w:cnfStyle w:val="000000000000" w:firstRow="0" w:lastRow="0" w:firstColumn="0" w:lastColumn="0" w:oddVBand="0" w:evenVBand="0" w:oddHBand="0" w:evenHBand="0" w:firstRowFirstColumn="0" w:firstRowLastColumn="0" w:lastRowFirstColumn="0" w:lastRowLastColumn="0"/>
+              <w:rPr>
+                <w:rFonts w:eastAsia="Times New Roman"/>
+              </w:rPr>
+            </w:pPr>
+            <w:r>
+              <w:rPr>
+                <w:rFonts w:eastAsia="Times New Roman"/>
+              </w:rPr>
+              <w:t>Across all models</w:t>
+            </w:r>
+          </w:p>
+        </w:tc>
+        <w:tc>
+          <w:tcPr>
+            <w:tcW w:w="2628" w:type="dxa"/>
+            <w:tcBorders>
+              <w:bottom w:val="triple" w:sz="4" w:space="0" w:color="auto"/>
+            </w:tcBorders>
+            <w:hideMark/>
+          </w:tcPr>
+          <w:p>
+            <w:pPr>
+              <w:cnfStyle w:val="000000000000" w:firstRow="0" w:lastRow="0" w:firstColumn="0" w:lastColumn="0" w:oddVBand="0" w:evenVBand="0" w:oddHBand="0" w:evenHBand="0" w:firstRowFirstColumn="0" w:firstRowLastColumn="0" w:lastRowFirstColumn="0" w:lastRowLastColumn="0"/>
+              <w:rPr>
+                <w:rFonts w:eastAsia="Times New Roman"/>
+              </w:rPr>
+            </w:pPr>
+            <w:r>
+              <w:rPr>
+                <w:rFonts w:eastAsia="Times New Roman"/>
+              </w:rPr>
+              <w:t>$368</w:t>
+            </w:r>
+          </w:p>
+        </w:tc>
+      </w:tr>
+      <w:tr>
+        <w:trPr>
+          <w:cnfStyle w:val="000000100000" w:firstRow="0" w:lastRow="0" w:firstColumn="0" w:lastColumn="0" w:oddVBand="0" w:evenVBand="0" w:oddHBand="1" w:evenHBand="0" w:firstRowFirstColumn="0" w:firstRowLastColumn="0" w:lastRowFirstColumn="0" w:lastRowLastColumn="0"/>
+          <w:trHeight w:val="285"/>
+        </w:trPr>
+        <w:tc>
+          <w:tcPr>
+            <w:cnfStyle w:val="001000000000" w:firstRow="0" w:lastRow="0" w:firstColumn="1" w:lastColumn="0" w:oddVBand="0" w:evenVBand="0" w:oddHBand="0" w:evenHBand="0" w:firstRowFirstColumn="0" w:firstRowLastColumn="0" w:lastRowFirstColumn="0" w:lastRowLastColumn="0"/>
+            <w:tcW w:w="3192" w:type="dxa"/>
+            <w:tcBorders>
+              <w:top w:val="triple" w:sz="4" w:space="0" w:color="auto"/>
+            </w:tcBorders>
+            <w:hideMark/>
+          </w:tcPr>
+          <w:p>
+            <w:pPr>
+              <w:rPr>
+                <w:rFonts w:eastAsia="Times New Roman"/>
+                <w:b w:val="0"/>
+                <w:bCs w:val="0"/>
+              </w:rPr>
+            </w:pPr>
+            <w:r>
+              <w:rPr>
+                <w:rFonts w:eastAsia="Times New Roman"/>
+                <w:b w:val="0"/>
+                <w:bCs w:val="0"/>
+              </w:rPr>
+              <w:t>Fully Loaded Kiosk</w:t>
+            </w:r>
+          </w:p>
+        </w:tc>
+        <w:tc>
+          <w:tcPr>
+            <w:tcW w:w="3756" w:type="dxa"/>
+            <w:tcBorders>
+              <w:top w:val="triple" w:sz="4" w:space="0" w:color="auto"/>
+            </w:tcBorders>
+            <w:hideMark/>
+          </w:tcPr>
+          <w:p>
+            <w:pPr>
+              <w:cnfStyle w:val="000000100000" w:firstRow="0" w:lastRow="0" w:firstColumn="0" w:lastColumn="0" w:oddVBand="0" w:evenVBand="0" w:oddHBand="1" w:evenHBand="0" w:firstRowFirstColumn="0" w:firstRowLastColumn="0" w:lastRowFirstColumn="0" w:lastRowLastColumn="0"/>
+              <w:rPr>
+                <w:rFonts w:eastAsia="Times New Roman"/>
+              </w:rPr>
+            </w:pPr>
+            <w:r>
+              <w:rPr>
+                <w:rFonts w:eastAsia="Times New Roman"/>
+              </w:rPr>
+              <w:t>*</w:t>
+            </w:r>
+          </w:p>
+        </w:tc>
+        <w:tc>
+          <w:tcPr>
+            <w:tcW w:w="2628" w:type="dxa"/>
+            <w:tcBorders>
+              <w:top w:val="triple" w:sz="4" w:space="0" w:color="auto"/>
+            </w:tcBorders>
+            <w:hideMark/>
+          </w:tcPr>
+          <w:p>
+            <w:pPr>
+              <w:cnfStyle w:val="000000100000" w:firstRow="0" w:lastRow="0" w:firstColumn="0" w:lastColumn="0" w:oddVBand="0" w:evenVBand="0" w:oddHBand="1" w:evenHBand="0" w:firstRowFirstColumn="0" w:firstRowLastColumn="0" w:lastRowFirstColumn="0" w:lastRowLastColumn="0"/>
+              <w:rPr>
+                <w:rFonts w:eastAsia="Times New Roman"/>
+              </w:rPr>
+            </w:pPr>
+            <w:r>
+              <w:rPr>
+                <w:rFonts w:eastAsia="Times New Roman"/>
+              </w:rPr>
+              <w:t>$13,3</w:t>
+            </w:r>
+            <w:r>
+              <w:rPr>
+                <w:rFonts w:eastAsia="Times New Roman"/>
+              </w:rPr>
+              <w:t xml:space="preserve">83 </w:t>
+            </w:r>
+          </w:p>
+        </w:tc>
+      </w:tr>
+    </w:tbl>
+    <w:p>
+      <w:pPr>
+        <w:rPr>
+          <w:bCs/>
+          <w:szCs w:val="24"/>
+        </w:rPr>
+      </w:pPr>
+    </w:p>
+    <w:p>
+      <w:pPr>
+        <w:rPr>
+          <w:bCs/>
+          <w:szCs w:val="24"/>
+        </w:rPr>
+      </w:pPr>
+      <w:r>
+        <w:rPr>
+          <w:bCs/>
+          <w:szCs w:val="24"/>
+        </w:rPr>
+        <w:t>A complete but economic setup (items in bold) might reduce the price of a single kiosk to $4,338. Alternatives that include only the standing (that supports a tablet), a minimal setup, can reduce the price even further to an average of $100. Although economically attractive, this minimal setup is prone to cease functioning in a short term, since the device is going to be used by a large number of users in a daily basis.</w:t>
+      </w:r>
+    </w:p>
+    <w:p>
+      <w:r>
+        <w:rPr>
+          <w:bCs/>
+          <w:szCs w:val="24"/>
+        </w:rPr>
+        <w:t>For the prototype, firstly, smartphones will be used to run the application. Secondly, a tablet will be used. It can simulate the usage of a kiosk closely, and the effort required to adapt the software system to run on a kiosk afterwards is considerably low. With economics options of $25 to $100, the tablet is technically, economically, and in terms of usability the best option for the device prototype.</w:t>
+      </w:r>
+    </w:p>
+    <w:p>
+      <w:pPr>
         <w:pStyle w:val="Heading3"/>
       </w:pPr>
-      <w:bookmarkStart w:id="21" w:name="_Toc463569311"/>
-      <w:r>
-        <w:t>3.1.1 Estimation plan</w:t>
+      <w:bookmarkStart w:id="21" w:name="_Toc463569312"/>
+      <w:bookmarkStart w:id="22" w:name="_Ref464396368"/>
+      <w:bookmarkStart w:id="23" w:name="_Ref464396373"/>
+      <w:bookmarkStart w:id="24" w:name="_Ref464396376"/>
+      <w:bookmarkStart w:id="25" w:name="_Ref464396381"/>
+      <w:bookmarkStart w:id="26" w:name="_Ref464396386"/>
+      <w:r>
+        <w:t>3.1.2 Staffing plan</w:t>
       </w:r>
       <w:bookmarkEnd w:id="21"/>
-    </w:p>
-    <w:p/>
-    <w:p>
-      <w:pPr>
-        <w:pStyle w:val="Heading3"/>
-      </w:pPr>
-      <w:bookmarkStart w:id="22" w:name="_Toc463569312"/>
-      <w:bookmarkStart w:id="23" w:name="_Ref464396368"/>
-      <w:bookmarkStart w:id="24" w:name="_Ref464396373"/>
-      <w:bookmarkStart w:id="25" w:name="_Ref464396376"/>
-      <w:bookmarkStart w:id="26" w:name="_Ref464396381"/>
-      <w:bookmarkStart w:id="27" w:name="_Ref464396386"/>
-      <w:r>
-        <w:t>3.1.2 Staffing plan</w:t>
-      </w:r>
       <w:bookmarkEnd w:id="22"/>
       <w:bookmarkEnd w:id="23"/>
       <w:bookmarkEnd w:id="24"/>
       <w:bookmarkEnd w:id="25"/>
       <w:bookmarkEnd w:id="26"/>
-      <w:bookmarkEnd w:id="27"/>
     </w:p>
     <w:p>
       <w:r>
@@ -5359,7 +6592,43 @@
           <w:bCs/>
           <w:szCs w:val="24"/>
         </w:rPr>
+        <w:fldChar w:fldCharType="end"/>
+      </w:r>
+      <w:r>
+        <w:rPr>
+          <w:bCs/>
+          <w:szCs w:val="24"/>
+        </w:rPr>
+        <w:fldChar w:fldCharType="begin"/>
+      </w:r>
+      <w:r>
+        <w:rPr>
+          <w:bCs/>
+          <w:szCs w:val="24"/>
+        </w:rPr>
+        <w:instrText xml:space="preserve"> REF _Ref464396468 \h </w:instrText>
+      </w:r>
+      <w:r>
+        <w:rPr>
+          <w:bCs/>
+          <w:szCs w:val="24"/>
+        </w:rPr>
+      </w:r>
+      <w:r>
+        <w:rPr>
+          <w:bCs/>
+          <w:szCs w:val="24"/>
+        </w:rPr>
         <w:fldChar w:fldCharType="separate"/>
+      </w:r>
+      <w:r>
+        <w:t xml:space="preserve">Figure </w:t>
+      </w:r>
+      <w:r>
+        <w:rPr>
+          <w:noProof/>
+        </w:rPr>
+        <w:t>2</w:t>
       </w:r>
       <w:r>
         <w:rPr>
@@ -5373,49 +6642,6 @@
           <w:bCs/>
           <w:szCs w:val="24"/>
         </w:rPr>
-        <w:fldChar w:fldCharType="begin"/>
-      </w:r>
-      <w:r>
-        <w:rPr>
-          <w:bCs/>
-          <w:szCs w:val="24"/>
-        </w:rPr>
-        <w:instrText xml:space="preserve"> REF _Ref464396468 \h </w:instrText>
-      </w:r>
-      <w:r>
-        <w:rPr>
-          <w:bCs/>
-          <w:szCs w:val="24"/>
-        </w:rPr>
-      </w:r>
-      <w:r>
-        <w:rPr>
-          <w:bCs/>
-          <w:szCs w:val="24"/>
-        </w:rPr>
-        <w:fldChar w:fldCharType="separate"/>
-      </w:r>
-      <w:r>
-        <w:t xml:space="preserve">Figure </w:t>
-      </w:r>
-      <w:r>
-        <w:rPr>
-          <w:noProof/>
-        </w:rPr>
-        <w:t>2</w:t>
-      </w:r>
-      <w:r>
-        <w:rPr>
-          <w:bCs/>
-          <w:szCs w:val="24"/>
-        </w:rPr>
-        <w:fldChar w:fldCharType="end"/>
-      </w:r>
-      <w:r>
-        <w:rPr>
-          <w:bCs/>
-          <w:szCs w:val="24"/>
-        </w:rPr>
         <w:t>)</w:t>
       </w:r>
       <w:r>
@@ -5445,6 +6671,7 @@
         <w:keepNext/>
       </w:pPr>
       <w:r>
+        <w:lastRenderedPageBreak/>
         <w:pict>
           <v:shapetype id="_x0000_t75" coordsize="21600,21600" o:spt="75" o:preferrelative="t" path="m@4@5l@4@11@9@11@9@5xe" filled="f" stroked="f">
             <v:stroke joinstyle="miter"/>
@@ -5475,7 +6702,7 @@
       <w:pPr>
         <w:pStyle w:val="Caption"/>
       </w:pPr>
-      <w:bookmarkStart w:id="28" w:name="_Ref464396468"/>
+      <w:bookmarkStart w:id="27" w:name="_Ref464396468"/>
       <w:r>
         <w:t xml:space="preserve">Figure </w:t>
       </w:r>
@@ -5487,224 +6714,162 @@
           <w:t>2</w:t>
         </w:r>
       </w:fldSimple>
+      <w:bookmarkEnd w:id="27"/>
+      <w:r>
+        <w:t xml:space="preserve">: </w:t>
+      </w:r>
+      <w:r>
+        <w:t xml:space="preserve">MS Project </w:t>
+      </w:r>
+      <w:r>
+        <w:t>resource plan.</w:t>
+      </w:r>
+    </w:p>
+    <w:p>
+      <w:pPr>
+        <w:pStyle w:val="Heading3"/>
+      </w:pPr>
+      <w:bookmarkStart w:id="28" w:name="_Toc463569313"/>
+      <w:r>
+        <w:t>3.1.3 Resource acquisition plan</w:t>
+      </w:r>
       <w:bookmarkEnd w:id="28"/>
-      <w:r>
-        <w:t xml:space="preserve">: </w:t>
-      </w:r>
-      <w:r>
-        <w:t xml:space="preserve">MS Project </w:t>
-      </w:r>
-      <w:r>
-        <w:t>resource plan.</w:t>
-      </w:r>
+    </w:p>
+    <w:p>
+      <w:r>
+        <w:t>This project plan includes the development of a prototype and a final release which includes all functionalities of the proposed software system. For the prototype, there will be no acquisition of hardware, since the development team possesses the required hardware to develop the solution, that is, a tablet. For the fully functional solution, the acquisition of the kiosk will depend on the UTD Dining services budget allocation.</w:t>
+      </w:r>
+    </w:p>
+    <w:p>
+      <w:pPr>
+        <w:pStyle w:val="Heading2"/>
+      </w:pPr>
+      <w:bookmarkStart w:id="29" w:name="_Toc463569314"/>
+      <w:r>
+        <w:t>3.2 Work plan</w:t>
+      </w:r>
+      <w:bookmarkEnd w:id="29"/>
     </w:p>
     <w:p>
       <w:pPr>
         <w:pStyle w:val="Heading3"/>
       </w:pPr>
-      <w:bookmarkStart w:id="29" w:name="_Toc463569313"/>
-      <w:r>
-        <w:t>3.1.3 Resource acquisition plan</w:t>
-      </w:r>
-      <w:bookmarkEnd w:id="29"/>
-    </w:p>
-    <w:p>
-      <w:r>
-        <w:t>TBD</w:t>
+      <w:bookmarkStart w:id="30" w:name="_Toc463569315"/>
+      <w:r>
+        <w:t>3</w:t>
+      </w:r>
+      <w:r>
+        <w:t>.2.1 Work activities</w:t>
+      </w:r>
+      <w:bookmarkEnd w:id="30"/>
+      <w:r>
+        <w:t xml:space="preserve"> and Schedule</w:t>
+      </w:r>
+    </w:p>
+    <w:p>
+      <w:r>
+        <w:t xml:space="preserve">The Work </w:t>
+      </w:r>
+      <w:r>
+        <w:t>activities</w:t>
+      </w:r>
+      <w:r>
+        <w:t xml:space="preserve"> are done in Sprint (iterative fashion</w:t>
+      </w:r>
+      <w:r>
+        <w:t>). Below</w:t>
+      </w:r>
+      <w:r>
+        <w:t xml:space="preserve"> </w:t>
+      </w:r>
+      <w:r>
+        <w:t>are</w:t>
+      </w:r>
+      <w:r>
+        <w:t xml:space="preserve"> the </w:t>
+      </w:r>
+      <w:r>
+        <w:t>detailed</w:t>
+      </w:r>
+      <w:r>
+        <w:t xml:space="preserve"> work activities performed in each iteration by the team.</w:t>
+      </w:r>
+    </w:p>
+    <w:p>
+      <w:pPr>
+        <w:keepNext/>
+      </w:pPr>
+      <w:r>
+        <w:pict>
+          <v:shape id="_x0000_i1028" type="#_x0000_t75" style="width:463.5pt;height:291.4pt">
+            <v:imagedata r:id="rId16" o:title="plan1"/>
+          </v:shape>
+        </w:pict>
+      </w:r>
+    </w:p>
+    <w:p>
+      <w:pPr>
+        <w:pStyle w:val="Caption"/>
+      </w:pPr>
+      <w:r>
+        <w:t xml:space="preserve">Figure </w:t>
+      </w:r>
+      <w:fldSimple w:instr=" SEQ Figure \* ARABIC ">
+        <w:r>
+          <w:rPr>
+            <w:noProof/>
+          </w:rPr>
+          <w:t>3</w:t>
+        </w:r>
+      </w:fldSimple>
+      <w:r>
+        <w:t>: MS P</w:t>
+      </w:r>
+      <w:r>
+        <w:t>roject work breakdown structure (part 1).</w:t>
+      </w:r>
+    </w:p>
+    <w:p>
+      <w:pPr>
+        <w:keepNext/>
+      </w:pPr>
+      <w:r>
+        <w:lastRenderedPageBreak/>
+        <w:pict>
+          <v:shape id="_x0000_i1029" type="#_x0000_t75" style="width:465.75pt;height:297.4pt">
+            <v:imagedata r:id="rId17" o:title="plan2"/>
+          </v:shape>
+        </w:pict>
+      </w:r>
+    </w:p>
+    <w:p>
+      <w:pPr>
+        <w:pStyle w:val="Caption"/>
+      </w:pPr>
+      <w:r>
+        <w:t xml:space="preserve">Figure </w:t>
+      </w:r>
+      <w:fldSimple w:instr=" SEQ Figure \* ARABIC ">
+        <w:r>
+          <w:rPr>
+            <w:noProof/>
+          </w:rPr>
+          <w:t>4</w:t>
+        </w:r>
+      </w:fldSimple>
+      <w:r>
+        <w:t>: MS Project work breakdown structure (part 2).</w:t>
       </w:r>
     </w:p>
     <w:p>
       <w:pPr>
         <w:pStyle w:val="Heading2"/>
       </w:pPr>
-      <w:bookmarkStart w:id="30" w:name="_Toc463569314"/>
-      <w:r>
-        <w:t>3.2 Work plan</w:t>
-      </w:r>
-      <w:bookmarkEnd w:id="30"/>
-    </w:p>
-    <w:p>
-      <w:pPr>
-        <w:pStyle w:val="Heading3"/>
-      </w:pPr>
-      <w:bookmarkStart w:id="31" w:name="_Toc463569315"/>
-      <w:r>
-        <w:t>3</w:t>
-      </w:r>
-      <w:r>
-        <w:t>.2.1 Work activities</w:t>
+      <w:bookmarkStart w:id="31" w:name="_Toc463569317"/>
+      <w:r>
+        <w:t>3.3 Risk management plan</w:t>
       </w:r>
       <w:bookmarkEnd w:id="31"/>
-      <w:r>
-        <w:t xml:space="preserve"> and Schedule</w:t>
-      </w:r>
-    </w:p>
-    <w:p>
-      <w:r>
-        <w:t xml:space="preserve">The Work </w:t>
-      </w:r>
-      <w:r>
-        <w:t>activities</w:t>
-      </w:r>
-      <w:r>
-        <w:t xml:space="preserve"> are done in Sprint (iterative fashion</w:t>
-      </w:r>
-      <w:r>
-        <w:t>). Below</w:t>
-      </w:r>
-      <w:r>
-        <w:t xml:space="preserve"> </w:t>
-      </w:r>
-      <w:r>
-        <w:t>are</w:t>
-      </w:r>
-      <w:r>
-        <w:t xml:space="preserve"> the </w:t>
-      </w:r>
-      <w:r>
-        <w:t>detailed</w:t>
-      </w:r>
-      <w:r>
-        <w:t xml:space="preserve"> work activities performed in each iteration by the team.</w:t>
-      </w:r>
-    </w:p>
-    <w:p/>
-    <w:p/>
-    <w:p/>
-    <w:p>
-      <w:pPr>
-        <w:pStyle w:val="Heading3"/>
-      </w:pPr>
-      <w:bookmarkStart w:id="32" w:name="_Toc463569316"/>
-      <w:r>
-        <w:t>3</w:t>
-      </w:r>
-      <w:r>
-        <w:t xml:space="preserve">.2.2 </w:t>
-      </w:r>
-      <w:r>
-        <w:t>Budget allocation</w:t>
-      </w:r>
-      <w:bookmarkEnd w:id="32"/>
-    </w:p>
-    <w:p>
-      <w:pPr>
-        <w:rPr>
-          <w:bCs/>
-          <w:szCs w:val="24"/>
-        </w:rPr>
-      </w:pPr>
-      <w:r>
-        <w:rPr>
-          <w:bCs/>
-          <w:szCs w:val="24"/>
-        </w:rPr>
-        <w:t xml:space="preserve">Final costs and pricing for the software system will be dictated by the type and the number of devices to be used since the application is going to run on the user’s smartphone. A single full kiosk price goes from $100.00 up to $10,000.00 or more. The following table shows the pricing list for a single full kiosk </w:t>
-      </w:r>
-      <w:r>
-        <w:rPr>
-          <w:bCs/>
-          <w:szCs w:val="24"/>
-        </w:rPr>
-        <w:fldChar w:fldCharType="begin"/>
-      </w:r>
-      <w:r>
-        <w:rPr>
-          <w:bCs/>
-          <w:szCs w:val="24"/>
-        </w:rPr>
-        <w:instrText xml:space="preserve"> REF _Ref461748151 \r \h </w:instrText>
-      </w:r>
-      <w:r>
-        <w:rPr>
-          <w:bCs/>
-          <w:szCs w:val="24"/>
-        </w:rPr>
-      </w:r>
-      <w:r>
-        <w:rPr>
-          <w:bCs/>
-          <w:szCs w:val="24"/>
-        </w:rPr>
-        <w:fldChar w:fldCharType="separate"/>
-      </w:r>
-      <w:r>
-        <w:rPr>
-          <w:bCs/>
-          <w:szCs w:val="24"/>
-        </w:rPr>
-        <w:t>[6]</w:t>
-      </w:r>
-      <w:r>
-        <w:rPr>
-          <w:bCs/>
-          <w:szCs w:val="24"/>
-        </w:rPr>
-        <w:fldChar w:fldCharType="end"/>
-      </w:r>
-      <w:r>
-        <w:rPr>
-          <w:bCs/>
-          <w:szCs w:val="24"/>
-        </w:rPr>
-        <w:t>.</w:t>
-      </w:r>
-    </w:p>
-    <w:p>
-      <w:pPr>
-        <w:rPr>
-          <w:bCs/>
-          <w:szCs w:val="24"/>
-        </w:rPr>
-      </w:pPr>
-    </w:p>
-    <w:p>
-      <w:pPr>
-        <w:rPr>
-          <w:bCs/>
-          <w:szCs w:val="24"/>
-        </w:rPr>
-      </w:pPr>
-      <w:r>
-        <w:rPr>
-          <w:bCs/>
-          <w:szCs w:val="24"/>
-        </w:rPr>
-        <w:t xml:space="preserve">A complete but economic setup (items in bold) might reduce the price of a single kiosk to $4,338. Alternatives that include only the standing (that supports a tablet), a minimal setup, can reduce the price even further to an average of $100. Although economically attractive, this minimal setup is prone </w:t>
-      </w:r>
-      <w:r>
-        <w:rPr>
-          <w:bCs/>
-          <w:szCs w:val="24"/>
-        </w:rPr>
-        <w:lastRenderedPageBreak/>
-        <w:t>to cease functioning in a short term, since the device is going to be used by a large number of users in a daily basis.</w:t>
-      </w:r>
-    </w:p>
-    <w:p>
-      <w:pPr>
-        <w:rPr>
-          <w:bCs/>
-          <w:szCs w:val="24"/>
-        </w:rPr>
-      </w:pPr>
-      <w:r>
-        <w:rPr>
-          <w:bCs/>
-          <w:szCs w:val="24"/>
-        </w:rPr>
-        <w:t>For the prototype, firstly, smartphones will be used to run the application. Secondly, a tablet will be used. It can simulate the usage of a kiosk closely, and the effort required to adapt the software system to run on a kiosk afterwards is considerably low. With economics options of $25 to $100, the tablet is technically, economically, and in terms of usability the best option for the device prototype.</w:t>
-      </w:r>
-    </w:p>
-    <w:p>
-      <w:pPr>
-        <w:pStyle w:val="Heading2"/>
-      </w:pPr>
-      <w:bookmarkStart w:id="33" w:name="_Toc463569317"/>
-      <w:r>
-        <w:t>3.3 Risk management plan</w:t>
-      </w:r>
-      <w:bookmarkEnd w:id="33"/>
     </w:p>
     <w:p>
       <w:r>
@@ -6215,6 +7380,7 @@
                 <w:sz w:val="18"/>
                 <w:szCs w:val="18"/>
               </w:rPr>
+              <w:lastRenderedPageBreak/>
               <w:t>Changes in Schedule/deadlines</w:t>
             </w:r>
           </w:p>
@@ -6446,7 +7612,16 @@
                 <w:sz w:val="18"/>
                 <w:szCs w:val="18"/>
               </w:rPr>
-              <w:t>low</w:t>
+              <w:t>L</w:t>
+            </w:r>
+            <w:r>
+              <w:rPr>
+                <w:rFonts w:ascii="Arial" w:eastAsia="Calibri" w:hAnsi="Arial" w:cs="Arial"/>
+                <w:bCs/>
+                <w:sz w:val="18"/>
+                <w:szCs w:val="18"/>
+              </w:rPr>
+              <w:t>ow</w:t>
             </w:r>
           </w:p>
         </w:tc>
@@ -6479,12 +7654,6 @@
               <w:t>Affects velocity of each sprint resulting in late submission of the required documents</w:t>
             </w:r>
           </w:p>
-        </w:tc>
-        <w:tc>
-          <w:tcPr>
-            <w:tcW w:w="2215" w:type="dxa"/>
-            <w:vAlign w:val="center"/>
-          </w:tcPr>
           <w:p>
             <w:pPr>
               <w:pStyle w:val="Style-2"/>
@@ -6507,6 +7676,55 @@
                 <w:sz w:val="18"/>
                 <w:szCs w:val="18"/>
               </w:rPr>
+              <w:t xml:space="preserve">Multiple platforms: </w:t>
+            </w:r>
+            <w:r>
+              <w:rPr>
+                <w:rFonts w:ascii="Arial" w:eastAsia="Calibri" w:hAnsi="Arial" w:cs="Arial"/>
+                <w:bCs/>
+                <w:sz w:val="18"/>
+                <w:szCs w:val="18"/>
+              </w:rPr>
+              <w:t>App</w:t>
+            </w:r>
+            <w:r>
+              <w:rPr>
+                <w:rFonts w:ascii="Arial" w:eastAsia="Calibri" w:hAnsi="Arial" w:cs="Arial"/>
+                <w:bCs/>
+                <w:sz w:val="18"/>
+                <w:szCs w:val="18"/>
+              </w:rPr>
+              <w:t xml:space="preserve"> and Kiosk</w:t>
+            </w:r>
+          </w:p>
+        </w:tc>
+        <w:tc>
+          <w:tcPr>
+            <w:tcW w:w="2215" w:type="dxa"/>
+            <w:vAlign w:val="center"/>
+          </w:tcPr>
+          <w:p>
+            <w:pPr>
+              <w:pStyle w:val="Style-2"/>
+              <w:numPr>
+                <w:ilvl w:val="0"/>
+                <w:numId w:val="8"/>
+              </w:numPr>
+              <w:spacing w:line="276" w:lineRule="auto"/>
+              <w:rPr>
+                <w:rFonts w:ascii="Arial" w:eastAsia="Calibri" w:hAnsi="Arial" w:cs="Arial"/>
+                <w:bCs/>
+                <w:sz w:val="18"/>
+                <w:szCs w:val="18"/>
+              </w:rPr>
+            </w:pPr>
+            <w:r>
+              <w:rPr>
+                <w:rFonts w:ascii="Arial" w:eastAsia="Calibri" w:hAnsi="Arial" w:cs="Arial"/>
+                <w:bCs/>
+                <w:sz w:val="18"/>
+                <w:szCs w:val="18"/>
+              </w:rPr>
               <w:t>Cross train within team so that all team members are on the same page</w:t>
             </w:r>
           </w:p>
@@ -6953,17 +8171,7 @@
                 <w:sz w:val="18"/>
                 <w:szCs w:val="18"/>
               </w:rPr>
-              <w:t xml:space="preserve">The application consists of user personal information </w:t>
-            </w:r>
-            <w:r>
-              <w:rPr>
-                <w:rFonts w:ascii="Arial" w:eastAsia="Calibri" w:hAnsi="Arial" w:cs="Arial"/>
-                <w:bCs/>
-                <w:sz w:val="18"/>
-                <w:szCs w:val="18"/>
-              </w:rPr>
-              <w:lastRenderedPageBreak/>
-              <w:t xml:space="preserve">which pose as a high risk to security </w:t>
+              <w:t xml:space="preserve">The application consists of user personal information which pose as a high risk to security </w:t>
             </w:r>
           </w:p>
           <w:p>
@@ -7020,7 +8228,6 @@
                 <w:sz w:val="18"/>
                 <w:szCs w:val="18"/>
               </w:rPr>
-              <w:lastRenderedPageBreak/>
               <w:t>Perform regular reviews</w:t>
             </w:r>
           </w:p>
@@ -7046,7 +8253,6 @@
                 <w:sz w:val="18"/>
                 <w:szCs w:val="18"/>
               </w:rPr>
-              <w:lastRenderedPageBreak/>
               <w:t>Test driven development</w:t>
             </w:r>
           </w:p>
@@ -7079,7 +8285,6 @@
                 <w:sz w:val="18"/>
                 <w:szCs w:val="18"/>
               </w:rPr>
-              <w:lastRenderedPageBreak/>
               <w:t>Changing Requirement</w:t>
             </w:r>
           </w:p>
@@ -7235,36 +8440,36 @@
       <w:pPr>
         <w:pStyle w:val="Heading1"/>
       </w:pPr>
-      <w:bookmarkStart w:id="34" w:name="_Toc463569318"/>
+      <w:bookmarkStart w:id="32" w:name="_Toc463569318"/>
       <w:r>
         <w:t>4. Technical process plans</w:t>
       </w:r>
+      <w:bookmarkEnd w:id="32"/>
+    </w:p>
+    <w:p>
+      <w:pPr>
+        <w:pStyle w:val="Heading2"/>
+      </w:pPr>
+      <w:bookmarkStart w:id="33" w:name="_Toc463569319"/>
+      <w:r>
+        <w:t>4.1 Process model</w:t>
+      </w:r>
+      <w:bookmarkEnd w:id="33"/>
+    </w:p>
+    <w:p>
+      <w:r>
+        <w:t>Entire project will be following “Scrum”, an agile methodology as a method to complete the project work.</w:t>
+      </w:r>
+    </w:p>
+    <w:p>
+      <w:pPr>
+        <w:pStyle w:val="Heading2"/>
+      </w:pPr>
+      <w:bookmarkStart w:id="34" w:name="_Toc463569320"/>
+      <w:r>
+        <w:t>4.2 Methods, tools and techniques</w:t>
+      </w:r>
       <w:bookmarkEnd w:id="34"/>
-    </w:p>
-    <w:p>
-      <w:pPr>
-        <w:pStyle w:val="Heading2"/>
-      </w:pPr>
-      <w:bookmarkStart w:id="35" w:name="_Toc463569319"/>
-      <w:r>
-        <w:t>4.1 Process model</w:t>
-      </w:r>
-      <w:bookmarkEnd w:id="35"/>
-    </w:p>
-    <w:p>
-      <w:r>
-        <w:t>Entire project will be following “Scrum”, an agile methodology as a method to complete the project work.</w:t>
-      </w:r>
-    </w:p>
-    <w:p>
-      <w:pPr>
-        <w:pStyle w:val="Heading2"/>
-      </w:pPr>
-      <w:bookmarkStart w:id="36" w:name="_Toc463569320"/>
-      <w:r>
-        <w:t>4.2 Methods, tools and techniques</w:t>
-      </w:r>
-      <w:bookmarkEnd w:id="36"/>
     </w:p>
     <w:p>
       <w:pPr>
@@ -7347,6 +8552,7 @@
           <w:rFonts w:ascii="Calibri" w:eastAsia="Times New Roman" w:hAnsi="Calibri" w:cs="Calibri"/>
           <w:color w:val="000000"/>
         </w:rPr>
+        <w:lastRenderedPageBreak/>
         <w:t>Software Configuration Management: Github</w:t>
       </w:r>
     </w:p>
@@ -7602,13 +8808,237 @@
       <w:pPr>
         <w:pStyle w:val="Heading2"/>
       </w:pPr>
-      <w:bookmarkStart w:id="37" w:name="_Toc463569321"/>
+      <w:bookmarkStart w:id="35" w:name="_Toc463569321"/>
       <w:r>
         <w:t>4.3 Infrastructure plan</w:t>
       </w:r>
+      <w:bookmarkEnd w:id="35"/>
+    </w:p>
+    <w:p>
+      <w:r>
+        <w:t>The system is going to interact with multiple types of hardware: kiosks, smartphones, and displays.</w:t>
+      </w:r>
+      <w:r>
+        <w:t xml:space="preserve"> These devices will change the environment where the software system will be deployed. The infrastructure plan for this project includes these changes in the environment.</w:t>
+      </w:r>
+    </w:p>
+    <w:p>
+      <w:pPr>
+        <w:keepNext/>
+        <w:jc w:val="center"/>
+      </w:pPr>
+      <w:r>
+        <w:rPr>
+          <w:noProof/>
+        </w:rPr>
+        <w:drawing>
+          <wp:inline distT="0" distB="0" distL="0" distR="0" wp14:anchorId="627A4535" wp14:editId="07BDDFD8">
+            <wp:extent cx="5943600" cy="4143506"/>
+            <wp:effectExtent l="0" t="0" r="0" b="9525"/>
+            <wp:docPr id="9" name="Picture 9" descr="C:\Users\Ronaldo\Downloads\blueprint1.png"/>
+            <wp:cNvGraphicFramePr>
+              <a:graphicFrameLocks xmlns:a="http://schemas.openxmlformats.org/drawingml/2006/main" noChangeAspect="1"/>
+            </wp:cNvGraphicFramePr>
+            <a:graphic xmlns:a="http://schemas.openxmlformats.org/drawingml/2006/main">
+              <a:graphicData uri="http://schemas.openxmlformats.org/drawingml/2006/picture">
+                <pic:pic xmlns:pic="http://schemas.openxmlformats.org/drawingml/2006/picture">
+                  <pic:nvPicPr>
+                    <pic:cNvPr id="0" name="Picture 1" descr="C:\Users\Ronaldo\Downloads\blueprint1.png"/>
+                    <pic:cNvPicPr>
+                      <a:picLocks noChangeAspect="1" noChangeArrowheads="1"/>
+                    </pic:cNvPicPr>
+                  </pic:nvPicPr>
+                  <pic:blipFill>
+                    <a:blip r:embed="rId18">
+                      <a:extLst>
+                        <a:ext uri="{28A0092B-C50C-407E-A947-70E740481C1C}">
+                          <a14:useLocalDpi xmlns:a14="http://schemas.microsoft.com/office/drawing/2010/main" val="0"/>
+                        </a:ext>
+                      </a:extLst>
+                    </a:blip>
+                    <a:srcRect/>
+                    <a:stretch>
+                      <a:fillRect/>
+                    </a:stretch>
+                  </pic:blipFill>
+                  <pic:spPr bwMode="auto">
+                    <a:xfrm>
+                      <a:off x="0" y="0"/>
+                      <a:ext cx="5943600" cy="4143506"/>
+                    </a:xfrm>
+                    <a:prstGeom prst="rect">
+                      <a:avLst/>
+                    </a:prstGeom>
+                    <a:noFill/>
+                    <a:ln>
+                      <a:noFill/>
+                    </a:ln>
+                  </pic:spPr>
+                </pic:pic>
+              </a:graphicData>
+            </a:graphic>
+          </wp:inline>
+        </w:drawing>
+      </w:r>
+    </w:p>
+    <w:p>
+      <w:pPr>
+        <w:pStyle w:val="Caption"/>
+        <w:rPr>
+          <w:b w:val="0"/>
+        </w:rPr>
+      </w:pPr>
+      <w:r>
+        <w:t xml:space="preserve">Figure </w:t>
+      </w:r>
+      <w:fldSimple w:instr=" SEQ Figure \* ARABIC ">
+        <w:r>
+          <w:rPr>
+            <w:noProof/>
+          </w:rPr>
+          <w:t>5</w:t>
+        </w:r>
+      </w:fldSimple>
+      <w:r>
+        <w:t xml:space="preserve">: </w:t>
+      </w:r>
+      <w:r>
+        <w:t>Dining environment after deployment of the software system</w:t>
+      </w:r>
+      <w:r>
+        <w:t>.</w:t>
+      </w:r>
+    </w:p>
+    <w:p>
+      <w:r>
+        <w:lastRenderedPageBreak/>
+        <w:t>Figure 2 illustrates the environment changes after the deployment of the solution. It is possible to identify two main locations where a customer can purchase food from</w:t>
+      </w:r>
+      <w:r>
+        <w:rPr>
+          <w:rStyle w:val="FootnoteReference"/>
+        </w:rPr>
+        <w:footnoteReference w:id="2"/>
+      </w:r>
+      <w:r>
+        <w:t>: Comet Café (area 1) and Student Union Food Court (area 2). Within these areas, there are mainly three restaurants that are affected by the long waiting lines problem. These are Subway, Chick-fil-A, and Panda Express. Note that due to space limitations, the kiosks will be placed in area 3. With the addition of the pickup process, the food joints will have to provide a pickup counter for the customers to pick up their orders. There are two locations where this counter can be placed. If the food joints agree to have a common location for their customers, the counter will be located at area 4. Since the food joints might want to handle their own orders separately, Figure 3 illustrates the alternative place for the pickup counters.</w:t>
+      </w:r>
+    </w:p>
+    <w:p>
+      <w:r>
+        <w:rPr>
+          <w:noProof/>
+        </w:rPr>
+        <w:drawing>
+          <wp:inline distT="0" distB="0" distL="0" distR="0" wp14:anchorId="1E7781FE" wp14:editId="69C2B43A">
+            <wp:extent cx="5943600" cy="4143506"/>
+            <wp:effectExtent l="0" t="0" r="0" b="9525"/>
+            <wp:docPr id="10" name="Picture 10" descr="C:\Users\Ronaldo\Downloads\blueprint2.png"/>
+            <wp:cNvGraphicFramePr>
+              <a:graphicFrameLocks xmlns:a="http://schemas.openxmlformats.org/drawingml/2006/main" noChangeAspect="1"/>
+            </wp:cNvGraphicFramePr>
+            <a:graphic xmlns:a="http://schemas.openxmlformats.org/drawingml/2006/main">
+              <a:graphicData uri="http://schemas.openxmlformats.org/drawingml/2006/picture">
+                <pic:pic xmlns:pic="http://schemas.openxmlformats.org/drawingml/2006/picture">
+                  <pic:nvPicPr>
+                    <pic:cNvPr id="0" name="Picture 2" descr="C:\Users\Ronaldo\Downloads\blueprint2.png"/>
+                    <pic:cNvPicPr>
+                      <a:picLocks noChangeAspect="1" noChangeArrowheads="1"/>
+                    </pic:cNvPicPr>
+                  </pic:nvPicPr>
+                  <pic:blipFill>
+                    <a:blip r:embed="rId19">
+                      <a:extLst>
+                        <a:ext uri="{28A0092B-C50C-407E-A947-70E740481C1C}">
+                          <a14:useLocalDpi xmlns:a14="http://schemas.microsoft.com/office/drawing/2010/main" val="0"/>
+                        </a:ext>
+                      </a:extLst>
+                    </a:blip>
+                    <a:srcRect/>
+                    <a:stretch>
+                      <a:fillRect/>
+                    </a:stretch>
+                  </pic:blipFill>
+                  <pic:spPr bwMode="auto">
+                    <a:xfrm>
+                      <a:off x="0" y="0"/>
+                      <a:ext cx="5943600" cy="4143506"/>
+                    </a:xfrm>
+                    <a:prstGeom prst="rect">
+                      <a:avLst/>
+                    </a:prstGeom>
+                    <a:noFill/>
+                    <a:ln>
+                      <a:noFill/>
+                    </a:ln>
+                  </pic:spPr>
+                </pic:pic>
+              </a:graphicData>
+            </a:graphic>
+          </wp:inline>
+        </w:drawing>
+      </w:r>
+    </w:p>
+    <w:p>
+      <w:pPr>
+        <w:jc w:val="center"/>
+      </w:pPr>
+    </w:p>
+    <w:p>
+      <w:pPr>
+        <w:jc w:val="center"/>
+      </w:pPr>
+      <w:r>
+        <w:rPr>
+          <w:b/>
+        </w:rPr>
+        <w:t>Figure 3</w:t>
+      </w:r>
+      <w:r>
+        <w:rPr>
+          <w:b/>
+        </w:rPr>
+        <w:t>:</w:t>
+      </w:r>
+      <w:r>
+        <w:t xml:space="preserve"> Alternative environment after deployment of the software system.</w:t>
+      </w:r>
+    </w:p>
+    <w:p/>
+    <w:p>
+      <w:pPr>
+        <w:pStyle w:val="Heading2"/>
+      </w:pPr>
+      <w:bookmarkStart w:id="36" w:name="_Toc463569322"/>
+      <w:r>
+        <w:lastRenderedPageBreak/>
+        <w:t>4.4 Product acceptance plan</w:t>
+      </w:r>
+      <w:bookmarkEnd w:id="36"/>
+    </w:p>
+    <w:p>
+      <w:r>
+        <w:t>This project includes the development of a prototype. This prototype will be used for verification purposes, and, subsequently, validated with the customer. Each sprint contains a release, namely Release 1.1 and Release 1.2.</w:t>
+      </w:r>
+    </w:p>
+    <w:p>
+      <w:r>
+        <w:t>The first release will include a product acceptance test in order to validate the prototype. Following this release, the second one will include a product acceptance test for the software system as a whole. That is, the fully functional system. For more information on the schedule, please see section 3 of this document.</w:t>
+      </w:r>
+      <w:bookmarkStart w:id="37" w:name="_GoBack"/>
       <w:bookmarkEnd w:id="37"/>
     </w:p>
     <w:p>
+      <w:pPr>
+        <w:pStyle w:val="Heading1"/>
+      </w:pPr>
+      <w:bookmarkStart w:id="38" w:name="_Toc463569323"/>
+      <w:r>
+        <w:t>5. Supporting process plans</w:t>
+      </w:r>
+      <w:bookmarkEnd w:id="38"/>
+    </w:p>
+    <w:p>
       <w:r>
         <w:t>TBD</w:t>
       </w:r>
@@ -7617,11 +9047,26 @@
       <w:pPr>
         <w:pStyle w:val="Heading2"/>
       </w:pPr>
-      <w:bookmarkStart w:id="38" w:name="_Toc463569322"/>
-      <w:r>
-        <w:t>4.4 Product acceptance plan</w:t>
-      </w:r>
-      <w:bookmarkEnd w:id="38"/>
+      <w:bookmarkStart w:id="39" w:name="_Toc463569324"/>
+      <w:r>
+        <w:t>5.1 Configuration management plan</w:t>
+      </w:r>
+      <w:bookmarkEnd w:id="39"/>
+    </w:p>
+    <w:p>
+      <w:r>
+        <w:t>For the Configuration management our team use GitHub to maintain both documents and the software application</w:t>
+      </w:r>
+    </w:p>
+    <w:p>
+      <w:pPr>
+        <w:pStyle w:val="Heading2"/>
+      </w:pPr>
+      <w:bookmarkStart w:id="40" w:name="_Toc463569325"/>
+      <w:r>
+        <w:t>5.2 Test plan</w:t>
+      </w:r>
+      <w:bookmarkEnd w:id="40"/>
     </w:p>
     <w:p>
       <w:r>
@@ -7630,13 +9075,13 @@
     </w:p>
     <w:p>
       <w:pPr>
-        <w:pStyle w:val="Heading1"/>
-      </w:pPr>
-      <w:bookmarkStart w:id="39" w:name="_Toc463569323"/>
-      <w:r>
-        <w:t>5. Supporting process plans</w:t>
-      </w:r>
-      <w:bookmarkEnd w:id="39"/>
+        <w:pStyle w:val="Heading2"/>
+      </w:pPr>
+      <w:bookmarkStart w:id="41" w:name="_Toc463569326"/>
+      <w:r>
+        <w:t>5.3 Documentation plan</w:t>
+      </w:r>
+      <w:bookmarkEnd w:id="41"/>
     </w:p>
     <w:p>
       <w:r>
@@ -7647,57 +9092,11 @@
       <w:pPr>
         <w:pStyle w:val="Heading2"/>
       </w:pPr>
-      <w:bookmarkStart w:id="40" w:name="_Toc463569324"/>
-      <w:r>
-        <w:lastRenderedPageBreak/>
-        <w:t>5.1 Configuration management plan</w:t>
-      </w:r>
-      <w:bookmarkEnd w:id="40"/>
-    </w:p>
-    <w:p>
-      <w:r>
-        <w:t>For the Configuration management our team use GitHub to maintain both documents and the software application</w:t>
-      </w:r>
-    </w:p>
-    <w:p>
-      <w:pPr>
-        <w:pStyle w:val="Heading2"/>
-      </w:pPr>
-      <w:bookmarkStart w:id="41" w:name="_Toc463569325"/>
-      <w:r>
-        <w:t>5.2 Test plan</w:t>
-      </w:r>
-      <w:bookmarkEnd w:id="41"/>
-    </w:p>
-    <w:p>
-      <w:r>
-        <w:t>TBD</w:t>
-      </w:r>
-    </w:p>
-    <w:p>
-      <w:pPr>
-        <w:pStyle w:val="Heading2"/>
-      </w:pPr>
-      <w:bookmarkStart w:id="42" w:name="_Toc463569326"/>
-      <w:r>
-        <w:t>5.3 Documentation plan</w:t>
+      <w:bookmarkStart w:id="42" w:name="_Toc463569327"/>
+      <w:r>
+        <w:t>5.4 Quality assurance plan</w:t>
       </w:r>
       <w:bookmarkEnd w:id="42"/>
-    </w:p>
-    <w:p>
-      <w:r>
-        <w:t>TBD</w:t>
-      </w:r>
-    </w:p>
-    <w:p>
-      <w:pPr>
-        <w:pStyle w:val="Heading2"/>
-      </w:pPr>
-      <w:bookmarkStart w:id="43" w:name="_Toc463569327"/>
-      <w:r>
-        <w:t>5.4 Quality assurance plan</w:t>
-      </w:r>
-      <w:bookmarkEnd w:id="43"/>
     </w:p>
     <w:p>
       <w:r>
@@ -7729,7 +9128,7 @@
         <w:pStyle w:val="Heading1"/>
         <w:jc w:val="center"/>
       </w:pPr>
-      <w:bookmarkStart w:id="44" w:name="_Toc463569328"/>
+      <w:bookmarkStart w:id="43" w:name="_Toc463569328"/>
       <w:r>
         <w:lastRenderedPageBreak/>
         <w:t>Appendix A</w:t>
@@ -7737,7 +9136,7 @@
       <w:r>
         <w:t>: Glossary</w:t>
       </w:r>
-      <w:bookmarkEnd w:id="44"/>
+      <w:bookmarkEnd w:id="43"/>
     </w:p>
     <w:p>
       <w:pPr>
@@ -8376,7 +9775,7 @@
         <w:pStyle w:val="Heading1"/>
         <w:jc w:val="center"/>
       </w:pPr>
-      <w:bookmarkStart w:id="45" w:name="_Toc463569329"/>
+      <w:bookmarkStart w:id="44" w:name="_Toc463569329"/>
       <w:r>
         <w:lastRenderedPageBreak/>
         <w:t>Appendix B</w:t>
@@ -8384,7 +9783,7 @@
       <w:r>
         <w:t>: References</w:t>
       </w:r>
-      <w:bookmarkEnd w:id="45"/>
+      <w:bookmarkEnd w:id="44"/>
     </w:p>
     <w:p>
       <w:pPr>
@@ -8397,8 +9796,8 @@
       </w:pPr>
     </w:p>
     <w:sectPr>
-      <w:headerReference w:type="default" r:id="rId16"/>
-      <w:headerReference w:type="first" r:id="rId17"/>
+      <w:headerReference w:type="default" r:id="rId20"/>
+      <w:headerReference w:type="first" r:id="rId21"/>
       <w:pgSz w:w="12240" w:h="15840"/>
       <w:pgMar w:top="1440" w:right="1440" w:bottom="1440" w:left="1440" w:header="720" w:footer="720" w:gutter="0"/>
       <w:pgNumType w:start="1"/>
@@ -8490,7 +9889,7 @@
           <w:rPr>
             <w:noProof/>
           </w:rPr>
-          <w:t>3</w:t>
+          <w:t>11</w:t>
         </w:r>
         <w:r>
           <w:rPr>
@@ -8556,6 +9955,25 @@
       <w:pPr>
         <w:spacing w:after="0" w:line="240" w:lineRule="auto"/>
       </w:pPr>
+    </w:p>
+  </w:footnote>
+  <w:footnote w:id="2">
+    <w:p>
+      <w:pPr>
+        <w:pStyle w:val="FootnoteText"/>
+      </w:pPr>
+      <w:r>
+        <w:rPr>
+          <w:rStyle w:val="FootnoteReference"/>
+        </w:rPr>
+        <w:footnoteRef/>
+      </w:r>
+      <w:r>
+        <w:t xml:space="preserve"> </w:t>
+      </w:r>
+      <w:r>
+        <w:t>Dining: www.utdallas.edu/union/</w:t>
+      </w:r>
     </w:p>
   </w:footnote>
 </w:footnotes>
@@ -8643,7 +10061,7 @@
           <w:rPr>
             <w:noProof/>
           </w:rPr>
-          <w:t>3</w:t>
+          <w:t>11</w:t>
         </w:r>
         <w:r>
           <w:rPr>
@@ -11430,6 +12848,43 @@
       </w:rPr>
     </w:tblStylePr>
   </w:style>
+  <w:style w:type="paragraph" w:styleId="FootnoteText">
+    <w:name w:val="footnote text"/>
+    <w:basedOn w:val="Normal"/>
+    <w:link w:val="FootnoteTextChar"/>
+    <w:uiPriority w:val="99"/>
+    <w:unhideWhenUsed/>
+    <w:rsid w:val="00C54C06"/>
+    <w:pPr>
+      <w:spacing w:after="0" w:line="240" w:lineRule="auto"/>
+      <w:jc w:val="left"/>
+    </w:pPr>
+    <w:rPr>
+      <w:sz w:val="24"/>
+      <w:szCs w:val="24"/>
+    </w:rPr>
+  </w:style>
+  <w:style w:type="character" w:customStyle="1" w:styleId="FootnoteTextChar">
+    <w:name w:val="Footnote Text Char"/>
+    <w:basedOn w:val="DefaultParagraphFont"/>
+    <w:link w:val="FootnoteText"/>
+    <w:uiPriority w:val="99"/>
+    <w:rsid w:val="00C54C06"/>
+    <w:rPr>
+      <w:sz w:val="24"/>
+      <w:szCs w:val="24"/>
+    </w:rPr>
+  </w:style>
+  <w:style w:type="character" w:styleId="FootnoteReference">
+    <w:name w:val="footnote reference"/>
+    <w:basedOn w:val="DefaultParagraphFont"/>
+    <w:uiPriority w:val="99"/>
+    <w:unhideWhenUsed/>
+    <w:rsid w:val="00C54C06"/>
+    <w:rPr>
+      <w:vertAlign w:val="superscript"/>
+    </w:rPr>
+  </w:style>
 </w:styles>
 </file>
 
@@ -11721,7 +13176,7 @@
 </file>
 
 <file path=customXml/itemProps1.xml><?xml version="1.0" encoding="utf-8"?>
-<ds:datastoreItem xmlns:ds="http://schemas.openxmlformats.org/officeDocument/2006/customXml" ds:itemID="{A8630162-725B-4B55-8FD4-5E04F784F69E}">
+<ds:datastoreItem xmlns:ds="http://schemas.openxmlformats.org/officeDocument/2006/customXml" ds:itemID="{BFC3BA44-1974-4643-858A-6290DDE6C77A}">
   <ds:schemaRefs>
     <ds:schemaRef ds:uri="http://schemas.openxmlformats.org/officeDocument/2006/bibliography"/>
   </ds:schemaRefs>

</xml_diff>